<commit_message>
update figures for the report
</commit_message>
<xml_diff>
--- a/COBP_PVAdraft_fromBonnie091323.docx
+++ b/COBP_PVAdraft_fromBonnie091323.docx
@@ -2179,7 +2179,7 @@
         </w:rPr>
         <w:lastRenderedPageBreak/>
         <w:drawing>
-          <wp:inline distT="0" distB="0" distL="0" distR="0" wp14:anchorId="0E270B4A" wp14:editId="0881FB2C">
+          <wp:inline distT="0" distB="0" distL="0" distR="0" wp14:anchorId="0E270B4A" wp14:editId="6B2B04FE">
             <wp:extent cx="5760720" cy="8229600"/>
             <wp:effectExtent l="0" t="0" r="0" b="0"/>
             <wp:docPr id="5" name="Picture 5" descr="Chart, line chart&#10;&#10;Description automatically generated"/>
@@ -5093,499 +5093,284 @@
         <w:spacing w:after="0" w:line="240" w:lineRule="auto"/>
         <w:ind w:firstLine="720"/>
         <w:rPr>
-          <w:rFonts w:ascii="Times New Roman" w:hAnsi="Times New Roman" w:cs="Times New Roman"/>
-          <w:sz w:val="24"/>
-          <w:szCs w:val="24"/>
-        </w:rPr>
-      </w:pPr>
-      <w:r>
-        <w:rPr>
-          <w:rFonts w:ascii="Times New Roman" w:hAnsi="Times New Roman" w:cs="Times New Roman"/>
-          <w:sz w:val="24"/>
-          <w:szCs w:val="24"/>
-        </w:rPr>
-        <w:t>Stream discharge for Crow Creek</w:t>
-      </w:r>
-      <w:r>
-        <w:rPr>
-          <w:rFonts w:ascii="Times New Roman" w:hAnsi="Times New Roman" w:cs="Times New Roman"/>
-          <w:sz w:val="24"/>
-          <w:szCs w:val="24"/>
-        </w:rPr>
-        <w:t xml:space="preserve"> was</w:t>
-      </w:r>
-      <w:r>
-        <w:rPr>
-          <w:rFonts w:ascii="Times New Roman" w:hAnsi="Times New Roman" w:cs="Times New Roman"/>
-          <w:sz w:val="24"/>
-          <w:szCs w:val="24"/>
-        </w:rPr>
-        <w:t xml:space="preserve"> assumed to correlate with </w:t>
-      </w:r>
-      <w:r>
-        <w:rPr>
-          <w:rFonts w:ascii="Times New Roman" w:hAnsi="Times New Roman" w:cs="Times New Roman"/>
-          <w:sz w:val="24"/>
-          <w:szCs w:val="24"/>
-        </w:rPr>
-        <w:t xml:space="preserve">moisture </w:t>
-      </w:r>
-      <w:r>
-        <w:rPr>
-          <w:rFonts w:ascii="Times New Roman" w:hAnsi="Times New Roman" w:cs="Times New Roman"/>
-          <w:sz w:val="24"/>
-          <w:szCs w:val="24"/>
-        </w:rPr>
-        <w:t>conditions across all segments</w:t>
-      </w:r>
-      <w:r>
-        <w:rPr>
-          <w:rFonts w:ascii="Times New Roman" w:hAnsi="Times New Roman" w:cs="Times New Roman"/>
-          <w:sz w:val="24"/>
-          <w:szCs w:val="24"/>
-        </w:rPr>
-        <w:t xml:space="preserve"> and soil water equivalents in </w:t>
-      </w:r>
-      <w:proofErr w:type="gramStart"/>
-      <w:r>
-        <w:rPr>
-          <w:rFonts w:ascii="Times New Roman" w:hAnsi="Times New Roman" w:cs="Times New Roman"/>
-          <w:sz w:val="24"/>
-          <w:szCs w:val="24"/>
-        </w:rPr>
-        <w:t>particular</w:t>
-      </w:r>
-      <w:r>
-        <w:rPr>
-          <w:rFonts w:ascii="Times New Roman" w:hAnsi="Times New Roman" w:cs="Times New Roman"/>
-          <w:sz w:val="24"/>
-          <w:szCs w:val="24"/>
-        </w:rPr>
-        <w:t xml:space="preserve">, </w:t>
-      </w:r>
-      <w:r>
-        <w:rPr>
-          <w:rFonts w:ascii="Times New Roman" w:hAnsi="Times New Roman" w:cs="Times New Roman"/>
-          <w:sz w:val="24"/>
-          <w:szCs w:val="24"/>
-        </w:rPr>
-        <w:t>and</w:t>
-      </w:r>
-      <w:proofErr w:type="gramEnd"/>
-      <w:r>
-        <w:rPr>
-          <w:rFonts w:ascii="Times New Roman" w:hAnsi="Times New Roman" w:cs="Times New Roman"/>
-          <w:sz w:val="24"/>
-          <w:szCs w:val="24"/>
-        </w:rPr>
-        <w:t xml:space="preserve"> </w:t>
-      </w:r>
-      <w:r>
-        <w:rPr>
-          <w:rFonts w:ascii="Times New Roman" w:hAnsi="Times New Roman" w:cs="Times New Roman"/>
-          <w:sz w:val="24"/>
-          <w:szCs w:val="24"/>
-        </w:rPr>
-        <w:t>ha</w:t>
-      </w:r>
-      <w:r>
-        <w:rPr>
-          <w:rFonts w:ascii="Times New Roman" w:hAnsi="Times New Roman" w:cs="Times New Roman"/>
-          <w:sz w:val="24"/>
-          <w:szCs w:val="24"/>
-        </w:rPr>
-        <w:t>d</w:t>
-      </w:r>
-      <w:r>
-        <w:rPr>
-          <w:rFonts w:ascii="Times New Roman" w:hAnsi="Times New Roman" w:cs="Times New Roman"/>
-          <w:sz w:val="24"/>
-          <w:szCs w:val="24"/>
-        </w:rPr>
-        <w:t xml:space="preserve"> the most supported time</w:t>
-      </w:r>
-      <w:r>
-        <w:rPr>
-          <w:rFonts w:ascii="Times New Roman" w:hAnsi="Times New Roman" w:cs="Times New Roman"/>
-          <w:sz w:val="24"/>
-          <w:szCs w:val="24"/>
-        </w:rPr>
-        <w:t xml:space="preserve"> window</w:t>
-      </w:r>
-      <w:r>
-        <w:rPr>
-          <w:rFonts w:ascii="Times New Roman" w:hAnsi="Times New Roman" w:cs="Times New Roman"/>
-          <w:sz w:val="24"/>
-          <w:szCs w:val="24"/>
-        </w:rPr>
-        <w:t xml:space="preserve"> (weight 11%)</w:t>
-      </w:r>
-      <w:r>
-        <w:rPr>
-          <w:rFonts w:ascii="Times New Roman" w:hAnsi="Times New Roman" w:cs="Times New Roman"/>
-          <w:sz w:val="24"/>
-          <w:szCs w:val="24"/>
-        </w:rPr>
-        <w:t xml:space="preserve"> 23</w:t>
-      </w:r>
-      <w:r>
-        <w:rPr>
-          <w:rFonts w:ascii="Times New Roman" w:hAnsi="Times New Roman" w:cs="Times New Roman"/>
-          <w:sz w:val="24"/>
-          <w:szCs w:val="24"/>
-        </w:rPr>
-        <w:t>-</w:t>
-      </w:r>
-      <w:r>
-        <w:rPr>
-          <w:rFonts w:ascii="Times New Roman" w:hAnsi="Times New Roman" w:cs="Times New Roman"/>
-          <w:sz w:val="24"/>
-          <w:szCs w:val="24"/>
-        </w:rPr>
-        <w:t xml:space="preserve">7 months before </w:t>
-      </w:r>
-      <w:r>
-        <w:rPr>
-          <w:rFonts w:ascii="Times New Roman" w:hAnsi="Times New Roman" w:cs="Times New Roman"/>
-          <w:sz w:val="24"/>
-          <w:szCs w:val="24"/>
-        </w:rPr>
-        <w:t xml:space="preserve">the </w:t>
-      </w:r>
-      <w:r>
-        <w:rPr>
-          <w:rFonts w:ascii="Times New Roman" w:hAnsi="Times New Roman" w:cs="Times New Roman"/>
-          <w:sz w:val="24"/>
-          <w:szCs w:val="24"/>
-        </w:rPr>
-        <w:t>August census</w:t>
-      </w:r>
-      <w:r>
-        <w:rPr>
-          <w:rFonts w:ascii="Times New Roman" w:hAnsi="Times New Roman" w:cs="Times New Roman"/>
-          <w:sz w:val="24"/>
-          <w:szCs w:val="24"/>
-        </w:rPr>
-        <w:t xml:space="preserve"> (red region in Figure 2A). </w:t>
-      </w:r>
-      <w:r>
-        <w:rPr>
-          <w:rFonts w:ascii="Times New Roman" w:hAnsi="Times New Roman" w:cs="Times New Roman"/>
-          <w:sz w:val="24"/>
-          <w:szCs w:val="24"/>
-        </w:rPr>
-        <w:t>The quadratic model suggest</w:t>
-      </w:r>
-      <w:r>
-        <w:rPr>
-          <w:rFonts w:ascii="Times New Roman" w:hAnsi="Times New Roman" w:cs="Times New Roman"/>
-          <w:sz w:val="24"/>
-          <w:szCs w:val="24"/>
-        </w:rPr>
-        <w:t>ed</w:t>
-      </w:r>
-      <w:r>
-        <w:rPr>
-          <w:rFonts w:ascii="Times New Roman" w:hAnsi="Times New Roman" w:cs="Times New Roman"/>
-          <w:sz w:val="24"/>
-          <w:szCs w:val="24"/>
-        </w:rPr>
-        <w:t xml:space="preserve"> that high flow in the two years prior to flowering counts decreases the annual population growth rates (Figure </w:t>
-      </w:r>
-      <w:commentRangeStart w:id="14"/>
-      <w:r>
-        <w:rPr>
-          <w:rFonts w:ascii="Times New Roman" w:hAnsi="Times New Roman" w:cs="Times New Roman"/>
-          <w:sz w:val="24"/>
-          <w:szCs w:val="24"/>
-        </w:rPr>
-        <w:t>2B</w:t>
-      </w:r>
-      <w:commentRangeEnd w:id="14"/>
-      <w:r>
-        <w:rPr>
-          <w:rStyle w:val="CommentReference"/>
-        </w:rPr>
-        <w:commentReference w:id="14"/>
-      </w:r>
-      <w:r>
-        <w:rPr>
-          <w:rFonts w:ascii="Times New Roman" w:hAnsi="Times New Roman" w:cs="Times New Roman"/>
-          <w:sz w:val="24"/>
-          <w:szCs w:val="24"/>
-        </w:rPr>
-        <w:t>).</w:t>
-      </w:r>
-    </w:p>
-    <w:p>
-      <w:pPr>
-        <w:spacing w:after="0" w:line="240" w:lineRule="auto"/>
-        <w:rPr>
-          <w:rFonts w:ascii="Times New Roman" w:hAnsi="Times New Roman" w:cs="Times New Roman"/>
-          <w:sz w:val="24"/>
-          <w:szCs w:val="24"/>
-        </w:rPr>
-      </w:pPr>
-    </w:p>
-    <w:p>
-      <w:pPr>
-        <w:spacing w:after="0" w:line="240" w:lineRule="auto"/>
-        <w:rPr>
-          <w:rFonts w:ascii="Times New Roman" w:hAnsi="Times New Roman" w:cs="Times New Roman"/>
-          <w:sz w:val="24"/>
-          <w:szCs w:val="24"/>
-        </w:rPr>
-      </w:pPr>
-      <w:r>
-        <w:rPr>
-          <w:noProof/>
-          <w:sz w:val="24"/>
-          <w:szCs w:val="24"/>
-        </w:rPr>
-        <w:lastRenderedPageBreak/>
-        <w:drawing>
-          <wp:inline distT="0" distB="0" distL="0" distR="0" wp14:anchorId="05A7E6D4" wp14:editId="1B01997E">
-            <wp:extent cx="4572000" cy="2351454"/>
-            <wp:effectExtent l="0" t="0" r="0" b="0"/>
-            <wp:docPr id="21" name="Picture 21"/>
-            <wp:cNvGraphicFramePr>
-              <a:graphicFrameLocks xmlns:a="http://schemas.openxmlformats.org/drawingml/2006/main" noChangeAspect="1"/>
-            </wp:cNvGraphicFramePr>
-            <a:graphic xmlns:a="http://schemas.openxmlformats.org/drawingml/2006/main">
-              <a:graphicData uri="http://schemas.openxmlformats.org/drawingml/2006/picture">
-                <pic:pic xmlns:pic="http://schemas.openxmlformats.org/drawingml/2006/picture">
-                  <pic:nvPicPr>
-                    <pic:cNvPr id="1" name=""/>
-                    <pic:cNvPicPr/>
-                  </pic:nvPicPr>
-                  <pic:blipFill>
-                    <a:blip r:embed="rId14"/>
-                    <a:stretch>
-                      <a:fillRect/>
-                    </a:stretch>
-                  </pic:blipFill>
-                  <pic:spPr>
-                    <a:xfrm>
-                      <a:off x="0" y="0"/>
-                      <a:ext cx="4572000" cy="2351454"/>
-                    </a:xfrm>
-                    <a:prstGeom prst="rect">
-                      <a:avLst/>
-                    </a:prstGeom>
-                  </pic:spPr>
-                </pic:pic>
-              </a:graphicData>
-            </a:graphic>
-          </wp:inline>
-        </w:drawing>
-      </w:r>
-    </w:p>
-    <w:p>
-      <w:pPr>
-        <w:spacing w:after="0" w:line="240" w:lineRule="auto"/>
-        <w:rPr>
-          <w:rFonts w:ascii="Times New Roman" w:hAnsi="Times New Roman" w:cs="Times New Roman"/>
-          <w:sz w:val="20"/>
-          <w:szCs w:val="20"/>
-        </w:rPr>
-      </w:pPr>
-      <w:r>
-        <w:rPr>
-          <w:rFonts w:ascii="Times New Roman" w:hAnsi="Times New Roman" w:cs="Times New Roman"/>
-          <w:sz w:val="20"/>
-          <w:szCs w:val="20"/>
-        </w:rPr>
-        <w:t>Figure 2: The timing of stream discharge associated with models of annual population growth rates</w:t>
-      </w:r>
-      <w:r>
-        <w:rPr>
-          <w:rFonts w:ascii="Times New Roman" w:hAnsi="Times New Roman" w:cs="Times New Roman"/>
-          <w:sz w:val="20"/>
-          <w:szCs w:val="20"/>
-        </w:rPr>
-        <w:t xml:space="preserve"> has its best fits in the red region (A) and shows decreasing growth rates with higher discharge within the time window (B). Data points show the growth rates of each segment and year, with the blue color lightening as years are more recent.</w:t>
-      </w:r>
-    </w:p>
-    <w:p>
-      <w:pPr>
-        <w:spacing w:after="0" w:line="240" w:lineRule="auto"/>
-        <w:rPr>
-          <w:rFonts w:ascii="Times New Roman" w:hAnsi="Times New Roman" w:cs="Times New Roman"/>
-          <w:sz w:val="24"/>
-          <w:szCs w:val="24"/>
-        </w:rPr>
-      </w:pPr>
+          <w:ins w:id="14" w:author="Stears, Alice E" w:date="2024-03-01T12:02:00Z"/>
+          <w:rFonts w:ascii="Times New Roman" w:hAnsi="Times New Roman" w:cs="Times New Roman"/>
+          <w:sz w:val="24"/>
+          <w:szCs w:val="24"/>
+        </w:rPr>
+      </w:pPr>
+      <w:ins w:id="15" w:author="Stears, Alice E" w:date="2024-03-01T12:02:00Z">
+        <w:r>
+          <w:rPr>
+            <w:rFonts w:ascii="Times New Roman" w:hAnsi="Times New Roman" w:cs="Times New Roman"/>
+            <w:sz w:val="24"/>
+            <w:szCs w:val="24"/>
+          </w:rPr>
+          <w:t>Stream discharge for Crow Creek, assumed to correlate with conditions across all segments, has the most supported time</w:t>
+        </w:r>
+        <w:r>
+          <w:rPr>
+            <w:rFonts w:ascii="Times New Roman" w:hAnsi="Times New Roman" w:cs="Times New Roman"/>
+            <w:sz w:val="24"/>
+            <w:szCs w:val="24"/>
+          </w:rPr>
+          <w:t xml:space="preserve"> window (weight 11%) 23</w:t>
+        </w:r>
+        <w:r>
+          <w:rPr>
+            <w:rFonts w:ascii="Times New Roman" w:hAnsi="Times New Roman" w:cs="Times New Roman"/>
+            <w:sz w:val="24"/>
+            <w:szCs w:val="24"/>
+          </w:rPr>
+          <w:t>-</w:t>
+        </w:r>
+        <w:r>
+          <w:rPr>
+            <w:rFonts w:ascii="Times New Roman" w:hAnsi="Times New Roman" w:cs="Times New Roman"/>
+            <w:sz w:val="24"/>
+            <w:szCs w:val="24"/>
+          </w:rPr>
+          <w:t xml:space="preserve">7 months before </w:t>
+        </w:r>
+        <w:r>
+          <w:rPr>
+            <w:rFonts w:ascii="Times New Roman" w:hAnsi="Times New Roman" w:cs="Times New Roman"/>
+            <w:sz w:val="24"/>
+            <w:szCs w:val="24"/>
+          </w:rPr>
+          <w:t xml:space="preserve">the </w:t>
+        </w:r>
+        <w:r>
+          <w:rPr>
+            <w:rFonts w:ascii="Times New Roman" w:hAnsi="Times New Roman" w:cs="Times New Roman"/>
+            <w:sz w:val="24"/>
+            <w:szCs w:val="24"/>
+          </w:rPr>
+          <w:t>August census</w:t>
+        </w:r>
+        <w:r>
+          <w:rPr>
+            <w:rFonts w:ascii="Times New Roman" w:hAnsi="Times New Roman" w:cs="Times New Roman"/>
+            <w:sz w:val="24"/>
+            <w:szCs w:val="24"/>
+          </w:rPr>
+          <w:t xml:space="preserve"> (red region in Figure 2A). The quadratic model suggests that both low and high flow in the two years prior to flowering counts decreases the annual population growth rates, while growth rates are maximized at intermediate flow (Figure 2B).</w:t>
+        </w:r>
+      </w:ins>
     </w:p>
     <w:p>
       <w:pPr>
         <w:spacing w:after="0" w:line="240" w:lineRule="auto"/>
         <w:ind w:firstLine="720"/>
         <w:rPr>
-          <w:rFonts w:ascii="Times New Roman" w:hAnsi="Times New Roman" w:cs="Times New Roman"/>
-          <w:sz w:val="24"/>
-          <w:szCs w:val="24"/>
-        </w:rPr>
-      </w:pPr>
-      <w:r>
-        <w:rPr>
-          <w:rFonts w:ascii="Times New Roman" w:hAnsi="Times New Roman" w:cs="Times New Roman"/>
-          <w:sz w:val="24"/>
-          <w:szCs w:val="24"/>
-        </w:rPr>
-        <w:t>A negative l</w:t>
-      </w:r>
-      <w:r>
-        <w:rPr>
-          <w:rFonts w:ascii="Times New Roman" w:hAnsi="Times New Roman" w:cs="Times New Roman"/>
-          <w:sz w:val="24"/>
-          <w:szCs w:val="24"/>
-        </w:rPr>
-        <w:t xml:space="preserve">inear </w:t>
-      </w:r>
-      <w:r>
-        <w:rPr>
-          <w:rFonts w:ascii="Times New Roman" w:hAnsi="Times New Roman" w:cs="Times New Roman"/>
-          <w:sz w:val="24"/>
-          <w:szCs w:val="24"/>
-        </w:rPr>
-        <w:t xml:space="preserve">model of temperature’s effect </w:t>
-      </w:r>
-      <w:r>
-        <w:rPr>
-          <w:rFonts w:ascii="Times New Roman" w:hAnsi="Times New Roman" w:cs="Times New Roman"/>
-          <w:sz w:val="24"/>
-          <w:szCs w:val="24"/>
-        </w:rPr>
-        <w:t xml:space="preserve">was supported over </w:t>
-      </w:r>
-      <w:r>
-        <w:rPr>
-          <w:rFonts w:ascii="Times New Roman" w:hAnsi="Times New Roman" w:cs="Times New Roman"/>
-          <w:sz w:val="24"/>
-          <w:szCs w:val="24"/>
-        </w:rPr>
-        <w:t xml:space="preserve">a </w:t>
-      </w:r>
-      <w:r>
-        <w:rPr>
-          <w:rFonts w:ascii="Times New Roman" w:hAnsi="Times New Roman" w:cs="Times New Roman"/>
-          <w:sz w:val="24"/>
-          <w:szCs w:val="24"/>
-        </w:rPr>
-        <w:t xml:space="preserve">quadratic </w:t>
-      </w:r>
-      <w:r>
-        <w:rPr>
-          <w:rFonts w:ascii="Times New Roman" w:hAnsi="Times New Roman" w:cs="Times New Roman"/>
-          <w:sz w:val="24"/>
-          <w:szCs w:val="24"/>
-        </w:rPr>
-        <w:t>model (Figure 3B)</w:t>
-      </w:r>
-      <w:r>
-        <w:rPr>
-          <w:rFonts w:ascii="Times New Roman" w:hAnsi="Times New Roman" w:cs="Times New Roman"/>
-          <w:sz w:val="24"/>
-          <w:szCs w:val="24"/>
-        </w:rPr>
-        <w:t>.</w:t>
-      </w:r>
-      <w:r>
-        <w:rPr>
-          <w:rFonts w:ascii="Times New Roman" w:hAnsi="Times New Roman" w:cs="Times New Roman"/>
-          <w:sz w:val="24"/>
-          <w:szCs w:val="24"/>
-        </w:rPr>
-        <w:t xml:space="preserve"> The b</w:t>
-      </w:r>
-      <w:r>
-        <w:rPr>
-          <w:rFonts w:ascii="Times New Roman" w:hAnsi="Times New Roman" w:cs="Times New Roman"/>
-          <w:sz w:val="24"/>
-          <w:szCs w:val="24"/>
-        </w:rPr>
-        <w:t>est model (</w:t>
-      </w:r>
-      <w:r>
-        <w:rPr>
-          <w:rFonts w:ascii="Times New Roman" w:hAnsi="Times New Roman" w:cs="Times New Roman"/>
-          <w:sz w:val="24"/>
-          <w:szCs w:val="24"/>
-        </w:rPr>
-        <w:t>83</w:t>
-      </w:r>
-      <w:r>
-        <w:rPr>
-          <w:rFonts w:ascii="Times New Roman" w:hAnsi="Times New Roman" w:cs="Times New Roman"/>
-          <w:sz w:val="24"/>
-          <w:szCs w:val="24"/>
-        </w:rPr>
-        <w:t>% weight) include</w:t>
-      </w:r>
-      <w:r>
-        <w:rPr>
-          <w:rFonts w:ascii="Times New Roman" w:hAnsi="Times New Roman" w:cs="Times New Roman"/>
-          <w:sz w:val="24"/>
-          <w:szCs w:val="24"/>
-        </w:rPr>
-        <w:t>d</w:t>
-      </w:r>
-      <w:r>
-        <w:rPr>
-          <w:rFonts w:ascii="Times New Roman" w:hAnsi="Times New Roman" w:cs="Times New Roman"/>
-          <w:sz w:val="24"/>
-          <w:szCs w:val="24"/>
-        </w:rPr>
-        <w:t xml:space="preserve"> fall-winter of two years before census (23-19 months ago)</w:t>
-      </w:r>
-      <w:r>
-        <w:rPr>
-          <w:rFonts w:ascii="Times New Roman" w:hAnsi="Times New Roman" w:cs="Times New Roman"/>
-          <w:sz w:val="24"/>
-          <w:szCs w:val="24"/>
-        </w:rPr>
-        <w:t>(Figure 3A). The small region of yellow in the lower left region show</w:t>
-      </w:r>
-      <w:r>
-        <w:rPr>
-          <w:rFonts w:ascii="Times New Roman" w:hAnsi="Times New Roman" w:cs="Times New Roman"/>
-          <w:sz w:val="24"/>
-          <w:szCs w:val="24"/>
-        </w:rPr>
-        <w:t>ed</w:t>
-      </w:r>
-      <w:r>
-        <w:rPr>
-          <w:rFonts w:ascii="Times New Roman" w:hAnsi="Times New Roman" w:cs="Times New Roman"/>
-          <w:sz w:val="24"/>
-          <w:szCs w:val="24"/>
-        </w:rPr>
-        <w:t xml:space="preserve"> that temperature in the months immediately preceding the August census also impact</w:t>
-      </w:r>
-      <w:r>
-        <w:rPr>
-          <w:rFonts w:ascii="Times New Roman" w:hAnsi="Times New Roman" w:cs="Times New Roman"/>
-          <w:sz w:val="24"/>
-          <w:szCs w:val="24"/>
-        </w:rPr>
-        <w:t>ed</w:t>
-      </w:r>
-      <w:r>
-        <w:rPr>
-          <w:rFonts w:ascii="Times New Roman" w:hAnsi="Times New Roman" w:cs="Times New Roman"/>
-          <w:sz w:val="24"/>
-          <w:szCs w:val="24"/>
-        </w:rPr>
-        <w:t xml:space="preserve"> the estimates of population growth rates, with higher temperatures lowering the growth rate (not shown).</w:t>
-      </w:r>
-      <w:r>
-        <w:rPr>
-          <w:rFonts w:ascii="Times New Roman" w:hAnsi="Times New Roman" w:cs="Times New Roman"/>
-          <w:sz w:val="24"/>
-          <w:szCs w:val="24"/>
-        </w:rPr>
-        <w:t xml:space="preserve"> </w:t>
-      </w:r>
+          <w:del w:id="16" w:author="Stears, Alice E" w:date="2024-03-01T12:02:00Z"/>
+          <w:rFonts w:ascii="Times New Roman" w:hAnsi="Times New Roman" w:cs="Times New Roman"/>
+          <w:sz w:val="24"/>
+          <w:szCs w:val="24"/>
+        </w:rPr>
+      </w:pPr>
+      <w:del w:id="17" w:author="Stears, Alice E" w:date="2024-03-01T12:02:00Z">
+        <w:r>
+          <w:rPr>
+            <w:rFonts w:ascii="Times New Roman" w:hAnsi="Times New Roman" w:cs="Times New Roman"/>
+            <w:sz w:val="24"/>
+            <w:szCs w:val="24"/>
+          </w:rPr>
+          <w:delText>Stream discharge for Crow Creek</w:delText>
+        </w:r>
+        <w:r>
+          <w:rPr>
+            <w:rFonts w:ascii="Times New Roman" w:hAnsi="Times New Roman" w:cs="Times New Roman"/>
+            <w:sz w:val="24"/>
+            <w:szCs w:val="24"/>
+          </w:rPr>
+          <w:delText xml:space="preserve"> was</w:delText>
+        </w:r>
+        <w:r>
+          <w:rPr>
+            <w:rFonts w:ascii="Times New Roman" w:hAnsi="Times New Roman" w:cs="Times New Roman"/>
+            <w:sz w:val="24"/>
+            <w:szCs w:val="24"/>
+          </w:rPr>
+          <w:delText xml:space="preserve"> assumed to correlate with </w:delText>
+        </w:r>
+        <w:r>
+          <w:rPr>
+            <w:rFonts w:ascii="Times New Roman" w:hAnsi="Times New Roman" w:cs="Times New Roman"/>
+            <w:sz w:val="24"/>
+            <w:szCs w:val="24"/>
+          </w:rPr>
+          <w:delText xml:space="preserve">moisture </w:delText>
+        </w:r>
+        <w:r>
+          <w:rPr>
+            <w:rFonts w:ascii="Times New Roman" w:hAnsi="Times New Roman" w:cs="Times New Roman"/>
+            <w:sz w:val="24"/>
+            <w:szCs w:val="24"/>
+          </w:rPr>
+          <w:delText>conditions across all segments</w:delText>
+        </w:r>
+        <w:r>
+          <w:rPr>
+            <w:rFonts w:ascii="Times New Roman" w:hAnsi="Times New Roman" w:cs="Times New Roman"/>
+            <w:sz w:val="24"/>
+            <w:szCs w:val="24"/>
+          </w:rPr>
+          <w:delText xml:space="preserve"> and soil water equivalents in particular</w:delText>
+        </w:r>
+        <w:r>
+          <w:rPr>
+            <w:rFonts w:ascii="Times New Roman" w:hAnsi="Times New Roman" w:cs="Times New Roman"/>
+            <w:sz w:val="24"/>
+            <w:szCs w:val="24"/>
+          </w:rPr>
+          <w:delText xml:space="preserve">, </w:delText>
+        </w:r>
+        <w:r>
+          <w:rPr>
+            <w:rFonts w:ascii="Times New Roman" w:hAnsi="Times New Roman" w:cs="Times New Roman"/>
+            <w:sz w:val="24"/>
+            <w:szCs w:val="24"/>
+          </w:rPr>
+          <w:delText xml:space="preserve">and </w:delText>
+        </w:r>
+        <w:r>
+          <w:rPr>
+            <w:rFonts w:ascii="Times New Roman" w:hAnsi="Times New Roman" w:cs="Times New Roman"/>
+            <w:sz w:val="24"/>
+            <w:szCs w:val="24"/>
+          </w:rPr>
+          <w:delText>ha</w:delText>
+        </w:r>
+        <w:r>
+          <w:rPr>
+            <w:rFonts w:ascii="Times New Roman" w:hAnsi="Times New Roman" w:cs="Times New Roman"/>
+            <w:sz w:val="24"/>
+            <w:szCs w:val="24"/>
+          </w:rPr>
+          <w:delText>d</w:delText>
+        </w:r>
+        <w:r>
+          <w:rPr>
+            <w:rFonts w:ascii="Times New Roman" w:hAnsi="Times New Roman" w:cs="Times New Roman"/>
+            <w:sz w:val="24"/>
+            <w:szCs w:val="24"/>
+          </w:rPr>
+          <w:delText xml:space="preserve"> the most supported time</w:delText>
+        </w:r>
+        <w:r>
+          <w:rPr>
+            <w:rFonts w:ascii="Times New Roman" w:hAnsi="Times New Roman" w:cs="Times New Roman"/>
+            <w:sz w:val="24"/>
+            <w:szCs w:val="24"/>
+          </w:rPr>
+          <w:delText xml:space="preserve"> window</w:delText>
+        </w:r>
+        <w:r>
+          <w:rPr>
+            <w:rFonts w:ascii="Times New Roman" w:hAnsi="Times New Roman" w:cs="Times New Roman"/>
+            <w:sz w:val="24"/>
+            <w:szCs w:val="24"/>
+          </w:rPr>
+          <w:delText xml:space="preserve"> (weight 11%)</w:delText>
+        </w:r>
+        <w:r>
+          <w:rPr>
+            <w:rFonts w:ascii="Times New Roman" w:hAnsi="Times New Roman" w:cs="Times New Roman"/>
+            <w:sz w:val="24"/>
+            <w:szCs w:val="24"/>
+          </w:rPr>
+          <w:delText xml:space="preserve"> 23</w:delText>
+        </w:r>
+        <w:r>
+          <w:rPr>
+            <w:rFonts w:ascii="Times New Roman" w:hAnsi="Times New Roman" w:cs="Times New Roman"/>
+            <w:sz w:val="24"/>
+            <w:szCs w:val="24"/>
+          </w:rPr>
+          <w:delText>-</w:delText>
+        </w:r>
+        <w:r>
+          <w:rPr>
+            <w:rFonts w:ascii="Times New Roman" w:hAnsi="Times New Roman" w:cs="Times New Roman"/>
+            <w:sz w:val="24"/>
+            <w:szCs w:val="24"/>
+          </w:rPr>
+          <w:delText xml:space="preserve">7 months before </w:delText>
+        </w:r>
+        <w:r>
+          <w:rPr>
+            <w:rFonts w:ascii="Times New Roman" w:hAnsi="Times New Roman" w:cs="Times New Roman"/>
+            <w:sz w:val="24"/>
+            <w:szCs w:val="24"/>
+          </w:rPr>
+          <w:delText xml:space="preserve">the </w:delText>
+        </w:r>
+        <w:r>
+          <w:rPr>
+            <w:rFonts w:ascii="Times New Roman" w:hAnsi="Times New Roman" w:cs="Times New Roman"/>
+            <w:sz w:val="24"/>
+            <w:szCs w:val="24"/>
+          </w:rPr>
+          <w:delText>August census</w:delText>
+        </w:r>
+        <w:r>
+          <w:rPr>
+            <w:rFonts w:ascii="Times New Roman" w:hAnsi="Times New Roman" w:cs="Times New Roman"/>
+            <w:sz w:val="24"/>
+            <w:szCs w:val="24"/>
+          </w:rPr>
+          <w:delText xml:space="preserve"> (red region in Figure 2A). </w:delText>
+        </w:r>
+        <w:r>
+          <w:rPr>
+            <w:rFonts w:ascii="Times New Roman" w:hAnsi="Times New Roman" w:cs="Times New Roman"/>
+            <w:sz w:val="24"/>
+            <w:szCs w:val="24"/>
+          </w:rPr>
+          <w:delText>The quadratic model suggest</w:delText>
+        </w:r>
+        <w:r>
+          <w:rPr>
+            <w:rFonts w:ascii="Times New Roman" w:hAnsi="Times New Roman" w:cs="Times New Roman"/>
+            <w:sz w:val="24"/>
+            <w:szCs w:val="24"/>
+          </w:rPr>
+          <w:delText>ed</w:delText>
+        </w:r>
+        <w:r>
+          <w:rPr>
+            <w:rFonts w:ascii="Times New Roman" w:hAnsi="Times New Roman" w:cs="Times New Roman"/>
+            <w:sz w:val="24"/>
+            <w:szCs w:val="24"/>
+          </w:rPr>
+          <w:delText xml:space="preserve"> that high flow in the two years prior to flowering counts decreases the annual population growth rates (Figure </w:delText>
+        </w:r>
+        <w:commentRangeStart w:id="18"/>
+        <w:r>
+          <w:rPr>
+            <w:rFonts w:ascii="Times New Roman" w:hAnsi="Times New Roman" w:cs="Times New Roman"/>
+            <w:sz w:val="24"/>
+            <w:szCs w:val="24"/>
+          </w:rPr>
+          <w:delText>2B</w:delText>
+        </w:r>
+        <w:commentRangeEnd w:id="18"/>
+        <w:r>
+          <w:rPr>
+            <w:rStyle w:val="CommentReference"/>
+          </w:rPr>
+          <w:commentReference w:id="18"/>
+        </w:r>
+        <w:r>
+          <w:rPr>
+            <w:rFonts w:ascii="Times New Roman" w:hAnsi="Times New Roman" w:cs="Times New Roman"/>
+            <w:sz w:val="24"/>
+            <w:szCs w:val="24"/>
+          </w:rPr>
+          <w:delText>).</w:delText>
+        </w:r>
+      </w:del>
     </w:p>
     <w:p>
       <w:pPr>
@@ -5601,61 +5386,101 @@
       <w:pPr>
         <w:spacing w:after="0" w:line="240" w:lineRule="auto"/>
         <w:rPr>
-          <w:noProof/>
-          <w:sz w:val="24"/>
-          <w:szCs w:val="24"/>
-        </w:rPr>
-      </w:pPr>
-      <w:r>
-        <w:rPr>
-          <w:noProof/>
-          <w:sz w:val="24"/>
-          <w:szCs w:val="24"/>
-        </w:rPr>
-        <w:drawing>
-          <wp:inline distT="0" distB="0" distL="0" distR="0" wp14:anchorId="34C42D3A" wp14:editId="30FD32BD">
-            <wp:extent cx="4572000" cy="2351454"/>
-            <wp:effectExtent l="0" t="0" r="0" b="0"/>
-            <wp:docPr id="22" name="Picture 22"/>
-            <wp:cNvGraphicFramePr>
-              <a:graphicFrameLocks xmlns:a="http://schemas.openxmlformats.org/drawingml/2006/main" noChangeAspect="1"/>
-            </wp:cNvGraphicFramePr>
-            <a:graphic xmlns:a="http://schemas.openxmlformats.org/drawingml/2006/main">
-              <a:graphicData uri="http://schemas.openxmlformats.org/drawingml/2006/picture">
-                <pic:pic xmlns:pic="http://schemas.openxmlformats.org/drawingml/2006/picture">
-                  <pic:nvPicPr>
-                    <pic:cNvPr id="1" name=""/>
-                    <pic:cNvPicPr/>
-                  </pic:nvPicPr>
-                  <pic:blipFill>
-                    <a:blip r:embed="rId15"/>
-                    <a:stretch>
-                      <a:fillRect/>
-                    </a:stretch>
-                  </pic:blipFill>
-                  <pic:spPr>
-                    <a:xfrm>
-                      <a:off x="0" y="0"/>
-                      <a:ext cx="4572000" cy="2351454"/>
-                    </a:xfrm>
-                    <a:prstGeom prst="rect">
-                      <a:avLst/>
-                    </a:prstGeom>
-                  </pic:spPr>
-                </pic:pic>
-              </a:graphicData>
-            </a:graphic>
-          </wp:inline>
-        </w:drawing>
-      </w:r>
-      <w:r>
-        <w:rPr>
-          <w:noProof/>
-          <w:sz w:val="24"/>
-          <w:szCs w:val="24"/>
-        </w:rPr>
-        <w:t xml:space="preserve"> </w:t>
-      </w:r>
+          <w:rFonts w:ascii="Times New Roman" w:hAnsi="Times New Roman" w:cs="Times New Roman"/>
+          <w:sz w:val="24"/>
+          <w:szCs w:val="24"/>
+        </w:rPr>
+      </w:pPr>
+      <w:ins w:id="19" w:author="Stears, Alice E" w:date="2024-03-01T12:02:00Z">
+        <w:r>
+          <w:rPr>
+            <w:rFonts w:ascii="Times New Roman" w:hAnsi="Times New Roman" w:cs="Times New Roman"/>
+            <w:noProof/>
+            <w:sz w:val="24"/>
+            <w:szCs w:val="24"/>
+          </w:rPr>
+          <w:lastRenderedPageBreak/>
+          <w:drawing>
+            <wp:inline distT="0" distB="0" distL="0" distR="0" wp14:anchorId="2E5C81E8" wp14:editId="71B34013">
+              <wp:extent cx="5943600" cy="3139440"/>
+              <wp:effectExtent l="0" t="0" r="0" b="0"/>
+              <wp:docPr id="539381551" name="Picture 1" descr="Chart, scatter chart&#10;&#10;Description automatically generated"/>
+              <wp:cNvGraphicFramePr>
+                <a:graphicFrameLocks xmlns:a="http://schemas.openxmlformats.org/drawingml/2006/main" noChangeAspect="1"/>
+              </wp:cNvGraphicFramePr>
+              <a:graphic xmlns:a="http://schemas.openxmlformats.org/drawingml/2006/main">
+                <a:graphicData uri="http://schemas.openxmlformats.org/drawingml/2006/picture">
+                  <pic:pic xmlns:pic="http://schemas.openxmlformats.org/drawingml/2006/picture">
+                    <pic:nvPicPr>
+                      <pic:cNvPr id="539381551" name="Picture 1" descr="Chart, scatter chart&#10;&#10;Description automatically generated"/>
+                      <pic:cNvPicPr/>
+                    </pic:nvPicPr>
+                    <pic:blipFill>
+                      <a:blip r:embed="rId14"/>
+                      <a:stretch>
+                        <a:fillRect/>
+                      </a:stretch>
+                    </pic:blipFill>
+                    <pic:spPr>
+                      <a:xfrm>
+                        <a:off x="0" y="0"/>
+                        <a:ext cx="5943600" cy="3139440"/>
+                      </a:xfrm>
+                      <a:prstGeom prst="rect">
+                        <a:avLst/>
+                      </a:prstGeom>
+                    </pic:spPr>
+                  </pic:pic>
+                </a:graphicData>
+              </a:graphic>
+            </wp:inline>
+          </w:drawing>
+        </w:r>
+      </w:ins>
+      <w:del w:id="20" w:author="Stears, Alice E" w:date="2024-03-01T12:02:00Z">
+        <w:r>
+          <w:rPr>
+            <w:noProof/>
+            <w:sz w:val="24"/>
+            <w:szCs w:val="24"/>
+          </w:rPr>
+          <w:drawing>
+            <wp:inline distT="0" distB="0" distL="0" distR="0" wp14:anchorId="05A7E6D4" wp14:editId="1B048F38">
+              <wp:extent cx="4572000" cy="2351454"/>
+              <wp:effectExtent l="0" t="0" r="0" b="0"/>
+              <wp:docPr id="21" name="Picture 21"/>
+              <wp:cNvGraphicFramePr>
+                <a:graphicFrameLocks xmlns:a="http://schemas.openxmlformats.org/drawingml/2006/main" noChangeAspect="1"/>
+              </wp:cNvGraphicFramePr>
+              <a:graphic xmlns:a="http://schemas.openxmlformats.org/drawingml/2006/main">
+                <a:graphicData uri="http://schemas.openxmlformats.org/drawingml/2006/picture">
+                  <pic:pic xmlns:pic="http://schemas.openxmlformats.org/drawingml/2006/picture">
+                    <pic:nvPicPr>
+                      <pic:cNvPr id="1" name=""/>
+                      <pic:cNvPicPr/>
+                    </pic:nvPicPr>
+                    <pic:blipFill>
+                      <a:blip r:embed="rId15"/>
+                      <a:stretch>
+                        <a:fillRect/>
+                      </a:stretch>
+                    </pic:blipFill>
+                    <pic:spPr>
+                      <a:xfrm>
+                        <a:off x="0" y="0"/>
+                        <a:ext cx="4572000" cy="2351454"/>
+                      </a:xfrm>
+                      <a:prstGeom prst="rect">
+                        <a:avLst/>
+                      </a:prstGeom>
+                    </pic:spPr>
+                  </pic:pic>
+                </a:graphicData>
+              </a:graphic>
+            </wp:inline>
+          </w:drawing>
+        </w:r>
+      </w:del>
     </w:p>
     <w:p>
       <w:pPr>
@@ -5672,39 +5497,79 @@
           <w:sz w:val="20"/>
           <w:szCs w:val="20"/>
         </w:rPr>
-        <w:t>Figure 3: The timing of</w:t>
-      </w:r>
-      <w:r>
-        <w:rPr>
-          <w:rFonts w:ascii="Times New Roman" w:hAnsi="Times New Roman" w:cs="Times New Roman"/>
-          <w:sz w:val="20"/>
-          <w:szCs w:val="20"/>
-        </w:rPr>
-        <w:t xml:space="preserve"> temperature</w:t>
-      </w:r>
-      <w:r>
-        <w:rPr>
-          <w:rFonts w:ascii="Times New Roman" w:hAnsi="Times New Roman" w:cs="Times New Roman"/>
-          <w:sz w:val="20"/>
-          <w:szCs w:val="20"/>
-        </w:rPr>
-        <w:t xml:space="preserve"> associated with models of annual population growth rates has its best fits in the red region (A) and shows decreasing growth rates with higher</w:t>
-      </w:r>
-      <w:r>
-        <w:rPr>
-          <w:rFonts w:ascii="Times New Roman" w:hAnsi="Times New Roman" w:cs="Times New Roman"/>
-          <w:sz w:val="20"/>
-          <w:szCs w:val="20"/>
-        </w:rPr>
-        <w:t xml:space="preserve"> temperatures</w:t>
-      </w:r>
-      <w:r>
-        <w:rPr>
-          <w:rFonts w:ascii="Times New Roman" w:hAnsi="Times New Roman" w:cs="Times New Roman"/>
-          <w:sz w:val="20"/>
-          <w:szCs w:val="20"/>
-        </w:rPr>
-        <w:t xml:space="preserve"> within the time window (B). Data points show the growth rates of each segment and year, with the blue color lightening as years are more recent.</w:t>
+        <w:t>Figure 2: The timing of stream discharge associated with models of annual population growth rates</w:t>
+      </w:r>
+      <w:r>
+        <w:rPr>
+          <w:rFonts w:ascii="Times New Roman" w:hAnsi="Times New Roman" w:cs="Times New Roman"/>
+          <w:sz w:val="20"/>
+          <w:szCs w:val="20"/>
+        </w:rPr>
+        <w:t xml:space="preserve"> has its best fits in the red region (A) and shows </w:t>
+      </w:r>
+      <w:del w:id="21" w:author="Stears, Alice E" w:date="2024-03-01T12:02:00Z">
+        <w:r>
+          <w:rPr>
+            <w:rFonts w:ascii="Times New Roman" w:hAnsi="Times New Roman" w:cs="Times New Roman"/>
+            <w:sz w:val="20"/>
+            <w:szCs w:val="20"/>
+          </w:rPr>
+          <w:delText xml:space="preserve">decreasing </w:delText>
+        </w:r>
+      </w:del>
+      <w:ins w:id="22" w:author="Stears, Alice E" w:date="2024-03-01T12:02:00Z">
+        <w:r>
+          <w:rPr>
+            <w:rFonts w:ascii="Times New Roman" w:hAnsi="Times New Roman" w:cs="Times New Roman"/>
+            <w:sz w:val="20"/>
+            <w:szCs w:val="20"/>
+          </w:rPr>
+          <w:t xml:space="preserve">maximum </w:t>
+        </w:r>
+      </w:ins>
+      <w:r>
+        <w:rPr>
+          <w:rFonts w:ascii="Times New Roman" w:hAnsi="Times New Roman" w:cs="Times New Roman"/>
+          <w:sz w:val="20"/>
+          <w:szCs w:val="20"/>
+        </w:rPr>
+        <w:t xml:space="preserve">growth rates with </w:t>
+      </w:r>
+      <w:del w:id="23" w:author="Stears, Alice E" w:date="2024-03-01T12:02:00Z">
+        <w:r>
+          <w:rPr>
+            <w:rFonts w:ascii="Times New Roman" w:hAnsi="Times New Roman" w:cs="Times New Roman"/>
+            <w:sz w:val="20"/>
+            <w:szCs w:val="20"/>
+          </w:rPr>
+          <w:delText xml:space="preserve">higher </w:delText>
+        </w:r>
+      </w:del>
+      <w:ins w:id="24" w:author="Stears, Alice E" w:date="2024-03-01T12:02:00Z">
+        <w:r>
+          <w:rPr>
+            <w:rFonts w:ascii="Times New Roman" w:hAnsi="Times New Roman" w:cs="Times New Roman"/>
+            <w:sz w:val="20"/>
+            <w:szCs w:val="20"/>
+          </w:rPr>
+          <w:t>intermediate</w:t>
+        </w:r>
+        <w:r>
+          <w:rPr>
+            <w:rFonts w:ascii="Times New Roman" w:hAnsi="Times New Roman" w:cs="Times New Roman"/>
+            <w:sz w:val="20"/>
+            <w:szCs w:val="20"/>
+          </w:rPr>
+          <w:t xml:space="preserve"> </w:t>
+        </w:r>
+      </w:ins>
+      <w:r>
+        <w:rPr>
+          <w:rFonts w:ascii="Times New Roman" w:hAnsi="Times New Roman" w:cs="Times New Roman"/>
+          <w:sz w:val="20"/>
+          <w:szCs w:val="20"/>
+        </w:rPr>
+        <w:t>discharge within the time window (B). Data points show the growth rates of each segment and year, with the blue color lightening as years are more recent.</w:t>
       </w:r>
     </w:p>
     <w:p>
@@ -5712,8 +5577,8 @@
         <w:spacing w:after="0" w:line="240" w:lineRule="auto"/>
         <w:rPr>
           <w:rFonts w:ascii="Times New Roman" w:hAnsi="Times New Roman" w:cs="Times New Roman"/>
-          <w:sz w:val="20"/>
-          <w:szCs w:val="20"/>
+          <w:sz w:val="24"/>
+          <w:szCs w:val="24"/>
         </w:rPr>
       </w:pPr>
     </w:p>
@@ -5723,139 +5588,199 @@
         <w:ind w:firstLine="720"/>
         <w:rPr>
           <w:rFonts w:ascii="Times New Roman" w:hAnsi="Times New Roman" w:cs="Times New Roman"/>
-          <w:sz w:val="20"/>
-          <w:szCs w:val="20"/>
-        </w:rPr>
-      </w:pPr>
-      <w:r>
-        <w:rPr>
-          <w:rFonts w:ascii="Times New Roman" w:hAnsi="Times New Roman" w:cs="Times New Roman"/>
-          <w:sz w:val="24"/>
-          <w:szCs w:val="24"/>
-        </w:rPr>
-        <w:t xml:space="preserve">For precipitation, there </w:t>
-      </w:r>
-      <w:r>
-        <w:rPr>
-          <w:rFonts w:ascii="Times New Roman" w:hAnsi="Times New Roman" w:cs="Times New Roman"/>
-          <w:sz w:val="24"/>
-          <w:szCs w:val="24"/>
-        </w:rPr>
-        <w:t>wa</w:t>
-      </w:r>
-      <w:r>
-        <w:rPr>
-          <w:rFonts w:ascii="Times New Roman" w:hAnsi="Times New Roman" w:cs="Times New Roman"/>
-          <w:sz w:val="24"/>
-          <w:szCs w:val="24"/>
-        </w:rPr>
-        <w:t>s s</w:t>
-      </w:r>
-      <w:r>
-        <w:rPr>
-          <w:rFonts w:ascii="Times New Roman" w:hAnsi="Times New Roman" w:cs="Times New Roman"/>
-          <w:sz w:val="24"/>
-          <w:szCs w:val="24"/>
-        </w:rPr>
-        <w:t>trong support (</w:t>
-      </w:r>
-      <w:r>
-        <w:rPr>
-          <w:rFonts w:ascii="Times New Roman" w:hAnsi="Times New Roman" w:cs="Times New Roman"/>
-          <w:sz w:val="24"/>
-          <w:szCs w:val="24"/>
-        </w:rPr>
-        <w:t>89</w:t>
-      </w:r>
-      <w:r>
-        <w:rPr>
-          <w:rFonts w:ascii="Times New Roman" w:hAnsi="Times New Roman" w:cs="Times New Roman"/>
-          <w:sz w:val="24"/>
-          <w:szCs w:val="24"/>
-        </w:rPr>
-        <w:t>% weight) for a longer window starting two years before (24-2 months ago)</w:t>
-      </w:r>
-      <w:r>
-        <w:rPr>
-          <w:rFonts w:ascii="Times New Roman" w:hAnsi="Times New Roman" w:cs="Times New Roman"/>
-          <w:sz w:val="24"/>
-          <w:szCs w:val="24"/>
-        </w:rPr>
-        <w:t xml:space="preserve"> (Figure 4A). The q</w:t>
-      </w:r>
-      <w:r>
-        <w:rPr>
-          <w:rFonts w:ascii="Times New Roman" w:hAnsi="Times New Roman" w:cs="Times New Roman"/>
-          <w:sz w:val="24"/>
-          <w:szCs w:val="24"/>
-        </w:rPr>
-        <w:t xml:space="preserve">uadratic model </w:t>
-      </w:r>
-      <w:r>
-        <w:rPr>
-          <w:rFonts w:ascii="Times New Roman" w:hAnsi="Times New Roman" w:cs="Times New Roman"/>
-          <w:sz w:val="24"/>
-          <w:szCs w:val="24"/>
-        </w:rPr>
-        <w:t>wa</w:t>
-      </w:r>
-      <w:r>
-        <w:rPr>
-          <w:rFonts w:ascii="Times New Roman" w:hAnsi="Times New Roman" w:cs="Times New Roman"/>
-          <w:sz w:val="24"/>
-          <w:szCs w:val="24"/>
-        </w:rPr>
-        <w:t>s strongly supported over linear (</w:t>
-      </w:r>
-      <w:proofErr w:type="spellStart"/>
-      <w:r>
-        <w:rPr>
-          <w:rFonts w:ascii="Times New Roman" w:hAnsi="Times New Roman" w:cs="Times New Roman"/>
-          <w:sz w:val="24"/>
-          <w:szCs w:val="24"/>
-        </w:rPr>
-        <w:t>ΔAICc</w:t>
-      </w:r>
-      <w:proofErr w:type="spellEnd"/>
-      <w:r>
-        <w:rPr>
-          <w:rFonts w:ascii="Times New Roman" w:hAnsi="Times New Roman" w:cs="Times New Roman"/>
-          <w:sz w:val="24"/>
-          <w:szCs w:val="24"/>
-        </w:rPr>
-        <w:t xml:space="preserve"> = 41.4) </w:t>
-      </w:r>
-      <w:r>
-        <w:rPr>
-          <w:rFonts w:ascii="Times New Roman" w:hAnsi="Times New Roman" w:cs="Times New Roman"/>
-          <w:sz w:val="24"/>
-          <w:szCs w:val="24"/>
-        </w:rPr>
-        <w:t xml:space="preserve">with higher population growth rates at intermediate values (Figure </w:t>
-      </w:r>
-      <w:commentRangeStart w:id="15"/>
-      <w:r>
-        <w:rPr>
-          <w:rFonts w:ascii="Times New Roman" w:hAnsi="Times New Roman" w:cs="Times New Roman"/>
-          <w:sz w:val="24"/>
-          <w:szCs w:val="24"/>
-        </w:rPr>
-        <w:t>4B</w:t>
-      </w:r>
-      <w:commentRangeEnd w:id="15"/>
-      <w:r>
-        <w:rPr>
-          <w:rStyle w:val="CommentReference"/>
-        </w:rPr>
-        <w:commentReference w:id="15"/>
-      </w:r>
-      <w:r>
-        <w:rPr>
-          <w:rFonts w:ascii="Times New Roman" w:hAnsi="Times New Roman" w:cs="Times New Roman"/>
-          <w:sz w:val="24"/>
-          <w:szCs w:val="24"/>
-        </w:rPr>
-        <w:t>).</w:t>
+          <w:sz w:val="24"/>
+          <w:szCs w:val="24"/>
+        </w:rPr>
+      </w:pPr>
+      <w:r>
+        <w:rPr>
+          <w:rFonts w:ascii="Times New Roman" w:hAnsi="Times New Roman" w:cs="Times New Roman"/>
+          <w:sz w:val="24"/>
+          <w:szCs w:val="24"/>
+        </w:rPr>
+        <w:t>A negative l</w:t>
+      </w:r>
+      <w:r>
+        <w:rPr>
+          <w:rFonts w:ascii="Times New Roman" w:hAnsi="Times New Roman" w:cs="Times New Roman"/>
+          <w:sz w:val="24"/>
+          <w:szCs w:val="24"/>
+        </w:rPr>
+        <w:t xml:space="preserve">inear </w:t>
+      </w:r>
+      <w:r>
+        <w:rPr>
+          <w:rFonts w:ascii="Times New Roman" w:hAnsi="Times New Roman" w:cs="Times New Roman"/>
+          <w:sz w:val="24"/>
+          <w:szCs w:val="24"/>
+        </w:rPr>
+        <w:t xml:space="preserve">model of temperature’s effect </w:t>
+      </w:r>
+      <w:r>
+        <w:rPr>
+          <w:rFonts w:ascii="Times New Roman" w:hAnsi="Times New Roman" w:cs="Times New Roman"/>
+          <w:sz w:val="24"/>
+          <w:szCs w:val="24"/>
+        </w:rPr>
+        <w:t xml:space="preserve">was supported over </w:t>
+      </w:r>
+      <w:r>
+        <w:rPr>
+          <w:rFonts w:ascii="Times New Roman" w:hAnsi="Times New Roman" w:cs="Times New Roman"/>
+          <w:sz w:val="24"/>
+          <w:szCs w:val="24"/>
+        </w:rPr>
+        <w:t xml:space="preserve">a </w:t>
+      </w:r>
+      <w:r>
+        <w:rPr>
+          <w:rFonts w:ascii="Times New Roman" w:hAnsi="Times New Roman" w:cs="Times New Roman"/>
+          <w:sz w:val="24"/>
+          <w:szCs w:val="24"/>
+        </w:rPr>
+        <w:t xml:space="preserve">quadratic </w:t>
+      </w:r>
+      <w:r>
+        <w:rPr>
+          <w:rFonts w:ascii="Times New Roman" w:hAnsi="Times New Roman" w:cs="Times New Roman"/>
+          <w:sz w:val="24"/>
+          <w:szCs w:val="24"/>
+        </w:rPr>
+        <w:t>model (Figure 3B)</w:t>
+      </w:r>
+      <w:r>
+        <w:rPr>
+          <w:rFonts w:ascii="Times New Roman" w:hAnsi="Times New Roman" w:cs="Times New Roman"/>
+          <w:sz w:val="24"/>
+          <w:szCs w:val="24"/>
+        </w:rPr>
+        <w:t>.</w:t>
+      </w:r>
+      <w:r>
+        <w:rPr>
+          <w:rFonts w:ascii="Times New Roman" w:hAnsi="Times New Roman" w:cs="Times New Roman"/>
+          <w:sz w:val="24"/>
+          <w:szCs w:val="24"/>
+        </w:rPr>
+        <w:t xml:space="preserve"> The b</w:t>
+      </w:r>
+      <w:r>
+        <w:rPr>
+          <w:rFonts w:ascii="Times New Roman" w:hAnsi="Times New Roman" w:cs="Times New Roman"/>
+          <w:sz w:val="24"/>
+          <w:szCs w:val="24"/>
+        </w:rPr>
+        <w:t>est model (</w:t>
+      </w:r>
+      <w:ins w:id="25" w:author="Stears, Alice E" w:date="2024-03-01T12:02:00Z">
+        <w:r>
+          <w:rPr>
+            <w:rFonts w:ascii="Times New Roman" w:hAnsi="Times New Roman" w:cs="Times New Roman"/>
+            <w:sz w:val="24"/>
+            <w:szCs w:val="24"/>
+          </w:rPr>
+          <w:t>69</w:t>
+        </w:r>
+      </w:ins>
+      <w:del w:id="26" w:author="Stears, Alice E" w:date="2024-03-01T12:02:00Z">
+        <w:r>
+          <w:rPr>
+            <w:rFonts w:ascii="Times New Roman" w:hAnsi="Times New Roman" w:cs="Times New Roman"/>
+            <w:sz w:val="24"/>
+            <w:szCs w:val="24"/>
+          </w:rPr>
+          <w:delText>83</w:delText>
+        </w:r>
+      </w:del>
+      <w:r>
+        <w:rPr>
+          <w:rFonts w:ascii="Times New Roman" w:hAnsi="Times New Roman" w:cs="Times New Roman"/>
+          <w:sz w:val="24"/>
+          <w:szCs w:val="24"/>
+        </w:rPr>
+        <w:t>% weight) include</w:t>
+      </w:r>
+      <w:r>
+        <w:rPr>
+          <w:rFonts w:ascii="Times New Roman" w:hAnsi="Times New Roman" w:cs="Times New Roman"/>
+          <w:sz w:val="24"/>
+          <w:szCs w:val="24"/>
+        </w:rPr>
+        <w:t>d</w:t>
+      </w:r>
+      <w:r>
+        <w:rPr>
+          <w:rFonts w:ascii="Times New Roman" w:hAnsi="Times New Roman" w:cs="Times New Roman"/>
+          <w:sz w:val="24"/>
+          <w:szCs w:val="24"/>
+        </w:rPr>
+        <w:t xml:space="preserve"> fall-winter of two years before census (23-19 months </w:t>
+      </w:r>
+      <w:proofErr w:type="gramStart"/>
+      <w:r>
+        <w:rPr>
+          <w:rFonts w:ascii="Times New Roman" w:hAnsi="Times New Roman" w:cs="Times New Roman"/>
+          <w:sz w:val="24"/>
+          <w:szCs w:val="24"/>
+        </w:rPr>
+        <w:t>ago)</w:t>
+      </w:r>
+      <w:r>
+        <w:rPr>
+          <w:rFonts w:ascii="Times New Roman" w:hAnsi="Times New Roman" w:cs="Times New Roman"/>
+          <w:sz w:val="24"/>
+          <w:szCs w:val="24"/>
+        </w:rPr>
+        <w:t>(</w:t>
+      </w:r>
+      <w:proofErr w:type="gramEnd"/>
+      <w:r>
+        <w:rPr>
+          <w:rFonts w:ascii="Times New Roman" w:hAnsi="Times New Roman" w:cs="Times New Roman"/>
+          <w:sz w:val="24"/>
+          <w:szCs w:val="24"/>
+        </w:rPr>
+        <w:t>Figure 3A). The small region of yellow in the lower left region show</w:t>
+      </w:r>
+      <w:r>
+        <w:rPr>
+          <w:rFonts w:ascii="Times New Roman" w:hAnsi="Times New Roman" w:cs="Times New Roman"/>
+          <w:sz w:val="24"/>
+          <w:szCs w:val="24"/>
+        </w:rPr>
+        <w:t>ed</w:t>
+      </w:r>
+      <w:r>
+        <w:rPr>
+          <w:rFonts w:ascii="Times New Roman" w:hAnsi="Times New Roman" w:cs="Times New Roman"/>
+          <w:sz w:val="24"/>
+          <w:szCs w:val="24"/>
+        </w:rPr>
+        <w:t xml:space="preserve"> that temperature in the months immediately preceding the August census also impact</w:t>
+      </w:r>
+      <w:r>
+        <w:rPr>
+          <w:rFonts w:ascii="Times New Roman" w:hAnsi="Times New Roman" w:cs="Times New Roman"/>
+          <w:sz w:val="24"/>
+          <w:szCs w:val="24"/>
+        </w:rPr>
+        <w:t>ed</w:t>
+      </w:r>
+      <w:r>
+        <w:rPr>
+          <w:rFonts w:ascii="Times New Roman" w:hAnsi="Times New Roman" w:cs="Times New Roman"/>
+          <w:sz w:val="24"/>
+          <w:szCs w:val="24"/>
+        </w:rPr>
+        <w:t xml:space="preserve"> the estimates of population growth rates, with higher temperatures lowering the growth rate (not shown).</w:t>
+      </w:r>
+      <w:r>
+        <w:rPr>
+          <w:rFonts w:ascii="Times New Roman" w:hAnsi="Times New Roman" w:cs="Times New Roman"/>
+          <w:sz w:val="24"/>
+          <w:szCs w:val="24"/>
+        </w:rPr>
+        <w:t xml:space="preserve"> </w:t>
       </w:r>
     </w:p>
     <w:p>
@@ -5872,53 +5797,157 @@
       <w:pPr>
         <w:spacing w:after="0" w:line="240" w:lineRule="auto"/>
         <w:rPr>
-          <w:rFonts w:ascii="Times New Roman" w:hAnsi="Times New Roman" w:cs="Times New Roman"/>
-          <w:sz w:val="24"/>
-          <w:szCs w:val="24"/>
-        </w:rPr>
-      </w:pPr>
-      <w:r>
-        <w:rPr>
           <w:noProof/>
           <w:sz w:val="24"/>
           <w:szCs w:val="24"/>
         </w:rPr>
+      </w:pPr>
+      <w:del w:id="27" w:author="Stears, Alice E" w:date="2024-03-01T12:02:00Z">
+        <w:r>
+          <w:rPr>
+            <w:noProof/>
+            <w:sz w:val="24"/>
+            <w:szCs w:val="24"/>
+          </w:rPr>
+          <w:drawing>
+            <wp:inline distT="0" distB="0" distL="0" distR="0" wp14:anchorId="34C42D3A" wp14:editId="178BAE79">
+              <wp:extent cx="4572000" cy="2351454"/>
+              <wp:effectExtent l="0" t="0" r="0" b="0"/>
+              <wp:docPr id="22" name="Picture 22"/>
+              <wp:cNvGraphicFramePr>
+                <a:graphicFrameLocks xmlns:a="http://schemas.openxmlformats.org/drawingml/2006/main" noChangeAspect="1"/>
+              </wp:cNvGraphicFramePr>
+              <a:graphic xmlns:a="http://schemas.openxmlformats.org/drawingml/2006/main">
+                <a:graphicData uri="http://schemas.openxmlformats.org/drawingml/2006/picture">
+                  <pic:pic xmlns:pic="http://schemas.openxmlformats.org/drawingml/2006/picture">
+                    <pic:nvPicPr>
+                      <pic:cNvPr id="1" name=""/>
+                      <pic:cNvPicPr/>
+                    </pic:nvPicPr>
+                    <pic:blipFill>
+                      <a:blip r:embed="rId16"/>
+                      <a:stretch>
+                        <a:fillRect/>
+                      </a:stretch>
+                    </pic:blipFill>
+                    <pic:spPr>
+                      <a:xfrm>
+                        <a:off x="0" y="0"/>
+                        <a:ext cx="4572000" cy="2351454"/>
+                      </a:xfrm>
+                      <a:prstGeom prst="rect">
+                        <a:avLst/>
+                      </a:prstGeom>
+                    </pic:spPr>
+                  </pic:pic>
+                </a:graphicData>
+              </a:graphic>
+            </wp:inline>
+          </w:drawing>
+        </w:r>
+      </w:del>
+      <w:ins w:id="28" w:author="Stears, Alice E" w:date="2024-03-01T12:02:00Z">
+        <w:r>
+          <w:rPr>
+            <w:noProof/>
+            <w:sz w:val="24"/>
+            <w:szCs w:val="24"/>
+          </w:rPr>
+          <w:drawing>
+            <wp:inline distT="0" distB="0" distL="0" distR="0" wp14:anchorId="781EA6D6" wp14:editId="1E2D8276">
+              <wp:extent cx="5943600" cy="2938780"/>
+              <wp:effectExtent l="0" t="0" r="0" b="0"/>
+              <wp:docPr id="850633393" name="Picture 1" descr="Chart, scatter chart&#10;&#10;Description automatically generated"/>
+              <wp:cNvGraphicFramePr>
+                <a:graphicFrameLocks xmlns:a="http://schemas.openxmlformats.org/drawingml/2006/main" noChangeAspect="1"/>
+              </wp:cNvGraphicFramePr>
+              <a:graphic xmlns:a="http://schemas.openxmlformats.org/drawingml/2006/main">
+                <a:graphicData uri="http://schemas.openxmlformats.org/drawingml/2006/picture">
+                  <pic:pic xmlns:pic="http://schemas.openxmlformats.org/drawingml/2006/picture">
+                    <pic:nvPicPr>
+                      <pic:cNvPr id="850633393" name="Picture 1" descr="Chart, scatter chart&#10;&#10;Description automatically generated"/>
+                      <pic:cNvPicPr/>
+                    </pic:nvPicPr>
+                    <pic:blipFill>
+                      <a:blip r:embed="rId17"/>
+                      <a:stretch>
+                        <a:fillRect/>
+                      </a:stretch>
+                    </pic:blipFill>
+                    <pic:spPr>
+                      <a:xfrm>
+                        <a:off x="0" y="0"/>
+                        <a:ext cx="5943600" cy="2938780"/>
+                      </a:xfrm>
+                      <a:prstGeom prst="rect">
+                        <a:avLst/>
+                      </a:prstGeom>
+                    </pic:spPr>
+                  </pic:pic>
+                </a:graphicData>
+              </a:graphic>
+            </wp:inline>
+          </w:drawing>
+        </w:r>
+      </w:ins>
+      <w:r>
+        <w:rPr>
+          <w:noProof/>
+          <w:sz w:val="24"/>
+          <w:szCs w:val="24"/>
+        </w:rPr>
+        <w:t xml:space="preserve"> </w:t>
+      </w:r>
+    </w:p>
+    <w:p>
+      <w:pPr>
+        <w:spacing w:after="0" w:line="240" w:lineRule="auto"/>
+        <w:rPr>
+          <w:rFonts w:ascii="Times New Roman" w:hAnsi="Times New Roman" w:cs="Times New Roman"/>
+          <w:sz w:val="20"/>
+          <w:szCs w:val="20"/>
+        </w:rPr>
+      </w:pPr>
+      <w:r>
+        <w:rPr>
+          <w:rFonts w:ascii="Times New Roman" w:hAnsi="Times New Roman" w:cs="Times New Roman"/>
+          <w:sz w:val="20"/>
+          <w:szCs w:val="20"/>
+        </w:rPr>
         <w:lastRenderedPageBreak/>
-        <w:drawing>
-          <wp:inline distT="0" distB="0" distL="0" distR="0" wp14:anchorId="3722F1DF" wp14:editId="2BE1D1A2">
-            <wp:extent cx="4572000" cy="2351454"/>
-            <wp:effectExtent l="0" t="0" r="0" b="0"/>
-            <wp:docPr id="31" name="Picture 31"/>
-            <wp:cNvGraphicFramePr>
-              <a:graphicFrameLocks xmlns:a="http://schemas.openxmlformats.org/drawingml/2006/main" noChangeAspect="1"/>
-            </wp:cNvGraphicFramePr>
-            <a:graphic xmlns:a="http://schemas.openxmlformats.org/drawingml/2006/main">
-              <a:graphicData uri="http://schemas.openxmlformats.org/drawingml/2006/picture">
-                <pic:pic xmlns:pic="http://schemas.openxmlformats.org/drawingml/2006/picture">
-                  <pic:nvPicPr>
-                    <pic:cNvPr id="1" name=""/>
-                    <pic:cNvPicPr/>
-                  </pic:nvPicPr>
-                  <pic:blipFill>
-                    <a:blip r:embed="rId16"/>
-                    <a:stretch>
-                      <a:fillRect/>
-                    </a:stretch>
-                  </pic:blipFill>
-                  <pic:spPr>
-                    <a:xfrm>
-                      <a:off x="0" y="0"/>
-                      <a:ext cx="4572000" cy="2351454"/>
-                    </a:xfrm>
-                    <a:prstGeom prst="rect">
-                      <a:avLst/>
-                    </a:prstGeom>
-                  </pic:spPr>
-                </pic:pic>
-              </a:graphicData>
-            </a:graphic>
-          </wp:inline>
-        </w:drawing>
+        <w:t>Figure 3: The timing of</w:t>
+      </w:r>
+      <w:r>
+        <w:rPr>
+          <w:rFonts w:ascii="Times New Roman" w:hAnsi="Times New Roman" w:cs="Times New Roman"/>
+          <w:sz w:val="20"/>
+          <w:szCs w:val="20"/>
+        </w:rPr>
+        <w:t xml:space="preserve"> temperature</w:t>
+      </w:r>
+      <w:r>
+        <w:rPr>
+          <w:rFonts w:ascii="Times New Roman" w:hAnsi="Times New Roman" w:cs="Times New Roman"/>
+          <w:sz w:val="20"/>
+          <w:szCs w:val="20"/>
+        </w:rPr>
+        <w:t xml:space="preserve"> associated with models of annual population growth rates has its best fits in the red region (A) and shows decreasing growth rates with higher</w:t>
+      </w:r>
+      <w:r>
+        <w:rPr>
+          <w:rFonts w:ascii="Times New Roman" w:hAnsi="Times New Roman" w:cs="Times New Roman"/>
+          <w:sz w:val="20"/>
+          <w:szCs w:val="20"/>
+        </w:rPr>
+        <w:t xml:space="preserve"> temperatures</w:t>
+      </w:r>
+      <w:r>
+        <w:rPr>
+          <w:rFonts w:ascii="Times New Roman" w:hAnsi="Times New Roman" w:cs="Times New Roman"/>
+          <w:sz w:val="20"/>
+          <w:szCs w:val="20"/>
+        </w:rPr>
+        <w:t xml:space="preserve"> within the time window (B). Data points show the growth rates of each segment and year, with the blue color lightening as years are more recent.</w:t>
       </w:r>
     </w:p>
     <w:p>
@@ -5928,88 +5957,6 @@
           <w:rFonts w:ascii="Times New Roman" w:hAnsi="Times New Roman" w:cs="Times New Roman"/>
           <w:sz w:val="20"/>
           <w:szCs w:val="20"/>
-        </w:rPr>
-      </w:pPr>
-      <w:r>
-        <w:rPr>
-          <w:rFonts w:ascii="Times New Roman" w:hAnsi="Times New Roman" w:cs="Times New Roman"/>
-          <w:sz w:val="20"/>
-          <w:szCs w:val="20"/>
-        </w:rPr>
-        <w:t xml:space="preserve">Figure </w:t>
-      </w:r>
-      <w:r>
-        <w:rPr>
-          <w:rFonts w:ascii="Times New Roman" w:hAnsi="Times New Roman" w:cs="Times New Roman"/>
-          <w:sz w:val="20"/>
-          <w:szCs w:val="20"/>
-        </w:rPr>
-        <w:t>4</w:t>
-      </w:r>
-      <w:r>
-        <w:rPr>
-          <w:rFonts w:ascii="Times New Roman" w:hAnsi="Times New Roman" w:cs="Times New Roman"/>
-          <w:sz w:val="20"/>
-          <w:szCs w:val="20"/>
-        </w:rPr>
-        <w:t xml:space="preserve">: The timing of </w:t>
-      </w:r>
-      <w:r>
-        <w:rPr>
-          <w:rFonts w:ascii="Times New Roman" w:hAnsi="Times New Roman" w:cs="Times New Roman"/>
-          <w:sz w:val="20"/>
-          <w:szCs w:val="20"/>
-        </w:rPr>
-        <w:t>precipitation</w:t>
-      </w:r>
-      <w:r>
-        <w:rPr>
-          <w:rFonts w:ascii="Times New Roman" w:hAnsi="Times New Roman" w:cs="Times New Roman"/>
-          <w:sz w:val="20"/>
-          <w:szCs w:val="20"/>
-        </w:rPr>
-        <w:t xml:space="preserve"> associated with models of annual population growth rates has its best fits in the red region (A) and shows</w:t>
-      </w:r>
-      <w:r>
-        <w:rPr>
-          <w:rFonts w:ascii="Times New Roman" w:hAnsi="Times New Roman" w:cs="Times New Roman"/>
-          <w:sz w:val="20"/>
-          <w:szCs w:val="20"/>
-        </w:rPr>
-        <w:t xml:space="preserve"> higher</w:t>
-      </w:r>
-      <w:r>
-        <w:rPr>
-          <w:rFonts w:ascii="Times New Roman" w:hAnsi="Times New Roman" w:cs="Times New Roman"/>
-          <w:sz w:val="20"/>
-          <w:szCs w:val="20"/>
-        </w:rPr>
-        <w:t xml:space="preserve"> growth rates </w:t>
-      </w:r>
-      <w:r>
-        <w:rPr>
-          <w:rFonts w:ascii="Times New Roman" w:hAnsi="Times New Roman" w:cs="Times New Roman"/>
-          <w:sz w:val="20"/>
-          <w:szCs w:val="20"/>
-        </w:rPr>
-        <w:t>at intermediate values</w:t>
-      </w:r>
-      <w:r>
-        <w:rPr>
-          <w:rFonts w:ascii="Times New Roman" w:hAnsi="Times New Roman" w:cs="Times New Roman"/>
-          <w:sz w:val="20"/>
-          <w:szCs w:val="20"/>
-        </w:rPr>
-        <w:t xml:space="preserve"> within the time window (B). Data points show the growth rates of each segment and year, with the blue color lightening as years are more recent.</w:t>
-      </w:r>
-    </w:p>
-    <w:p>
-      <w:pPr>
-        <w:spacing w:after="0" w:line="240" w:lineRule="auto"/>
-        <w:rPr>
-          <w:rFonts w:ascii="Times New Roman" w:hAnsi="Times New Roman" w:cs="Times New Roman"/>
-          <w:sz w:val="24"/>
-          <w:szCs w:val="24"/>
         </w:rPr>
       </w:pPr>
     </w:p>
@@ -6019,89 +5966,17 @@
         <w:ind w:firstLine="720"/>
         <w:rPr>
           <w:rFonts w:ascii="Times New Roman" w:hAnsi="Times New Roman" w:cs="Times New Roman"/>
-          <w:sz w:val="24"/>
-          <w:szCs w:val="24"/>
-        </w:rPr>
-      </w:pPr>
-      <w:r>
-        <w:rPr>
-          <w:rFonts w:ascii="Times New Roman" w:hAnsi="Times New Roman" w:cs="Times New Roman"/>
-          <w:sz w:val="24"/>
-          <w:szCs w:val="24"/>
-        </w:rPr>
-        <w:t>Snowfall had a surprising</w:t>
-      </w:r>
-      <w:r>
-        <w:rPr>
-          <w:rFonts w:ascii="Times New Roman" w:hAnsi="Times New Roman" w:cs="Times New Roman"/>
-          <w:sz w:val="24"/>
-          <w:szCs w:val="24"/>
-        </w:rPr>
-        <w:t>ly narrow</w:t>
-      </w:r>
-      <w:r>
-        <w:rPr>
-          <w:rFonts w:ascii="Times New Roman" w:hAnsi="Times New Roman" w:cs="Times New Roman"/>
-          <w:sz w:val="24"/>
-          <w:szCs w:val="24"/>
-        </w:rPr>
-        <w:t xml:space="preserve"> window with the highest impact. The </w:t>
-      </w:r>
-      <w:r>
-        <w:rPr>
-          <w:rFonts w:ascii="Times New Roman" w:hAnsi="Times New Roman" w:cs="Times New Roman"/>
-          <w:sz w:val="24"/>
-          <w:szCs w:val="24"/>
-        </w:rPr>
-        <w:t>best models start</w:t>
-      </w:r>
-      <w:r>
-        <w:rPr>
-          <w:rFonts w:ascii="Times New Roman" w:hAnsi="Times New Roman" w:cs="Times New Roman"/>
-          <w:sz w:val="24"/>
-          <w:szCs w:val="24"/>
-        </w:rPr>
-        <w:t>ed</w:t>
-      </w:r>
-      <w:r>
-        <w:rPr>
-          <w:rFonts w:ascii="Times New Roman" w:hAnsi="Times New Roman" w:cs="Times New Roman"/>
-          <w:sz w:val="24"/>
-          <w:szCs w:val="24"/>
-        </w:rPr>
-        <w:t xml:space="preserve"> 4-6 months before census (Feb-April) and end</w:t>
-      </w:r>
-      <w:r>
-        <w:rPr>
-          <w:rFonts w:ascii="Times New Roman" w:hAnsi="Times New Roman" w:cs="Times New Roman"/>
-          <w:sz w:val="24"/>
-          <w:szCs w:val="24"/>
-        </w:rPr>
-        <w:t>ed</w:t>
-      </w:r>
-      <w:r>
-        <w:rPr>
-          <w:rFonts w:ascii="Times New Roman" w:hAnsi="Times New Roman" w:cs="Times New Roman"/>
-          <w:sz w:val="24"/>
-          <w:szCs w:val="24"/>
-        </w:rPr>
-        <w:t xml:space="preserve"> within 1-3 months of the census</w:t>
-      </w:r>
-      <w:r>
-        <w:rPr>
-          <w:rFonts w:ascii="Times New Roman" w:hAnsi="Times New Roman" w:cs="Times New Roman"/>
-          <w:sz w:val="24"/>
-          <w:szCs w:val="24"/>
-        </w:rPr>
-        <w:t xml:space="preserve"> (Figure 5A)</w:t>
-      </w:r>
-      <w:r>
-        <w:rPr>
-          <w:rFonts w:ascii="Times New Roman" w:hAnsi="Times New Roman" w:cs="Times New Roman"/>
-          <w:sz w:val="24"/>
-          <w:szCs w:val="24"/>
-        </w:rPr>
-        <w:t xml:space="preserve">. Since the endpoint </w:t>
+          <w:sz w:val="20"/>
+          <w:szCs w:val="20"/>
+        </w:rPr>
+      </w:pPr>
+      <w:r>
+        <w:rPr>
+          <w:rFonts w:ascii="Times New Roman" w:hAnsi="Times New Roman" w:cs="Times New Roman"/>
+          <w:sz w:val="24"/>
+          <w:szCs w:val="24"/>
+        </w:rPr>
+        <w:t xml:space="preserve">For precipitation, there </w:t>
       </w:r>
       <w:r>
         <w:rPr>
@@ -6117,103 +5992,83 @@
           <w:sz w:val="24"/>
           <w:szCs w:val="24"/>
         </w:rPr>
-        <w:t xml:space="preserve">s during the summer with very little snow, the takeaway </w:t>
-      </w:r>
-      <w:r>
-        <w:rPr>
-          <w:rFonts w:ascii="Times New Roman" w:hAnsi="Times New Roman" w:cs="Times New Roman"/>
-          <w:sz w:val="24"/>
-          <w:szCs w:val="24"/>
-        </w:rPr>
-        <w:t>c</w:t>
-      </w:r>
-      <w:r>
-        <w:rPr>
-          <w:rFonts w:ascii="Times New Roman" w:hAnsi="Times New Roman" w:cs="Times New Roman"/>
-          <w:sz w:val="24"/>
-          <w:szCs w:val="24"/>
-        </w:rPr>
-        <w:t xml:space="preserve">ould be that late season snow has a larger impact that </w:t>
-      </w:r>
-      <w:r>
-        <w:rPr>
-          <w:rFonts w:ascii="Times New Roman" w:hAnsi="Times New Roman" w:cs="Times New Roman"/>
-          <w:sz w:val="24"/>
-          <w:szCs w:val="24"/>
-        </w:rPr>
-        <w:t xml:space="preserve">early </w:t>
-      </w:r>
-      <w:r>
-        <w:rPr>
-          <w:rFonts w:ascii="Times New Roman" w:hAnsi="Times New Roman" w:cs="Times New Roman"/>
-          <w:sz w:val="24"/>
-          <w:szCs w:val="24"/>
-        </w:rPr>
-        <w:t xml:space="preserve">winter snow. This is new </w:t>
-      </w:r>
-      <w:r>
-        <w:rPr>
-          <w:rFonts w:ascii="Times New Roman" w:hAnsi="Times New Roman" w:cs="Times New Roman"/>
-          <w:sz w:val="24"/>
-          <w:szCs w:val="24"/>
-        </w:rPr>
-        <w:t>snowfall</w:t>
-      </w:r>
-      <w:r>
-        <w:rPr>
-          <w:rFonts w:ascii="Times New Roman" w:hAnsi="Times New Roman" w:cs="Times New Roman"/>
-          <w:sz w:val="24"/>
-          <w:szCs w:val="24"/>
-        </w:rPr>
-        <w:t>,</w:t>
-      </w:r>
-      <w:r>
-        <w:rPr>
-          <w:rFonts w:ascii="Times New Roman" w:hAnsi="Times New Roman" w:cs="Times New Roman"/>
-          <w:sz w:val="24"/>
-          <w:szCs w:val="24"/>
-        </w:rPr>
-        <w:t xml:space="preserve"> and an analysis of accumulated snowfall and how long it persists in the spring </w:t>
-      </w:r>
-      <w:r>
-        <w:rPr>
-          <w:rFonts w:ascii="Times New Roman" w:hAnsi="Times New Roman" w:cs="Times New Roman"/>
-          <w:sz w:val="24"/>
-          <w:szCs w:val="24"/>
-        </w:rPr>
-        <w:t>could be important</w:t>
-      </w:r>
-      <w:r>
-        <w:rPr>
-          <w:rFonts w:ascii="Times New Roman" w:hAnsi="Times New Roman" w:cs="Times New Roman"/>
-          <w:sz w:val="24"/>
-          <w:szCs w:val="24"/>
-        </w:rPr>
-        <w:t xml:space="preserve"> as well</w:t>
-      </w:r>
-      <w:r>
-        <w:rPr>
-          <w:rFonts w:ascii="Times New Roman" w:hAnsi="Times New Roman" w:cs="Times New Roman"/>
-          <w:sz w:val="24"/>
-          <w:szCs w:val="24"/>
-        </w:rPr>
-        <w:t>.</w:t>
-      </w:r>
-      <w:r>
-        <w:rPr>
-          <w:rFonts w:ascii="Times New Roman" w:hAnsi="Times New Roman" w:cs="Times New Roman"/>
-          <w:sz w:val="24"/>
-          <w:szCs w:val="24"/>
-        </w:rPr>
-        <w:t xml:space="preserve"> The q</w:t>
-      </w:r>
-      <w:r>
-        <w:rPr>
-          <w:rFonts w:ascii="Times New Roman" w:hAnsi="Times New Roman" w:cs="Times New Roman"/>
-          <w:sz w:val="24"/>
-          <w:szCs w:val="24"/>
-        </w:rPr>
-        <w:t>uadratic model is strongly supported over linear (</w:t>
+        <w:t>s s</w:t>
+      </w:r>
+      <w:r>
+        <w:rPr>
+          <w:rFonts w:ascii="Times New Roman" w:hAnsi="Times New Roman" w:cs="Times New Roman"/>
+          <w:sz w:val="24"/>
+          <w:szCs w:val="24"/>
+        </w:rPr>
+        <w:t>trong support (</w:t>
+      </w:r>
+      <w:ins w:id="29" w:author="Stears, Alice E" w:date="2024-03-01T12:02:00Z">
+        <w:r>
+          <w:rPr>
+            <w:rFonts w:ascii="Times New Roman" w:hAnsi="Times New Roman" w:cs="Times New Roman"/>
+            <w:sz w:val="24"/>
+            <w:szCs w:val="24"/>
+          </w:rPr>
+          <w:t>6</w:t>
+        </w:r>
+      </w:ins>
+      <w:del w:id="30" w:author="Stears, Alice E" w:date="2024-03-01T12:02:00Z">
+        <w:r>
+          <w:rPr>
+            <w:rFonts w:ascii="Times New Roman" w:hAnsi="Times New Roman" w:cs="Times New Roman"/>
+            <w:sz w:val="24"/>
+            <w:szCs w:val="24"/>
+          </w:rPr>
+          <w:delText>8</w:delText>
+        </w:r>
+      </w:del>
+      <w:r>
+        <w:rPr>
+          <w:rFonts w:ascii="Times New Roman" w:hAnsi="Times New Roman" w:cs="Times New Roman"/>
+          <w:sz w:val="24"/>
+          <w:szCs w:val="24"/>
+        </w:rPr>
+        <w:t>9</w:t>
+      </w:r>
+      <w:r>
+        <w:rPr>
+          <w:rFonts w:ascii="Times New Roman" w:hAnsi="Times New Roman" w:cs="Times New Roman"/>
+          <w:sz w:val="24"/>
+          <w:szCs w:val="24"/>
+        </w:rPr>
+        <w:t>% weight) for a longer window starting two years before (24-2 months ago)</w:t>
+      </w:r>
+      <w:r>
+        <w:rPr>
+          <w:rFonts w:ascii="Times New Roman" w:hAnsi="Times New Roman" w:cs="Times New Roman"/>
+          <w:sz w:val="24"/>
+          <w:szCs w:val="24"/>
+        </w:rPr>
+        <w:t xml:space="preserve"> (Figure 4A). The q</w:t>
+      </w:r>
+      <w:r>
+        <w:rPr>
+          <w:rFonts w:ascii="Times New Roman" w:hAnsi="Times New Roman" w:cs="Times New Roman"/>
+          <w:sz w:val="24"/>
+          <w:szCs w:val="24"/>
+        </w:rPr>
+        <w:t xml:space="preserve">uadratic model </w:t>
+      </w:r>
+      <w:r>
+        <w:rPr>
+          <w:rFonts w:ascii="Times New Roman" w:hAnsi="Times New Roman" w:cs="Times New Roman"/>
+          <w:sz w:val="24"/>
+          <w:szCs w:val="24"/>
+        </w:rPr>
+        <w:t>wa</w:t>
+      </w:r>
+      <w:r>
+        <w:rPr>
+          <w:rFonts w:ascii="Times New Roman" w:hAnsi="Times New Roman" w:cs="Times New Roman"/>
+          <w:sz w:val="24"/>
+          <w:szCs w:val="24"/>
+        </w:rPr>
+        <w:t>s strongly supported over linear (</w:t>
       </w:r>
       <w:proofErr w:type="spellStart"/>
       <w:r>
@@ -6231,16 +6086,268 @@
           <w:sz w:val="24"/>
           <w:szCs w:val="24"/>
         </w:rPr>
-        <w:t xml:space="preserve"> = 30.5)</w:t>
-      </w:r>
-      <w:r>
-        <w:rPr>
-          <w:rFonts w:ascii="Times New Roman" w:hAnsi="Times New Roman" w:cs="Times New Roman"/>
-          <w:sz w:val="24"/>
-          <w:szCs w:val="24"/>
-        </w:rPr>
-        <w:t xml:space="preserve"> with higher population growth rates at intermediate values (Figure 5B).</w:t>
-      </w:r>
+        <w:t xml:space="preserve"> = </w:t>
+      </w:r>
+      <w:ins w:id="31" w:author="Stears, Alice E" w:date="2024-03-01T12:02:00Z">
+        <w:r>
+          <w:rPr>
+            <w:rFonts w:ascii="Times New Roman" w:hAnsi="Times New Roman" w:cs="Times New Roman"/>
+            <w:sz w:val="24"/>
+            <w:szCs w:val="24"/>
+          </w:rPr>
+          <w:t>31.0</w:t>
+        </w:r>
+      </w:ins>
+      <w:del w:id="32" w:author="Stears, Alice E" w:date="2024-03-01T12:02:00Z">
+        <w:r>
+          <w:rPr>
+            <w:rFonts w:ascii="Times New Roman" w:hAnsi="Times New Roman" w:cs="Times New Roman"/>
+            <w:sz w:val="24"/>
+            <w:szCs w:val="24"/>
+          </w:rPr>
+          <w:delText>41.4</w:delText>
+        </w:r>
+      </w:del>
+      <w:r>
+        <w:rPr>
+          <w:rFonts w:ascii="Times New Roman" w:hAnsi="Times New Roman" w:cs="Times New Roman"/>
+          <w:sz w:val="24"/>
+          <w:szCs w:val="24"/>
+        </w:rPr>
+        <w:t xml:space="preserve">) </w:t>
+      </w:r>
+      <w:r>
+        <w:rPr>
+          <w:rFonts w:ascii="Times New Roman" w:hAnsi="Times New Roman" w:cs="Times New Roman"/>
+          <w:sz w:val="24"/>
+          <w:szCs w:val="24"/>
+        </w:rPr>
+        <w:t xml:space="preserve">with higher population growth rates at intermediate values (Figure </w:t>
+      </w:r>
+      <w:commentRangeStart w:id="33"/>
+      <w:r>
+        <w:rPr>
+          <w:rFonts w:ascii="Times New Roman" w:hAnsi="Times New Roman" w:cs="Times New Roman"/>
+          <w:sz w:val="24"/>
+          <w:szCs w:val="24"/>
+        </w:rPr>
+        <w:t>4B</w:t>
+      </w:r>
+      <w:commentRangeEnd w:id="33"/>
+      <w:r>
+        <w:rPr>
+          <w:rStyle w:val="CommentReference"/>
+        </w:rPr>
+        <w:commentReference w:id="33"/>
+      </w:r>
+      <w:r>
+        <w:rPr>
+          <w:rFonts w:ascii="Times New Roman" w:hAnsi="Times New Roman" w:cs="Times New Roman"/>
+          <w:sz w:val="24"/>
+          <w:szCs w:val="24"/>
+        </w:rPr>
+        <w:t>).</w:t>
+      </w:r>
+    </w:p>
+    <w:p>
+      <w:pPr>
+        <w:spacing w:after="0" w:line="240" w:lineRule="auto"/>
+        <w:rPr>
+          <w:rFonts w:ascii="Times New Roman" w:hAnsi="Times New Roman" w:cs="Times New Roman"/>
+          <w:sz w:val="24"/>
+          <w:szCs w:val="24"/>
+        </w:rPr>
+      </w:pPr>
+    </w:p>
+    <w:p>
+      <w:pPr>
+        <w:spacing w:after="0" w:line="240" w:lineRule="auto"/>
+        <w:rPr>
+          <w:rFonts w:ascii="Times New Roman" w:hAnsi="Times New Roman" w:cs="Times New Roman"/>
+          <w:sz w:val="24"/>
+          <w:szCs w:val="24"/>
+        </w:rPr>
+      </w:pPr>
+      <w:del w:id="34" w:author="Stears, Alice E" w:date="2024-03-01T12:02:00Z">
+        <w:r>
+          <w:rPr>
+            <w:noProof/>
+            <w:sz w:val="24"/>
+            <w:szCs w:val="24"/>
+          </w:rPr>
+          <w:drawing>
+            <wp:inline distT="0" distB="0" distL="0" distR="0" wp14:anchorId="3722F1DF" wp14:editId="116FC23A">
+              <wp:extent cx="4572000" cy="2351454"/>
+              <wp:effectExtent l="0" t="0" r="0" b="0"/>
+              <wp:docPr id="31" name="Picture 31"/>
+              <wp:cNvGraphicFramePr>
+                <a:graphicFrameLocks xmlns:a="http://schemas.openxmlformats.org/drawingml/2006/main" noChangeAspect="1"/>
+              </wp:cNvGraphicFramePr>
+              <a:graphic xmlns:a="http://schemas.openxmlformats.org/drawingml/2006/main">
+                <a:graphicData uri="http://schemas.openxmlformats.org/drawingml/2006/picture">
+                  <pic:pic xmlns:pic="http://schemas.openxmlformats.org/drawingml/2006/picture">
+                    <pic:nvPicPr>
+                      <pic:cNvPr id="1" name=""/>
+                      <pic:cNvPicPr/>
+                    </pic:nvPicPr>
+                    <pic:blipFill>
+                      <a:blip r:embed="rId18"/>
+                      <a:stretch>
+                        <a:fillRect/>
+                      </a:stretch>
+                    </pic:blipFill>
+                    <pic:spPr>
+                      <a:xfrm>
+                        <a:off x="0" y="0"/>
+                        <a:ext cx="4572000" cy="2351454"/>
+                      </a:xfrm>
+                      <a:prstGeom prst="rect">
+                        <a:avLst/>
+                      </a:prstGeom>
+                    </pic:spPr>
+                  </pic:pic>
+                </a:graphicData>
+              </a:graphic>
+            </wp:inline>
+          </w:drawing>
+        </w:r>
+      </w:del>
+      <w:ins w:id="35" w:author="Stears, Alice E" w:date="2024-03-01T12:02:00Z">
+        <w:r>
+          <w:rPr>
+            <w:noProof/>
+            <w:sz w:val="24"/>
+            <w:szCs w:val="24"/>
+          </w:rPr>
+          <w:drawing>
+            <wp:inline distT="0" distB="0" distL="0" distR="0" wp14:anchorId="12A990A7" wp14:editId="3208941C">
+              <wp:extent cx="5943600" cy="2968625"/>
+              <wp:effectExtent l="0" t="0" r="0" b="3175"/>
+              <wp:docPr id="453816558" name="Picture 1" descr="Chart, scatter chart&#10;&#10;Description automatically generated"/>
+              <wp:cNvGraphicFramePr>
+                <a:graphicFrameLocks xmlns:a="http://schemas.openxmlformats.org/drawingml/2006/main" noChangeAspect="1"/>
+              </wp:cNvGraphicFramePr>
+              <a:graphic xmlns:a="http://schemas.openxmlformats.org/drawingml/2006/main">
+                <a:graphicData uri="http://schemas.openxmlformats.org/drawingml/2006/picture">
+                  <pic:pic xmlns:pic="http://schemas.openxmlformats.org/drawingml/2006/picture">
+                    <pic:nvPicPr>
+                      <pic:cNvPr id="453816558" name="Picture 1" descr="Chart, scatter chart&#10;&#10;Description automatically generated"/>
+                      <pic:cNvPicPr/>
+                    </pic:nvPicPr>
+                    <pic:blipFill>
+                      <a:blip r:embed="rId19"/>
+                      <a:stretch>
+                        <a:fillRect/>
+                      </a:stretch>
+                    </pic:blipFill>
+                    <pic:spPr>
+                      <a:xfrm>
+                        <a:off x="0" y="0"/>
+                        <a:ext cx="5943600" cy="2968625"/>
+                      </a:xfrm>
+                      <a:prstGeom prst="rect">
+                        <a:avLst/>
+                      </a:prstGeom>
+                    </pic:spPr>
+                  </pic:pic>
+                </a:graphicData>
+              </a:graphic>
+            </wp:inline>
+          </w:drawing>
+        </w:r>
+      </w:ins>
+    </w:p>
+    <w:p>
+      <w:pPr>
+        <w:spacing w:after="0" w:line="240" w:lineRule="auto"/>
+        <w:rPr>
+          <w:rFonts w:ascii="Times New Roman" w:hAnsi="Times New Roman" w:cs="Times New Roman"/>
+          <w:sz w:val="20"/>
+          <w:szCs w:val="20"/>
+        </w:rPr>
+      </w:pPr>
+      <w:r>
+        <w:rPr>
+          <w:rFonts w:ascii="Times New Roman" w:hAnsi="Times New Roman" w:cs="Times New Roman"/>
+          <w:sz w:val="20"/>
+          <w:szCs w:val="20"/>
+        </w:rPr>
+        <w:t xml:space="preserve">Figure </w:t>
+      </w:r>
+      <w:r>
+        <w:rPr>
+          <w:rFonts w:ascii="Times New Roman" w:hAnsi="Times New Roman" w:cs="Times New Roman"/>
+          <w:sz w:val="20"/>
+          <w:szCs w:val="20"/>
+        </w:rPr>
+        <w:t>4</w:t>
+      </w:r>
+      <w:r>
+        <w:rPr>
+          <w:rFonts w:ascii="Times New Roman" w:hAnsi="Times New Roman" w:cs="Times New Roman"/>
+          <w:sz w:val="20"/>
+          <w:szCs w:val="20"/>
+        </w:rPr>
+        <w:t xml:space="preserve">: The timing of </w:t>
+      </w:r>
+      <w:r>
+        <w:rPr>
+          <w:rFonts w:ascii="Times New Roman" w:hAnsi="Times New Roman" w:cs="Times New Roman"/>
+          <w:sz w:val="20"/>
+          <w:szCs w:val="20"/>
+        </w:rPr>
+        <w:t>precipitation</w:t>
+      </w:r>
+      <w:r>
+        <w:rPr>
+          <w:rFonts w:ascii="Times New Roman" w:hAnsi="Times New Roman" w:cs="Times New Roman"/>
+          <w:sz w:val="20"/>
+          <w:szCs w:val="20"/>
+        </w:rPr>
+        <w:t xml:space="preserve"> associated with models of annual population growth rates has its best fits in the red region (A) and shows</w:t>
+      </w:r>
+      <w:r>
+        <w:rPr>
+          <w:rFonts w:ascii="Times New Roman" w:hAnsi="Times New Roman" w:cs="Times New Roman"/>
+          <w:sz w:val="20"/>
+          <w:szCs w:val="20"/>
+        </w:rPr>
+        <w:t xml:space="preserve"> higher</w:t>
+      </w:r>
+      <w:r>
+        <w:rPr>
+          <w:rFonts w:ascii="Times New Roman" w:hAnsi="Times New Roman" w:cs="Times New Roman"/>
+          <w:sz w:val="20"/>
+          <w:szCs w:val="20"/>
+        </w:rPr>
+        <w:t xml:space="preserve"> growth rates </w:t>
+      </w:r>
+      <w:r>
+        <w:rPr>
+          <w:rFonts w:ascii="Times New Roman" w:hAnsi="Times New Roman" w:cs="Times New Roman"/>
+          <w:sz w:val="20"/>
+          <w:szCs w:val="20"/>
+        </w:rPr>
+        <w:t>at intermediate values</w:t>
+      </w:r>
+      <w:r>
+        <w:rPr>
+          <w:rFonts w:ascii="Times New Roman" w:hAnsi="Times New Roman" w:cs="Times New Roman"/>
+          <w:sz w:val="20"/>
+          <w:szCs w:val="20"/>
+        </w:rPr>
+        <w:t xml:space="preserve"> within the time window (B). Data points show the growth rates of each segment and year, with the blue color lightening as years are more recent.</w:t>
+      </w:r>
+    </w:p>
+    <w:p>
+      <w:pPr>
+        <w:spacing w:after="0" w:line="240" w:lineRule="auto"/>
+        <w:rPr>
+          <w:rFonts w:ascii="Times New Roman" w:hAnsi="Times New Roman" w:cs="Times New Roman"/>
+          <w:sz w:val="24"/>
+          <w:szCs w:val="24"/>
+        </w:rPr>
+      </w:pPr>
     </w:p>
     <w:p>
       <w:pPr>
@@ -6252,64 +6359,396 @@
           <w:szCs w:val="24"/>
         </w:rPr>
       </w:pPr>
+      <w:r>
+        <w:rPr>
+          <w:rFonts w:ascii="Times New Roman" w:hAnsi="Times New Roman" w:cs="Times New Roman"/>
+          <w:sz w:val="24"/>
+          <w:szCs w:val="24"/>
+        </w:rPr>
+        <w:t>Snowfall had a surprising</w:t>
+      </w:r>
+      <w:r>
+        <w:rPr>
+          <w:rFonts w:ascii="Times New Roman" w:hAnsi="Times New Roman" w:cs="Times New Roman"/>
+          <w:sz w:val="24"/>
+          <w:szCs w:val="24"/>
+        </w:rPr>
+        <w:t>ly narrow</w:t>
+      </w:r>
+      <w:r>
+        <w:rPr>
+          <w:rFonts w:ascii="Times New Roman" w:hAnsi="Times New Roman" w:cs="Times New Roman"/>
+          <w:sz w:val="24"/>
+          <w:szCs w:val="24"/>
+        </w:rPr>
+        <w:t xml:space="preserve"> window with the highest impact. The </w:t>
+      </w:r>
+      <w:r>
+        <w:rPr>
+          <w:rFonts w:ascii="Times New Roman" w:hAnsi="Times New Roman" w:cs="Times New Roman"/>
+          <w:sz w:val="24"/>
+          <w:szCs w:val="24"/>
+        </w:rPr>
+        <w:t>best models start</w:t>
+      </w:r>
+      <w:r>
+        <w:rPr>
+          <w:rFonts w:ascii="Times New Roman" w:hAnsi="Times New Roman" w:cs="Times New Roman"/>
+          <w:sz w:val="24"/>
+          <w:szCs w:val="24"/>
+        </w:rPr>
+        <w:t>ed</w:t>
+      </w:r>
+      <w:r>
+        <w:rPr>
+          <w:rFonts w:ascii="Times New Roman" w:hAnsi="Times New Roman" w:cs="Times New Roman"/>
+          <w:sz w:val="24"/>
+          <w:szCs w:val="24"/>
+        </w:rPr>
+        <w:t xml:space="preserve"> 4-6 months before census (Feb-April) and end</w:t>
+      </w:r>
+      <w:r>
+        <w:rPr>
+          <w:rFonts w:ascii="Times New Roman" w:hAnsi="Times New Roman" w:cs="Times New Roman"/>
+          <w:sz w:val="24"/>
+          <w:szCs w:val="24"/>
+        </w:rPr>
+        <w:t>ed</w:t>
+      </w:r>
+      <w:r>
+        <w:rPr>
+          <w:rFonts w:ascii="Times New Roman" w:hAnsi="Times New Roman" w:cs="Times New Roman"/>
+          <w:sz w:val="24"/>
+          <w:szCs w:val="24"/>
+        </w:rPr>
+        <w:t xml:space="preserve"> within 1-3 months of the census</w:t>
+      </w:r>
+      <w:r>
+        <w:rPr>
+          <w:rFonts w:ascii="Times New Roman" w:hAnsi="Times New Roman" w:cs="Times New Roman"/>
+          <w:sz w:val="24"/>
+          <w:szCs w:val="24"/>
+        </w:rPr>
+        <w:t xml:space="preserve"> (Figure 5A)</w:t>
+      </w:r>
+      <w:r>
+        <w:rPr>
+          <w:rFonts w:ascii="Times New Roman" w:hAnsi="Times New Roman" w:cs="Times New Roman"/>
+          <w:sz w:val="24"/>
+          <w:szCs w:val="24"/>
+        </w:rPr>
+        <w:t xml:space="preserve">. Since the endpoint </w:t>
+      </w:r>
+      <w:r>
+        <w:rPr>
+          <w:rFonts w:ascii="Times New Roman" w:hAnsi="Times New Roman" w:cs="Times New Roman"/>
+          <w:sz w:val="24"/>
+          <w:szCs w:val="24"/>
+        </w:rPr>
+        <w:t>wa</w:t>
+      </w:r>
+      <w:r>
+        <w:rPr>
+          <w:rFonts w:ascii="Times New Roman" w:hAnsi="Times New Roman" w:cs="Times New Roman"/>
+          <w:sz w:val="24"/>
+          <w:szCs w:val="24"/>
+        </w:rPr>
+        <w:t xml:space="preserve">s during the summer with very little snow, the takeaway </w:t>
+      </w:r>
+      <w:r>
+        <w:rPr>
+          <w:rFonts w:ascii="Times New Roman" w:hAnsi="Times New Roman" w:cs="Times New Roman"/>
+          <w:sz w:val="24"/>
+          <w:szCs w:val="24"/>
+        </w:rPr>
+        <w:t>c</w:t>
+      </w:r>
+      <w:r>
+        <w:rPr>
+          <w:rFonts w:ascii="Times New Roman" w:hAnsi="Times New Roman" w:cs="Times New Roman"/>
+          <w:sz w:val="24"/>
+          <w:szCs w:val="24"/>
+        </w:rPr>
+        <w:t xml:space="preserve">ould be that late season snow has a larger impact that </w:t>
+      </w:r>
+      <w:r>
+        <w:rPr>
+          <w:rFonts w:ascii="Times New Roman" w:hAnsi="Times New Roman" w:cs="Times New Roman"/>
+          <w:sz w:val="24"/>
+          <w:szCs w:val="24"/>
+        </w:rPr>
+        <w:t xml:space="preserve">early </w:t>
+      </w:r>
+      <w:r>
+        <w:rPr>
+          <w:rFonts w:ascii="Times New Roman" w:hAnsi="Times New Roman" w:cs="Times New Roman"/>
+          <w:sz w:val="24"/>
+          <w:szCs w:val="24"/>
+        </w:rPr>
+        <w:t xml:space="preserve">winter snow. This is new </w:t>
+      </w:r>
+      <w:r>
+        <w:rPr>
+          <w:rFonts w:ascii="Times New Roman" w:hAnsi="Times New Roman" w:cs="Times New Roman"/>
+          <w:sz w:val="24"/>
+          <w:szCs w:val="24"/>
+        </w:rPr>
+        <w:t>snowfall</w:t>
+      </w:r>
+      <w:r>
+        <w:rPr>
+          <w:rFonts w:ascii="Times New Roman" w:hAnsi="Times New Roman" w:cs="Times New Roman"/>
+          <w:sz w:val="24"/>
+          <w:szCs w:val="24"/>
+        </w:rPr>
+        <w:t>,</w:t>
+      </w:r>
+      <w:r>
+        <w:rPr>
+          <w:rFonts w:ascii="Times New Roman" w:hAnsi="Times New Roman" w:cs="Times New Roman"/>
+          <w:sz w:val="24"/>
+          <w:szCs w:val="24"/>
+        </w:rPr>
+        <w:t xml:space="preserve"> and an analysis of accumulated snowfall and how long it persists in the spring </w:t>
+      </w:r>
+      <w:r>
+        <w:rPr>
+          <w:rFonts w:ascii="Times New Roman" w:hAnsi="Times New Roman" w:cs="Times New Roman"/>
+          <w:sz w:val="24"/>
+          <w:szCs w:val="24"/>
+        </w:rPr>
+        <w:t>could be important</w:t>
+      </w:r>
+      <w:r>
+        <w:rPr>
+          <w:rFonts w:ascii="Times New Roman" w:hAnsi="Times New Roman" w:cs="Times New Roman"/>
+          <w:sz w:val="24"/>
+          <w:szCs w:val="24"/>
+        </w:rPr>
+        <w:t xml:space="preserve"> as well</w:t>
+      </w:r>
+      <w:r>
+        <w:rPr>
+          <w:rFonts w:ascii="Times New Roman" w:hAnsi="Times New Roman" w:cs="Times New Roman"/>
+          <w:sz w:val="24"/>
+          <w:szCs w:val="24"/>
+        </w:rPr>
+        <w:t>.</w:t>
+      </w:r>
+      <w:r>
+        <w:rPr>
+          <w:rFonts w:ascii="Times New Roman" w:hAnsi="Times New Roman" w:cs="Times New Roman"/>
+          <w:sz w:val="24"/>
+          <w:szCs w:val="24"/>
+        </w:rPr>
+        <w:t xml:space="preserve"> The q</w:t>
+      </w:r>
+      <w:r>
+        <w:rPr>
+          <w:rFonts w:ascii="Times New Roman" w:hAnsi="Times New Roman" w:cs="Times New Roman"/>
+          <w:sz w:val="24"/>
+          <w:szCs w:val="24"/>
+        </w:rPr>
+        <w:t>uadratic model is strongly supported over linear (</w:t>
+      </w:r>
+      <w:proofErr w:type="spellStart"/>
+      <w:r>
+        <w:rPr>
+          <w:rFonts w:ascii="Times New Roman" w:hAnsi="Times New Roman" w:cs="Times New Roman"/>
+          <w:sz w:val="24"/>
+          <w:szCs w:val="24"/>
+        </w:rPr>
+        <w:t>ΔAICc</w:t>
+      </w:r>
+      <w:proofErr w:type="spellEnd"/>
+      <w:r>
+        <w:rPr>
+          <w:rFonts w:ascii="Times New Roman" w:hAnsi="Times New Roman" w:cs="Times New Roman"/>
+          <w:sz w:val="24"/>
+          <w:szCs w:val="24"/>
+        </w:rPr>
+        <w:t xml:space="preserve"> = 3</w:t>
+      </w:r>
+      <w:ins w:id="36" w:author="Stears, Alice E" w:date="2024-03-01T12:02:00Z">
+        <w:r>
+          <w:rPr>
+            <w:rFonts w:ascii="Times New Roman" w:hAnsi="Times New Roman" w:cs="Times New Roman"/>
+            <w:sz w:val="24"/>
+            <w:szCs w:val="24"/>
+          </w:rPr>
+          <w:t>1</w:t>
+        </w:r>
+      </w:ins>
+      <w:del w:id="37" w:author="Stears, Alice E" w:date="2024-03-01T12:02:00Z">
+        <w:r>
+          <w:rPr>
+            <w:rFonts w:ascii="Times New Roman" w:hAnsi="Times New Roman" w:cs="Times New Roman"/>
+            <w:sz w:val="24"/>
+            <w:szCs w:val="24"/>
+          </w:rPr>
+          <w:delText>0</w:delText>
+        </w:r>
+      </w:del>
+      <w:r>
+        <w:rPr>
+          <w:rFonts w:ascii="Times New Roman" w:hAnsi="Times New Roman" w:cs="Times New Roman"/>
+          <w:sz w:val="24"/>
+          <w:szCs w:val="24"/>
+        </w:rPr>
+        <w:t>.</w:t>
+      </w:r>
+      <w:ins w:id="38" w:author="Stears, Alice E" w:date="2024-03-01T12:02:00Z">
+        <w:r>
+          <w:rPr>
+            <w:rFonts w:ascii="Times New Roman" w:hAnsi="Times New Roman" w:cs="Times New Roman"/>
+            <w:sz w:val="24"/>
+            <w:szCs w:val="24"/>
+          </w:rPr>
+          <w:t>7</w:t>
+        </w:r>
+      </w:ins>
+      <w:del w:id="39" w:author="Stears, Alice E" w:date="2024-03-01T12:02:00Z">
+        <w:r>
+          <w:rPr>
+            <w:rFonts w:ascii="Times New Roman" w:hAnsi="Times New Roman" w:cs="Times New Roman"/>
+            <w:sz w:val="24"/>
+            <w:szCs w:val="24"/>
+          </w:rPr>
+          <w:delText>5</w:delText>
+        </w:r>
+      </w:del>
+      <w:r>
+        <w:rPr>
+          <w:rFonts w:ascii="Times New Roman" w:hAnsi="Times New Roman" w:cs="Times New Roman"/>
+          <w:sz w:val="24"/>
+          <w:szCs w:val="24"/>
+        </w:rPr>
+        <w:t>)</w:t>
+      </w:r>
+      <w:r>
+        <w:rPr>
+          <w:rFonts w:ascii="Times New Roman" w:hAnsi="Times New Roman" w:cs="Times New Roman"/>
+          <w:sz w:val="24"/>
+          <w:szCs w:val="24"/>
+        </w:rPr>
+        <w:t xml:space="preserve"> with higher population growth rates at intermediate values (Figure 5B).</w:t>
+      </w:r>
     </w:p>
     <w:p>
       <w:pPr>
         <w:spacing w:after="0" w:line="240" w:lineRule="auto"/>
-        <w:rPr>
-          <w:rFonts w:ascii="Times New Roman" w:hAnsi="Times New Roman" w:cs="Times New Roman"/>
-          <w:sz w:val="24"/>
-          <w:szCs w:val="24"/>
-        </w:rPr>
-      </w:pPr>
-      <w:r>
-        <w:rPr>
-          <w:noProof/>
-          <w:sz w:val="24"/>
-          <w:szCs w:val="24"/>
-        </w:rPr>
-        <w:drawing>
-          <wp:inline distT="0" distB="0" distL="0" distR="0" wp14:anchorId="0A3DF030" wp14:editId="106F057B">
-            <wp:extent cx="4572000" cy="2351454"/>
-            <wp:effectExtent l="0" t="0" r="0" b="0"/>
-            <wp:docPr id="32" name="Picture 32"/>
-            <wp:cNvGraphicFramePr>
-              <a:graphicFrameLocks xmlns:a="http://schemas.openxmlformats.org/drawingml/2006/main" noChangeAspect="1"/>
-            </wp:cNvGraphicFramePr>
-            <a:graphic xmlns:a="http://schemas.openxmlformats.org/drawingml/2006/main">
-              <a:graphicData uri="http://schemas.openxmlformats.org/drawingml/2006/picture">
-                <pic:pic xmlns:pic="http://schemas.openxmlformats.org/drawingml/2006/picture">
-                  <pic:nvPicPr>
-                    <pic:cNvPr id="1" name=""/>
-                    <pic:cNvPicPr/>
-                  </pic:nvPicPr>
-                  <pic:blipFill>
-                    <a:blip r:embed="rId17"/>
-                    <a:stretch>
-                      <a:fillRect/>
-                    </a:stretch>
-                  </pic:blipFill>
-                  <pic:spPr>
-                    <a:xfrm>
-                      <a:off x="0" y="0"/>
-                      <a:ext cx="4572000" cy="2351454"/>
-                    </a:xfrm>
-                    <a:prstGeom prst="rect">
-                      <a:avLst/>
-                    </a:prstGeom>
-                  </pic:spPr>
-                </pic:pic>
-              </a:graphicData>
-            </a:graphic>
-          </wp:inline>
-        </w:drawing>
-      </w:r>
+        <w:ind w:firstLine="720"/>
+        <w:rPr>
+          <w:rFonts w:ascii="Times New Roman" w:hAnsi="Times New Roman" w:cs="Times New Roman"/>
+          <w:sz w:val="24"/>
+          <w:szCs w:val="24"/>
+        </w:rPr>
+      </w:pPr>
     </w:p>
     <w:p>
       <w:pPr>
         <w:spacing w:after="0" w:line="240" w:lineRule="auto"/>
         <w:rPr>
           <w:rFonts w:ascii="Times New Roman" w:hAnsi="Times New Roman" w:cs="Times New Roman"/>
+          <w:sz w:val="24"/>
+          <w:szCs w:val="24"/>
+        </w:rPr>
+      </w:pPr>
+      <w:del w:id="40" w:author="Stears, Alice E" w:date="2024-03-01T12:03:00Z">
+        <w:r>
+          <w:rPr>
+            <w:noProof/>
+            <w:sz w:val="24"/>
+            <w:szCs w:val="24"/>
+          </w:rPr>
+          <w:lastRenderedPageBreak/>
+          <w:drawing>
+            <wp:inline distT="0" distB="0" distL="0" distR="0" wp14:anchorId="0A3DF030" wp14:editId="22461E21">
+              <wp:extent cx="4572000" cy="2351454"/>
+              <wp:effectExtent l="0" t="0" r="0" b="0"/>
+              <wp:docPr id="32" name="Picture 32"/>
+              <wp:cNvGraphicFramePr>
+                <a:graphicFrameLocks xmlns:a="http://schemas.openxmlformats.org/drawingml/2006/main" noChangeAspect="1"/>
+              </wp:cNvGraphicFramePr>
+              <a:graphic xmlns:a="http://schemas.openxmlformats.org/drawingml/2006/main">
+                <a:graphicData uri="http://schemas.openxmlformats.org/drawingml/2006/picture">
+                  <pic:pic xmlns:pic="http://schemas.openxmlformats.org/drawingml/2006/picture">
+                    <pic:nvPicPr>
+                      <pic:cNvPr id="1" name=""/>
+                      <pic:cNvPicPr/>
+                    </pic:nvPicPr>
+                    <pic:blipFill>
+                      <a:blip r:embed="rId20"/>
+                      <a:stretch>
+                        <a:fillRect/>
+                      </a:stretch>
+                    </pic:blipFill>
+                    <pic:spPr>
+                      <a:xfrm>
+                        <a:off x="0" y="0"/>
+                        <a:ext cx="4572000" cy="2351454"/>
+                      </a:xfrm>
+                      <a:prstGeom prst="rect">
+                        <a:avLst/>
+                      </a:prstGeom>
+                    </pic:spPr>
+                  </pic:pic>
+                </a:graphicData>
+              </a:graphic>
+            </wp:inline>
+          </w:drawing>
+        </w:r>
+      </w:del>
+      <w:ins w:id="41" w:author="Stears, Alice E" w:date="2024-03-01T12:03:00Z">
+        <w:r>
+          <w:rPr>
+            <w:noProof/>
+            <w:sz w:val="24"/>
+            <w:szCs w:val="24"/>
+          </w:rPr>
+          <w:drawing>
+            <wp:inline distT="0" distB="0" distL="0" distR="0" wp14:anchorId="5CD064D2" wp14:editId="3DD13405">
+              <wp:extent cx="5943600" cy="2968625"/>
+              <wp:effectExtent l="0" t="0" r="0" b="3175"/>
+              <wp:docPr id="71866024" name="Picture 1" descr="Chart, scatter chart&#10;&#10;Description automatically generated"/>
+              <wp:cNvGraphicFramePr>
+                <a:graphicFrameLocks xmlns:a="http://schemas.openxmlformats.org/drawingml/2006/main" noChangeAspect="1"/>
+              </wp:cNvGraphicFramePr>
+              <a:graphic xmlns:a="http://schemas.openxmlformats.org/drawingml/2006/main">
+                <a:graphicData uri="http://schemas.openxmlformats.org/drawingml/2006/picture">
+                  <pic:pic xmlns:pic="http://schemas.openxmlformats.org/drawingml/2006/picture">
+                    <pic:nvPicPr>
+                      <pic:cNvPr id="71866024" name="Picture 1" descr="Chart, scatter chart&#10;&#10;Description automatically generated"/>
+                      <pic:cNvPicPr/>
+                    </pic:nvPicPr>
+                    <pic:blipFill>
+                      <a:blip r:embed="rId21"/>
+                      <a:stretch>
+                        <a:fillRect/>
+                      </a:stretch>
+                    </pic:blipFill>
+                    <pic:spPr>
+                      <a:xfrm>
+                        <a:off x="0" y="0"/>
+                        <a:ext cx="5943600" cy="2968625"/>
+                      </a:xfrm>
+                      <a:prstGeom prst="rect">
+                        <a:avLst/>
+                      </a:prstGeom>
+                    </pic:spPr>
+                  </pic:pic>
+                </a:graphicData>
+              </a:graphic>
+            </wp:inline>
+          </w:drawing>
+        </w:r>
+      </w:ins>
+    </w:p>
+    <w:p>
+      <w:pPr>
+        <w:spacing w:after="0" w:line="240" w:lineRule="auto"/>
+        <w:rPr>
+          <w:rFonts w:ascii="Times New Roman" w:hAnsi="Times New Roman" w:cs="Times New Roman"/>
           <w:sz w:val="20"/>
           <w:szCs w:val="20"/>
         </w:rPr>
@@ -6401,6 +6840,7 @@
       <w:pPr>
         <w:spacing w:after="0" w:line="240" w:lineRule="auto"/>
         <w:rPr>
+          <w:ins w:id="42" w:author="Stears, Alice E" w:date="2024-03-01T12:03:00Z"/>
           <w:rFonts w:ascii="Times New Roman" w:hAnsi="Times New Roman" w:cs="Times New Roman"/>
           <w:sz w:val="24"/>
           <w:szCs w:val="24"/>
@@ -6445,321 +6885,519 @@
           <w:sz w:val="24"/>
           <w:szCs w:val="24"/>
         </w:rPr>
-        <w:t>top linear models performed slightly better than top quadratic models (</w:t>
-      </w:r>
-      <w:proofErr w:type="spellStart"/>
-      <w:r>
-        <w:rPr>
-          <w:rFonts w:ascii="Times New Roman" w:hAnsi="Times New Roman" w:cs="Times New Roman"/>
-          <w:sz w:val="24"/>
-          <w:szCs w:val="24"/>
-        </w:rPr>
-        <w:t>ΔAICc</w:t>
-      </w:r>
-      <w:proofErr w:type="spellEnd"/>
-      <w:r>
-        <w:rPr>
-          <w:rFonts w:ascii="Times New Roman" w:hAnsi="Times New Roman" w:cs="Times New Roman"/>
-          <w:sz w:val="24"/>
-          <w:szCs w:val="24"/>
-        </w:rPr>
-        <w:t xml:space="preserve"> = -</w:t>
-      </w:r>
-      <w:r>
-        <w:rPr>
-          <w:rFonts w:ascii="Times New Roman" w:hAnsi="Times New Roman" w:cs="Times New Roman"/>
-          <w:sz w:val="24"/>
-          <w:szCs w:val="24"/>
-        </w:rPr>
-        <w:t>1</w:t>
-      </w:r>
-      <w:r>
-        <w:rPr>
-          <w:rFonts w:ascii="Times New Roman" w:hAnsi="Times New Roman" w:cs="Times New Roman"/>
-          <w:sz w:val="24"/>
-          <w:szCs w:val="24"/>
-        </w:rPr>
-        <w:t>.</w:t>
-      </w:r>
-      <w:r>
-        <w:rPr>
-          <w:rFonts w:ascii="Times New Roman" w:hAnsi="Times New Roman" w:cs="Times New Roman"/>
-          <w:sz w:val="24"/>
-          <w:szCs w:val="24"/>
-        </w:rPr>
-        <w:t>55</w:t>
-      </w:r>
-      <w:r>
-        <w:rPr>
-          <w:rFonts w:ascii="Times New Roman" w:hAnsi="Times New Roman" w:cs="Times New Roman"/>
-          <w:sz w:val="24"/>
-          <w:szCs w:val="24"/>
-        </w:rPr>
-        <w:t>)</w:t>
-      </w:r>
-      <w:r>
-        <w:rPr>
-          <w:rFonts w:ascii="Times New Roman" w:hAnsi="Times New Roman" w:cs="Times New Roman"/>
-          <w:sz w:val="24"/>
-          <w:szCs w:val="24"/>
-        </w:rPr>
-        <w:t xml:space="preserve">. </w:t>
-      </w:r>
-      <w:r>
-        <w:rPr>
-          <w:rFonts w:ascii="Times New Roman" w:hAnsi="Times New Roman" w:cs="Times New Roman"/>
-          <w:sz w:val="24"/>
-          <w:szCs w:val="24"/>
-        </w:rPr>
-        <w:t xml:space="preserve">The linear model had the strongest support in the </w:t>
-      </w:r>
-      <w:r>
-        <w:rPr>
-          <w:rFonts w:ascii="Times New Roman" w:hAnsi="Times New Roman" w:cs="Times New Roman"/>
-          <w:sz w:val="24"/>
-          <w:szCs w:val="24"/>
-        </w:rPr>
-        <w:t>upper left corner (</w:t>
-      </w:r>
-      <w:r>
-        <w:rPr>
-          <w:rFonts w:ascii="Times New Roman" w:hAnsi="Times New Roman" w:cs="Times New Roman"/>
-          <w:sz w:val="24"/>
-          <w:szCs w:val="24"/>
-        </w:rPr>
-        <w:t xml:space="preserve">Figure </w:t>
-      </w:r>
-      <w:r>
-        <w:rPr>
-          <w:rFonts w:ascii="Times New Roman" w:hAnsi="Times New Roman" w:cs="Times New Roman"/>
-          <w:sz w:val="24"/>
-          <w:szCs w:val="24"/>
-        </w:rPr>
-        <w:t>6</w:t>
-      </w:r>
-      <w:r>
-        <w:rPr>
-          <w:rFonts w:ascii="Times New Roman" w:hAnsi="Times New Roman" w:cs="Times New Roman"/>
-          <w:sz w:val="24"/>
-          <w:szCs w:val="24"/>
-        </w:rPr>
-        <w:t xml:space="preserve">A, </w:t>
-      </w:r>
-      <w:r>
-        <w:rPr>
-          <w:rFonts w:ascii="Times New Roman" w:hAnsi="Times New Roman" w:cs="Times New Roman"/>
-          <w:sz w:val="24"/>
-          <w:szCs w:val="24"/>
-        </w:rPr>
-        <w:t>36-1 month before census) which suggest</w:t>
-      </w:r>
-      <w:r>
-        <w:rPr>
-          <w:rFonts w:ascii="Times New Roman" w:hAnsi="Times New Roman" w:cs="Times New Roman"/>
-          <w:sz w:val="24"/>
-          <w:szCs w:val="24"/>
-        </w:rPr>
-        <w:t>ed</w:t>
-      </w:r>
-      <w:r>
-        <w:rPr>
-          <w:rFonts w:ascii="Times New Roman" w:hAnsi="Times New Roman" w:cs="Times New Roman"/>
-          <w:sz w:val="24"/>
-          <w:szCs w:val="24"/>
-        </w:rPr>
-        <w:t xml:space="preserve"> </w:t>
-      </w:r>
-      <w:r>
-        <w:rPr>
-          <w:rFonts w:ascii="Times New Roman" w:hAnsi="Times New Roman" w:cs="Times New Roman"/>
-          <w:sz w:val="24"/>
-          <w:szCs w:val="24"/>
-        </w:rPr>
-        <w:t xml:space="preserve">that </w:t>
-      </w:r>
-      <w:r>
-        <w:rPr>
-          <w:rFonts w:ascii="Times New Roman" w:hAnsi="Times New Roman" w:cs="Times New Roman"/>
-          <w:sz w:val="24"/>
-          <w:szCs w:val="24"/>
-        </w:rPr>
-        <w:t xml:space="preserve">greater water availability averaged across all 3 years increases population growth </w:t>
-      </w:r>
-      <w:r>
-        <w:rPr>
-          <w:rFonts w:ascii="Times New Roman" w:hAnsi="Times New Roman" w:cs="Times New Roman"/>
-          <w:sz w:val="24"/>
-          <w:szCs w:val="24"/>
+        <w:t xml:space="preserve">top linear models performed slightly better than top quadratic </w:t>
+      </w:r>
+      <w:ins w:id="43" w:author="Stears, Alice E" w:date="2024-03-01T12:03:00Z">
+        <w:r>
+          <w:rPr>
+            <w:rFonts w:ascii="Times New Roman" w:hAnsi="Times New Roman" w:cs="Times New Roman"/>
+            <w:sz w:val="24"/>
+            <w:szCs w:val="24"/>
+          </w:rPr>
+          <w:t xml:space="preserve">models </w:t>
+        </w:r>
+        <w:r>
+          <w:rPr>
+            <w:rFonts w:ascii="Times New Roman" w:hAnsi="Times New Roman" w:cs="Times New Roman"/>
+            <w:sz w:val="24"/>
+            <w:szCs w:val="24"/>
+          </w:rPr>
+          <w:t>(</w:t>
+        </w:r>
+        <w:proofErr w:type="spellStart"/>
+        <w:r>
+          <w:rPr>
+            <w:rFonts w:ascii="Times New Roman" w:hAnsi="Times New Roman" w:cs="Times New Roman"/>
+            <w:sz w:val="24"/>
+            <w:szCs w:val="24"/>
+          </w:rPr>
+          <w:t>ΔAICc</w:t>
+        </w:r>
+        <w:proofErr w:type="spellEnd"/>
+        <w:r>
+          <w:rPr>
+            <w:rFonts w:ascii="Times New Roman" w:hAnsi="Times New Roman" w:cs="Times New Roman"/>
+            <w:sz w:val="24"/>
+            <w:szCs w:val="24"/>
+          </w:rPr>
+          <w:t xml:space="preserve"> = </w:t>
+        </w:r>
+        <w:r>
+          <w:rPr>
+            <w:rFonts w:ascii="Times New Roman" w:hAnsi="Times New Roman" w:cs="Times New Roman"/>
+            <w:sz w:val="24"/>
+            <w:szCs w:val="24"/>
+          </w:rPr>
+          <w:t>-5.02</w:t>
+        </w:r>
+        <w:r>
+          <w:rPr>
+            <w:rFonts w:ascii="Times New Roman" w:hAnsi="Times New Roman" w:cs="Times New Roman"/>
+            <w:sz w:val="24"/>
+            <w:szCs w:val="24"/>
+          </w:rPr>
+          <w:t>)</w:t>
+        </w:r>
+        <w:r>
+          <w:rPr>
+            <w:rFonts w:ascii="Times New Roman" w:hAnsi="Times New Roman" w:cs="Times New Roman"/>
+            <w:sz w:val="24"/>
+            <w:szCs w:val="24"/>
+          </w:rPr>
+          <w:t xml:space="preserve">. </w:t>
+        </w:r>
+        <w:r>
+          <w:rPr>
+            <w:rFonts w:ascii="Times New Roman" w:hAnsi="Times New Roman" w:cs="Times New Roman"/>
+            <w:sz w:val="24"/>
+            <w:szCs w:val="24"/>
+          </w:rPr>
+          <w:t xml:space="preserve">The linear model had the strongest support in the </w:t>
+        </w:r>
+        <w:r>
+          <w:rPr>
+            <w:rFonts w:ascii="Times New Roman" w:hAnsi="Times New Roman" w:cs="Times New Roman"/>
+            <w:sz w:val="24"/>
+            <w:szCs w:val="24"/>
+          </w:rPr>
+          <w:t>lower</w:t>
+        </w:r>
+        <w:r>
+          <w:rPr>
+            <w:rFonts w:ascii="Times New Roman" w:hAnsi="Times New Roman" w:cs="Times New Roman"/>
+            <w:sz w:val="24"/>
+            <w:szCs w:val="24"/>
+          </w:rPr>
+          <w:t xml:space="preserve"> left corner (Figure </w:t>
+        </w:r>
+        <w:r>
+          <w:rPr>
+            <w:rFonts w:ascii="Times New Roman" w:hAnsi="Times New Roman" w:cs="Times New Roman"/>
+            <w:sz w:val="24"/>
+            <w:szCs w:val="24"/>
+          </w:rPr>
+          <w:t>6</w:t>
+        </w:r>
+        <w:r>
+          <w:rPr>
+            <w:rFonts w:ascii="Times New Roman" w:hAnsi="Times New Roman" w:cs="Times New Roman"/>
+            <w:sz w:val="24"/>
+            <w:szCs w:val="24"/>
+          </w:rPr>
+          <w:t xml:space="preserve">A, </w:t>
+        </w:r>
+        <w:r>
+          <w:rPr>
+            <w:rFonts w:ascii="Times New Roman" w:hAnsi="Times New Roman" w:cs="Times New Roman"/>
+            <w:sz w:val="24"/>
+            <w:szCs w:val="24"/>
+          </w:rPr>
+          <w:t>7-4</w:t>
+        </w:r>
+        <w:r>
+          <w:rPr>
+            <w:rFonts w:ascii="Times New Roman" w:hAnsi="Times New Roman" w:cs="Times New Roman"/>
+            <w:sz w:val="24"/>
+            <w:szCs w:val="24"/>
+          </w:rPr>
+          <w:t xml:space="preserve"> month before census) which suggests greater water availability </w:t>
+        </w:r>
+        <w:r>
+          <w:rPr>
+            <w:rFonts w:ascii="Times New Roman" w:hAnsi="Times New Roman" w:cs="Times New Roman"/>
+            <w:sz w:val="24"/>
+            <w:szCs w:val="24"/>
+          </w:rPr>
+          <w:t>in the spring has a slight positive affect on</w:t>
+        </w:r>
+        <w:r>
+          <w:rPr>
+            <w:rFonts w:ascii="Times New Roman" w:hAnsi="Times New Roman" w:cs="Times New Roman"/>
+            <w:sz w:val="24"/>
+            <w:szCs w:val="24"/>
+          </w:rPr>
+          <w:t xml:space="preserve"> population growth rates</w:t>
+        </w:r>
+        <w:r>
+          <w:rPr>
+            <w:rFonts w:ascii="Times New Roman" w:hAnsi="Times New Roman" w:cs="Times New Roman"/>
+            <w:sz w:val="24"/>
+            <w:szCs w:val="24"/>
+          </w:rPr>
+          <w:t xml:space="preserve"> (Figure 6B)</w:t>
+        </w:r>
+        <w:r>
+          <w:rPr>
+            <w:rFonts w:ascii="Times New Roman" w:hAnsi="Times New Roman" w:cs="Times New Roman"/>
+            <w:sz w:val="24"/>
+            <w:szCs w:val="24"/>
+          </w:rPr>
+          <w:t xml:space="preserve">. </w:t>
+        </w:r>
+        <w:r>
+          <w:rPr>
+            <w:rFonts w:ascii="Times New Roman" w:hAnsi="Times New Roman" w:cs="Times New Roman"/>
+            <w:sz w:val="24"/>
+            <w:szCs w:val="24"/>
+          </w:rPr>
+          <w:t xml:space="preserve">Regions of support in the upper left and upper right of figure 6A suggest that cumulative water availability over the last three years is important, as is water availability two years previous. </w:t>
+        </w:r>
+      </w:ins>
+    </w:p>
+    <w:p>
+      <w:pPr>
+        <w:spacing w:after="0" w:line="240" w:lineRule="auto"/>
+        <w:rPr>
+          <w:del w:id="44" w:author="Stears, Alice E" w:date="2024-03-01T12:03:00Z"/>
+          <w:rFonts w:ascii="Times New Roman" w:hAnsi="Times New Roman" w:cs="Times New Roman"/>
+          <w:sz w:val="24"/>
+          <w:szCs w:val="24"/>
+        </w:rPr>
+      </w:pPr>
+      <w:del w:id="45" w:author="Stears, Alice E" w:date="2024-03-01T12:03:00Z">
+        <w:r>
+          <w:rPr>
+            <w:rFonts w:ascii="Times New Roman" w:hAnsi="Times New Roman" w:cs="Times New Roman"/>
+            <w:sz w:val="24"/>
+            <w:szCs w:val="24"/>
+          </w:rPr>
+          <w:delText>models (ΔAICc = -</w:delText>
+        </w:r>
+        <w:r>
+          <w:rPr>
+            <w:rFonts w:ascii="Times New Roman" w:hAnsi="Times New Roman" w:cs="Times New Roman"/>
+            <w:sz w:val="24"/>
+            <w:szCs w:val="24"/>
+          </w:rPr>
+          <w:delText>1</w:delText>
+        </w:r>
+        <w:r>
+          <w:rPr>
+            <w:rFonts w:ascii="Times New Roman" w:hAnsi="Times New Roman" w:cs="Times New Roman"/>
+            <w:sz w:val="24"/>
+            <w:szCs w:val="24"/>
+          </w:rPr>
+          <w:delText>.</w:delText>
+        </w:r>
+        <w:r>
+          <w:rPr>
+            <w:rFonts w:ascii="Times New Roman" w:hAnsi="Times New Roman" w:cs="Times New Roman"/>
+            <w:sz w:val="24"/>
+            <w:szCs w:val="24"/>
+          </w:rPr>
+          <w:delText>55</w:delText>
+        </w:r>
+        <w:r>
+          <w:rPr>
+            <w:rFonts w:ascii="Times New Roman" w:hAnsi="Times New Roman" w:cs="Times New Roman"/>
+            <w:sz w:val="24"/>
+            <w:szCs w:val="24"/>
+          </w:rPr>
+          <w:delText>)</w:delText>
+        </w:r>
+        <w:r>
+          <w:rPr>
+            <w:rFonts w:ascii="Times New Roman" w:hAnsi="Times New Roman" w:cs="Times New Roman"/>
+            <w:sz w:val="24"/>
+            <w:szCs w:val="24"/>
+          </w:rPr>
+          <w:delText xml:space="preserve">. </w:delText>
+        </w:r>
+        <w:r>
+          <w:rPr>
+            <w:rFonts w:ascii="Times New Roman" w:hAnsi="Times New Roman" w:cs="Times New Roman"/>
+            <w:sz w:val="24"/>
+            <w:szCs w:val="24"/>
+          </w:rPr>
+          <w:delText xml:space="preserve">The linear model had the strongest support in the </w:delText>
+        </w:r>
+        <w:r>
+          <w:rPr>
+            <w:rFonts w:ascii="Times New Roman" w:hAnsi="Times New Roman" w:cs="Times New Roman"/>
+            <w:sz w:val="24"/>
+            <w:szCs w:val="24"/>
+          </w:rPr>
+          <w:delText>upper left corner (</w:delText>
+        </w:r>
+        <w:r>
+          <w:rPr>
+            <w:rFonts w:ascii="Times New Roman" w:hAnsi="Times New Roman" w:cs="Times New Roman"/>
+            <w:sz w:val="24"/>
+            <w:szCs w:val="24"/>
+          </w:rPr>
+          <w:delText xml:space="preserve">Figure </w:delText>
+        </w:r>
+        <w:r>
+          <w:rPr>
+            <w:rFonts w:ascii="Times New Roman" w:hAnsi="Times New Roman" w:cs="Times New Roman"/>
+            <w:sz w:val="24"/>
+            <w:szCs w:val="24"/>
+          </w:rPr>
+          <w:delText>6</w:delText>
+        </w:r>
+        <w:r>
+          <w:rPr>
+            <w:rFonts w:ascii="Times New Roman" w:hAnsi="Times New Roman" w:cs="Times New Roman"/>
+            <w:sz w:val="24"/>
+            <w:szCs w:val="24"/>
+          </w:rPr>
+          <w:delText xml:space="preserve">A, </w:delText>
+        </w:r>
+        <w:r>
+          <w:rPr>
+            <w:rFonts w:ascii="Times New Roman" w:hAnsi="Times New Roman" w:cs="Times New Roman"/>
+            <w:sz w:val="24"/>
+            <w:szCs w:val="24"/>
+          </w:rPr>
+          <w:delText>36-1 month before census) which suggest</w:delText>
+        </w:r>
+        <w:r>
+          <w:rPr>
+            <w:rFonts w:ascii="Times New Roman" w:hAnsi="Times New Roman" w:cs="Times New Roman"/>
+            <w:sz w:val="24"/>
+            <w:szCs w:val="24"/>
+          </w:rPr>
+          <w:delText>ed</w:delText>
+        </w:r>
+        <w:r>
+          <w:rPr>
+            <w:rFonts w:ascii="Times New Roman" w:hAnsi="Times New Roman" w:cs="Times New Roman"/>
+            <w:sz w:val="24"/>
+            <w:szCs w:val="24"/>
+          </w:rPr>
+          <w:delText xml:space="preserve"> </w:delText>
+        </w:r>
+        <w:r>
+          <w:rPr>
+            <w:rFonts w:ascii="Times New Roman" w:hAnsi="Times New Roman" w:cs="Times New Roman"/>
+            <w:sz w:val="24"/>
+            <w:szCs w:val="24"/>
+          </w:rPr>
+          <w:delText xml:space="preserve">that </w:delText>
+        </w:r>
+        <w:r>
+          <w:rPr>
+            <w:rFonts w:ascii="Times New Roman" w:hAnsi="Times New Roman" w:cs="Times New Roman"/>
+            <w:sz w:val="24"/>
+            <w:szCs w:val="24"/>
+          </w:rPr>
+          <w:delText>greater water availability averaged across all 3 years increases population growth rates</w:delText>
+        </w:r>
+        <w:r>
+          <w:rPr>
+            <w:rFonts w:ascii="Times New Roman" w:hAnsi="Times New Roman" w:cs="Times New Roman"/>
+            <w:sz w:val="24"/>
+            <w:szCs w:val="24"/>
+          </w:rPr>
+          <w:delText xml:space="preserve"> (Figure 6B)</w:delText>
+        </w:r>
+        <w:r>
+          <w:rPr>
+            <w:rFonts w:ascii="Times New Roman" w:hAnsi="Times New Roman" w:cs="Times New Roman"/>
+            <w:sz w:val="24"/>
+            <w:szCs w:val="24"/>
+          </w:rPr>
+          <w:delText xml:space="preserve">. The region </w:delText>
+        </w:r>
+        <w:r>
+          <w:rPr>
+            <w:rFonts w:ascii="Times New Roman" w:hAnsi="Times New Roman" w:cs="Times New Roman"/>
+            <w:sz w:val="24"/>
+            <w:szCs w:val="24"/>
+          </w:rPr>
+          <w:delText xml:space="preserve">of importance </w:delText>
+        </w:r>
+        <w:r>
+          <w:rPr>
+            <w:rFonts w:ascii="Times New Roman" w:hAnsi="Times New Roman" w:cs="Times New Roman"/>
+            <w:sz w:val="24"/>
+            <w:szCs w:val="24"/>
+          </w:rPr>
+          <w:delText>in the bottom left suggest</w:delText>
+        </w:r>
+        <w:r>
+          <w:rPr>
+            <w:rFonts w:ascii="Times New Roman" w:hAnsi="Times New Roman" w:cs="Times New Roman"/>
+            <w:sz w:val="24"/>
+            <w:szCs w:val="24"/>
+          </w:rPr>
+          <w:delText>ed</w:delText>
+        </w:r>
+        <w:r>
+          <w:rPr>
+            <w:rFonts w:ascii="Times New Roman" w:hAnsi="Times New Roman" w:cs="Times New Roman"/>
+            <w:sz w:val="24"/>
+            <w:szCs w:val="24"/>
+          </w:rPr>
+          <w:delText xml:space="preserve"> that wetter springs in the year of the census </w:delText>
+        </w:r>
+        <w:r>
+          <w:rPr>
+            <w:rFonts w:ascii="Times New Roman" w:hAnsi="Times New Roman" w:cs="Times New Roman"/>
+            <w:sz w:val="24"/>
+            <w:szCs w:val="24"/>
+          </w:rPr>
+          <w:delText xml:space="preserve">also </w:delText>
+        </w:r>
+        <w:r>
+          <w:rPr>
+            <w:rFonts w:ascii="Times New Roman" w:hAnsi="Times New Roman" w:cs="Times New Roman"/>
+            <w:sz w:val="24"/>
+            <w:szCs w:val="24"/>
+          </w:rPr>
+          <w:delText>increase</w:delText>
+        </w:r>
+        <w:r>
+          <w:rPr>
+            <w:rFonts w:ascii="Times New Roman" w:hAnsi="Times New Roman" w:cs="Times New Roman"/>
+            <w:sz w:val="24"/>
+            <w:szCs w:val="24"/>
+          </w:rPr>
+          <w:delText>d</w:delText>
+        </w:r>
+        <w:r>
+          <w:rPr>
+            <w:rFonts w:ascii="Times New Roman" w:hAnsi="Times New Roman" w:cs="Times New Roman"/>
+            <w:sz w:val="24"/>
+            <w:szCs w:val="24"/>
+          </w:rPr>
+          <w:delText xml:space="preserve"> population growth rates.</w:delText>
+        </w:r>
+        <w:r>
+          <w:rPr>
+            <w:rFonts w:ascii="Times New Roman" w:hAnsi="Times New Roman" w:cs="Times New Roman"/>
+            <w:sz w:val="24"/>
+            <w:szCs w:val="24"/>
+          </w:rPr>
+          <w:delText xml:space="preserve"> </w:delText>
+        </w:r>
+      </w:del>
+    </w:p>
+    <w:p>
+      <w:pPr>
+        <w:spacing w:after="0" w:line="240" w:lineRule="auto"/>
+        <w:rPr>
+          <w:rFonts w:ascii="Times New Roman" w:hAnsi="Times New Roman" w:cs="Times New Roman"/>
+          <w:sz w:val="24"/>
+          <w:szCs w:val="24"/>
+        </w:rPr>
+      </w:pPr>
+    </w:p>
+    <w:p>
+      <w:pPr>
+        <w:spacing w:after="0" w:line="240" w:lineRule="auto"/>
+        <w:rPr>
+          <w:rFonts w:ascii="Times New Roman" w:hAnsi="Times New Roman" w:cs="Times New Roman"/>
+          <w:sz w:val="24"/>
+          <w:szCs w:val="24"/>
+        </w:rPr>
+      </w:pPr>
+      <w:del w:id="46" w:author="Stears, Alice E" w:date="2024-03-01T12:03:00Z">
+        <w:r>
+          <w:rPr>
+            <w:noProof/>
+            <w:sz w:val="24"/>
+            <w:szCs w:val="24"/>
+          </w:rPr>
+          <w:drawing>
+            <wp:inline distT="0" distB="0" distL="0" distR="0" wp14:anchorId="7CC414D2" wp14:editId="66407467">
+              <wp:extent cx="4572000" cy="2351454"/>
+              <wp:effectExtent l="0" t="0" r="0" b="0"/>
+              <wp:docPr id="33" name="Picture 33"/>
+              <wp:cNvGraphicFramePr>
+                <a:graphicFrameLocks xmlns:a="http://schemas.openxmlformats.org/drawingml/2006/main" noChangeAspect="1"/>
+              </wp:cNvGraphicFramePr>
+              <a:graphic xmlns:a="http://schemas.openxmlformats.org/drawingml/2006/main">
+                <a:graphicData uri="http://schemas.openxmlformats.org/drawingml/2006/picture">
+                  <pic:pic xmlns:pic="http://schemas.openxmlformats.org/drawingml/2006/picture">
+                    <pic:nvPicPr>
+                      <pic:cNvPr id="1" name=""/>
+                      <pic:cNvPicPr/>
+                    </pic:nvPicPr>
+                    <pic:blipFill>
+                      <a:blip r:embed="rId22"/>
+                      <a:stretch>
+                        <a:fillRect/>
+                      </a:stretch>
+                    </pic:blipFill>
+                    <pic:spPr>
+                      <a:xfrm>
+                        <a:off x="0" y="0"/>
+                        <a:ext cx="4572000" cy="2351454"/>
+                      </a:xfrm>
+                      <a:prstGeom prst="rect">
+                        <a:avLst/>
+                      </a:prstGeom>
+                    </pic:spPr>
+                  </pic:pic>
+                </a:graphicData>
+              </a:graphic>
+            </wp:inline>
+          </w:drawing>
+        </w:r>
+      </w:del>
+      <w:ins w:id="47" w:author="Stears, Alice E" w:date="2024-03-01T12:03:00Z">
+        <w:r>
+          <w:rPr>
+            <w:rFonts w:ascii="Times New Roman" w:hAnsi="Times New Roman" w:cs="Times New Roman"/>
+            <w:noProof/>
+            <w:sz w:val="24"/>
+            <w:szCs w:val="24"/>
+          </w:rPr>
+          <w:drawing>
+            <wp:inline distT="0" distB="0" distL="0" distR="0" wp14:anchorId="143B2E94" wp14:editId="7EDBFADE">
+              <wp:extent cx="5943600" cy="2968625"/>
+              <wp:effectExtent l="0" t="0" r="0" b="3175"/>
+              <wp:docPr id="248498741" name="Picture 1" descr="Chart&#10;&#10;Description automatically generated"/>
+              <wp:cNvGraphicFramePr>
+                <a:graphicFrameLocks xmlns:a="http://schemas.openxmlformats.org/drawingml/2006/main" noChangeAspect="1"/>
+              </wp:cNvGraphicFramePr>
+              <a:graphic xmlns:a="http://schemas.openxmlformats.org/drawingml/2006/main">
+                <a:graphicData uri="http://schemas.openxmlformats.org/drawingml/2006/picture">
+                  <pic:pic xmlns:pic="http://schemas.openxmlformats.org/drawingml/2006/picture">
+                    <pic:nvPicPr>
+                      <pic:cNvPr id="248498741" name="Picture 1" descr="Chart&#10;&#10;Description automatically generated"/>
+                      <pic:cNvPicPr/>
+                    </pic:nvPicPr>
+                    <pic:blipFill>
+                      <a:blip r:embed="rId23"/>
+                      <a:stretch>
+                        <a:fillRect/>
+                      </a:stretch>
+                    </pic:blipFill>
+                    <pic:spPr>
+                      <a:xfrm>
+                        <a:off x="0" y="0"/>
+                        <a:ext cx="5943600" cy="2968625"/>
+                      </a:xfrm>
+                      <a:prstGeom prst="rect">
+                        <a:avLst/>
+                      </a:prstGeom>
+                    </pic:spPr>
+                  </pic:pic>
+                </a:graphicData>
+              </a:graphic>
+            </wp:inline>
+          </w:drawing>
+        </w:r>
+      </w:ins>
+    </w:p>
+    <w:p>
+      <w:pPr>
+        <w:spacing w:after="0" w:line="240" w:lineRule="auto"/>
+        <w:rPr>
+          <w:rFonts w:ascii="Times New Roman" w:hAnsi="Times New Roman" w:cs="Times New Roman"/>
+          <w:sz w:val="20"/>
+          <w:szCs w:val="20"/>
+        </w:rPr>
+      </w:pPr>
+      <w:r>
+        <w:rPr>
+          <w:rFonts w:ascii="Times New Roman" w:hAnsi="Times New Roman" w:cs="Times New Roman"/>
+          <w:sz w:val="20"/>
+          <w:szCs w:val="20"/>
         </w:rPr>
         <w:lastRenderedPageBreak/>
-        <w:t>rates</w:t>
-      </w:r>
-      <w:r>
-        <w:rPr>
-          <w:rFonts w:ascii="Times New Roman" w:hAnsi="Times New Roman" w:cs="Times New Roman"/>
-          <w:sz w:val="24"/>
-          <w:szCs w:val="24"/>
-        </w:rPr>
-        <w:t xml:space="preserve"> (Figure 6B)</w:t>
-      </w:r>
-      <w:r>
-        <w:rPr>
-          <w:rFonts w:ascii="Times New Roman" w:hAnsi="Times New Roman" w:cs="Times New Roman"/>
-          <w:sz w:val="24"/>
-          <w:szCs w:val="24"/>
-        </w:rPr>
-        <w:t xml:space="preserve">. The region </w:t>
-      </w:r>
-      <w:r>
-        <w:rPr>
-          <w:rFonts w:ascii="Times New Roman" w:hAnsi="Times New Roman" w:cs="Times New Roman"/>
-          <w:sz w:val="24"/>
-          <w:szCs w:val="24"/>
-        </w:rPr>
-        <w:t xml:space="preserve">of importance </w:t>
-      </w:r>
-      <w:r>
-        <w:rPr>
-          <w:rFonts w:ascii="Times New Roman" w:hAnsi="Times New Roman" w:cs="Times New Roman"/>
-          <w:sz w:val="24"/>
-          <w:szCs w:val="24"/>
-        </w:rPr>
-        <w:t>in the bottom left suggest</w:t>
-      </w:r>
-      <w:r>
-        <w:rPr>
-          <w:rFonts w:ascii="Times New Roman" w:hAnsi="Times New Roman" w:cs="Times New Roman"/>
-          <w:sz w:val="24"/>
-          <w:szCs w:val="24"/>
-        </w:rPr>
-        <w:t>ed</w:t>
-      </w:r>
-      <w:r>
-        <w:rPr>
-          <w:rFonts w:ascii="Times New Roman" w:hAnsi="Times New Roman" w:cs="Times New Roman"/>
-          <w:sz w:val="24"/>
-          <w:szCs w:val="24"/>
-        </w:rPr>
-        <w:t xml:space="preserve"> that wetter springs in the year of the census </w:t>
-      </w:r>
-      <w:r>
-        <w:rPr>
-          <w:rFonts w:ascii="Times New Roman" w:hAnsi="Times New Roman" w:cs="Times New Roman"/>
-          <w:sz w:val="24"/>
-          <w:szCs w:val="24"/>
-        </w:rPr>
-        <w:t xml:space="preserve">also </w:t>
-      </w:r>
-      <w:r>
-        <w:rPr>
-          <w:rFonts w:ascii="Times New Roman" w:hAnsi="Times New Roman" w:cs="Times New Roman"/>
-          <w:sz w:val="24"/>
-          <w:szCs w:val="24"/>
-        </w:rPr>
-        <w:t>increase</w:t>
-      </w:r>
-      <w:r>
-        <w:rPr>
-          <w:rFonts w:ascii="Times New Roman" w:hAnsi="Times New Roman" w:cs="Times New Roman"/>
-          <w:sz w:val="24"/>
-          <w:szCs w:val="24"/>
-        </w:rPr>
-        <w:t>d</w:t>
-      </w:r>
-      <w:r>
-        <w:rPr>
-          <w:rFonts w:ascii="Times New Roman" w:hAnsi="Times New Roman" w:cs="Times New Roman"/>
-          <w:sz w:val="24"/>
-          <w:szCs w:val="24"/>
-        </w:rPr>
-        <w:t xml:space="preserve"> population growth rates.</w:t>
-      </w:r>
-      <w:r>
-        <w:rPr>
-          <w:rFonts w:ascii="Times New Roman" w:hAnsi="Times New Roman" w:cs="Times New Roman"/>
-          <w:sz w:val="24"/>
-          <w:szCs w:val="24"/>
-        </w:rPr>
-        <w:t xml:space="preserve"> </w:t>
-      </w:r>
-    </w:p>
-    <w:p>
-      <w:pPr>
-        <w:spacing w:after="0" w:line="240" w:lineRule="auto"/>
-        <w:rPr>
-          <w:rFonts w:ascii="Times New Roman" w:hAnsi="Times New Roman" w:cs="Times New Roman"/>
-          <w:sz w:val="24"/>
-          <w:szCs w:val="24"/>
-        </w:rPr>
-      </w:pPr>
-    </w:p>
-    <w:p>
-      <w:pPr>
-        <w:spacing w:after="0" w:line="240" w:lineRule="auto"/>
-        <w:rPr>
-          <w:rFonts w:ascii="Times New Roman" w:hAnsi="Times New Roman" w:cs="Times New Roman"/>
-          <w:sz w:val="24"/>
-          <w:szCs w:val="24"/>
-        </w:rPr>
-      </w:pPr>
-      <w:r>
-        <w:rPr>
-          <w:noProof/>
-          <w:sz w:val="24"/>
-          <w:szCs w:val="24"/>
-        </w:rPr>
-        <w:drawing>
-          <wp:inline distT="0" distB="0" distL="0" distR="0" wp14:anchorId="7CC414D2" wp14:editId="71BA81DA">
-            <wp:extent cx="4572000" cy="2351454"/>
-            <wp:effectExtent l="0" t="0" r="0" b="0"/>
-            <wp:docPr id="33" name="Picture 33"/>
-            <wp:cNvGraphicFramePr>
-              <a:graphicFrameLocks xmlns:a="http://schemas.openxmlformats.org/drawingml/2006/main" noChangeAspect="1"/>
-            </wp:cNvGraphicFramePr>
-            <a:graphic xmlns:a="http://schemas.openxmlformats.org/drawingml/2006/main">
-              <a:graphicData uri="http://schemas.openxmlformats.org/drawingml/2006/picture">
-                <pic:pic xmlns:pic="http://schemas.openxmlformats.org/drawingml/2006/picture">
-                  <pic:nvPicPr>
-                    <pic:cNvPr id="1" name=""/>
-                    <pic:cNvPicPr/>
-                  </pic:nvPicPr>
-                  <pic:blipFill>
-                    <a:blip r:embed="rId18"/>
-                    <a:stretch>
-                      <a:fillRect/>
-                    </a:stretch>
-                  </pic:blipFill>
-                  <pic:spPr>
-                    <a:xfrm>
-                      <a:off x="0" y="0"/>
-                      <a:ext cx="4572000" cy="2351454"/>
-                    </a:xfrm>
-                    <a:prstGeom prst="rect">
-                      <a:avLst/>
-                    </a:prstGeom>
-                  </pic:spPr>
-                </pic:pic>
-              </a:graphicData>
-            </a:graphic>
-          </wp:inline>
-        </w:drawing>
-      </w:r>
-    </w:p>
-    <w:p>
-      <w:pPr>
-        <w:spacing w:after="0" w:line="240" w:lineRule="auto"/>
-        <w:rPr>
-          <w:rFonts w:ascii="Times New Roman" w:hAnsi="Times New Roman" w:cs="Times New Roman"/>
-          <w:sz w:val="20"/>
-          <w:szCs w:val="20"/>
-        </w:rPr>
-      </w:pPr>
-      <w:r>
-        <w:rPr>
-          <w:rFonts w:ascii="Times New Roman" w:hAnsi="Times New Roman" w:cs="Times New Roman"/>
-          <w:sz w:val="20"/>
-          <w:szCs w:val="20"/>
-        </w:rPr>
         <w:t xml:space="preserve">Figure </w:t>
       </w:r>
       <w:r>
@@ -6925,7 +7563,35 @@
           <w:sz w:val="24"/>
           <w:szCs w:val="24"/>
         </w:rPr>
-        <w:t xml:space="preserve"> (36-1 months prior) and stream discharge (23-7 months prior) were </w:t>
+        <w:t xml:space="preserve"> (</w:t>
+      </w:r>
+      <w:del w:id="48" w:author="Stears, Alice E" w:date="2024-03-01T12:03:00Z">
+        <w:r>
+          <w:rPr>
+            <w:rFonts w:ascii="Times New Roman" w:hAnsi="Times New Roman" w:cs="Times New Roman"/>
+            <w:sz w:val="24"/>
+            <w:szCs w:val="24"/>
+          </w:rPr>
+          <w:delText>36-1</w:delText>
+        </w:r>
+      </w:del>
+      <w:ins w:id="49" w:author="Stears, Alice E" w:date="2024-03-01T12:03:00Z">
+        <w:r>
+          <w:rPr>
+            <w:rFonts w:ascii="Times New Roman" w:hAnsi="Times New Roman" w:cs="Times New Roman"/>
+            <w:sz w:val="24"/>
+            <w:szCs w:val="24"/>
+          </w:rPr>
+          <w:t>7-4</w:t>
+        </w:r>
+      </w:ins>
+      <w:r>
+        <w:rPr>
+          <w:rFonts w:ascii="Times New Roman" w:hAnsi="Times New Roman" w:cs="Times New Roman"/>
+          <w:sz w:val="24"/>
+          <w:szCs w:val="24"/>
+        </w:rPr>
+        <w:t xml:space="preserve"> months prior) and stream discharge (23-7 months prior) were </w:t>
       </w:r>
       <w:r>
         <w:rPr>
@@ -7009,8 +7675,28 @@
           <w:sz w:val="24"/>
           <w:szCs w:val="24"/>
         </w:rPr>
-        <w:t xml:space="preserve"> = 0.77</w:t>
-      </w:r>
+        <w:t xml:space="preserve"> = 0.7</w:t>
+      </w:r>
+      <w:ins w:id="50" w:author="Stears, Alice E" w:date="2024-03-01T12:03:00Z">
+        <w:r>
+          <w:rPr>
+            <w:rFonts w:ascii="Times New Roman" w:hAnsi="Times New Roman" w:cs="Times New Roman"/>
+            <w:sz w:val="24"/>
+            <w:szCs w:val="24"/>
+          </w:rPr>
+          <w:t>2</w:t>
+        </w:r>
+      </w:ins>
+      <w:del w:id="51" w:author="Stears, Alice E" w:date="2024-03-01T12:03:00Z">
+        <w:r>
+          <w:rPr>
+            <w:rFonts w:ascii="Times New Roman" w:hAnsi="Times New Roman" w:cs="Times New Roman"/>
+            <w:sz w:val="24"/>
+            <w:szCs w:val="24"/>
+          </w:rPr>
+          <w:delText>7</w:delText>
+        </w:r>
+      </w:del>
       <w:r>
         <w:rPr>
           <w:rFonts w:ascii="Times New Roman" w:hAnsi="Times New Roman" w:cs="Times New Roman"/>
@@ -7073,7 +7759,35 @@
           <w:sz w:val="24"/>
           <w:szCs w:val="24"/>
         </w:rPr>
-        <w:t>correlation coefficients were all less than or equal to 0.40.</w:t>
+        <w:t>correlation coefficients were all less than or equal to 0.</w:t>
+      </w:r>
+      <w:ins w:id="52" w:author="Stears, Alice E" w:date="2024-03-01T12:03:00Z">
+        <w:r>
+          <w:rPr>
+            <w:rFonts w:ascii="Times New Roman" w:hAnsi="Times New Roman" w:cs="Times New Roman"/>
+            <w:sz w:val="24"/>
+            <w:szCs w:val="24"/>
+          </w:rPr>
+          <w:t>31</w:t>
+        </w:r>
+      </w:ins>
+      <w:del w:id="53" w:author="Stears, Alice E" w:date="2024-03-01T12:03:00Z">
+        <w:r>
+          <w:rPr>
+            <w:rFonts w:ascii="Times New Roman" w:hAnsi="Times New Roman" w:cs="Times New Roman"/>
+            <w:sz w:val="24"/>
+            <w:szCs w:val="24"/>
+          </w:rPr>
+          <w:delText>40</w:delText>
+        </w:r>
+      </w:del>
+      <w:r>
+        <w:rPr>
+          <w:rFonts w:ascii="Times New Roman" w:hAnsi="Times New Roman" w:cs="Times New Roman"/>
+          <w:sz w:val="24"/>
+          <w:szCs w:val="24"/>
+        </w:rPr>
+        <w:t>.</w:t>
       </w:r>
     </w:p>
     <w:p>
@@ -9988,7 +10702,23 @@
           <w:sz w:val="24"/>
           <w:szCs w:val="24"/>
         </w:rPr>
-        <w:t xml:space="preserve">, </w:t>
+        <w:t xml:space="preserve">, Floyd and </w:t>
+      </w:r>
+      <w:r>
+        <w:rPr>
+          <w:rFonts w:ascii="Times New Roman" w:hAnsi="Times New Roman" w:cs="Times New Roman"/>
+          <w:sz w:val="24"/>
+          <w:szCs w:val="24"/>
+        </w:rPr>
+        <w:t>Ranker 1998</w:t>
+      </w:r>
+      <w:r>
+        <w:rPr>
+          <w:rFonts w:ascii="Times New Roman" w:hAnsi="Times New Roman" w:cs="Times New Roman"/>
+          <w:sz w:val="24"/>
+          <w:szCs w:val="24"/>
+        </w:rPr>
+        <w:t xml:space="preserve">, Stears 2022) and trials were run for </w:t>
       </w:r>
       <w:proofErr w:type="gramStart"/>
       <w:r>
@@ -9997,7 +10727,7 @@
           <w:sz w:val="24"/>
           <w:szCs w:val="24"/>
         </w:rPr>
-        <w:t>Floyd</w:t>
+        <w:t>all of</w:t>
       </w:r>
       <w:proofErr w:type="gramEnd"/>
       <w:r>
@@ -10006,23 +10736,7 @@
           <w:sz w:val="24"/>
           <w:szCs w:val="24"/>
         </w:rPr>
-        <w:t xml:space="preserve"> and </w:t>
-      </w:r>
-      <w:r>
-        <w:rPr>
-          <w:rFonts w:ascii="Times New Roman" w:hAnsi="Times New Roman" w:cs="Times New Roman"/>
-          <w:sz w:val="24"/>
-          <w:szCs w:val="24"/>
-        </w:rPr>
-        <w:t>Ranker 1998</w:t>
-      </w:r>
-      <w:r>
-        <w:rPr>
-          <w:rFonts w:ascii="Times New Roman" w:hAnsi="Times New Roman" w:cs="Times New Roman"/>
-          <w:sz w:val="24"/>
-          <w:szCs w:val="24"/>
-        </w:rPr>
-        <w:t>, Stears 2022) and trials were run for all of WAFB (</w:t>
+        <w:t xml:space="preserve"> WAFB (</w:t>
       </w:r>
       <w:proofErr w:type="spellStart"/>
       <w:r>
@@ -10589,7 +11303,7 @@
                     <pic:cNvPicPr/>
                   </pic:nvPicPr>
                   <pic:blipFill>
-                    <a:blip r:embed="rId19"/>
+                    <a:blip r:embed="rId24"/>
                     <a:stretch>
                       <a:fillRect/>
                     </a:stretch>
@@ -10685,7 +11399,7 @@
         </w:rPr>
         <w:t xml:space="preserve"> percentile error </w:t>
       </w:r>
-      <w:commentRangeStart w:id="16"/>
+      <w:commentRangeStart w:id="54"/>
       <w:r>
         <w:rPr>
           <w:rFonts w:ascii="Times New Roman" w:hAnsi="Times New Roman" w:cs="Times New Roman"/>
@@ -10694,12 +11408,12 @@
         </w:rPr>
         <w:t>bars</w:t>
       </w:r>
-      <w:commentRangeEnd w:id="16"/>
+      <w:commentRangeEnd w:id="54"/>
       <w:r>
         <w:rPr>
           <w:rStyle w:val="CommentReference"/>
         </w:rPr>
-        <w:commentReference w:id="16"/>
+        <w:commentReference w:id="54"/>
       </w:r>
       <w:r>
         <w:rPr>
@@ -10749,7 +11463,7 @@
                     <pic:cNvPicPr/>
                   </pic:nvPicPr>
                   <pic:blipFill>
-                    <a:blip r:embed="rId20"/>
+                    <a:blip r:embed="rId25"/>
                     <a:stretch>
                       <a:fillRect/>
                     </a:stretch>
@@ -10924,7 +11638,7 @@
                     <pic:cNvPicPr/>
                   </pic:nvPicPr>
                   <pic:blipFill>
-                    <a:blip r:embed="rId21"/>
+                    <a:blip r:embed="rId26"/>
                     <a:stretch>
                       <a:fillRect/>
                     </a:stretch>
@@ -11050,7 +11764,7 @@
         </w:rPr>
         <w:t xml:space="preserve"> Scenarios included weather covariates from the listed decade, repeated twice over 20 years in </w:t>
       </w:r>
-      <w:commentRangeStart w:id="17"/>
+      <w:commentRangeStart w:id="55"/>
       <w:r>
         <w:rPr>
           <w:rFonts w:ascii="Times New Roman" w:hAnsi="Times New Roman" w:cs="Times New Roman"/>
@@ -11059,12 +11773,12 @@
         </w:rPr>
         <w:t>order</w:t>
       </w:r>
-      <w:commentRangeEnd w:id="17"/>
+      <w:commentRangeEnd w:id="55"/>
       <w:r>
         <w:rPr>
           <w:rStyle w:val="CommentReference"/>
         </w:rPr>
-        <w:commentReference w:id="17"/>
+        <w:commentReference w:id="55"/>
       </w:r>
       <w:r>
         <w:rPr>
@@ -11114,7 +11828,7 @@
                     <pic:cNvPicPr/>
                   </pic:nvPicPr>
                   <pic:blipFill>
-                    <a:blip r:embed="rId22"/>
+                    <a:blip r:embed="rId27"/>
                     <a:stretch>
                       <a:fillRect/>
                     </a:stretch>
@@ -11324,7 +12038,7 @@
         </w:rPr>
         <w:t xml:space="preserve"> percentile. Scenarios included weather covariates from the listed decade, repeated twice over 20 years in </w:t>
       </w:r>
-      <w:commentRangeStart w:id="18"/>
+      <w:commentRangeStart w:id="56"/>
       <w:r>
         <w:rPr>
           <w:rFonts w:ascii="Times New Roman" w:hAnsi="Times New Roman" w:cs="Times New Roman"/>
@@ -11333,12 +12047,12 @@
         </w:rPr>
         <w:t>order</w:t>
       </w:r>
-      <w:commentRangeEnd w:id="18"/>
+      <w:commentRangeEnd w:id="56"/>
       <w:r>
         <w:rPr>
           <w:rStyle w:val="CommentReference"/>
         </w:rPr>
-        <w:commentReference w:id="18"/>
+        <w:commentReference w:id="56"/>
       </w:r>
       <w:r>
         <w:rPr>
@@ -11389,7 +12103,7 @@
                     <pic:cNvPicPr/>
                   </pic:nvPicPr>
                   <pic:blipFill>
-                    <a:blip r:embed="rId23"/>
+                    <a:blip r:embed="rId28"/>
                     <a:stretch>
                       <a:fillRect/>
                     </a:stretch>
@@ -11599,7 +12313,7 @@
         </w:rPr>
         <w:t xml:space="preserve"> percentile. Scenarios included weather covariates from the listed decade, repeated twice over 20 years in </w:t>
       </w:r>
-      <w:commentRangeStart w:id="19"/>
+      <w:commentRangeStart w:id="57"/>
       <w:r>
         <w:rPr>
           <w:rFonts w:ascii="Times New Roman" w:hAnsi="Times New Roman" w:cs="Times New Roman"/>
@@ -11608,12 +12322,12 @@
         </w:rPr>
         <w:t>order</w:t>
       </w:r>
-      <w:commentRangeEnd w:id="19"/>
+      <w:commentRangeEnd w:id="57"/>
       <w:r>
         <w:rPr>
           <w:rStyle w:val="CommentReference"/>
         </w:rPr>
-        <w:commentReference w:id="19"/>
+        <w:commentReference w:id="57"/>
       </w:r>
       <w:r>
         <w:rPr>
@@ -11653,7 +12367,7 @@
           <w:szCs w:val="24"/>
         </w:rPr>
       </w:pPr>
-      <w:del w:id="20" w:author="Bonnie L Heidel" w:date="2023-09-12T09:05:00Z">
+      <w:del w:id="58" w:author="Bonnie L Heidel" w:date="2023-09-12T09:05:00Z">
         <w:r>
           <w:rPr>
             <w:noProof/>
@@ -11674,7 +12388,7 @@
                       <pic:cNvPicPr/>
                     </pic:nvPicPr>
                     <pic:blipFill>
-                      <a:blip r:embed="rId24"/>
+                      <a:blip r:embed="rId29"/>
                       <a:stretch>
                         <a:fillRect/>
                       </a:stretch>
@@ -11729,8 +12443,8 @@
         </w:rPr>
         <w:t xml:space="preserve">: Breakpoints were estimated for the monitoring time-series, and the modeled carrying capacity for each distinct era is plotted as dashed lines. If lines are missing, the algorithm gave unrealistic results that we exclude here. Data points are flower counts observed during </w:t>
       </w:r>
-      <w:commentRangeStart w:id="21"/>
-      <w:commentRangeStart w:id="22"/>
+      <w:commentRangeStart w:id="59"/>
+      <w:commentRangeStart w:id="60"/>
       <w:r>
         <w:rPr>
           <w:rFonts w:ascii="Times New Roman" w:hAnsi="Times New Roman" w:cs="Times New Roman"/>
@@ -11739,19 +12453,19 @@
         </w:rPr>
         <w:t>monitoring</w:t>
       </w:r>
-      <w:commentRangeEnd w:id="21"/>
+      <w:commentRangeEnd w:id="59"/>
       <w:r>
         <w:rPr>
           <w:rStyle w:val="CommentReference"/>
         </w:rPr>
-        <w:commentReference w:id="21"/>
-      </w:r>
-      <w:commentRangeEnd w:id="22"/>
+        <w:commentReference w:id="59"/>
+      </w:r>
+      <w:commentRangeEnd w:id="60"/>
       <w:r>
         <w:rPr>
           <w:rStyle w:val="CommentReference"/>
         </w:rPr>
-        <w:commentReference w:id="22"/>
+        <w:commentReference w:id="60"/>
       </w:r>
       <w:r>
         <w:rPr>
@@ -12110,25 +12824,25 @@
     <w:p>
       <w:pPr>
         <w:rPr>
-          <w:ins w:id="23" w:author="Bonnie L Heidel" w:date="2023-09-12T09:18:00Z"/>
-        </w:rPr>
-      </w:pPr>
-      <w:ins w:id="24" w:author="Bonnie L Heidel" w:date="2023-09-12T09:18:00Z">
+          <w:ins w:id="61" w:author="Bonnie L Heidel" w:date="2023-09-12T09:18:00Z"/>
+        </w:rPr>
+      </w:pPr>
+      <w:ins w:id="62" w:author="Bonnie L Heidel" w:date="2023-09-12T09:18:00Z">
         <w:r>
           <w:t>Conclusion points t</w:t>
         </w:r>
       </w:ins>
-      <w:ins w:id="25" w:author="Bonnie L Heidel" w:date="2023-09-12T09:26:00Z">
+      <w:ins w:id="63" w:author="Bonnie L Heidel" w:date="2023-09-12T09:26:00Z">
         <w:r>
           <w:t>hat might be</w:t>
         </w:r>
       </w:ins>
-      <w:ins w:id="26" w:author="Bonnie L Heidel" w:date="2023-09-12T09:18:00Z">
+      <w:ins w:id="64" w:author="Bonnie L Heidel" w:date="2023-09-12T09:18:00Z">
         <w:r>
           <w:t xml:space="preserve"> develop</w:t>
         </w:r>
       </w:ins>
-      <w:ins w:id="27" w:author="Bonnie L Heidel" w:date="2023-09-12T09:26:00Z">
+      <w:ins w:id="65" w:author="Bonnie L Heidel" w:date="2023-09-12T09:26:00Z">
         <w:r>
           <w:t>ed</w:t>
         </w:r>
@@ -12137,20 +12851,20 @@
     <w:p>
       <w:pPr>
         <w:rPr>
-          <w:ins w:id="28" w:author="Bonnie L Heidel" w:date="2023-09-12T09:25:00Z"/>
-        </w:rPr>
-      </w:pPr>
-      <w:ins w:id="29" w:author="Bonnie L Heidel" w:date="2023-09-12T09:24:00Z">
+          <w:ins w:id="66" w:author="Bonnie L Heidel" w:date="2023-09-12T09:25:00Z"/>
+        </w:rPr>
+      </w:pPr>
+      <w:ins w:id="67" w:author="Bonnie L Heidel" w:date="2023-09-12T09:24:00Z">
         <w:r>
           <w:t xml:space="preserve">Population trends are buffered by </w:t>
         </w:r>
       </w:ins>
-      <w:ins w:id="30" w:author="Bonnie L Heidel" w:date="2023-09-12T09:25:00Z">
+      <w:ins w:id="68" w:author="Bonnie L Heidel" w:date="2023-09-12T09:25:00Z">
         <w:r>
           <w:t>contrasts within and between subpopulations</w:t>
         </w:r>
       </w:ins>
-      <w:ins w:id="31" w:author="Bonnie L Heidel" w:date="2023-09-12T09:26:00Z">
+      <w:ins w:id="69" w:author="Bonnie L Heidel" w:date="2023-09-12T09:26:00Z">
         <w:r>
           <w:t>. The whole is greater than the sum of its parts.</w:t>
         </w:r>
@@ -12159,15 +12873,15 @@
     <w:p>
       <w:pPr>
         <w:rPr>
-          <w:ins w:id="32" w:author="Bonnie L Heidel" w:date="2023-09-12T09:24:00Z"/>
-        </w:rPr>
-      </w:pPr>
-      <w:ins w:id="33" w:author="Bonnie L Heidel" w:date="2023-09-12T09:26:00Z">
+          <w:ins w:id="70" w:author="Bonnie L Heidel" w:date="2023-09-12T09:24:00Z"/>
+        </w:rPr>
+      </w:pPr>
+      <w:ins w:id="71" w:author="Bonnie L Heidel" w:date="2023-09-12T09:26:00Z">
         <w:r>
           <w:t xml:space="preserve">Five years of PDM monitoring </w:t>
         </w:r>
       </w:ins>
-      <w:ins w:id="34" w:author="Bonnie L Heidel" w:date="2023-09-12T09:27:00Z">
+      <w:ins w:id="72" w:author="Bonnie L Heidel" w:date="2023-09-12T09:27:00Z">
         <w:r>
           <w:t>DOES/DOES NOT suffice on WAFB</w:t>
         </w:r>
@@ -12175,17 +12889,17 @@
           <w:t>, particularly if only one of the three subpopulations constituted the only populatio</w:t>
         </w:r>
       </w:ins>
-      <w:ins w:id="35" w:author="Bonnie L Heidel" w:date="2023-09-12T09:29:00Z">
+      <w:ins w:id="73" w:author="Bonnie L Heidel" w:date="2023-09-12T09:29:00Z">
         <w:r>
           <w:t>n</w:t>
         </w:r>
       </w:ins>
-      <w:ins w:id="36" w:author="Bonnie L Heidel" w:date="2023-09-12T09:27:00Z">
+      <w:ins w:id="74" w:author="Bonnie L Heidel" w:date="2023-09-12T09:27:00Z">
         <w:r>
           <w:t>.</w:t>
         </w:r>
       </w:ins>
-      <w:ins w:id="37" w:author="Bonnie L Heidel" w:date="2023-09-12T09:26:00Z">
+      <w:ins w:id="75" w:author="Bonnie L Heidel" w:date="2023-09-12T09:26:00Z">
         <w:r>
           <w:t xml:space="preserve"> </w:t>
         </w:r>
@@ -12194,56 +12908,56 @@
     <w:p>
       <w:pPr>
         <w:rPr>
-          <w:ins w:id="38" w:author="Bonnie L Heidel" w:date="2023-09-12T09:21:00Z"/>
-        </w:rPr>
-      </w:pPr>
-      <w:ins w:id="39" w:author="Bonnie L Heidel" w:date="2023-09-12T09:29:00Z">
+          <w:ins w:id="76" w:author="Bonnie L Heidel" w:date="2023-09-12T09:21:00Z"/>
+        </w:rPr>
+      </w:pPr>
+      <w:ins w:id="77" w:author="Bonnie L Heidel" w:date="2023-09-12T09:29:00Z">
         <w:r>
           <w:t>Negative d</w:t>
         </w:r>
       </w:ins>
-      <w:ins w:id="40" w:author="Bonnie L Heidel" w:date="2023-09-12T09:19:00Z">
+      <w:ins w:id="78" w:author="Bonnie L Heidel" w:date="2023-09-12T09:19:00Z">
         <w:r>
           <w:t>ensity</w:t>
         </w:r>
       </w:ins>
-      <w:ins w:id="41" w:author="Bonnie L Heidel" w:date="2023-09-12T09:20:00Z">
+      <w:ins w:id="79" w:author="Bonnie L Heidel" w:date="2023-09-12T09:20:00Z">
         <w:r>
           <w:t>-</w:t>
         </w:r>
       </w:ins>
-      <w:ins w:id="42" w:author="Bonnie L Heidel" w:date="2023-09-12T09:19:00Z">
+      <w:ins w:id="80" w:author="Bonnie L Heidel" w:date="2023-09-12T09:19:00Z">
         <w:r>
           <w:t>dependence</w:t>
         </w:r>
       </w:ins>
-      <w:ins w:id="43" w:author="Bonnie L Heidel" w:date="2023-09-12T09:20:00Z">
+      <w:ins w:id="81" w:author="Bonnie L Heidel" w:date="2023-09-12T09:20:00Z">
         <w:r>
           <w:t xml:space="preserve"> is </w:t>
         </w:r>
       </w:ins>
-      <w:ins w:id="44" w:author="Bonnie L Heidel" w:date="2023-09-12T09:21:00Z">
+      <w:ins w:id="82" w:author="Bonnie L Heidel" w:date="2023-09-12T09:21:00Z">
         <w:r>
           <w:t>adaptive for</w:t>
         </w:r>
       </w:ins>
-      <w:ins w:id="45" w:author="Bonnie L Heidel" w:date="2023-09-12T09:20:00Z">
+      <w:ins w:id="83" w:author="Bonnie L Heidel" w:date="2023-09-12T09:20:00Z">
         <w:r>
           <w:t xml:space="preserve"> </w:t>
         </w:r>
       </w:ins>
-      <w:ins w:id="46" w:author="Bonnie L Heidel" w:date="2023-09-12T09:21:00Z">
+      <w:ins w:id="84" w:author="Bonnie L Heidel" w:date="2023-09-12T09:21:00Z">
         <w:r>
           <w:t>changeable climate conditions and habitat</w:t>
         </w:r>
       </w:ins>
-      <w:ins w:id="47" w:author="Bonnie L Heidel" w:date="2023-09-12T09:19:00Z">
+      <w:ins w:id="85" w:author="Bonnie L Heidel" w:date="2023-09-12T09:19:00Z">
         <w:r>
           <w:t xml:space="preserve"> </w:t>
         </w:r>
       </w:ins>
       <w:proofErr w:type="gramStart"/>
-      <w:ins w:id="48" w:author="Bonnie L Heidel" w:date="2023-09-12T09:21:00Z">
+      <w:ins w:id="86" w:author="Bonnie L Heidel" w:date="2023-09-12T09:21:00Z">
         <w:r>
           <w:t>heterogeneity</w:t>
         </w:r>
@@ -12259,12 +12973,12 @@
           <w:szCs w:val="32"/>
         </w:rPr>
       </w:pPr>
-      <w:ins w:id="49" w:author="Bonnie L Heidel" w:date="2023-09-12T09:22:00Z">
+      <w:ins w:id="87" w:author="Bonnie L Heidel" w:date="2023-09-12T09:22:00Z">
         <w:r>
           <w:t>Positive relation between pp</w:t>
         </w:r>
       </w:ins>
-      <w:ins w:id="50" w:author="Bonnie L Heidel" w:date="2023-09-12T09:23:00Z">
+      <w:ins w:id="88" w:author="Bonnie L Heidel" w:date="2023-09-12T09:23:00Z">
         <w:r>
           <w:t xml:space="preserve">t two years prior with census </w:t>
         </w:r>
@@ -12277,17 +12991,17 @@
           <w:t xml:space="preserve"> contrasts with negative relation between stream flow (and presumably water table levels) two years prior</w:t>
         </w:r>
       </w:ins>
-      <w:ins w:id="51" w:author="Bonnie L Heidel" w:date="2023-09-12T09:24:00Z">
+      <w:ins w:id="89" w:author="Bonnie L Heidel" w:date="2023-09-12T09:24:00Z">
         <w:r>
           <w:t xml:space="preserve"> as </w:t>
         </w:r>
       </w:ins>
-      <w:ins w:id="52" w:author="Bonnie L Heidel" w:date="2023-09-12T09:30:00Z">
+      <w:ins w:id="90" w:author="Bonnie L Heidel" w:date="2023-09-12T09:30:00Z">
         <w:r>
           <w:t>consistent with negative density-dependence and fluctuating</w:t>
         </w:r>
       </w:ins>
-      <w:ins w:id="53" w:author="Bonnie L Heidel" w:date="2023-09-12T09:24:00Z">
+      <w:ins w:id="91" w:author="Bonnie L Heidel" w:date="2023-09-12T09:24:00Z">
         <w:r>
           <w:t xml:space="preserve"> numbers</w:t>
         </w:r>
@@ -12300,19 +13014,19 @@
       <w:pPr>
         <w:pStyle w:val="Heading1"/>
       </w:pPr>
-      <w:commentRangeStart w:id="54"/>
+      <w:commentRangeStart w:id="92"/>
       <w:r>
         <w:lastRenderedPageBreak/>
         <w:t>References</w:t>
       </w:r>
-      <w:commentRangeEnd w:id="54"/>
+      <w:commentRangeEnd w:id="92"/>
       <w:r>
         <w:rPr>
           <w:rStyle w:val="CommentReference"/>
           <w:rFonts w:asciiTheme="minorHAnsi" w:eastAsiaTheme="minorHAnsi" w:hAnsiTheme="minorHAnsi" w:cstheme="minorBidi"/>
           <w:b w:val="0"/>
         </w:rPr>
-        <w:commentReference w:id="54"/>
+        <w:commentReference w:id="92"/>
       </w:r>
     </w:p>
     <w:p>
@@ -12804,7 +13518,7 @@
         <w:contextualSpacing/>
         <w:mirrorIndents/>
         <w:rPr>
-          <w:ins w:id="55" w:author="Bonnie Heidel" w:date="2021-10-03T15:44:00Z"/>
+          <w:ins w:id="93" w:author="Bonnie Heidel" w:date="2021-10-03T15:44:00Z"/>
           <w:rFonts w:ascii="Times New Roman" w:eastAsia="Times New Roman" w:hAnsi="Times New Roman" w:cs="Times New Roman"/>
           <w:color w:val="000000"/>
           <w:sz w:val="24"/>
@@ -12819,8 +13533,8 @@
         </w:rPr>
         <w:fldChar w:fldCharType="end"/>
       </w:r>
-      <w:ins w:id="56" w:author="Bonnie Heidel" w:date="2021-07-02T12:14:00Z">
-        <w:del w:id="57" w:author="Bonnie Heidel" w:date="2021-10-03T15:44:00Z">
+      <w:ins w:id="94" w:author="Bonnie Heidel" w:date="2021-07-02T12:14:00Z">
+        <w:del w:id="95" w:author="Bonnie Heidel" w:date="2021-10-03T15:44:00Z">
           <w:r>
             <w:rPr>
               <w:rFonts w:ascii="Times New Roman" w:hAnsi="Times New Roman" w:cs="Times New Roman"/>
@@ -12831,7 +13545,7 @@
           </w:r>
         </w:del>
       </w:ins>
-      <w:ins w:id="58" w:author="Bonnie Heidel" w:date="2021-10-03T15:44:00Z">
+      <w:ins w:id="96" w:author="Bonnie Heidel" w:date="2021-10-03T15:44:00Z">
         <w:r>
           <w:rPr>
             <w:rFonts w:ascii="Times New Roman" w:eastAsia="Times New Roman" w:hAnsi="Times New Roman" w:cs="Times New Roman"/>
@@ -12855,7 +13569,7 @@
       </w:pPr>
     </w:p>
     <w:sectPr>
-      <w:footerReference w:type="default" r:id="rId25"/>
+      <w:footerReference w:type="default" r:id="rId30"/>
       <w:pgSz w:w="12240" w:h="15840"/>
       <w:pgMar w:top="1440" w:right="1440" w:bottom="1440" w:left="1440" w:header="720" w:footer="720" w:gutter="0"/>
       <w:cols w:space="720"/>
@@ -13075,7 +13789,7 @@
       </w:r>
     </w:p>
   </w:comment>
-  <w:comment w:id="14" w:author="Bonnie" w:date="2021-10-11T19:41:00Z" w:initials="B">
+  <w:comment w:id="18" w:author="Bonnie" w:date="2021-10-11T19:41:00Z" w:initials="B">
     <w:p>
       <w:pPr>
         <w:pStyle w:val="CommentText"/>
@@ -13091,7 +13805,7 @@
       </w:r>
     </w:p>
   </w:comment>
-  <w:comment w:id="15" w:author="Bonnie" w:date="2021-10-11T20:04:00Z" w:initials="B">
+  <w:comment w:id="33" w:author="Bonnie" w:date="2021-10-11T20:04:00Z" w:initials="B">
     <w:p>
       <w:pPr>
         <w:pStyle w:val="CommentText"/>
@@ -13107,7 +13821,7 @@
       </w:r>
     </w:p>
   </w:comment>
-  <w:comment w:id="16" w:author="Bonnie L Heidel" w:date="2023-09-10T15:26:00Z" w:initials="BLH">
+  <w:comment w:id="54" w:author="Bonnie L Heidel" w:date="2023-09-10T15:26:00Z" w:initials="BLH">
     <w:p>
       <w:pPr>
         <w:pStyle w:val="CommentText"/>
@@ -13123,7 +13837,7 @@
       </w:r>
     </w:p>
   </w:comment>
-  <w:comment w:id="17" w:author="Bonnie L Heidel" w:date="2023-09-10T15:00:00Z" w:initials="BLH">
+  <w:comment w:id="55" w:author="Bonnie L Heidel" w:date="2023-09-10T15:00:00Z" w:initials="BLH">
     <w:p>
       <w:pPr>
         <w:pStyle w:val="CommentText"/>
@@ -13139,7 +13853,7 @@
       </w:r>
     </w:p>
   </w:comment>
-  <w:comment w:id="18" w:author="Bonnie L Heidel" w:date="2023-09-12T08:54:00Z" w:initials="BH">
+  <w:comment w:id="56" w:author="Bonnie L Heidel" w:date="2023-09-12T08:54:00Z" w:initials="BH">
     <w:p>
       <w:pPr>
         <w:pStyle w:val="CommentText"/>
@@ -13155,7 +13869,7 @@
       </w:r>
     </w:p>
   </w:comment>
-  <w:comment w:id="19" w:author="Bonnie L Heidel" w:date="2023-09-11T07:05:00Z" w:initials="BLH">
+  <w:comment w:id="57" w:author="Bonnie L Heidel" w:date="2023-09-11T07:05:00Z" w:initials="BLH">
     <w:p>
       <w:pPr>
         <w:pStyle w:val="CommentText"/>
@@ -13171,7 +13885,7 @@
       </w:r>
     </w:p>
   </w:comment>
-  <w:comment w:id="21" w:author="Bonnie Heidel" w:date="2021-10-03T15:59:00Z" w:initials="BLH">
+  <w:comment w:id="59" w:author="Bonnie Heidel" w:date="2021-10-03T15:59:00Z" w:initials="BLH">
     <w:p>
       <w:pPr>
         <w:pStyle w:val="CommentText"/>
@@ -13187,7 +13901,7 @@
       </w:r>
     </w:p>
   </w:comment>
-  <w:comment w:id="22" w:author="Bonnie L Heidel" w:date="2023-09-10T15:12:00Z" w:initials="BLH">
+  <w:comment w:id="60" w:author="Bonnie L Heidel" w:date="2023-09-10T15:12:00Z" w:initials="BLH">
     <w:p>
       <w:pPr>
         <w:pStyle w:val="CommentText"/>
@@ -13203,7 +13917,7 @@
       </w:r>
     </w:p>
   </w:comment>
-  <w:comment w:id="54" w:author="Bonnie L Heidel" w:date="2023-09-11T13:12:00Z" w:initials="BLH">
+  <w:comment w:id="92" w:author="Bonnie L Heidel" w:date="2023-09-11T13:12:00Z" w:initials="BLH">
     <w:p>
       <w:pPr>
         <w:pStyle w:val="CommentText"/>
@@ -13250,7 +13964,7 @@
 </file>
 
 <file path=word/commentsExtensible.xml><?xml version="1.0" encoding="utf-8"?>
-<w16cex:commentsExtensible xmlns:wpc="http://schemas.microsoft.com/office/word/2010/wordprocessingCanvas" xmlns:cx="http://schemas.microsoft.com/office/drawing/2014/chartex" xmlns:cx1="http://schemas.microsoft.com/office/drawing/2015/9/8/chartex" xmlns:cx2="http://schemas.microsoft.com/office/drawing/2015/10/21/chartex" xmlns:cx3="http://schemas.microsoft.com/office/drawing/2016/5/9/chartex" xmlns:cx4="http://schemas.microsoft.com/office/drawing/2016/5/10/chartex" xmlns:cx5="http://schemas.microsoft.com/office/drawing/2016/5/11/chartex" xmlns:cx6="http://schemas.microsoft.com/office/drawing/2016/5/12/chartex" xmlns:cx7="http://schemas.microsoft.com/office/drawing/2016/5/13/chartex" xmlns:cx8="http://schemas.microsoft.com/office/drawing/2016/5/14/chartex" xmlns:mc="http://schemas.openxmlformats.org/markup-compatibility/2006" xmlns:aink="http://schemas.microsoft.com/office/drawing/2016/ink" xmlns:am3d="http://schemas.microsoft.com/office/drawing/2017/model3d" xmlns:o="urn:schemas-microsoft-com:office:office" xmlns:oel="http://schemas.microsoft.com/office/2019/extlst" xmlns:r="http://schemas.openxmlformats.org/officeDocument/2006/relationships" xmlns:m="http://schemas.openxmlformats.org/officeDocument/2006/math" xmlns:v="urn:schemas-microsoft-com:vml" xmlns:wp14="http://schemas.microsoft.com/office/word/2010/wordprocessingDrawing" xmlns:wp="http://schemas.openxmlformats.org/drawingml/2006/wordprocessingDrawing" xmlns:w10="urn:schemas-microsoft-com:office:word" xmlns:w="http://schemas.openxmlformats.org/wordprocessingml/2006/main" xmlns:w14="http://schemas.microsoft.com/office/word/2010/wordml" xmlns:w15="http://schemas.microsoft.com/office/word/2012/wordml" xmlns:w16cex="http://schemas.microsoft.com/office/word/2018/wordml/cex" xmlns:w16cid="http://schemas.microsoft.com/office/word/2016/wordml/cid" xmlns:w16="http://schemas.microsoft.com/office/word/2018/wordml" xmlns:w16sdtdh="http://schemas.microsoft.com/office/word/2020/wordml/sdtdatahash" xmlns:w16se="http://schemas.microsoft.com/office/word/2015/wordml/symex" xmlns:wpg="http://schemas.microsoft.com/office/word/2010/wordprocessingGroup" xmlns:wpi="http://schemas.microsoft.com/office/word/2010/wordprocessingInk" xmlns:wne="http://schemas.microsoft.com/office/word/2006/wordml" xmlns:wps="http://schemas.microsoft.com/office/word/2010/wordprocessingShape" mc:Ignorable="w14 w15 w16se w16cid w16 w16cex w16sdtdh wp14">
+<w16cex:commentsExtensible xmlns:wpc="http://schemas.microsoft.com/office/word/2010/wordprocessingCanvas" xmlns:cx="http://schemas.microsoft.com/office/drawing/2014/chartex" xmlns:cx1="http://schemas.microsoft.com/office/drawing/2015/9/8/chartex" xmlns:cx2="http://schemas.microsoft.com/office/drawing/2015/10/21/chartex" xmlns:cx3="http://schemas.microsoft.com/office/drawing/2016/5/9/chartex" xmlns:cx4="http://schemas.microsoft.com/office/drawing/2016/5/10/chartex" xmlns:cx5="http://schemas.microsoft.com/office/drawing/2016/5/11/chartex" xmlns:cx6="http://schemas.microsoft.com/office/drawing/2016/5/12/chartex" xmlns:cx7="http://schemas.microsoft.com/office/drawing/2016/5/13/chartex" xmlns:cx8="http://schemas.microsoft.com/office/drawing/2016/5/14/chartex" xmlns:cr="http://schemas.microsoft.com/office/comments/2020/reactions" xmlns:mc="http://schemas.openxmlformats.org/markup-compatibility/2006" xmlns:aink="http://schemas.microsoft.com/office/drawing/2016/ink" xmlns:am3d="http://schemas.microsoft.com/office/drawing/2017/model3d" xmlns:o="urn:schemas-microsoft-com:office:office" xmlns:oel="http://schemas.microsoft.com/office/2019/extlst" xmlns:r="http://schemas.openxmlformats.org/officeDocument/2006/relationships" xmlns:m="http://schemas.openxmlformats.org/officeDocument/2006/math" xmlns:v="urn:schemas-microsoft-com:vml" xmlns:wp14="http://schemas.microsoft.com/office/word/2010/wordprocessingDrawing" xmlns:wp="http://schemas.openxmlformats.org/drawingml/2006/wordprocessingDrawing" xmlns:w10="urn:schemas-microsoft-com:office:word" xmlns:w="http://schemas.openxmlformats.org/wordprocessingml/2006/main" xmlns:w14="http://schemas.microsoft.com/office/word/2010/wordml" xmlns:w15="http://schemas.microsoft.com/office/word/2012/wordml" xmlns:w16cex="http://schemas.microsoft.com/office/word/2018/wordml/cex" xmlns:w16cid="http://schemas.microsoft.com/office/word/2016/wordml/cid" xmlns:w16="http://schemas.microsoft.com/office/word/2018/wordml" xmlns:w16sdtdh="http://schemas.microsoft.com/office/word/2020/wordml/sdtdatahash" xmlns:w16se="http://schemas.microsoft.com/office/word/2015/wordml/symex" xmlns:wpg="http://schemas.microsoft.com/office/word/2010/wordprocessingGroup" xmlns:wpi="http://schemas.microsoft.com/office/word/2010/wordprocessingInk" xmlns:wne="http://schemas.microsoft.com/office/word/2006/wordml" xmlns:wps="http://schemas.microsoft.com/office/word/2010/wordprocessingShape" mc:Ignorable="w14 w15 w16se w16cid w16 w16cex w16sdtdh cr wp14">
   <w16cex:commentExtensible w16cex:durableId="28A849D7" w16cex:dateUtc="2023-09-10T19:57:00Z"/>
   <w16cex:commentExtensible w16cex:durableId="28A8447C" w16cex:dateUtc="2023-09-10T19:34:00Z"/>
   <w16cex:commentExtensible w16cex:durableId="28A85CB1" w16cex:dateUtc="2023-09-10T21:18:00Z"/>
@@ -13600,6 +14314,9 @@
   </w15:person>
   <w15:person w15:author="Bonnie Heidel">
     <w15:presenceInfo w15:providerId="AD" w15:userId="S-1-5-21-358987-74476631-505227178-14039"/>
+  </w15:person>
+  <w15:person w15:author="Stears, Alice E">
+    <w15:presenceInfo w15:providerId="AD" w15:userId="S::astears@usgs.gov::c330f04d-4e7a-4b6a-b85a-e102c3097856"/>
   </w15:person>
   <w15:person w15:author="Bonnie">
     <w15:presenceInfo w15:providerId="Windows Live" w15:userId="2df5bb3d2d461a83"/>

</xml_diff>

<commit_message>
report draft with updated figures and tables
</commit_message>
<xml_diff>
--- a/COBP_PVAdraft_fromBonnie091323.docx
+++ b/COBP_PVAdraft_fromBonnie091323.docx
@@ -11443,46 +11443,92 @@
           <w:szCs w:val="24"/>
         </w:rPr>
       </w:pPr>
-      <w:r>
-        <w:rPr>
-          <w:noProof/>
-        </w:rPr>
-        <w:drawing>
-          <wp:inline distT="0" distB="0" distL="0" distR="0" wp14:anchorId="5AD45866" wp14:editId="16367426">
-            <wp:extent cx="4572000" cy="3387481"/>
-            <wp:effectExtent l="0" t="0" r="0" b="3810"/>
-            <wp:docPr id="11" name="Picture 11"/>
-            <wp:cNvGraphicFramePr>
-              <a:graphicFrameLocks xmlns:a="http://schemas.openxmlformats.org/drawingml/2006/main" noChangeAspect="1"/>
-            </wp:cNvGraphicFramePr>
-            <a:graphic xmlns:a="http://schemas.openxmlformats.org/drawingml/2006/main">
-              <a:graphicData uri="http://schemas.openxmlformats.org/drawingml/2006/picture">
-                <pic:pic xmlns:pic="http://schemas.openxmlformats.org/drawingml/2006/picture">
-                  <pic:nvPicPr>
-                    <pic:cNvPr id="1" name=""/>
-                    <pic:cNvPicPr/>
-                  </pic:nvPicPr>
-                  <pic:blipFill>
-                    <a:blip r:embed="rId25"/>
-                    <a:stretch>
-                      <a:fillRect/>
-                    </a:stretch>
-                  </pic:blipFill>
-                  <pic:spPr>
-                    <a:xfrm>
-                      <a:off x="0" y="0"/>
-                      <a:ext cx="4572000" cy="3387481"/>
-                    </a:xfrm>
-                    <a:prstGeom prst="rect">
-                      <a:avLst/>
-                    </a:prstGeom>
-                  </pic:spPr>
-                </pic:pic>
-              </a:graphicData>
-            </a:graphic>
-          </wp:inline>
-        </w:drawing>
-      </w:r>
+      <w:ins w:id="55" w:author="Stears, Alice E" w:date="2024-03-04T14:35:00Z">
+        <w:r>
+          <w:rPr>
+            <w:rFonts w:ascii="Times New Roman" w:hAnsi="Times New Roman" w:cs="Times New Roman"/>
+            <w:sz w:val="24"/>
+            <w:szCs w:val="24"/>
+          </w:rPr>
+          <w:drawing>
+            <wp:inline distT="0" distB="0" distL="0" distR="0" wp14:anchorId="6085AF80" wp14:editId="4D9C9310">
+              <wp:extent cx="5943600" cy="2968625"/>
+              <wp:effectExtent l="0" t="0" r="0" b="3175"/>
+              <wp:docPr id="1037727665" name="Picture 1" descr="Graphical user interface, chart&#10;&#10;Description automatically generated"/>
+              <wp:cNvGraphicFramePr>
+                <a:graphicFrameLocks xmlns:a="http://schemas.openxmlformats.org/drawingml/2006/main" noChangeAspect="1"/>
+              </wp:cNvGraphicFramePr>
+              <a:graphic xmlns:a="http://schemas.openxmlformats.org/drawingml/2006/main">
+                <a:graphicData uri="http://schemas.openxmlformats.org/drawingml/2006/picture">
+                  <pic:pic xmlns:pic="http://schemas.openxmlformats.org/drawingml/2006/picture">
+                    <pic:nvPicPr>
+                      <pic:cNvPr id="1037727665" name="Picture 1" descr="Graphical user interface, chart&#10;&#10;Description automatically generated"/>
+                      <pic:cNvPicPr/>
+                    </pic:nvPicPr>
+                    <pic:blipFill>
+                      <a:blip r:embed="rId25"/>
+                      <a:stretch>
+                        <a:fillRect/>
+                      </a:stretch>
+                    </pic:blipFill>
+                    <pic:spPr>
+                      <a:xfrm>
+                        <a:off x="0" y="0"/>
+                        <a:ext cx="5943600" cy="2968625"/>
+                      </a:xfrm>
+                      <a:prstGeom prst="rect">
+                        <a:avLst/>
+                      </a:prstGeom>
+                    </pic:spPr>
+                  </pic:pic>
+                </a:graphicData>
+              </a:graphic>
+            </wp:inline>
+          </w:drawing>
+        </w:r>
+      </w:ins>
+      <w:del w:id="56" w:author="Stears, Alice E" w:date="2024-03-01T12:17:00Z">
+        <w:r>
+          <w:rPr>
+            <w:noProof/>
+          </w:rPr>
+          <w:drawing>
+            <wp:inline distT="0" distB="0" distL="0" distR="0" wp14:anchorId="5AD45866" wp14:editId="0155E5FF">
+              <wp:extent cx="4572000" cy="3387481"/>
+              <wp:effectExtent l="0" t="0" r="0" b="3810"/>
+              <wp:docPr id="11" name="Picture 11"/>
+              <wp:cNvGraphicFramePr>
+                <a:graphicFrameLocks xmlns:a="http://schemas.openxmlformats.org/drawingml/2006/main" noChangeAspect="1"/>
+              </wp:cNvGraphicFramePr>
+              <a:graphic xmlns:a="http://schemas.openxmlformats.org/drawingml/2006/main">
+                <a:graphicData uri="http://schemas.openxmlformats.org/drawingml/2006/picture">
+                  <pic:pic xmlns:pic="http://schemas.openxmlformats.org/drawingml/2006/picture">
+                    <pic:nvPicPr>
+                      <pic:cNvPr id="11" name="Picture 11"/>
+                      <pic:cNvPicPr/>
+                    </pic:nvPicPr>
+                    <pic:blipFill>
+                      <a:blip r:embed="rId26"/>
+                      <a:stretch>
+                        <a:fillRect/>
+                      </a:stretch>
+                    </pic:blipFill>
+                    <pic:spPr>
+                      <a:xfrm>
+                        <a:off x="0" y="0"/>
+                        <a:ext cx="4572000" cy="3387481"/>
+                      </a:xfrm>
+                      <a:prstGeom prst="rect">
+                        <a:avLst/>
+                      </a:prstGeom>
+                    </pic:spPr>
+                  </pic:pic>
+                </a:graphicData>
+              </a:graphic>
+            </wp:inline>
+          </w:drawing>
+        </w:r>
+      </w:del>
     </w:p>
     <w:p>
       <w:pPr>
@@ -11617,47 +11663,93 @@
           <w:szCs w:val="24"/>
         </w:rPr>
       </w:pPr>
-      <w:r>
-        <w:rPr>
-          <w:noProof/>
-        </w:rPr>
-        <w:lastRenderedPageBreak/>
-        <w:drawing>
-          <wp:inline distT="0" distB="0" distL="0" distR="0" wp14:anchorId="6D20E789" wp14:editId="22C261EB">
-            <wp:extent cx="4572000" cy="3206262"/>
-            <wp:effectExtent l="0" t="0" r="0" b="0"/>
-            <wp:docPr id="12" name="Picture 12"/>
-            <wp:cNvGraphicFramePr>
-              <a:graphicFrameLocks xmlns:a="http://schemas.openxmlformats.org/drawingml/2006/main" noChangeAspect="1"/>
-            </wp:cNvGraphicFramePr>
-            <a:graphic xmlns:a="http://schemas.openxmlformats.org/drawingml/2006/main">
-              <a:graphicData uri="http://schemas.openxmlformats.org/drawingml/2006/picture">
-                <pic:pic xmlns:pic="http://schemas.openxmlformats.org/drawingml/2006/picture">
-                  <pic:nvPicPr>
-                    <pic:cNvPr id="1" name=""/>
-                    <pic:cNvPicPr/>
-                  </pic:nvPicPr>
-                  <pic:blipFill>
-                    <a:blip r:embed="rId26"/>
-                    <a:stretch>
-                      <a:fillRect/>
-                    </a:stretch>
-                  </pic:blipFill>
-                  <pic:spPr>
-                    <a:xfrm>
-                      <a:off x="0" y="0"/>
-                      <a:ext cx="4572000" cy="3206262"/>
-                    </a:xfrm>
-                    <a:prstGeom prst="rect">
-                      <a:avLst/>
-                    </a:prstGeom>
-                  </pic:spPr>
-                </pic:pic>
-              </a:graphicData>
-            </a:graphic>
-          </wp:inline>
-        </w:drawing>
-      </w:r>
+      <w:del w:id="57" w:author="Stears, Alice E" w:date="2024-03-01T12:30:00Z">
+        <w:r>
+          <w:rPr>
+            <w:noProof/>
+          </w:rPr>
+          <w:lastRenderedPageBreak/>
+          <w:drawing>
+            <wp:inline distT="0" distB="0" distL="0" distR="0" wp14:anchorId="6D20E789" wp14:editId="076DD02F">
+              <wp:extent cx="4572000" cy="3206262"/>
+              <wp:effectExtent l="0" t="0" r="0" b="0"/>
+              <wp:docPr id="12" name="Picture 12"/>
+              <wp:cNvGraphicFramePr>
+                <a:graphicFrameLocks xmlns:a="http://schemas.openxmlformats.org/drawingml/2006/main" noChangeAspect="1"/>
+              </wp:cNvGraphicFramePr>
+              <a:graphic xmlns:a="http://schemas.openxmlformats.org/drawingml/2006/main">
+                <a:graphicData uri="http://schemas.openxmlformats.org/drawingml/2006/picture">
+                  <pic:pic xmlns:pic="http://schemas.openxmlformats.org/drawingml/2006/picture">
+                    <pic:nvPicPr>
+                      <pic:cNvPr id="1" name=""/>
+                      <pic:cNvPicPr/>
+                    </pic:nvPicPr>
+                    <pic:blipFill>
+                      <a:blip r:embed="rId27"/>
+                      <a:stretch>
+                        <a:fillRect/>
+                      </a:stretch>
+                    </pic:blipFill>
+                    <pic:spPr>
+                      <a:xfrm>
+                        <a:off x="0" y="0"/>
+                        <a:ext cx="4572000" cy="3206262"/>
+                      </a:xfrm>
+                      <a:prstGeom prst="rect">
+                        <a:avLst/>
+                      </a:prstGeom>
+                    </pic:spPr>
+                  </pic:pic>
+                </a:graphicData>
+              </a:graphic>
+            </wp:inline>
+          </w:drawing>
+        </w:r>
+      </w:del>
+      <w:ins w:id="58" w:author="Stears, Alice E" w:date="2024-03-04T14:46:00Z">
+        <w:r>
+          <w:rPr>
+            <w:rFonts w:ascii="Times New Roman" w:hAnsi="Times New Roman" w:cs="Times New Roman"/>
+            <w:sz w:val="24"/>
+            <w:szCs w:val="24"/>
+          </w:rPr>
+          <w:drawing>
+            <wp:inline distT="0" distB="0" distL="0" distR="0" wp14:anchorId="1CA7BAB7" wp14:editId="4DF1E661">
+              <wp:extent cx="5943600" cy="2968625"/>
+              <wp:effectExtent l="0" t="0" r="0" b="3175"/>
+              <wp:docPr id="1355717767" name="Picture 1" descr="Graphical user interface, chart&#10;&#10;Description automatically generated"/>
+              <wp:cNvGraphicFramePr>
+                <a:graphicFrameLocks xmlns:a="http://schemas.openxmlformats.org/drawingml/2006/main" noChangeAspect="1"/>
+              </wp:cNvGraphicFramePr>
+              <a:graphic xmlns:a="http://schemas.openxmlformats.org/drawingml/2006/main">
+                <a:graphicData uri="http://schemas.openxmlformats.org/drawingml/2006/picture">
+                  <pic:pic xmlns:pic="http://schemas.openxmlformats.org/drawingml/2006/picture">
+                    <pic:nvPicPr>
+                      <pic:cNvPr id="1355717767" name="Picture 1" descr="Graphical user interface, chart&#10;&#10;Description automatically generated"/>
+                      <pic:cNvPicPr/>
+                    </pic:nvPicPr>
+                    <pic:blipFill>
+                      <a:blip r:embed="rId28"/>
+                      <a:stretch>
+                        <a:fillRect/>
+                      </a:stretch>
+                    </pic:blipFill>
+                    <pic:spPr>
+                      <a:xfrm>
+                        <a:off x="0" y="0"/>
+                        <a:ext cx="5943600" cy="2968625"/>
+                      </a:xfrm>
+                      <a:prstGeom prst="rect">
+                        <a:avLst/>
+                      </a:prstGeom>
+                    </pic:spPr>
+                  </pic:pic>
+                </a:graphicData>
+              </a:graphic>
+            </wp:inline>
+          </w:drawing>
+        </w:r>
+      </w:ins>
     </w:p>
     <w:p>
       <w:pPr>
@@ -11746,8 +11838,28 @@
           <w:sz w:val="20"/>
           <w:szCs w:val="20"/>
         </w:rPr>
-        <w:t>, with observed monitoring counts from 1988-2020</w:t>
-      </w:r>
+        <w:t>, with observed monitoring counts from 1988-202</w:t>
+      </w:r>
+      <w:ins w:id="59" w:author="Stears, Alice E" w:date="2024-03-01T12:30:00Z">
+        <w:r>
+          <w:rPr>
+            <w:rFonts w:ascii="Times New Roman" w:hAnsi="Times New Roman" w:cs="Times New Roman"/>
+            <w:sz w:val="20"/>
+            <w:szCs w:val="20"/>
+          </w:rPr>
+          <w:t>3</w:t>
+        </w:r>
+      </w:ins>
+      <w:del w:id="60" w:author="Stears, Alice E" w:date="2024-03-01T12:30:00Z">
+        <w:r>
+          <w:rPr>
+            <w:rFonts w:ascii="Times New Roman" w:hAnsi="Times New Roman" w:cs="Times New Roman"/>
+            <w:sz w:val="20"/>
+            <w:szCs w:val="20"/>
+          </w:rPr>
+          <w:delText>0</w:delText>
+        </w:r>
+      </w:del>
       <w:r>
         <w:rPr>
           <w:rFonts w:ascii="Times New Roman" w:hAnsi="Times New Roman" w:cs="Times New Roman"/>
@@ -11764,7 +11876,7 @@
         </w:rPr>
         <w:t xml:space="preserve"> Scenarios included weather covariates from the listed decade, repeated twice over 20 years in </w:t>
       </w:r>
-      <w:commentRangeStart w:id="55"/>
+      <w:commentRangeStart w:id="61"/>
       <w:r>
         <w:rPr>
           <w:rFonts w:ascii="Times New Roman" w:hAnsi="Times New Roman" w:cs="Times New Roman"/>
@@ -11773,12 +11885,12 @@
         </w:rPr>
         <w:t>order</w:t>
       </w:r>
-      <w:commentRangeEnd w:id="55"/>
+      <w:commentRangeEnd w:id="61"/>
       <w:r>
         <w:rPr>
           <w:rStyle w:val="CommentReference"/>
         </w:rPr>
-        <w:commentReference w:id="55"/>
+        <w:commentReference w:id="61"/>
       </w:r>
       <w:r>
         <w:rPr>
@@ -11808,46 +11920,92 @@
           <w:szCs w:val="24"/>
         </w:rPr>
       </w:pPr>
-      <w:r>
-        <w:rPr>
-          <w:noProof/>
-        </w:rPr>
-        <w:drawing>
-          <wp:inline distT="0" distB="0" distL="0" distR="0" wp14:anchorId="2836496A" wp14:editId="7F4D379D">
-            <wp:extent cx="4572000" cy="2956169"/>
-            <wp:effectExtent l="0" t="0" r="0" b="0"/>
-            <wp:docPr id="8" name="Picture 8"/>
-            <wp:cNvGraphicFramePr>
-              <a:graphicFrameLocks xmlns:a="http://schemas.openxmlformats.org/drawingml/2006/main" noChangeAspect="1"/>
-            </wp:cNvGraphicFramePr>
-            <a:graphic xmlns:a="http://schemas.openxmlformats.org/drawingml/2006/main">
-              <a:graphicData uri="http://schemas.openxmlformats.org/drawingml/2006/picture">
-                <pic:pic xmlns:pic="http://schemas.openxmlformats.org/drawingml/2006/picture">
-                  <pic:nvPicPr>
-                    <pic:cNvPr id="1" name=""/>
-                    <pic:cNvPicPr/>
-                  </pic:nvPicPr>
-                  <pic:blipFill>
-                    <a:blip r:embed="rId27"/>
-                    <a:stretch>
-                      <a:fillRect/>
-                    </a:stretch>
-                  </pic:blipFill>
-                  <pic:spPr>
-                    <a:xfrm>
-                      <a:off x="0" y="0"/>
-                      <a:ext cx="4572000" cy="2956169"/>
-                    </a:xfrm>
-                    <a:prstGeom prst="rect">
-                      <a:avLst/>
-                    </a:prstGeom>
-                  </pic:spPr>
-                </pic:pic>
-              </a:graphicData>
-            </a:graphic>
-          </wp:inline>
-        </w:drawing>
-      </w:r>
+      <w:del w:id="62" w:author="Stears, Alice E" w:date="2024-03-04T15:24:00Z">
+        <w:r>
+          <w:rPr>
+            <w:noProof/>
+          </w:rPr>
+          <w:drawing>
+            <wp:inline distT="0" distB="0" distL="0" distR="0" wp14:anchorId="2836496A" wp14:editId="2F87902B">
+              <wp:extent cx="4572000" cy="2956169"/>
+              <wp:effectExtent l="0" t="0" r="0" b="0"/>
+              <wp:docPr id="8" name="Picture 8"/>
+              <wp:cNvGraphicFramePr>
+                <a:graphicFrameLocks xmlns:a="http://schemas.openxmlformats.org/drawingml/2006/main" noChangeAspect="1"/>
+              </wp:cNvGraphicFramePr>
+              <a:graphic xmlns:a="http://schemas.openxmlformats.org/drawingml/2006/main">
+                <a:graphicData uri="http://schemas.openxmlformats.org/drawingml/2006/picture">
+                  <pic:pic xmlns:pic="http://schemas.openxmlformats.org/drawingml/2006/picture">
+                    <pic:nvPicPr>
+                      <pic:cNvPr id="1" name=""/>
+                      <pic:cNvPicPr/>
+                    </pic:nvPicPr>
+                    <pic:blipFill>
+                      <a:blip r:embed="rId29"/>
+                      <a:stretch>
+                        <a:fillRect/>
+                      </a:stretch>
+                    </pic:blipFill>
+                    <pic:spPr>
+                      <a:xfrm>
+                        <a:off x="0" y="0"/>
+                        <a:ext cx="4572000" cy="2956169"/>
+                      </a:xfrm>
+                      <a:prstGeom prst="rect">
+                        <a:avLst/>
+                      </a:prstGeom>
+                    </pic:spPr>
+                  </pic:pic>
+                </a:graphicData>
+              </a:graphic>
+            </wp:inline>
+          </w:drawing>
+        </w:r>
+      </w:del>
+      <w:ins w:id="63" w:author="Stears, Alice E" w:date="2024-03-04T15:24:00Z">
+        <w:r>
+          <w:rPr>
+            <w:rFonts w:ascii="Times New Roman" w:hAnsi="Times New Roman" w:cs="Times New Roman"/>
+            <w:sz w:val="24"/>
+            <w:szCs w:val="24"/>
+          </w:rPr>
+          <w:drawing>
+            <wp:inline distT="0" distB="0" distL="0" distR="0" wp14:anchorId="3BA8FF33" wp14:editId="06046ABC">
+              <wp:extent cx="5943600" cy="3959225"/>
+              <wp:effectExtent l="0" t="0" r="0" b="3175"/>
+              <wp:docPr id="50043612" name="Picture 1" descr="A picture containing diagram&#10;&#10;Description automatically generated"/>
+              <wp:cNvGraphicFramePr>
+                <a:graphicFrameLocks xmlns:a="http://schemas.openxmlformats.org/drawingml/2006/main" noChangeAspect="1"/>
+              </wp:cNvGraphicFramePr>
+              <a:graphic xmlns:a="http://schemas.openxmlformats.org/drawingml/2006/main">
+                <a:graphicData uri="http://schemas.openxmlformats.org/drawingml/2006/picture">
+                  <pic:pic xmlns:pic="http://schemas.openxmlformats.org/drawingml/2006/picture">
+                    <pic:nvPicPr>
+                      <pic:cNvPr id="50043612" name="Picture 1" descr="A picture containing diagram&#10;&#10;Description automatically generated"/>
+                      <pic:cNvPicPr/>
+                    </pic:nvPicPr>
+                    <pic:blipFill>
+                      <a:blip r:embed="rId30"/>
+                      <a:stretch>
+                        <a:fillRect/>
+                      </a:stretch>
+                    </pic:blipFill>
+                    <pic:spPr>
+                      <a:xfrm>
+                        <a:off x="0" y="0"/>
+                        <a:ext cx="5943600" cy="3959225"/>
+                      </a:xfrm>
+                      <a:prstGeom prst="rect">
+                        <a:avLst/>
+                      </a:prstGeom>
+                    </pic:spPr>
+                  </pic:pic>
+                </a:graphicData>
+              </a:graphic>
+            </wp:inline>
+          </w:drawing>
+        </w:r>
+      </w:ins>
     </w:p>
     <w:p>
       <w:pPr>
@@ -11960,7 +12118,16 @@
           <w:sz w:val="20"/>
           <w:szCs w:val="20"/>
         </w:rPr>
-        <w:t xml:space="preserve"> model). Data points show the median simulated value</w:t>
+        <w:t xml:space="preserve"> model). Data points </w:t>
+      </w:r>
+      <w:r>
+        <w:rPr>
+          <w:rFonts w:ascii="Times New Roman" w:hAnsi="Times New Roman" w:cs="Times New Roman"/>
+          <w:sz w:val="20"/>
+          <w:szCs w:val="20"/>
+        </w:rPr>
+        <w:lastRenderedPageBreak/>
+        <w:t>show the median simulated value</w:t>
       </w:r>
       <w:r>
         <w:rPr>
@@ -12038,7 +12205,7 @@
         </w:rPr>
         <w:t xml:space="preserve"> percentile. Scenarios included weather covariates from the listed decade, repeated twice over 20 years in </w:t>
       </w:r>
-      <w:commentRangeStart w:id="56"/>
+      <w:commentRangeStart w:id="64"/>
       <w:r>
         <w:rPr>
           <w:rFonts w:ascii="Times New Roman" w:hAnsi="Times New Roman" w:cs="Times New Roman"/>
@@ -12047,12 +12214,12 @@
         </w:rPr>
         <w:t>order</w:t>
       </w:r>
-      <w:commentRangeEnd w:id="56"/>
+      <w:commentRangeEnd w:id="64"/>
       <w:r>
         <w:rPr>
           <w:rStyle w:val="CommentReference"/>
         </w:rPr>
-        <w:commentReference w:id="56"/>
+        <w:commentReference w:id="64"/>
       </w:r>
       <w:r>
         <w:rPr>
@@ -12082,47 +12249,96 @@
           <w:szCs w:val="24"/>
         </w:rPr>
       </w:pPr>
-      <w:r>
-        <w:rPr>
-          <w:noProof/>
-        </w:rPr>
-        <w:lastRenderedPageBreak/>
-        <w:drawing>
-          <wp:inline distT="0" distB="0" distL="0" distR="0" wp14:anchorId="5E3125CD" wp14:editId="5133EF18">
-            <wp:extent cx="5943600" cy="4532630"/>
-            <wp:effectExtent l="0" t="0" r="0" b="1270"/>
-            <wp:docPr id="9" name="Picture 9"/>
-            <wp:cNvGraphicFramePr>
-              <a:graphicFrameLocks xmlns:a="http://schemas.openxmlformats.org/drawingml/2006/main" noChangeAspect="1"/>
-            </wp:cNvGraphicFramePr>
-            <a:graphic xmlns:a="http://schemas.openxmlformats.org/drawingml/2006/main">
-              <a:graphicData uri="http://schemas.openxmlformats.org/drawingml/2006/picture">
-                <pic:pic xmlns:pic="http://schemas.openxmlformats.org/drawingml/2006/picture">
-                  <pic:nvPicPr>
-                    <pic:cNvPr id="1" name=""/>
-                    <pic:cNvPicPr/>
-                  </pic:nvPicPr>
-                  <pic:blipFill>
-                    <a:blip r:embed="rId28"/>
-                    <a:stretch>
-                      <a:fillRect/>
-                    </a:stretch>
-                  </pic:blipFill>
-                  <pic:spPr>
-                    <a:xfrm>
-                      <a:off x="0" y="0"/>
-                      <a:ext cx="5943600" cy="4532630"/>
-                    </a:xfrm>
-                    <a:prstGeom prst="rect">
-                      <a:avLst/>
-                    </a:prstGeom>
-                  </pic:spPr>
-                </pic:pic>
-              </a:graphicData>
-            </a:graphic>
-          </wp:inline>
-        </w:drawing>
-      </w:r>
+      <w:ins w:id="65" w:author="Stears, Alice E" w:date="2024-03-04T15:04:00Z">
+        <w:r>
+          <w:rPr>
+            <w:noProof/>
+          </w:rPr>
+          <w:drawing>
+            <wp:inline distT="0" distB="0" distL="0" distR="0" wp14:anchorId="5DD566A6" wp14:editId="7B558BBC">
+              <wp:extent cx="5335146" cy="6335486"/>
+              <wp:effectExtent l="0" t="0" r="0" b="1905"/>
+              <wp:docPr id="1389532960" name="Picture 3"/>
+              <wp:cNvGraphicFramePr>
+                <a:graphicFrameLocks xmlns:a="http://schemas.openxmlformats.org/drawingml/2006/main" noChangeAspect="1"/>
+              </wp:cNvGraphicFramePr>
+              <a:graphic xmlns:a="http://schemas.openxmlformats.org/drawingml/2006/main">
+                <a:graphicData uri="http://schemas.openxmlformats.org/drawingml/2006/picture">
+                  <pic:pic xmlns:pic="http://schemas.openxmlformats.org/drawingml/2006/picture">
+                    <pic:nvPicPr>
+                      <pic:cNvPr id="1389532960" name="Picture 1389532960"/>
+                      <pic:cNvPicPr/>
+                    </pic:nvPicPr>
+                    <pic:blipFill>
+                      <a:blip r:embed="rId31">
+                        <a:extLst>
+                          <a:ext uri="{28A0092B-C50C-407E-A947-70E740481C1C}">
+                            <a14:useLocalDpi xmlns:a14="http://schemas.microsoft.com/office/drawing/2010/main" val="0"/>
+                          </a:ext>
+                        </a:extLst>
+                      </a:blip>
+                      <a:stretch>
+                        <a:fillRect/>
+                      </a:stretch>
+                    </pic:blipFill>
+                    <pic:spPr>
+                      <a:xfrm>
+                        <a:off x="0" y="0"/>
+                        <a:ext cx="5351453" cy="6354850"/>
+                      </a:xfrm>
+                      <a:prstGeom prst="rect">
+                        <a:avLst/>
+                      </a:prstGeom>
+                    </pic:spPr>
+                  </pic:pic>
+                </a:graphicData>
+              </a:graphic>
+            </wp:inline>
+          </w:drawing>
+        </w:r>
+      </w:ins>
+      <w:del w:id="66" w:author="Stears, Alice E" w:date="2024-03-04T14:59:00Z">
+        <w:r>
+          <w:rPr>
+            <w:noProof/>
+          </w:rPr>
+          <w:drawing>
+            <wp:inline distT="0" distB="0" distL="0" distR="0" wp14:anchorId="5E3125CD" wp14:editId="56F27E67">
+              <wp:extent cx="5943600" cy="4532630"/>
+              <wp:effectExtent l="0" t="0" r="0" b="1270"/>
+              <wp:docPr id="9" name="Picture 9"/>
+              <wp:cNvGraphicFramePr>
+                <a:graphicFrameLocks xmlns:a="http://schemas.openxmlformats.org/drawingml/2006/main" noChangeAspect="1"/>
+              </wp:cNvGraphicFramePr>
+              <a:graphic xmlns:a="http://schemas.openxmlformats.org/drawingml/2006/main">
+                <a:graphicData uri="http://schemas.openxmlformats.org/drawingml/2006/picture">
+                  <pic:pic xmlns:pic="http://schemas.openxmlformats.org/drawingml/2006/picture">
+                    <pic:nvPicPr>
+                      <pic:cNvPr id="1" name=""/>
+                      <pic:cNvPicPr/>
+                    </pic:nvPicPr>
+                    <pic:blipFill>
+                      <a:blip r:embed="rId32"/>
+                      <a:stretch>
+                        <a:fillRect/>
+                      </a:stretch>
+                    </pic:blipFill>
+                    <pic:spPr>
+                      <a:xfrm>
+                        <a:off x="0" y="0"/>
+                        <a:ext cx="5943600" cy="4532630"/>
+                      </a:xfrm>
+                      <a:prstGeom prst="rect">
+                        <a:avLst/>
+                      </a:prstGeom>
+                    </pic:spPr>
+                  </pic:pic>
+                </a:graphicData>
+              </a:graphic>
+            </wp:inline>
+          </w:drawing>
+        </w:r>
+      </w:del>
     </w:p>
     <w:p>
       <w:pPr>
@@ -12313,7 +12529,7 @@
         </w:rPr>
         <w:t xml:space="preserve"> percentile. Scenarios included weather covariates from the listed decade, repeated twice over 20 years in </w:t>
       </w:r>
-      <w:commentRangeStart w:id="57"/>
+      <w:commentRangeStart w:id="67"/>
       <w:r>
         <w:rPr>
           <w:rFonts w:ascii="Times New Roman" w:hAnsi="Times New Roman" w:cs="Times New Roman"/>
@@ -12322,12 +12538,12 @@
         </w:rPr>
         <w:t>order</w:t>
       </w:r>
-      <w:commentRangeEnd w:id="57"/>
+      <w:commentRangeEnd w:id="67"/>
       <w:r>
         <w:rPr>
           <w:rStyle w:val="CommentReference"/>
         </w:rPr>
-        <w:commentReference w:id="57"/>
+        <w:commentReference w:id="67"/>
       </w:r>
       <w:r>
         <w:rPr>
@@ -12367,7 +12583,7 @@
           <w:szCs w:val="24"/>
         </w:rPr>
       </w:pPr>
-      <w:del w:id="58" w:author="Bonnie L Heidel" w:date="2023-09-12T09:05:00Z">
+      <w:del w:id="68" w:author="Bonnie L Heidel" w:date="2023-09-12T09:05:00Z">
         <w:r>
           <w:rPr>
             <w:noProof/>
@@ -12388,7 +12604,7 @@
                       <pic:cNvPicPr/>
                     </pic:nvPicPr>
                     <pic:blipFill>
-                      <a:blip r:embed="rId29"/>
+                      <a:blip r:embed="rId33"/>
                       <a:stretch>
                         <a:fillRect/>
                       </a:stretch>
@@ -12425,6 +12641,7 @@
           <w:sz w:val="20"/>
           <w:szCs w:val="20"/>
         </w:rPr>
+        <w:lastRenderedPageBreak/>
         <w:t>Figure 1</w:t>
       </w:r>
       <w:r>
@@ -12443,8 +12660,8 @@
         </w:rPr>
         <w:t xml:space="preserve">: Breakpoints were estimated for the monitoring time-series, and the modeled carrying capacity for each distinct era is plotted as dashed lines. If lines are missing, the algorithm gave unrealistic results that we exclude here. Data points are flower counts observed during </w:t>
       </w:r>
-      <w:commentRangeStart w:id="59"/>
-      <w:commentRangeStart w:id="60"/>
+      <w:commentRangeStart w:id="69"/>
+      <w:commentRangeStart w:id="70"/>
       <w:r>
         <w:rPr>
           <w:rFonts w:ascii="Times New Roman" w:hAnsi="Times New Roman" w:cs="Times New Roman"/>
@@ -12453,19 +12670,19 @@
         </w:rPr>
         <w:t>monitoring</w:t>
       </w:r>
-      <w:commentRangeEnd w:id="59"/>
+      <w:commentRangeEnd w:id="69"/>
       <w:r>
         <w:rPr>
           <w:rStyle w:val="CommentReference"/>
         </w:rPr>
-        <w:commentReference w:id="59"/>
-      </w:r>
-      <w:commentRangeEnd w:id="60"/>
+        <w:commentReference w:id="69"/>
+      </w:r>
+      <w:commentRangeEnd w:id="70"/>
       <w:r>
         <w:rPr>
           <w:rStyle w:val="CommentReference"/>
         </w:rPr>
-        <w:commentReference w:id="60"/>
+        <w:commentReference w:id="70"/>
       </w:r>
       <w:r>
         <w:rPr>
@@ -12799,16 +13016,7 @@
           <w:sz w:val="24"/>
           <w:szCs w:val="24"/>
         </w:rPr>
-        <w:t xml:space="preserve"> km and we note that other populations are in much shorter segments of intact habitat.  The contrasts in breakpoints between segments </w:t>
-      </w:r>
-      <w:r>
-        <w:rPr>
-          <w:rFonts w:ascii="Times New Roman" w:hAnsi="Times New Roman" w:cs="Times New Roman"/>
-          <w:sz w:val="24"/>
-          <w:szCs w:val="24"/>
-        </w:rPr>
-        <w:lastRenderedPageBreak/>
-        <w:t xml:space="preserve">illustrates that there is important habitat sorting even on low-gradient stream segments, and that they are not interchangeable.     </w:t>
+        <w:t xml:space="preserve"> km and we note that other populations are in much shorter segments of intact habitat.  The contrasts in breakpoints between segments illustrates that there is important habitat sorting even on low-gradient stream segments, and that they are not interchangeable.     </w:t>
       </w:r>
     </w:p>
     <w:p>
@@ -12824,25 +13032,25 @@
     <w:p>
       <w:pPr>
         <w:rPr>
-          <w:ins w:id="61" w:author="Bonnie L Heidel" w:date="2023-09-12T09:18:00Z"/>
-        </w:rPr>
-      </w:pPr>
-      <w:ins w:id="62" w:author="Bonnie L Heidel" w:date="2023-09-12T09:18:00Z">
+          <w:ins w:id="71" w:author="Bonnie L Heidel" w:date="2023-09-12T09:18:00Z"/>
+        </w:rPr>
+      </w:pPr>
+      <w:ins w:id="72" w:author="Bonnie L Heidel" w:date="2023-09-12T09:18:00Z">
         <w:r>
           <w:t>Conclusion points t</w:t>
         </w:r>
       </w:ins>
-      <w:ins w:id="63" w:author="Bonnie L Heidel" w:date="2023-09-12T09:26:00Z">
+      <w:ins w:id="73" w:author="Bonnie L Heidel" w:date="2023-09-12T09:26:00Z">
         <w:r>
           <w:t>hat might be</w:t>
         </w:r>
       </w:ins>
-      <w:ins w:id="64" w:author="Bonnie L Heidel" w:date="2023-09-12T09:18:00Z">
+      <w:ins w:id="74" w:author="Bonnie L Heidel" w:date="2023-09-12T09:18:00Z">
         <w:r>
           <w:t xml:space="preserve"> develop</w:t>
         </w:r>
       </w:ins>
-      <w:ins w:id="65" w:author="Bonnie L Heidel" w:date="2023-09-12T09:26:00Z">
+      <w:ins w:id="75" w:author="Bonnie L Heidel" w:date="2023-09-12T09:26:00Z">
         <w:r>
           <w:t>ed</w:t>
         </w:r>
@@ -12851,20 +13059,20 @@
     <w:p>
       <w:pPr>
         <w:rPr>
-          <w:ins w:id="66" w:author="Bonnie L Heidel" w:date="2023-09-12T09:25:00Z"/>
-        </w:rPr>
-      </w:pPr>
-      <w:ins w:id="67" w:author="Bonnie L Heidel" w:date="2023-09-12T09:24:00Z">
+          <w:ins w:id="76" w:author="Bonnie L Heidel" w:date="2023-09-12T09:25:00Z"/>
+        </w:rPr>
+      </w:pPr>
+      <w:ins w:id="77" w:author="Bonnie L Heidel" w:date="2023-09-12T09:24:00Z">
         <w:r>
           <w:t xml:space="preserve">Population trends are buffered by </w:t>
         </w:r>
       </w:ins>
-      <w:ins w:id="68" w:author="Bonnie L Heidel" w:date="2023-09-12T09:25:00Z">
+      <w:ins w:id="78" w:author="Bonnie L Heidel" w:date="2023-09-12T09:25:00Z">
         <w:r>
           <w:t>contrasts within and between subpopulations</w:t>
         </w:r>
       </w:ins>
-      <w:ins w:id="69" w:author="Bonnie L Heidel" w:date="2023-09-12T09:26:00Z">
+      <w:ins w:id="79" w:author="Bonnie L Heidel" w:date="2023-09-12T09:26:00Z">
         <w:r>
           <w:t>. The whole is greater than the sum of its parts.</w:t>
         </w:r>
@@ -12873,15 +13081,15 @@
     <w:p>
       <w:pPr>
         <w:rPr>
-          <w:ins w:id="70" w:author="Bonnie L Heidel" w:date="2023-09-12T09:24:00Z"/>
-        </w:rPr>
-      </w:pPr>
-      <w:ins w:id="71" w:author="Bonnie L Heidel" w:date="2023-09-12T09:26:00Z">
+          <w:ins w:id="80" w:author="Bonnie L Heidel" w:date="2023-09-12T09:24:00Z"/>
+        </w:rPr>
+      </w:pPr>
+      <w:ins w:id="81" w:author="Bonnie L Heidel" w:date="2023-09-12T09:26:00Z">
         <w:r>
           <w:t xml:space="preserve">Five years of PDM monitoring </w:t>
         </w:r>
       </w:ins>
-      <w:ins w:id="72" w:author="Bonnie L Heidel" w:date="2023-09-12T09:27:00Z">
+      <w:ins w:id="82" w:author="Bonnie L Heidel" w:date="2023-09-12T09:27:00Z">
         <w:r>
           <w:t>DOES/DOES NOT suffice on WAFB</w:t>
         </w:r>
@@ -12889,17 +13097,17 @@
           <w:t>, particularly if only one of the three subpopulations constituted the only populatio</w:t>
         </w:r>
       </w:ins>
-      <w:ins w:id="73" w:author="Bonnie L Heidel" w:date="2023-09-12T09:29:00Z">
+      <w:ins w:id="83" w:author="Bonnie L Heidel" w:date="2023-09-12T09:29:00Z">
         <w:r>
           <w:t>n</w:t>
         </w:r>
       </w:ins>
-      <w:ins w:id="74" w:author="Bonnie L Heidel" w:date="2023-09-12T09:27:00Z">
+      <w:ins w:id="84" w:author="Bonnie L Heidel" w:date="2023-09-12T09:27:00Z">
         <w:r>
           <w:t>.</w:t>
         </w:r>
       </w:ins>
-      <w:ins w:id="75" w:author="Bonnie L Heidel" w:date="2023-09-12T09:26:00Z">
+      <w:ins w:id="85" w:author="Bonnie L Heidel" w:date="2023-09-12T09:26:00Z">
         <w:r>
           <w:t xml:space="preserve"> </w:t>
         </w:r>
@@ -12908,56 +13116,56 @@
     <w:p>
       <w:pPr>
         <w:rPr>
-          <w:ins w:id="76" w:author="Bonnie L Heidel" w:date="2023-09-12T09:21:00Z"/>
-        </w:rPr>
-      </w:pPr>
-      <w:ins w:id="77" w:author="Bonnie L Heidel" w:date="2023-09-12T09:29:00Z">
+          <w:ins w:id="86" w:author="Bonnie L Heidel" w:date="2023-09-12T09:21:00Z"/>
+        </w:rPr>
+      </w:pPr>
+      <w:ins w:id="87" w:author="Bonnie L Heidel" w:date="2023-09-12T09:29:00Z">
         <w:r>
           <w:t>Negative d</w:t>
         </w:r>
       </w:ins>
-      <w:ins w:id="78" w:author="Bonnie L Heidel" w:date="2023-09-12T09:19:00Z">
+      <w:ins w:id="88" w:author="Bonnie L Heidel" w:date="2023-09-12T09:19:00Z">
         <w:r>
           <w:t>ensity</w:t>
         </w:r>
       </w:ins>
-      <w:ins w:id="79" w:author="Bonnie L Heidel" w:date="2023-09-12T09:20:00Z">
+      <w:ins w:id="89" w:author="Bonnie L Heidel" w:date="2023-09-12T09:20:00Z">
         <w:r>
           <w:t>-</w:t>
         </w:r>
       </w:ins>
-      <w:ins w:id="80" w:author="Bonnie L Heidel" w:date="2023-09-12T09:19:00Z">
+      <w:ins w:id="90" w:author="Bonnie L Heidel" w:date="2023-09-12T09:19:00Z">
         <w:r>
           <w:t>dependence</w:t>
         </w:r>
       </w:ins>
-      <w:ins w:id="81" w:author="Bonnie L Heidel" w:date="2023-09-12T09:20:00Z">
+      <w:ins w:id="91" w:author="Bonnie L Heidel" w:date="2023-09-12T09:20:00Z">
         <w:r>
           <w:t xml:space="preserve"> is </w:t>
         </w:r>
       </w:ins>
-      <w:ins w:id="82" w:author="Bonnie L Heidel" w:date="2023-09-12T09:21:00Z">
+      <w:ins w:id="92" w:author="Bonnie L Heidel" w:date="2023-09-12T09:21:00Z">
         <w:r>
           <w:t>adaptive for</w:t>
         </w:r>
       </w:ins>
-      <w:ins w:id="83" w:author="Bonnie L Heidel" w:date="2023-09-12T09:20:00Z">
+      <w:ins w:id="93" w:author="Bonnie L Heidel" w:date="2023-09-12T09:20:00Z">
         <w:r>
           <w:t xml:space="preserve"> </w:t>
         </w:r>
       </w:ins>
-      <w:ins w:id="84" w:author="Bonnie L Heidel" w:date="2023-09-12T09:21:00Z">
+      <w:ins w:id="94" w:author="Bonnie L Heidel" w:date="2023-09-12T09:21:00Z">
         <w:r>
           <w:t>changeable climate conditions and habitat</w:t>
         </w:r>
       </w:ins>
-      <w:ins w:id="85" w:author="Bonnie L Heidel" w:date="2023-09-12T09:19:00Z">
+      <w:ins w:id="95" w:author="Bonnie L Heidel" w:date="2023-09-12T09:19:00Z">
         <w:r>
           <w:t xml:space="preserve"> </w:t>
         </w:r>
       </w:ins>
       <w:proofErr w:type="gramStart"/>
-      <w:ins w:id="86" w:author="Bonnie L Heidel" w:date="2023-09-12T09:21:00Z">
+      <w:ins w:id="96" w:author="Bonnie L Heidel" w:date="2023-09-12T09:21:00Z">
         <w:r>
           <w:t>heterogeneity</w:t>
         </w:r>
@@ -12973,12 +13181,12 @@
           <w:szCs w:val="32"/>
         </w:rPr>
       </w:pPr>
-      <w:ins w:id="87" w:author="Bonnie L Heidel" w:date="2023-09-12T09:22:00Z">
+      <w:ins w:id="97" w:author="Bonnie L Heidel" w:date="2023-09-12T09:22:00Z">
         <w:r>
           <w:t>Positive relation between pp</w:t>
         </w:r>
       </w:ins>
-      <w:ins w:id="88" w:author="Bonnie L Heidel" w:date="2023-09-12T09:23:00Z">
+      <w:ins w:id="98" w:author="Bonnie L Heidel" w:date="2023-09-12T09:23:00Z">
         <w:r>
           <w:t xml:space="preserve">t two years prior with census </w:t>
         </w:r>
@@ -12991,17 +13199,17 @@
           <w:t xml:space="preserve"> contrasts with negative relation between stream flow (and presumably water table levels) two years prior</w:t>
         </w:r>
       </w:ins>
-      <w:ins w:id="89" w:author="Bonnie L Heidel" w:date="2023-09-12T09:24:00Z">
+      <w:ins w:id="99" w:author="Bonnie L Heidel" w:date="2023-09-12T09:24:00Z">
         <w:r>
           <w:t xml:space="preserve"> as </w:t>
         </w:r>
       </w:ins>
-      <w:ins w:id="90" w:author="Bonnie L Heidel" w:date="2023-09-12T09:30:00Z">
+      <w:ins w:id="100" w:author="Bonnie L Heidel" w:date="2023-09-12T09:30:00Z">
         <w:r>
           <w:t>consistent with negative density-dependence and fluctuating</w:t>
         </w:r>
       </w:ins>
-      <w:ins w:id="91" w:author="Bonnie L Heidel" w:date="2023-09-12T09:24:00Z">
+      <w:ins w:id="101" w:author="Bonnie L Heidel" w:date="2023-09-12T09:24:00Z">
         <w:r>
           <w:t xml:space="preserve"> numbers</w:t>
         </w:r>
@@ -13014,19 +13222,19 @@
       <w:pPr>
         <w:pStyle w:val="Heading1"/>
       </w:pPr>
-      <w:commentRangeStart w:id="92"/>
+      <w:commentRangeStart w:id="102"/>
       <w:r>
         <w:lastRenderedPageBreak/>
         <w:t>References</w:t>
       </w:r>
-      <w:commentRangeEnd w:id="92"/>
+      <w:commentRangeEnd w:id="102"/>
       <w:r>
         <w:rPr>
           <w:rStyle w:val="CommentReference"/>
           <w:rFonts w:asciiTheme="minorHAnsi" w:eastAsiaTheme="minorHAnsi" w:hAnsiTheme="minorHAnsi" w:cstheme="minorBidi"/>
           <w:b w:val="0"/>
         </w:rPr>
-        <w:commentReference w:id="92"/>
+        <w:commentReference w:id="102"/>
       </w:r>
     </w:p>
     <w:p>
@@ -13518,7 +13726,7 @@
         <w:contextualSpacing/>
         <w:mirrorIndents/>
         <w:rPr>
-          <w:ins w:id="93" w:author="Bonnie Heidel" w:date="2021-10-03T15:44:00Z"/>
+          <w:ins w:id="103" w:author="Bonnie Heidel" w:date="2021-10-03T15:44:00Z"/>
           <w:rFonts w:ascii="Times New Roman" w:eastAsia="Times New Roman" w:hAnsi="Times New Roman" w:cs="Times New Roman"/>
           <w:color w:val="000000"/>
           <w:sz w:val="24"/>
@@ -13533,8 +13741,8 @@
         </w:rPr>
         <w:fldChar w:fldCharType="end"/>
       </w:r>
-      <w:ins w:id="94" w:author="Bonnie Heidel" w:date="2021-07-02T12:14:00Z">
-        <w:del w:id="95" w:author="Bonnie Heidel" w:date="2021-10-03T15:44:00Z">
+      <w:ins w:id="104" w:author="Bonnie Heidel" w:date="2021-07-02T12:14:00Z">
+        <w:del w:id="105" w:author="Bonnie Heidel" w:date="2021-10-03T15:44:00Z">
           <w:r>
             <w:rPr>
               <w:rFonts w:ascii="Times New Roman" w:hAnsi="Times New Roman" w:cs="Times New Roman"/>
@@ -13545,7 +13753,7 @@
           </w:r>
         </w:del>
       </w:ins>
-      <w:ins w:id="96" w:author="Bonnie Heidel" w:date="2021-10-03T15:44:00Z">
+      <w:ins w:id="106" w:author="Bonnie Heidel" w:date="2021-10-03T15:44:00Z">
         <w:r>
           <w:rPr>
             <w:rFonts w:ascii="Times New Roman" w:eastAsia="Times New Roman" w:hAnsi="Times New Roman" w:cs="Times New Roman"/>
@@ -13569,7 +13777,7 @@
       </w:pPr>
     </w:p>
     <w:sectPr>
-      <w:footerReference w:type="default" r:id="rId30"/>
+      <w:footerReference w:type="default" r:id="rId34"/>
       <w:pgSz w:w="12240" w:h="15840"/>
       <w:pgMar w:top="1440" w:right="1440" w:bottom="1440" w:left="1440" w:header="720" w:footer="720" w:gutter="0"/>
       <w:cols w:space="720"/>
@@ -13837,7 +14045,7 @@
       </w:r>
     </w:p>
   </w:comment>
-  <w:comment w:id="55" w:author="Bonnie L Heidel" w:date="2023-09-10T15:00:00Z" w:initials="BLH">
+  <w:comment w:id="61" w:author="Bonnie L Heidel" w:date="2023-09-10T15:00:00Z" w:initials="BLH">
     <w:p>
       <w:pPr>
         <w:pStyle w:val="CommentText"/>
@@ -13853,7 +14061,7 @@
       </w:r>
     </w:p>
   </w:comment>
-  <w:comment w:id="56" w:author="Bonnie L Heidel" w:date="2023-09-12T08:54:00Z" w:initials="BH">
+  <w:comment w:id="64" w:author="Bonnie L Heidel" w:date="2023-09-12T08:54:00Z" w:initials="BH">
     <w:p>
       <w:pPr>
         <w:pStyle w:val="CommentText"/>
@@ -13869,7 +14077,7 @@
       </w:r>
     </w:p>
   </w:comment>
-  <w:comment w:id="57" w:author="Bonnie L Heidel" w:date="2023-09-11T07:05:00Z" w:initials="BLH">
+  <w:comment w:id="67" w:author="Bonnie L Heidel" w:date="2023-09-11T07:05:00Z" w:initials="BLH">
     <w:p>
       <w:pPr>
         <w:pStyle w:val="CommentText"/>
@@ -13885,7 +14093,7 @@
       </w:r>
     </w:p>
   </w:comment>
-  <w:comment w:id="59" w:author="Bonnie Heidel" w:date="2021-10-03T15:59:00Z" w:initials="BLH">
+  <w:comment w:id="69" w:author="Bonnie Heidel" w:date="2021-10-03T15:59:00Z" w:initials="BLH">
     <w:p>
       <w:pPr>
         <w:pStyle w:val="CommentText"/>
@@ -13901,7 +14109,7 @@
       </w:r>
     </w:p>
   </w:comment>
-  <w:comment w:id="60" w:author="Bonnie L Heidel" w:date="2023-09-10T15:12:00Z" w:initials="BLH">
+  <w:comment w:id="70" w:author="Bonnie L Heidel" w:date="2023-09-10T15:12:00Z" w:initials="BLH">
     <w:p>
       <w:pPr>
         <w:pStyle w:val="CommentText"/>
@@ -13917,7 +14125,7 @@
       </w:r>
     </w:p>
   </w:comment>
-  <w:comment w:id="92" w:author="Bonnie L Heidel" w:date="2023-09-11T13:12:00Z" w:initials="BLH">
+  <w:comment w:id="102" w:author="Bonnie L Heidel" w:date="2023-09-11T13:12:00Z" w:initials="BLH">
     <w:p>
       <w:pPr>
         <w:pStyle w:val="CommentText"/>

</xml_diff>

<commit_message>
adding figure 1 update
</commit_message>
<xml_diff>
--- a/COBP_PVAdraft_fromBonnie091323.docx
+++ b/COBP_PVAdraft_fromBonnie091323.docx
@@ -2171,95 +2171,146 @@
           <w:szCs w:val="24"/>
         </w:rPr>
       </w:pPr>
+      <w:ins w:id="2" w:author="Stears, Alice E" w:date="2024-03-04T15:43:00Z">
+        <w:r>
+          <w:rPr>
+            <w:noProof/>
+            <w:sz w:val="24"/>
+            <w:szCs w:val="24"/>
+          </w:rPr>
+          <w:lastRenderedPageBreak/>
+          <w:drawing>
+            <wp:inline distT="0" distB="0" distL="0" distR="0" wp14:anchorId="7F0B2403" wp14:editId="7EBB2B90">
+              <wp:extent cx="5009606" cy="7156580"/>
+              <wp:effectExtent l="0" t="0" r="0" b="0"/>
+              <wp:docPr id="350811908" name="Picture 1" descr="Chart, line chart&#10;&#10;Description automatically generated"/>
+              <wp:cNvGraphicFramePr>
+                <a:graphicFrameLocks xmlns:a="http://schemas.openxmlformats.org/drawingml/2006/main" noChangeAspect="1"/>
+              </wp:cNvGraphicFramePr>
+              <a:graphic xmlns:a="http://schemas.openxmlformats.org/drawingml/2006/main">
+                <a:graphicData uri="http://schemas.openxmlformats.org/drawingml/2006/picture">
+                  <pic:pic xmlns:pic="http://schemas.openxmlformats.org/drawingml/2006/picture">
+                    <pic:nvPicPr>
+                      <pic:cNvPr id="350811908" name="Picture 1" descr="Chart, line chart&#10;&#10;Description automatically generated"/>
+                      <pic:cNvPicPr/>
+                    </pic:nvPicPr>
+                    <pic:blipFill>
+                      <a:blip r:embed="rId12" cstate="print">
+                        <a:extLst>
+                          <a:ext uri="{28A0092B-C50C-407E-A947-70E740481C1C}">
+                            <a14:useLocalDpi xmlns:a14="http://schemas.microsoft.com/office/drawing/2010/main" val="0"/>
+                          </a:ext>
+                        </a:extLst>
+                      </a:blip>
+                      <a:stretch>
+                        <a:fillRect/>
+                      </a:stretch>
+                    </pic:blipFill>
+                    <pic:spPr>
+                      <a:xfrm>
+                        <a:off x="0" y="0"/>
+                        <a:ext cx="5025764" cy="7179662"/>
+                      </a:xfrm>
+                      <a:prstGeom prst="rect">
+                        <a:avLst/>
+                      </a:prstGeom>
+                    </pic:spPr>
+                  </pic:pic>
+                </a:graphicData>
+              </a:graphic>
+            </wp:inline>
+          </w:drawing>
+        </w:r>
+      </w:ins>
+      <w:del w:id="3" w:author="Stears, Alice E" w:date="2024-03-04T15:39:00Z">
+        <w:r>
+          <w:rPr>
+            <w:noProof/>
+            <w:sz w:val="24"/>
+            <w:szCs w:val="24"/>
+          </w:rPr>
+          <w:drawing>
+            <wp:inline distT="0" distB="0" distL="0" distR="0" wp14:anchorId="0E270B4A" wp14:editId="0380C967">
+              <wp:extent cx="5760720" cy="8229600"/>
+              <wp:effectExtent l="0" t="0" r="0" b="0"/>
+              <wp:docPr id="5" name="Picture 5" descr="Chart, line chart&#10;&#10;Description automatically generated"/>
+              <wp:cNvGraphicFramePr>
+                <a:graphicFrameLocks xmlns:a="http://schemas.openxmlformats.org/drawingml/2006/main" noChangeAspect="1"/>
+              </wp:cNvGraphicFramePr>
+              <a:graphic xmlns:a="http://schemas.openxmlformats.org/drawingml/2006/main">
+                <a:graphicData uri="http://schemas.openxmlformats.org/drawingml/2006/picture">
+                  <pic:pic xmlns:pic="http://schemas.openxmlformats.org/drawingml/2006/picture">
+                    <pic:nvPicPr>
+                      <pic:cNvPr id="5" name="Picture 5" descr="Chart, line chart&#10;&#10;Description automatically generated"/>
+                      <pic:cNvPicPr/>
+                    </pic:nvPicPr>
+                    <pic:blipFill>
+                      <a:blip r:embed="rId13" cstate="print">
+                        <a:extLst>
+                          <a:ext uri="{28A0092B-C50C-407E-A947-70E740481C1C}">
+                            <a14:useLocalDpi xmlns:a14="http://schemas.microsoft.com/office/drawing/2010/main" val="0"/>
+                          </a:ext>
+                        </a:extLst>
+                      </a:blip>
+                      <a:stretch>
+                        <a:fillRect/>
+                      </a:stretch>
+                    </pic:blipFill>
+                    <pic:spPr>
+                      <a:xfrm>
+                        <a:off x="0" y="0"/>
+                        <a:ext cx="5760720" cy="8229600"/>
+                      </a:xfrm>
+                      <a:prstGeom prst="rect">
+                        <a:avLst/>
+                      </a:prstGeom>
+                    </pic:spPr>
+                  </pic:pic>
+                </a:graphicData>
+              </a:graphic>
+            </wp:inline>
+          </w:drawing>
+        </w:r>
+      </w:del>
+    </w:p>
+    <w:p>
+      <w:pPr>
+        <w:pStyle w:val="Caption"/>
+        <w:rPr>
+          <w:rFonts w:cs="Times New Roman"/>
+        </w:rPr>
+      </w:pPr>
+      <w:r>
+        <w:t xml:space="preserve">Figure </w:t>
+      </w:r>
       <w:r>
         <w:rPr>
           <w:noProof/>
-          <w:sz w:val="24"/>
-          <w:szCs w:val="24"/>
-        </w:rPr>
-        <w:lastRenderedPageBreak/>
-        <w:drawing>
-          <wp:inline distT="0" distB="0" distL="0" distR="0" wp14:anchorId="0E270B4A" wp14:editId="6B2B04FE">
-            <wp:extent cx="5760720" cy="8229600"/>
-            <wp:effectExtent l="0" t="0" r="0" b="0"/>
-            <wp:docPr id="5" name="Picture 5" descr="Chart, line chart&#10;&#10;Description automatically generated"/>
-            <wp:cNvGraphicFramePr>
-              <a:graphicFrameLocks xmlns:a="http://schemas.openxmlformats.org/drawingml/2006/main" noChangeAspect="1"/>
-            </wp:cNvGraphicFramePr>
-            <a:graphic xmlns:a="http://schemas.openxmlformats.org/drawingml/2006/main">
-              <a:graphicData uri="http://schemas.openxmlformats.org/drawingml/2006/picture">
-                <pic:pic xmlns:pic="http://schemas.openxmlformats.org/drawingml/2006/picture">
-                  <pic:nvPicPr>
-                    <pic:cNvPr id="5" name="Picture 5" descr="Chart, line chart&#10;&#10;Description automatically generated"/>
-                    <pic:cNvPicPr/>
-                  </pic:nvPicPr>
-                  <pic:blipFill>
-                    <a:blip r:embed="rId12" cstate="print">
-                      <a:extLst>
-                        <a:ext uri="{28A0092B-C50C-407E-A947-70E740481C1C}">
-                          <a14:useLocalDpi xmlns:a14="http://schemas.microsoft.com/office/drawing/2010/main" val="0"/>
-                        </a:ext>
-                      </a:extLst>
-                    </a:blip>
-                    <a:stretch>
-                      <a:fillRect/>
-                    </a:stretch>
-                  </pic:blipFill>
-                  <pic:spPr>
-                    <a:xfrm>
-                      <a:off x="0" y="0"/>
-                      <a:ext cx="5760720" cy="8229600"/>
-                    </a:xfrm>
-                    <a:prstGeom prst="rect">
-                      <a:avLst/>
-                    </a:prstGeom>
-                  </pic:spPr>
-                </pic:pic>
-              </a:graphicData>
-            </a:graphic>
-          </wp:inline>
-        </w:drawing>
-      </w:r>
-    </w:p>
-    <w:p>
-      <w:pPr>
-        <w:pStyle w:val="Caption"/>
-        <w:rPr>
-          <w:rFonts w:cs="Times New Roman"/>
-        </w:rPr>
-      </w:pPr>
-      <w:r>
-        <w:lastRenderedPageBreak/>
-        <w:t xml:space="preserve">Figure </w:t>
+        </w:rPr>
+        <w:fldChar w:fldCharType="begin"/>
       </w:r>
       <w:r>
         <w:rPr>
           <w:noProof/>
         </w:rPr>
-        <w:fldChar w:fldCharType="begin"/>
+        <w:instrText xml:space="preserve"> SEQ Figure \* ARABIC </w:instrText>
       </w:r>
       <w:r>
         <w:rPr>
           <w:noProof/>
         </w:rPr>
-        <w:instrText xml:space="preserve"> SEQ Figure \* ARABIC </w:instrText>
+        <w:fldChar w:fldCharType="separate"/>
       </w:r>
       <w:r>
         <w:rPr>
           <w:noProof/>
         </w:rPr>
-        <w:fldChar w:fldCharType="separate"/>
+        <w:t>1</w:t>
       </w:r>
       <w:r>
         <w:rPr>
           <w:noProof/>
         </w:rPr>
-        <w:t>1</w:t>
-      </w:r>
-      <w:r>
-        <w:rPr>
-          <w:noProof/>
-        </w:rPr>
         <w:fldChar w:fldCharType="end"/>
       </w:r>
       <w:r>
@@ -2346,18 +2397,18 @@
       <w:r>
         <w:t xml:space="preserve"> to select the degree of </w:t>
       </w:r>
-      <w:commentRangeStart w:id="2"/>
+      <w:commentRangeStart w:id="4"/>
       <w:r>
         <w:t>nonlinearity</w:t>
       </w:r>
-      <w:commentRangeEnd w:id="2"/>
+      <w:commentRangeEnd w:id="4"/>
       <w:r>
         <w:rPr>
           <w:rStyle w:val="CommentReference"/>
           <w:rFonts w:asciiTheme="minorHAnsi" w:hAnsiTheme="minorHAnsi"/>
           <w:iCs w:val="0"/>
         </w:rPr>
-        <w:commentReference w:id="2"/>
+        <w:commentReference w:id="4"/>
       </w:r>
       <w:r>
         <w:t>.</w:t>
@@ -2368,6 +2419,7 @@
         <w:pStyle w:val="Heading1"/>
       </w:pPr>
       <w:r>
+        <w:lastRenderedPageBreak/>
         <w:t>Methods</w:t>
       </w:r>
     </w:p>
@@ -2982,7 +3034,7 @@
         </w:rPr>
         <w:t xml:space="preserve"> 1862-1887 m (6110-6190 ft) elevation with a relief of about 5.7 m per km (ca 30 ft per mile).  Most occupied habitat is undeveloped and relatively </w:t>
       </w:r>
-      <w:commentRangeStart w:id="3"/>
+      <w:commentRangeStart w:id="5"/>
       <w:r>
         <w:rPr>
           <w:rFonts w:ascii="Times New Roman" w:hAnsi="Times New Roman" w:cs="Times New Roman"/>
@@ -2991,12 +3043,12 @@
         </w:rPr>
         <w:t>undisturbed</w:t>
       </w:r>
-      <w:commentRangeEnd w:id="3"/>
+      <w:commentRangeEnd w:id="5"/>
       <w:r>
         <w:rPr>
           <w:rStyle w:val="CommentReference"/>
         </w:rPr>
-        <w:commentReference w:id="3"/>
+        <w:commentReference w:id="5"/>
       </w:r>
       <w:r>
         <w:rPr>
@@ -3033,18 +3085,18 @@
       <w:r>
         <w:t xml:space="preserve">Trend </w:t>
       </w:r>
-      <w:commentRangeStart w:id="4"/>
+      <w:commentRangeStart w:id="6"/>
       <w:r>
         <w:t>detection</w:t>
       </w:r>
-      <w:commentRangeEnd w:id="4"/>
+      <w:commentRangeEnd w:id="6"/>
       <w:r>
         <w:rPr>
           <w:rStyle w:val="CommentReference"/>
           <w:rFonts w:asciiTheme="minorHAnsi" w:eastAsiaTheme="minorHAnsi" w:hAnsiTheme="minorHAnsi" w:cstheme="minorBidi"/>
           <w:i w:val="0"/>
         </w:rPr>
-        <w:commentReference w:id="4"/>
+        <w:commentReference w:id="6"/>
       </w:r>
     </w:p>
     <w:p>
@@ -3125,18 +3177,18 @@
       <w:r>
         <w:t xml:space="preserve">Population </w:t>
       </w:r>
-      <w:commentRangeStart w:id="5"/>
+      <w:commentRangeStart w:id="7"/>
       <w:r>
         <w:t>models</w:t>
       </w:r>
-      <w:commentRangeEnd w:id="5"/>
+      <w:commentRangeEnd w:id="7"/>
       <w:r>
         <w:rPr>
           <w:rStyle w:val="CommentReference"/>
           <w:rFonts w:asciiTheme="minorHAnsi" w:eastAsiaTheme="minorHAnsi" w:hAnsiTheme="minorHAnsi" w:cstheme="minorBidi"/>
           <w:i w:val="0"/>
         </w:rPr>
-        <w:commentReference w:id="5"/>
+        <w:commentReference w:id="7"/>
       </w:r>
     </w:p>
     <w:p>
@@ -3522,65 +3574,57 @@
           <w:sz w:val="24"/>
           <w:szCs w:val="24"/>
         </w:rPr>
-        <w:t xml:space="preserve"> Ricker density-dependence. We fit models with density-dependence (natural logarithm of previous year’s flower count) and scaled weather covariates identified as </w:t>
-      </w:r>
-      <w:r>
-        <w:rPr>
-          <w:rFonts w:ascii="Times New Roman" w:hAnsi="Times New Roman" w:cs="Times New Roman"/>
-          <w:sz w:val="24"/>
-          <w:szCs w:val="24"/>
-        </w:rPr>
+        <w:t xml:space="preserve"> Ricker density-dependence. We fit models with density-dependence (natural logarithm of previous year’s flower count) and scaled weather covariates identified as important </w:t>
+      </w:r>
+      <w:r>
+        <w:rPr>
+          <w:rFonts w:ascii="Times New Roman" w:hAnsi="Times New Roman" w:cs="Times New Roman"/>
+          <w:sz w:val="24"/>
+          <w:szCs w:val="24"/>
+        </w:rPr>
+        <w:t>as described below</w:t>
+      </w:r>
+      <w:r>
+        <w:rPr>
+          <w:rFonts w:ascii="Times New Roman" w:hAnsi="Times New Roman" w:cs="Times New Roman"/>
+          <w:sz w:val="24"/>
+          <w:szCs w:val="24"/>
+        </w:rPr>
+        <w:t xml:space="preserve">. Each year and population segment varied </w:t>
+      </w:r>
+      <w:r>
+        <w:rPr>
+          <w:rFonts w:ascii="Times New Roman" w:hAnsi="Times New Roman" w:cs="Times New Roman"/>
+          <w:sz w:val="24"/>
+          <w:szCs w:val="24"/>
+        </w:rPr>
+        <w:t>with</w:t>
+      </w:r>
+      <w:r>
+        <w:rPr>
+          <w:rFonts w:ascii="Times New Roman" w:hAnsi="Times New Roman" w:cs="Times New Roman"/>
+          <w:sz w:val="24"/>
+          <w:szCs w:val="24"/>
+        </w:rPr>
+        <w:t xml:space="preserve"> random intercepts to account for non-independent observations. </w:t>
+      </w:r>
+    </w:p>
+    <w:p>
+      <w:pPr>
+        <w:spacing w:after="0" w:line="240" w:lineRule="auto"/>
+        <w:rPr>
+          <w:rFonts w:ascii="Times New Roman" w:hAnsi="Times New Roman" w:cs="Times New Roman"/>
+          <w:sz w:val="24"/>
+          <w:szCs w:val="24"/>
+        </w:rPr>
+      </w:pPr>
+    </w:p>
+    <w:p>
+      <w:pPr>
+        <w:pStyle w:val="Heading2"/>
+      </w:pPr>
+      <w:r>
         <w:lastRenderedPageBreak/>
-        <w:t xml:space="preserve">important </w:t>
-      </w:r>
-      <w:r>
-        <w:rPr>
-          <w:rFonts w:ascii="Times New Roman" w:hAnsi="Times New Roman" w:cs="Times New Roman"/>
-          <w:sz w:val="24"/>
-          <w:szCs w:val="24"/>
-        </w:rPr>
-        <w:t>as described below</w:t>
-      </w:r>
-      <w:r>
-        <w:rPr>
-          <w:rFonts w:ascii="Times New Roman" w:hAnsi="Times New Roman" w:cs="Times New Roman"/>
-          <w:sz w:val="24"/>
-          <w:szCs w:val="24"/>
-        </w:rPr>
-        <w:t xml:space="preserve">. Each year and population segment varied </w:t>
-      </w:r>
-      <w:r>
-        <w:rPr>
-          <w:rFonts w:ascii="Times New Roman" w:hAnsi="Times New Roman" w:cs="Times New Roman"/>
-          <w:sz w:val="24"/>
-          <w:szCs w:val="24"/>
-        </w:rPr>
-        <w:t>with</w:t>
-      </w:r>
-      <w:r>
-        <w:rPr>
-          <w:rFonts w:ascii="Times New Roman" w:hAnsi="Times New Roman" w:cs="Times New Roman"/>
-          <w:sz w:val="24"/>
-          <w:szCs w:val="24"/>
-        </w:rPr>
-        <w:t xml:space="preserve"> random intercepts to account for non-independent observations. </w:t>
-      </w:r>
-    </w:p>
-    <w:p>
-      <w:pPr>
-        <w:spacing w:after="0" w:line="240" w:lineRule="auto"/>
-        <w:rPr>
-          <w:rFonts w:ascii="Times New Roman" w:hAnsi="Times New Roman" w:cs="Times New Roman"/>
-          <w:sz w:val="24"/>
-          <w:szCs w:val="24"/>
-        </w:rPr>
-      </w:pPr>
-    </w:p>
-    <w:p>
-      <w:pPr>
-        <w:pStyle w:val="Heading2"/>
-      </w:pPr>
-      <w:r>
         <w:t>Environmental covariates</w:t>
       </w:r>
     </w:p>
@@ -4096,18 +4140,18 @@
       <w:pPr>
         <w:pStyle w:val="Heading2"/>
       </w:pPr>
-      <w:commentRangeStart w:id="6"/>
+      <w:commentRangeStart w:id="8"/>
       <w:r>
         <w:t>Forecasts</w:t>
       </w:r>
-      <w:commentRangeEnd w:id="6"/>
+      <w:commentRangeEnd w:id="8"/>
       <w:r>
         <w:rPr>
           <w:rStyle w:val="CommentReference"/>
           <w:rFonts w:asciiTheme="minorHAnsi" w:eastAsiaTheme="minorHAnsi" w:hAnsiTheme="minorHAnsi" w:cstheme="minorBidi"/>
           <w:i w:val="0"/>
         </w:rPr>
-        <w:commentReference w:id="6"/>
+        <w:commentReference w:id="8"/>
       </w:r>
     </w:p>
     <w:p>
@@ -4295,7 +4339,7 @@
         </w:rPr>
         <w:t xml:space="preserve"> </w:t>
       </w:r>
-      <w:commentRangeStart w:id="7"/>
+      <w:commentRangeStart w:id="9"/>
       <w:r>
         <w:rPr>
           <w:rFonts w:ascii="Times New Roman" w:hAnsi="Times New Roman" w:cs="Times New Roman"/>
@@ -4304,12 +4348,12 @@
         </w:rPr>
         <w:t>This</w:t>
       </w:r>
-      <w:commentRangeEnd w:id="7"/>
+      <w:commentRangeEnd w:id="9"/>
       <w:r>
         <w:rPr>
           <w:rStyle w:val="CommentReference"/>
         </w:rPr>
-        <w:commentReference w:id="7"/>
+        <w:commentReference w:id="9"/>
       </w:r>
       <w:r>
         <w:rPr>
@@ -4456,46 +4500,38 @@
           <w:sz w:val="24"/>
           <w:szCs w:val="24"/>
         </w:rPr>
-        <w:t xml:space="preserve"> We compare the median and range of observed counts over 32 years to those of the forecasted scenarios. To simplify the results, we </w:t>
-      </w:r>
-      <w:r>
-        <w:rPr>
-          <w:rFonts w:ascii="Times New Roman" w:hAnsi="Times New Roman" w:cs="Times New Roman"/>
-          <w:sz w:val="24"/>
-          <w:szCs w:val="24"/>
-        </w:rPr>
+        <w:t xml:space="preserve"> We compare the median and range of observed counts over 32 years to those of the forecasted scenarios. To simplify the results, we present three of the nine scenarios that span the range of outcomes: 1990s, 2000s, and 2010s weather repeated for 2021-2040.</w:t>
+      </w:r>
+    </w:p>
+    <w:p>
+      <w:pPr>
+        <w:spacing w:after="0" w:line="240" w:lineRule="auto"/>
+        <w:rPr>
+          <w:rFonts w:ascii="Times New Roman" w:hAnsi="Times New Roman" w:cs="Times New Roman"/>
+          <w:sz w:val="24"/>
+          <w:szCs w:val="24"/>
+        </w:rPr>
+      </w:pPr>
+    </w:p>
+    <w:p>
+      <w:pPr>
+        <w:spacing w:after="0" w:line="240" w:lineRule="auto"/>
+        <w:rPr>
+          <w:rFonts w:ascii="Times New Roman" w:hAnsi="Times New Roman" w:cs="Times New Roman"/>
+          <w:sz w:val="24"/>
+          <w:szCs w:val="24"/>
+        </w:rPr>
+      </w:pPr>
+    </w:p>
+    <w:p>
+      <w:pPr>
+        <w:pStyle w:val="Heading1"/>
+        <w:rPr>
+          <w:ins w:id="10" w:author="Bonnie Heidel" w:date="2021-08-29T16:46:00Z"/>
+        </w:rPr>
+      </w:pPr>
+      <w:r>
         <w:lastRenderedPageBreak/>
-        <w:t>present three of the nine scenarios that span the range of outcomes: 1990s, 2000s, and 2010s weather repeated for 2021-2040.</w:t>
-      </w:r>
-    </w:p>
-    <w:p>
-      <w:pPr>
-        <w:spacing w:after="0" w:line="240" w:lineRule="auto"/>
-        <w:rPr>
-          <w:rFonts w:ascii="Times New Roman" w:hAnsi="Times New Roman" w:cs="Times New Roman"/>
-          <w:sz w:val="24"/>
-          <w:szCs w:val="24"/>
-        </w:rPr>
-      </w:pPr>
-    </w:p>
-    <w:p>
-      <w:pPr>
-        <w:spacing w:after="0" w:line="240" w:lineRule="auto"/>
-        <w:rPr>
-          <w:rFonts w:ascii="Times New Roman" w:hAnsi="Times New Roman" w:cs="Times New Roman"/>
-          <w:sz w:val="24"/>
-          <w:szCs w:val="24"/>
-        </w:rPr>
-      </w:pPr>
-    </w:p>
-    <w:p>
-      <w:pPr>
-        <w:pStyle w:val="Heading1"/>
-        <w:rPr>
-          <w:ins w:id="8" w:author="Bonnie Heidel" w:date="2021-08-29T16:46:00Z"/>
-        </w:rPr>
-      </w:pPr>
-      <w:r>
         <w:t>Results</w:t>
       </w:r>
       <w:r>
@@ -4575,8 +4611,8 @@
         </w:rPr>
         <w:t xml:space="preserve"> to inform decisions by the Service after five </w:t>
       </w:r>
-      <w:commentRangeStart w:id="9"/>
-      <w:commentRangeStart w:id="10"/>
+      <w:commentRangeStart w:id="11"/>
+      <w:commentRangeStart w:id="12"/>
       <w:r>
         <w:rPr>
           <w:rFonts w:ascii="Times New Roman" w:hAnsi="Times New Roman" w:cs="Times New Roman"/>
@@ -4585,19 +4621,19 @@
         </w:rPr>
         <w:t>years</w:t>
       </w:r>
-      <w:commentRangeEnd w:id="9"/>
+      <w:commentRangeEnd w:id="11"/>
       <w:r>
         <w:rPr>
           <w:rStyle w:val="CommentReference"/>
         </w:rPr>
-        <w:commentReference w:id="9"/>
-      </w:r>
-      <w:commentRangeEnd w:id="10"/>
+        <w:commentReference w:id="11"/>
+      </w:r>
+      <w:commentRangeEnd w:id="12"/>
       <w:r>
         <w:rPr>
           <w:rStyle w:val="CommentReference"/>
         </w:rPr>
-        <w:commentReference w:id="10"/>
+        <w:commentReference w:id="12"/>
       </w:r>
       <w:r>
         <w:rPr>
@@ -4623,7 +4659,7 @@
         </w:rPr>
         <w:t xml:space="preserve">Trend detection breakpoints in the 36-year dataset indicate that an average </w:t>
       </w:r>
-      <w:commentRangeStart w:id="11"/>
+      <w:commentRangeStart w:id="13"/>
       <w:r>
         <w:rPr>
           <w:rFonts w:ascii="Times New Roman" w:hAnsi="Times New Roman" w:cs="Times New Roman"/>
@@ -4632,12 +4668,12 @@
         </w:rPr>
         <w:t>of</w:t>
       </w:r>
-      <w:commentRangeEnd w:id="11"/>
+      <w:commentRangeEnd w:id="13"/>
       <w:r>
         <w:rPr>
           <w:rStyle w:val="CommentReference"/>
         </w:rPr>
-        <w:commentReference w:id="11"/>
+        <w:commentReference w:id="13"/>
       </w:r>
       <w:r>
         <w:rPr>
@@ -4854,7 +4890,7 @@
         </w:rPr>
         <w:t xml:space="preserve">This breakpoint detection for the population simulations with climate models would give greater insight into how frequently trend detection algorithms would give accurate </w:t>
       </w:r>
-      <w:commentRangeStart w:id="12"/>
+      <w:commentRangeStart w:id="14"/>
       <w:r>
         <w:rPr>
           <w:rFonts w:ascii="Times New Roman" w:hAnsi="Times New Roman" w:cs="Times New Roman"/>
@@ -4863,12 +4899,12 @@
         </w:rPr>
         <w:t>results</w:t>
       </w:r>
-      <w:commentRangeEnd w:id="12"/>
+      <w:commentRangeEnd w:id="14"/>
       <w:r>
         <w:rPr>
           <w:rStyle w:val="CommentReference"/>
         </w:rPr>
-        <w:commentReference w:id="12"/>
+        <w:commentReference w:id="14"/>
       </w:r>
       <w:r>
         <w:rPr>
@@ -4912,6 +4948,7 @@
         <w:rPr>
           <w:noProof/>
         </w:rPr>
+        <w:lastRenderedPageBreak/>
         <w:drawing>
           <wp:inline distT="0" distB="0" distL="0" distR="0" wp14:anchorId="6446AA71" wp14:editId="0605AE69">
             <wp:extent cx="5943600" cy="3800475"/>
@@ -4928,7 +4965,7 @@
                     <pic:cNvPicPr/>
                   </pic:nvPicPr>
                   <pic:blipFill>
-                    <a:blip r:embed="rId13"/>
+                    <a:blip r:embed="rId14"/>
                     <a:stretch>
                       <a:fillRect/>
                     </a:stretch>
@@ -4966,7 +5003,7 @@
         </w:rPr>
         <w:t xml:space="preserve">Figure 12: Breakpoints were estimated for the monitoring time-series, and the modeled carrying capacity for each distinct era is plotted as dashed lines. If lines are missing, the algorithm gave unrealistic results that we exclude here. Data points are flower counts observed during </w:t>
       </w:r>
-      <w:commentRangeStart w:id="13"/>
+      <w:commentRangeStart w:id="15"/>
       <w:r>
         <w:rPr>
           <w:rFonts w:ascii="Times New Roman" w:hAnsi="Times New Roman" w:cs="Times New Roman"/>
@@ -4975,12 +5012,12 @@
         </w:rPr>
         <w:t>monitoring</w:t>
       </w:r>
-      <w:commentRangeEnd w:id="13"/>
+      <w:commentRangeEnd w:id="15"/>
       <w:r>
         <w:rPr>
           <w:rStyle w:val="CommentReference"/>
         </w:rPr>
-        <w:commentReference w:id="13"/>
+        <w:commentReference w:id="15"/>
       </w:r>
       <w:r>
         <w:rPr>
@@ -5093,13 +5130,13 @@
         <w:spacing w:after="0" w:line="240" w:lineRule="auto"/>
         <w:ind w:firstLine="720"/>
         <w:rPr>
-          <w:ins w:id="14" w:author="Stears, Alice E" w:date="2024-03-01T12:02:00Z"/>
-          <w:rFonts w:ascii="Times New Roman" w:hAnsi="Times New Roman" w:cs="Times New Roman"/>
-          <w:sz w:val="24"/>
-          <w:szCs w:val="24"/>
-        </w:rPr>
-      </w:pPr>
-      <w:ins w:id="15" w:author="Stears, Alice E" w:date="2024-03-01T12:02:00Z">
+          <w:ins w:id="16" w:author="Stears, Alice E" w:date="2024-03-01T12:02:00Z"/>
+          <w:rFonts w:ascii="Times New Roman" w:hAnsi="Times New Roman" w:cs="Times New Roman"/>
+          <w:sz w:val="24"/>
+          <w:szCs w:val="24"/>
+        </w:rPr>
+      </w:pPr>
+      <w:ins w:id="17" w:author="Stears, Alice E" w:date="2024-03-01T12:02:00Z">
         <w:r>
           <w:rPr>
             <w:rFonts w:ascii="Times New Roman" w:hAnsi="Times New Roman" w:cs="Times New Roman"/>
@@ -5163,13 +5200,13 @@
         <w:spacing w:after="0" w:line="240" w:lineRule="auto"/>
         <w:ind w:firstLine="720"/>
         <w:rPr>
-          <w:del w:id="16" w:author="Stears, Alice E" w:date="2024-03-01T12:02:00Z"/>
-          <w:rFonts w:ascii="Times New Roman" w:hAnsi="Times New Roman" w:cs="Times New Roman"/>
-          <w:sz w:val="24"/>
-          <w:szCs w:val="24"/>
-        </w:rPr>
-      </w:pPr>
-      <w:del w:id="17" w:author="Stears, Alice E" w:date="2024-03-01T12:02:00Z">
+          <w:del w:id="18" w:author="Stears, Alice E" w:date="2024-03-01T12:02:00Z"/>
+          <w:rFonts w:ascii="Times New Roman" w:hAnsi="Times New Roman" w:cs="Times New Roman"/>
+          <w:sz w:val="24"/>
+          <w:szCs w:val="24"/>
+        </w:rPr>
+      </w:pPr>
+      <w:del w:id="19" w:author="Stears, Alice E" w:date="2024-03-01T12:02:00Z">
         <w:r>
           <w:rPr>
             <w:rFonts w:ascii="Times New Roman" w:hAnsi="Times New Roman" w:cs="Times New Roman"/>
@@ -5346,7 +5383,7 @@
           </w:rPr>
           <w:delText xml:space="preserve"> that high flow in the two years prior to flowering counts decreases the annual population growth rates (Figure </w:delText>
         </w:r>
-        <w:commentRangeStart w:id="18"/>
+        <w:commentRangeStart w:id="20"/>
         <w:r>
           <w:rPr>
             <w:rFonts w:ascii="Times New Roman" w:hAnsi="Times New Roman" w:cs="Times New Roman"/>
@@ -5355,12 +5392,12 @@
           </w:rPr>
           <w:delText>2B</w:delText>
         </w:r>
-        <w:commentRangeEnd w:id="18"/>
+        <w:commentRangeEnd w:id="20"/>
         <w:r>
           <w:rPr>
             <w:rStyle w:val="CommentReference"/>
           </w:rPr>
-          <w:commentReference w:id="18"/>
+          <w:commentReference w:id="20"/>
         </w:r>
         <w:r>
           <w:rPr>
@@ -5391,7 +5428,7 @@
           <w:szCs w:val="24"/>
         </w:rPr>
       </w:pPr>
-      <w:ins w:id="19" w:author="Stears, Alice E" w:date="2024-03-01T12:02:00Z">
+      <w:ins w:id="21" w:author="Stears, Alice E" w:date="2024-03-01T12:02:00Z">
         <w:r>
           <w:rPr>
             <w:rFonts w:ascii="Times New Roman" w:hAnsi="Times New Roman" w:cs="Times New Roman"/>
@@ -5416,7 +5453,7 @@
                       <pic:cNvPicPr/>
                     </pic:nvPicPr>
                     <pic:blipFill>
-                      <a:blip r:embed="rId14"/>
+                      <a:blip r:embed="rId15"/>
                       <a:stretch>
                         <a:fillRect/>
                       </a:stretch>
@@ -5437,7 +5474,7 @@
           </w:drawing>
         </w:r>
       </w:ins>
-      <w:del w:id="20" w:author="Stears, Alice E" w:date="2024-03-01T12:02:00Z">
+      <w:del w:id="22" w:author="Stears, Alice E" w:date="2024-03-01T12:02:00Z">
         <w:r>
           <w:rPr>
             <w:noProof/>
@@ -5449,371 +5486,6 @@
               <wp:extent cx="4572000" cy="2351454"/>
               <wp:effectExtent l="0" t="0" r="0" b="0"/>
               <wp:docPr id="21" name="Picture 21"/>
-              <wp:cNvGraphicFramePr>
-                <a:graphicFrameLocks xmlns:a="http://schemas.openxmlformats.org/drawingml/2006/main" noChangeAspect="1"/>
-              </wp:cNvGraphicFramePr>
-              <a:graphic xmlns:a="http://schemas.openxmlformats.org/drawingml/2006/main">
-                <a:graphicData uri="http://schemas.openxmlformats.org/drawingml/2006/picture">
-                  <pic:pic xmlns:pic="http://schemas.openxmlformats.org/drawingml/2006/picture">
-                    <pic:nvPicPr>
-                      <pic:cNvPr id="1" name=""/>
-                      <pic:cNvPicPr/>
-                    </pic:nvPicPr>
-                    <pic:blipFill>
-                      <a:blip r:embed="rId15"/>
-                      <a:stretch>
-                        <a:fillRect/>
-                      </a:stretch>
-                    </pic:blipFill>
-                    <pic:spPr>
-                      <a:xfrm>
-                        <a:off x="0" y="0"/>
-                        <a:ext cx="4572000" cy="2351454"/>
-                      </a:xfrm>
-                      <a:prstGeom prst="rect">
-                        <a:avLst/>
-                      </a:prstGeom>
-                    </pic:spPr>
-                  </pic:pic>
-                </a:graphicData>
-              </a:graphic>
-            </wp:inline>
-          </w:drawing>
-        </w:r>
-      </w:del>
-    </w:p>
-    <w:p>
-      <w:pPr>
-        <w:spacing w:after="0" w:line="240" w:lineRule="auto"/>
-        <w:rPr>
-          <w:rFonts w:ascii="Times New Roman" w:hAnsi="Times New Roman" w:cs="Times New Roman"/>
-          <w:sz w:val="20"/>
-          <w:szCs w:val="20"/>
-        </w:rPr>
-      </w:pPr>
-      <w:r>
-        <w:rPr>
-          <w:rFonts w:ascii="Times New Roman" w:hAnsi="Times New Roman" w:cs="Times New Roman"/>
-          <w:sz w:val="20"/>
-          <w:szCs w:val="20"/>
-        </w:rPr>
-        <w:t>Figure 2: The timing of stream discharge associated with models of annual population growth rates</w:t>
-      </w:r>
-      <w:r>
-        <w:rPr>
-          <w:rFonts w:ascii="Times New Roman" w:hAnsi="Times New Roman" w:cs="Times New Roman"/>
-          <w:sz w:val="20"/>
-          <w:szCs w:val="20"/>
-        </w:rPr>
-        <w:t xml:space="preserve"> has its best fits in the red region (A) and shows </w:t>
-      </w:r>
-      <w:del w:id="21" w:author="Stears, Alice E" w:date="2024-03-01T12:02:00Z">
-        <w:r>
-          <w:rPr>
-            <w:rFonts w:ascii="Times New Roman" w:hAnsi="Times New Roman" w:cs="Times New Roman"/>
-            <w:sz w:val="20"/>
-            <w:szCs w:val="20"/>
-          </w:rPr>
-          <w:delText xml:space="preserve">decreasing </w:delText>
-        </w:r>
-      </w:del>
-      <w:ins w:id="22" w:author="Stears, Alice E" w:date="2024-03-01T12:02:00Z">
-        <w:r>
-          <w:rPr>
-            <w:rFonts w:ascii="Times New Roman" w:hAnsi="Times New Roman" w:cs="Times New Roman"/>
-            <w:sz w:val="20"/>
-            <w:szCs w:val="20"/>
-          </w:rPr>
-          <w:t xml:space="preserve">maximum </w:t>
-        </w:r>
-      </w:ins>
-      <w:r>
-        <w:rPr>
-          <w:rFonts w:ascii="Times New Roman" w:hAnsi="Times New Roman" w:cs="Times New Roman"/>
-          <w:sz w:val="20"/>
-          <w:szCs w:val="20"/>
-        </w:rPr>
-        <w:t xml:space="preserve">growth rates with </w:t>
-      </w:r>
-      <w:del w:id="23" w:author="Stears, Alice E" w:date="2024-03-01T12:02:00Z">
-        <w:r>
-          <w:rPr>
-            <w:rFonts w:ascii="Times New Roman" w:hAnsi="Times New Roman" w:cs="Times New Roman"/>
-            <w:sz w:val="20"/>
-            <w:szCs w:val="20"/>
-          </w:rPr>
-          <w:delText xml:space="preserve">higher </w:delText>
-        </w:r>
-      </w:del>
-      <w:ins w:id="24" w:author="Stears, Alice E" w:date="2024-03-01T12:02:00Z">
-        <w:r>
-          <w:rPr>
-            <w:rFonts w:ascii="Times New Roman" w:hAnsi="Times New Roman" w:cs="Times New Roman"/>
-            <w:sz w:val="20"/>
-            <w:szCs w:val="20"/>
-          </w:rPr>
-          <w:t>intermediate</w:t>
-        </w:r>
-        <w:r>
-          <w:rPr>
-            <w:rFonts w:ascii="Times New Roman" w:hAnsi="Times New Roman" w:cs="Times New Roman"/>
-            <w:sz w:val="20"/>
-            <w:szCs w:val="20"/>
-          </w:rPr>
-          <w:t xml:space="preserve"> </w:t>
-        </w:r>
-      </w:ins>
-      <w:r>
-        <w:rPr>
-          <w:rFonts w:ascii="Times New Roman" w:hAnsi="Times New Roman" w:cs="Times New Roman"/>
-          <w:sz w:val="20"/>
-          <w:szCs w:val="20"/>
-        </w:rPr>
-        <w:t>discharge within the time window (B). Data points show the growth rates of each segment and year, with the blue color lightening as years are more recent.</w:t>
-      </w:r>
-    </w:p>
-    <w:p>
-      <w:pPr>
-        <w:spacing w:after="0" w:line="240" w:lineRule="auto"/>
-        <w:rPr>
-          <w:rFonts w:ascii="Times New Roman" w:hAnsi="Times New Roman" w:cs="Times New Roman"/>
-          <w:sz w:val="24"/>
-          <w:szCs w:val="24"/>
-        </w:rPr>
-      </w:pPr>
-    </w:p>
-    <w:p>
-      <w:pPr>
-        <w:spacing w:after="0" w:line="240" w:lineRule="auto"/>
-        <w:ind w:firstLine="720"/>
-        <w:rPr>
-          <w:rFonts w:ascii="Times New Roman" w:hAnsi="Times New Roman" w:cs="Times New Roman"/>
-          <w:sz w:val="24"/>
-          <w:szCs w:val="24"/>
-        </w:rPr>
-      </w:pPr>
-      <w:r>
-        <w:rPr>
-          <w:rFonts w:ascii="Times New Roman" w:hAnsi="Times New Roman" w:cs="Times New Roman"/>
-          <w:sz w:val="24"/>
-          <w:szCs w:val="24"/>
-        </w:rPr>
-        <w:t>A negative l</w:t>
-      </w:r>
-      <w:r>
-        <w:rPr>
-          <w:rFonts w:ascii="Times New Roman" w:hAnsi="Times New Roman" w:cs="Times New Roman"/>
-          <w:sz w:val="24"/>
-          <w:szCs w:val="24"/>
-        </w:rPr>
-        <w:t xml:space="preserve">inear </w:t>
-      </w:r>
-      <w:r>
-        <w:rPr>
-          <w:rFonts w:ascii="Times New Roman" w:hAnsi="Times New Roman" w:cs="Times New Roman"/>
-          <w:sz w:val="24"/>
-          <w:szCs w:val="24"/>
-        </w:rPr>
-        <w:t xml:space="preserve">model of temperature’s effect </w:t>
-      </w:r>
-      <w:r>
-        <w:rPr>
-          <w:rFonts w:ascii="Times New Roman" w:hAnsi="Times New Roman" w:cs="Times New Roman"/>
-          <w:sz w:val="24"/>
-          <w:szCs w:val="24"/>
-        </w:rPr>
-        <w:t xml:space="preserve">was supported over </w:t>
-      </w:r>
-      <w:r>
-        <w:rPr>
-          <w:rFonts w:ascii="Times New Roman" w:hAnsi="Times New Roman" w:cs="Times New Roman"/>
-          <w:sz w:val="24"/>
-          <w:szCs w:val="24"/>
-        </w:rPr>
-        <w:t xml:space="preserve">a </w:t>
-      </w:r>
-      <w:r>
-        <w:rPr>
-          <w:rFonts w:ascii="Times New Roman" w:hAnsi="Times New Roman" w:cs="Times New Roman"/>
-          <w:sz w:val="24"/>
-          <w:szCs w:val="24"/>
-        </w:rPr>
-        <w:t xml:space="preserve">quadratic </w:t>
-      </w:r>
-      <w:r>
-        <w:rPr>
-          <w:rFonts w:ascii="Times New Roman" w:hAnsi="Times New Roman" w:cs="Times New Roman"/>
-          <w:sz w:val="24"/>
-          <w:szCs w:val="24"/>
-        </w:rPr>
-        <w:t>model (Figure 3B)</w:t>
-      </w:r>
-      <w:r>
-        <w:rPr>
-          <w:rFonts w:ascii="Times New Roman" w:hAnsi="Times New Roman" w:cs="Times New Roman"/>
-          <w:sz w:val="24"/>
-          <w:szCs w:val="24"/>
-        </w:rPr>
-        <w:t>.</w:t>
-      </w:r>
-      <w:r>
-        <w:rPr>
-          <w:rFonts w:ascii="Times New Roman" w:hAnsi="Times New Roman" w:cs="Times New Roman"/>
-          <w:sz w:val="24"/>
-          <w:szCs w:val="24"/>
-        </w:rPr>
-        <w:t xml:space="preserve"> The b</w:t>
-      </w:r>
-      <w:r>
-        <w:rPr>
-          <w:rFonts w:ascii="Times New Roman" w:hAnsi="Times New Roman" w:cs="Times New Roman"/>
-          <w:sz w:val="24"/>
-          <w:szCs w:val="24"/>
-        </w:rPr>
-        <w:t>est model (</w:t>
-      </w:r>
-      <w:ins w:id="25" w:author="Stears, Alice E" w:date="2024-03-01T12:02:00Z">
-        <w:r>
-          <w:rPr>
-            <w:rFonts w:ascii="Times New Roman" w:hAnsi="Times New Roman" w:cs="Times New Roman"/>
-            <w:sz w:val="24"/>
-            <w:szCs w:val="24"/>
-          </w:rPr>
-          <w:t>69</w:t>
-        </w:r>
-      </w:ins>
-      <w:del w:id="26" w:author="Stears, Alice E" w:date="2024-03-01T12:02:00Z">
-        <w:r>
-          <w:rPr>
-            <w:rFonts w:ascii="Times New Roman" w:hAnsi="Times New Roman" w:cs="Times New Roman"/>
-            <w:sz w:val="24"/>
-            <w:szCs w:val="24"/>
-          </w:rPr>
-          <w:delText>83</w:delText>
-        </w:r>
-      </w:del>
-      <w:r>
-        <w:rPr>
-          <w:rFonts w:ascii="Times New Roman" w:hAnsi="Times New Roman" w:cs="Times New Roman"/>
-          <w:sz w:val="24"/>
-          <w:szCs w:val="24"/>
-        </w:rPr>
-        <w:t>% weight) include</w:t>
-      </w:r>
-      <w:r>
-        <w:rPr>
-          <w:rFonts w:ascii="Times New Roman" w:hAnsi="Times New Roman" w:cs="Times New Roman"/>
-          <w:sz w:val="24"/>
-          <w:szCs w:val="24"/>
-        </w:rPr>
-        <w:t>d</w:t>
-      </w:r>
-      <w:r>
-        <w:rPr>
-          <w:rFonts w:ascii="Times New Roman" w:hAnsi="Times New Roman" w:cs="Times New Roman"/>
-          <w:sz w:val="24"/>
-          <w:szCs w:val="24"/>
-        </w:rPr>
-        <w:t xml:space="preserve"> fall-winter of two years before census (23-19 months </w:t>
-      </w:r>
-      <w:proofErr w:type="gramStart"/>
-      <w:r>
-        <w:rPr>
-          <w:rFonts w:ascii="Times New Roman" w:hAnsi="Times New Roman" w:cs="Times New Roman"/>
-          <w:sz w:val="24"/>
-          <w:szCs w:val="24"/>
-        </w:rPr>
-        <w:t>ago)</w:t>
-      </w:r>
-      <w:r>
-        <w:rPr>
-          <w:rFonts w:ascii="Times New Roman" w:hAnsi="Times New Roman" w:cs="Times New Roman"/>
-          <w:sz w:val="24"/>
-          <w:szCs w:val="24"/>
-        </w:rPr>
-        <w:t>(</w:t>
-      </w:r>
-      <w:proofErr w:type="gramEnd"/>
-      <w:r>
-        <w:rPr>
-          <w:rFonts w:ascii="Times New Roman" w:hAnsi="Times New Roman" w:cs="Times New Roman"/>
-          <w:sz w:val="24"/>
-          <w:szCs w:val="24"/>
-        </w:rPr>
-        <w:t>Figure 3A). The small region of yellow in the lower left region show</w:t>
-      </w:r>
-      <w:r>
-        <w:rPr>
-          <w:rFonts w:ascii="Times New Roman" w:hAnsi="Times New Roman" w:cs="Times New Roman"/>
-          <w:sz w:val="24"/>
-          <w:szCs w:val="24"/>
-        </w:rPr>
-        <w:t>ed</w:t>
-      </w:r>
-      <w:r>
-        <w:rPr>
-          <w:rFonts w:ascii="Times New Roman" w:hAnsi="Times New Roman" w:cs="Times New Roman"/>
-          <w:sz w:val="24"/>
-          <w:szCs w:val="24"/>
-        </w:rPr>
-        <w:t xml:space="preserve"> that temperature in the months immediately preceding the August census also impact</w:t>
-      </w:r>
-      <w:r>
-        <w:rPr>
-          <w:rFonts w:ascii="Times New Roman" w:hAnsi="Times New Roman" w:cs="Times New Roman"/>
-          <w:sz w:val="24"/>
-          <w:szCs w:val="24"/>
-        </w:rPr>
-        <w:t>ed</w:t>
-      </w:r>
-      <w:r>
-        <w:rPr>
-          <w:rFonts w:ascii="Times New Roman" w:hAnsi="Times New Roman" w:cs="Times New Roman"/>
-          <w:sz w:val="24"/>
-          <w:szCs w:val="24"/>
-        </w:rPr>
-        <w:t xml:space="preserve"> the estimates of population growth rates, with higher temperatures lowering the growth rate (not shown).</w:t>
-      </w:r>
-      <w:r>
-        <w:rPr>
-          <w:rFonts w:ascii="Times New Roman" w:hAnsi="Times New Roman" w:cs="Times New Roman"/>
-          <w:sz w:val="24"/>
-          <w:szCs w:val="24"/>
-        </w:rPr>
-        <w:t xml:space="preserve"> </w:t>
-      </w:r>
-    </w:p>
-    <w:p>
-      <w:pPr>
-        <w:spacing w:after="0" w:line="240" w:lineRule="auto"/>
-        <w:rPr>
-          <w:rFonts w:ascii="Times New Roman" w:hAnsi="Times New Roman" w:cs="Times New Roman"/>
-          <w:sz w:val="24"/>
-          <w:szCs w:val="24"/>
-        </w:rPr>
-      </w:pPr>
-    </w:p>
-    <w:p>
-      <w:pPr>
-        <w:spacing w:after="0" w:line="240" w:lineRule="auto"/>
-        <w:rPr>
-          <w:noProof/>
-          <w:sz w:val="24"/>
-          <w:szCs w:val="24"/>
-        </w:rPr>
-      </w:pPr>
-      <w:del w:id="27" w:author="Stears, Alice E" w:date="2024-03-01T12:02:00Z">
-        <w:r>
-          <w:rPr>
-            <w:noProof/>
-            <w:sz w:val="24"/>
-            <w:szCs w:val="24"/>
-          </w:rPr>
-          <w:drawing>
-            <wp:inline distT="0" distB="0" distL="0" distR="0" wp14:anchorId="34C42D3A" wp14:editId="178BAE79">
-              <wp:extent cx="4572000" cy="2351454"/>
-              <wp:effectExtent l="0" t="0" r="0" b="0"/>
-              <wp:docPr id="22" name="Picture 22"/>
               <wp:cNvGraphicFramePr>
                 <a:graphicFrameLocks xmlns:a="http://schemas.openxmlformats.org/drawingml/2006/main" noChangeAspect="1"/>
               </wp:cNvGraphicFramePr>
@@ -5846,7 +5518,372 @@
           </w:drawing>
         </w:r>
       </w:del>
-      <w:ins w:id="28" w:author="Stears, Alice E" w:date="2024-03-01T12:02:00Z">
+    </w:p>
+    <w:p>
+      <w:pPr>
+        <w:spacing w:after="0" w:line="240" w:lineRule="auto"/>
+        <w:rPr>
+          <w:rFonts w:ascii="Times New Roman" w:hAnsi="Times New Roman" w:cs="Times New Roman"/>
+          <w:sz w:val="20"/>
+          <w:szCs w:val="20"/>
+        </w:rPr>
+      </w:pPr>
+      <w:r>
+        <w:rPr>
+          <w:rFonts w:ascii="Times New Roman" w:hAnsi="Times New Roman" w:cs="Times New Roman"/>
+          <w:sz w:val="20"/>
+          <w:szCs w:val="20"/>
+        </w:rPr>
+        <w:t>Figure 2: The timing of stream discharge associated with models of annual population growth rates</w:t>
+      </w:r>
+      <w:r>
+        <w:rPr>
+          <w:rFonts w:ascii="Times New Roman" w:hAnsi="Times New Roman" w:cs="Times New Roman"/>
+          <w:sz w:val="20"/>
+          <w:szCs w:val="20"/>
+        </w:rPr>
+        <w:t xml:space="preserve"> has its best fits in the red region (A) and shows </w:t>
+      </w:r>
+      <w:del w:id="23" w:author="Stears, Alice E" w:date="2024-03-01T12:02:00Z">
+        <w:r>
+          <w:rPr>
+            <w:rFonts w:ascii="Times New Roman" w:hAnsi="Times New Roman" w:cs="Times New Roman"/>
+            <w:sz w:val="20"/>
+            <w:szCs w:val="20"/>
+          </w:rPr>
+          <w:delText xml:space="preserve">decreasing </w:delText>
+        </w:r>
+      </w:del>
+      <w:ins w:id="24" w:author="Stears, Alice E" w:date="2024-03-01T12:02:00Z">
+        <w:r>
+          <w:rPr>
+            <w:rFonts w:ascii="Times New Roman" w:hAnsi="Times New Roman" w:cs="Times New Roman"/>
+            <w:sz w:val="20"/>
+            <w:szCs w:val="20"/>
+          </w:rPr>
+          <w:t xml:space="preserve">maximum </w:t>
+        </w:r>
+      </w:ins>
+      <w:r>
+        <w:rPr>
+          <w:rFonts w:ascii="Times New Roman" w:hAnsi="Times New Roman" w:cs="Times New Roman"/>
+          <w:sz w:val="20"/>
+          <w:szCs w:val="20"/>
+        </w:rPr>
+        <w:t xml:space="preserve">growth rates with </w:t>
+      </w:r>
+      <w:del w:id="25" w:author="Stears, Alice E" w:date="2024-03-01T12:02:00Z">
+        <w:r>
+          <w:rPr>
+            <w:rFonts w:ascii="Times New Roman" w:hAnsi="Times New Roman" w:cs="Times New Roman"/>
+            <w:sz w:val="20"/>
+            <w:szCs w:val="20"/>
+          </w:rPr>
+          <w:delText xml:space="preserve">higher </w:delText>
+        </w:r>
+      </w:del>
+      <w:ins w:id="26" w:author="Stears, Alice E" w:date="2024-03-01T12:02:00Z">
+        <w:r>
+          <w:rPr>
+            <w:rFonts w:ascii="Times New Roman" w:hAnsi="Times New Roman" w:cs="Times New Roman"/>
+            <w:sz w:val="20"/>
+            <w:szCs w:val="20"/>
+          </w:rPr>
+          <w:t>intermediate</w:t>
+        </w:r>
+        <w:r>
+          <w:rPr>
+            <w:rFonts w:ascii="Times New Roman" w:hAnsi="Times New Roman" w:cs="Times New Roman"/>
+            <w:sz w:val="20"/>
+            <w:szCs w:val="20"/>
+          </w:rPr>
+          <w:t xml:space="preserve"> </w:t>
+        </w:r>
+      </w:ins>
+      <w:r>
+        <w:rPr>
+          <w:rFonts w:ascii="Times New Roman" w:hAnsi="Times New Roman" w:cs="Times New Roman"/>
+          <w:sz w:val="20"/>
+          <w:szCs w:val="20"/>
+        </w:rPr>
+        <w:t>discharge within the time window (B). Data points show the growth rates of each segment and year, with the blue color lightening as years are more recent.</w:t>
+      </w:r>
+    </w:p>
+    <w:p>
+      <w:pPr>
+        <w:spacing w:after="0" w:line="240" w:lineRule="auto"/>
+        <w:rPr>
+          <w:rFonts w:ascii="Times New Roman" w:hAnsi="Times New Roman" w:cs="Times New Roman"/>
+          <w:sz w:val="24"/>
+          <w:szCs w:val="24"/>
+        </w:rPr>
+      </w:pPr>
+    </w:p>
+    <w:p>
+      <w:pPr>
+        <w:spacing w:after="0" w:line="240" w:lineRule="auto"/>
+        <w:ind w:firstLine="720"/>
+        <w:rPr>
+          <w:rFonts w:ascii="Times New Roman" w:hAnsi="Times New Roman" w:cs="Times New Roman"/>
+          <w:sz w:val="24"/>
+          <w:szCs w:val="24"/>
+        </w:rPr>
+      </w:pPr>
+      <w:r>
+        <w:rPr>
+          <w:rFonts w:ascii="Times New Roman" w:hAnsi="Times New Roman" w:cs="Times New Roman"/>
+          <w:sz w:val="24"/>
+          <w:szCs w:val="24"/>
+        </w:rPr>
+        <w:t>A negative l</w:t>
+      </w:r>
+      <w:r>
+        <w:rPr>
+          <w:rFonts w:ascii="Times New Roman" w:hAnsi="Times New Roman" w:cs="Times New Roman"/>
+          <w:sz w:val="24"/>
+          <w:szCs w:val="24"/>
+        </w:rPr>
+        <w:t xml:space="preserve">inear </w:t>
+      </w:r>
+      <w:r>
+        <w:rPr>
+          <w:rFonts w:ascii="Times New Roman" w:hAnsi="Times New Roman" w:cs="Times New Roman"/>
+          <w:sz w:val="24"/>
+          <w:szCs w:val="24"/>
+        </w:rPr>
+        <w:t xml:space="preserve">model of temperature’s effect </w:t>
+      </w:r>
+      <w:r>
+        <w:rPr>
+          <w:rFonts w:ascii="Times New Roman" w:hAnsi="Times New Roman" w:cs="Times New Roman"/>
+          <w:sz w:val="24"/>
+          <w:szCs w:val="24"/>
+        </w:rPr>
+        <w:t xml:space="preserve">was supported over </w:t>
+      </w:r>
+      <w:r>
+        <w:rPr>
+          <w:rFonts w:ascii="Times New Roman" w:hAnsi="Times New Roman" w:cs="Times New Roman"/>
+          <w:sz w:val="24"/>
+          <w:szCs w:val="24"/>
+        </w:rPr>
+        <w:t xml:space="preserve">a </w:t>
+      </w:r>
+      <w:r>
+        <w:rPr>
+          <w:rFonts w:ascii="Times New Roman" w:hAnsi="Times New Roman" w:cs="Times New Roman"/>
+          <w:sz w:val="24"/>
+          <w:szCs w:val="24"/>
+        </w:rPr>
+        <w:t xml:space="preserve">quadratic </w:t>
+      </w:r>
+      <w:r>
+        <w:rPr>
+          <w:rFonts w:ascii="Times New Roman" w:hAnsi="Times New Roman" w:cs="Times New Roman"/>
+          <w:sz w:val="24"/>
+          <w:szCs w:val="24"/>
+        </w:rPr>
+        <w:t>model (Figure 3B)</w:t>
+      </w:r>
+      <w:r>
+        <w:rPr>
+          <w:rFonts w:ascii="Times New Roman" w:hAnsi="Times New Roman" w:cs="Times New Roman"/>
+          <w:sz w:val="24"/>
+          <w:szCs w:val="24"/>
+        </w:rPr>
+        <w:t>.</w:t>
+      </w:r>
+      <w:r>
+        <w:rPr>
+          <w:rFonts w:ascii="Times New Roman" w:hAnsi="Times New Roman" w:cs="Times New Roman"/>
+          <w:sz w:val="24"/>
+          <w:szCs w:val="24"/>
+        </w:rPr>
+        <w:t xml:space="preserve"> The b</w:t>
+      </w:r>
+      <w:r>
+        <w:rPr>
+          <w:rFonts w:ascii="Times New Roman" w:hAnsi="Times New Roman" w:cs="Times New Roman"/>
+          <w:sz w:val="24"/>
+          <w:szCs w:val="24"/>
+        </w:rPr>
+        <w:t>est model (</w:t>
+      </w:r>
+      <w:ins w:id="27" w:author="Stears, Alice E" w:date="2024-03-01T12:02:00Z">
+        <w:r>
+          <w:rPr>
+            <w:rFonts w:ascii="Times New Roman" w:hAnsi="Times New Roman" w:cs="Times New Roman"/>
+            <w:sz w:val="24"/>
+            <w:szCs w:val="24"/>
+          </w:rPr>
+          <w:t>69</w:t>
+        </w:r>
+      </w:ins>
+      <w:del w:id="28" w:author="Stears, Alice E" w:date="2024-03-01T12:02:00Z">
+        <w:r>
+          <w:rPr>
+            <w:rFonts w:ascii="Times New Roman" w:hAnsi="Times New Roman" w:cs="Times New Roman"/>
+            <w:sz w:val="24"/>
+            <w:szCs w:val="24"/>
+          </w:rPr>
+          <w:delText>83</w:delText>
+        </w:r>
+      </w:del>
+      <w:r>
+        <w:rPr>
+          <w:rFonts w:ascii="Times New Roman" w:hAnsi="Times New Roman" w:cs="Times New Roman"/>
+          <w:sz w:val="24"/>
+          <w:szCs w:val="24"/>
+        </w:rPr>
+        <w:t>% weight) include</w:t>
+      </w:r>
+      <w:r>
+        <w:rPr>
+          <w:rFonts w:ascii="Times New Roman" w:hAnsi="Times New Roman" w:cs="Times New Roman"/>
+          <w:sz w:val="24"/>
+          <w:szCs w:val="24"/>
+        </w:rPr>
+        <w:t>d</w:t>
+      </w:r>
+      <w:r>
+        <w:rPr>
+          <w:rFonts w:ascii="Times New Roman" w:hAnsi="Times New Roman" w:cs="Times New Roman"/>
+          <w:sz w:val="24"/>
+          <w:szCs w:val="24"/>
+        </w:rPr>
+        <w:t xml:space="preserve"> fall-winter of two years before census (23-19 months </w:t>
+      </w:r>
+      <w:proofErr w:type="gramStart"/>
+      <w:r>
+        <w:rPr>
+          <w:rFonts w:ascii="Times New Roman" w:hAnsi="Times New Roman" w:cs="Times New Roman"/>
+          <w:sz w:val="24"/>
+          <w:szCs w:val="24"/>
+        </w:rPr>
+        <w:t>ago)</w:t>
+      </w:r>
+      <w:r>
+        <w:rPr>
+          <w:rFonts w:ascii="Times New Roman" w:hAnsi="Times New Roman" w:cs="Times New Roman"/>
+          <w:sz w:val="24"/>
+          <w:szCs w:val="24"/>
+        </w:rPr>
+        <w:t>(</w:t>
+      </w:r>
+      <w:proofErr w:type="gramEnd"/>
+      <w:r>
+        <w:rPr>
+          <w:rFonts w:ascii="Times New Roman" w:hAnsi="Times New Roman" w:cs="Times New Roman"/>
+          <w:sz w:val="24"/>
+          <w:szCs w:val="24"/>
+        </w:rPr>
+        <w:t>Figure 3A). The small region of yellow in the lower left region show</w:t>
+      </w:r>
+      <w:r>
+        <w:rPr>
+          <w:rFonts w:ascii="Times New Roman" w:hAnsi="Times New Roman" w:cs="Times New Roman"/>
+          <w:sz w:val="24"/>
+          <w:szCs w:val="24"/>
+        </w:rPr>
+        <w:t>ed</w:t>
+      </w:r>
+      <w:r>
+        <w:rPr>
+          <w:rFonts w:ascii="Times New Roman" w:hAnsi="Times New Roman" w:cs="Times New Roman"/>
+          <w:sz w:val="24"/>
+          <w:szCs w:val="24"/>
+        </w:rPr>
+        <w:t xml:space="preserve"> that temperature in the months immediately preceding the August census also impact</w:t>
+      </w:r>
+      <w:r>
+        <w:rPr>
+          <w:rFonts w:ascii="Times New Roman" w:hAnsi="Times New Roman" w:cs="Times New Roman"/>
+          <w:sz w:val="24"/>
+          <w:szCs w:val="24"/>
+        </w:rPr>
+        <w:t>ed</w:t>
+      </w:r>
+      <w:r>
+        <w:rPr>
+          <w:rFonts w:ascii="Times New Roman" w:hAnsi="Times New Roman" w:cs="Times New Roman"/>
+          <w:sz w:val="24"/>
+          <w:szCs w:val="24"/>
+        </w:rPr>
+        <w:t xml:space="preserve"> the estimates of population growth rates, with higher temperatures lowering the growth rate (not shown).</w:t>
+      </w:r>
+      <w:r>
+        <w:rPr>
+          <w:rFonts w:ascii="Times New Roman" w:hAnsi="Times New Roman" w:cs="Times New Roman"/>
+          <w:sz w:val="24"/>
+          <w:szCs w:val="24"/>
+        </w:rPr>
+        <w:t xml:space="preserve"> </w:t>
+      </w:r>
+    </w:p>
+    <w:p>
+      <w:pPr>
+        <w:spacing w:after="0" w:line="240" w:lineRule="auto"/>
+        <w:rPr>
+          <w:rFonts w:ascii="Times New Roman" w:hAnsi="Times New Roman" w:cs="Times New Roman"/>
+          <w:sz w:val="24"/>
+          <w:szCs w:val="24"/>
+        </w:rPr>
+      </w:pPr>
+    </w:p>
+    <w:p>
+      <w:pPr>
+        <w:spacing w:after="0" w:line="240" w:lineRule="auto"/>
+        <w:rPr>
+          <w:noProof/>
+          <w:sz w:val="24"/>
+          <w:szCs w:val="24"/>
+        </w:rPr>
+      </w:pPr>
+      <w:del w:id="29" w:author="Stears, Alice E" w:date="2024-03-01T12:02:00Z">
+        <w:r>
+          <w:rPr>
+            <w:noProof/>
+            <w:sz w:val="24"/>
+            <w:szCs w:val="24"/>
+          </w:rPr>
+          <w:drawing>
+            <wp:inline distT="0" distB="0" distL="0" distR="0" wp14:anchorId="34C42D3A" wp14:editId="178BAE79">
+              <wp:extent cx="4572000" cy="2351454"/>
+              <wp:effectExtent l="0" t="0" r="0" b="0"/>
+              <wp:docPr id="22" name="Picture 22"/>
+              <wp:cNvGraphicFramePr>
+                <a:graphicFrameLocks xmlns:a="http://schemas.openxmlformats.org/drawingml/2006/main" noChangeAspect="1"/>
+              </wp:cNvGraphicFramePr>
+              <a:graphic xmlns:a="http://schemas.openxmlformats.org/drawingml/2006/main">
+                <a:graphicData uri="http://schemas.openxmlformats.org/drawingml/2006/picture">
+                  <pic:pic xmlns:pic="http://schemas.openxmlformats.org/drawingml/2006/picture">
+                    <pic:nvPicPr>
+                      <pic:cNvPr id="1" name=""/>
+                      <pic:cNvPicPr/>
+                    </pic:nvPicPr>
+                    <pic:blipFill>
+                      <a:blip r:embed="rId17"/>
+                      <a:stretch>
+                        <a:fillRect/>
+                      </a:stretch>
+                    </pic:blipFill>
+                    <pic:spPr>
+                      <a:xfrm>
+                        <a:off x="0" y="0"/>
+                        <a:ext cx="4572000" cy="2351454"/>
+                      </a:xfrm>
+                      <a:prstGeom prst="rect">
+                        <a:avLst/>
+                      </a:prstGeom>
+                    </pic:spPr>
+                  </pic:pic>
+                </a:graphicData>
+              </a:graphic>
+            </wp:inline>
+          </w:drawing>
+        </w:r>
+      </w:del>
+      <w:ins w:id="30" w:author="Stears, Alice E" w:date="2024-03-01T12:02:00Z">
         <w:r>
           <w:rPr>
             <w:noProof/>
@@ -5869,7 +5906,7 @@
                       <pic:cNvPicPr/>
                     </pic:nvPicPr>
                     <pic:blipFill>
-                      <a:blip r:embed="rId17"/>
+                      <a:blip r:embed="rId18"/>
                       <a:stretch>
                         <a:fillRect/>
                       </a:stretch>
@@ -6002,7 +6039,7 @@
         </w:rPr>
         <w:t>trong support (</w:t>
       </w:r>
-      <w:ins w:id="29" w:author="Stears, Alice E" w:date="2024-03-01T12:02:00Z">
+      <w:ins w:id="31" w:author="Stears, Alice E" w:date="2024-03-01T12:02:00Z">
         <w:r>
           <w:rPr>
             <w:rFonts w:ascii="Times New Roman" w:hAnsi="Times New Roman" w:cs="Times New Roman"/>
@@ -6012,7 +6049,7 @@
           <w:t>6</w:t>
         </w:r>
       </w:ins>
-      <w:del w:id="30" w:author="Stears, Alice E" w:date="2024-03-01T12:02:00Z">
+      <w:del w:id="32" w:author="Stears, Alice E" w:date="2024-03-01T12:02:00Z">
         <w:r>
           <w:rPr>
             <w:rFonts w:ascii="Times New Roman" w:hAnsi="Times New Roman" w:cs="Times New Roman"/>
@@ -6088,7 +6125,7 @@
         </w:rPr>
         <w:t xml:space="preserve"> = </w:t>
       </w:r>
-      <w:ins w:id="31" w:author="Stears, Alice E" w:date="2024-03-01T12:02:00Z">
+      <w:ins w:id="33" w:author="Stears, Alice E" w:date="2024-03-01T12:02:00Z">
         <w:r>
           <w:rPr>
             <w:rFonts w:ascii="Times New Roman" w:hAnsi="Times New Roman" w:cs="Times New Roman"/>
@@ -6098,7 +6135,7 @@
           <w:t>31.0</w:t>
         </w:r>
       </w:ins>
-      <w:del w:id="32" w:author="Stears, Alice E" w:date="2024-03-01T12:02:00Z">
+      <w:del w:id="34" w:author="Stears, Alice E" w:date="2024-03-01T12:02:00Z">
         <w:r>
           <w:rPr>
             <w:rFonts w:ascii="Times New Roman" w:hAnsi="Times New Roman" w:cs="Times New Roman"/>
@@ -6124,7 +6161,7 @@
         </w:rPr>
         <w:t xml:space="preserve">with higher population growth rates at intermediate values (Figure </w:t>
       </w:r>
-      <w:commentRangeStart w:id="33"/>
+      <w:commentRangeStart w:id="35"/>
       <w:r>
         <w:rPr>
           <w:rFonts w:ascii="Times New Roman" w:hAnsi="Times New Roman" w:cs="Times New Roman"/>
@@ -6133,12 +6170,12 @@
         </w:rPr>
         <w:t>4B</w:t>
       </w:r>
-      <w:commentRangeEnd w:id="33"/>
+      <w:commentRangeEnd w:id="35"/>
       <w:r>
         <w:rPr>
           <w:rStyle w:val="CommentReference"/>
         </w:rPr>
-        <w:commentReference w:id="33"/>
+        <w:commentReference w:id="35"/>
       </w:r>
       <w:r>
         <w:rPr>
@@ -6168,7 +6205,7 @@
           <w:szCs w:val="24"/>
         </w:rPr>
       </w:pPr>
-      <w:del w:id="34" w:author="Stears, Alice E" w:date="2024-03-01T12:02:00Z">
+      <w:del w:id="36" w:author="Stears, Alice E" w:date="2024-03-01T12:02:00Z">
         <w:r>
           <w:rPr>
             <w:noProof/>
@@ -6191,7 +6228,7 @@
                       <pic:cNvPicPr/>
                     </pic:nvPicPr>
                     <pic:blipFill>
-                      <a:blip r:embed="rId18"/>
+                      <a:blip r:embed="rId19"/>
                       <a:stretch>
                         <a:fillRect/>
                       </a:stretch>
@@ -6212,7 +6249,7 @@
           </w:drawing>
         </w:r>
       </w:del>
-      <w:ins w:id="35" w:author="Stears, Alice E" w:date="2024-03-01T12:02:00Z">
+      <w:ins w:id="37" w:author="Stears, Alice E" w:date="2024-03-01T12:02:00Z">
         <w:r>
           <w:rPr>
             <w:noProof/>
@@ -6235,7 +6272,7 @@
                       <pic:cNvPicPr/>
                     </pic:nvPicPr>
                     <pic:blipFill>
-                      <a:blip r:embed="rId19"/>
+                      <a:blip r:embed="rId20"/>
                       <a:stretch>
                         <a:fillRect/>
                       </a:stretch>
@@ -6569,7 +6606,7 @@
         </w:rPr>
         <w:t xml:space="preserve"> = 3</w:t>
       </w:r>
-      <w:ins w:id="36" w:author="Stears, Alice E" w:date="2024-03-01T12:02:00Z">
+      <w:ins w:id="38" w:author="Stears, Alice E" w:date="2024-03-01T12:02:00Z">
         <w:r>
           <w:rPr>
             <w:rFonts w:ascii="Times New Roman" w:hAnsi="Times New Roman" w:cs="Times New Roman"/>
@@ -6579,7 +6616,7 @@
           <w:t>1</w:t>
         </w:r>
       </w:ins>
-      <w:del w:id="37" w:author="Stears, Alice E" w:date="2024-03-01T12:02:00Z">
+      <w:del w:id="39" w:author="Stears, Alice E" w:date="2024-03-01T12:02:00Z">
         <w:r>
           <w:rPr>
             <w:rFonts w:ascii="Times New Roman" w:hAnsi="Times New Roman" w:cs="Times New Roman"/>
@@ -6597,7 +6634,7 @@
         </w:rPr>
         <w:t>.</w:t>
       </w:r>
-      <w:ins w:id="38" w:author="Stears, Alice E" w:date="2024-03-01T12:02:00Z">
+      <w:ins w:id="40" w:author="Stears, Alice E" w:date="2024-03-01T12:02:00Z">
         <w:r>
           <w:rPr>
             <w:rFonts w:ascii="Times New Roman" w:hAnsi="Times New Roman" w:cs="Times New Roman"/>
@@ -6607,7 +6644,7 @@
           <w:t>7</w:t>
         </w:r>
       </w:ins>
-      <w:del w:id="39" w:author="Stears, Alice E" w:date="2024-03-01T12:02:00Z">
+      <w:del w:id="41" w:author="Stears, Alice E" w:date="2024-03-01T12:02:00Z">
         <w:r>
           <w:rPr>
             <w:rFonts w:ascii="Times New Roman" w:hAnsi="Times New Roman" w:cs="Times New Roman"/>
@@ -6654,7 +6691,7 @@
           <w:szCs w:val="24"/>
         </w:rPr>
       </w:pPr>
-      <w:del w:id="40" w:author="Stears, Alice E" w:date="2024-03-01T12:03:00Z">
+      <w:del w:id="42" w:author="Stears, Alice E" w:date="2024-03-01T12:03:00Z">
         <w:r>
           <w:rPr>
             <w:noProof/>
@@ -6678,7 +6715,7 @@
                       <pic:cNvPicPr/>
                     </pic:nvPicPr>
                     <pic:blipFill>
-                      <a:blip r:embed="rId20"/>
+                      <a:blip r:embed="rId21"/>
                       <a:stretch>
                         <a:fillRect/>
                       </a:stretch>
@@ -6699,7 +6736,7 @@
           </w:drawing>
         </w:r>
       </w:del>
-      <w:ins w:id="41" w:author="Stears, Alice E" w:date="2024-03-01T12:03:00Z">
+      <w:ins w:id="43" w:author="Stears, Alice E" w:date="2024-03-01T12:03:00Z">
         <w:r>
           <w:rPr>
             <w:noProof/>
@@ -6722,7 +6759,7 @@
                       <pic:cNvPicPr/>
                     </pic:nvPicPr>
                     <pic:blipFill>
-                      <a:blip r:embed="rId21"/>
+                      <a:blip r:embed="rId22"/>
                       <a:stretch>
                         <a:fillRect/>
                       </a:stretch>
@@ -6840,7 +6877,7 @@
       <w:pPr>
         <w:spacing w:after="0" w:line="240" w:lineRule="auto"/>
         <w:rPr>
-          <w:ins w:id="42" w:author="Stears, Alice E" w:date="2024-03-01T12:03:00Z"/>
+          <w:ins w:id="44" w:author="Stears, Alice E" w:date="2024-03-01T12:03:00Z"/>
           <w:rFonts w:ascii="Times New Roman" w:hAnsi="Times New Roman" w:cs="Times New Roman"/>
           <w:sz w:val="24"/>
           <w:szCs w:val="24"/>
@@ -6887,7 +6924,7 @@
         </w:rPr>
         <w:t xml:space="preserve">top linear models performed slightly better than top quadratic </w:t>
       </w:r>
-      <w:ins w:id="43" w:author="Stears, Alice E" w:date="2024-03-01T12:03:00Z">
+      <w:ins w:id="45" w:author="Stears, Alice E" w:date="2024-03-01T12:03:00Z">
         <w:r>
           <w:rPr>
             <w:rFonts w:ascii="Times New Roman" w:hAnsi="Times New Roman" w:cs="Times New Roman"/>
@@ -7048,13 +7085,13 @@
       <w:pPr>
         <w:spacing w:after="0" w:line="240" w:lineRule="auto"/>
         <w:rPr>
-          <w:del w:id="44" w:author="Stears, Alice E" w:date="2024-03-01T12:03:00Z"/>
-          <w:rFonts w:ascii="Times New Roman" w:hAnsi="Times New Roman" w:cs="Times New Roman"/>
-          <w:sz w:val="24"/>
-          <w:szCs w:val="24"/>
-        </w:rPr>
-      </w:pPr>
-      <w:del w:id="45" w:author="Stears, Alice E" w:date="2024-03-01T12:03:00Z">
+          <w:del w:id="46" w:author="Stears, Alice E" w:date="2024-03-01T12:03:00Z"/>
+          <w:rFonts w:ascii="Times New Roman" w:hAnsi="Times New Roman" w:cs="Times New Roman"/>
+          <w:sz w:val="24"/>
+          <w:szCs w:val="24"/>
+        </w:rPr>
+      </w:pPr>
+      <w:del w:id="47" w:author="Stears, Alice E" w:date="2024-03-01T12:03:00Z">
         <w:r>
           <w:rPr>
             <w:rFonts w:ascii="Times New Roman" w:hAnsi="Times New Roman" w:cs="Times New Roman"/>
@@ -7292,7 +7329,7 @@
           <w:szCs w:val="24"/>
         </w:rPr>
       </w:pPr>
-      <w:del w:id="46" w:author="Stears, Alice E" w:date="2024-03-01T12:03:00Z">
+      <w:del w:id="48" w:author="Stears, Alice E" w:date="2024-03-01T12:03:00Z">
         <w:r>
           <w:rPr>
             <w:noProof/>
@@ -7315,7 +7352,7 @@
                       <pic:cNvPicPr/>
                     </pic:nvPicPr>
                     <pic:blipFill>
-                      <a:blip r:embed="rId22"/>
+                      <a:blip r:embed="rId23"/>
                       <a:stretch>
                         <a:fillRect/>
                       </a:stretch>
@@ -7336,7 +7373,7 @@
           </w:drawing>
         </w:r>
       </w:del>
-      <w:ins w:id="47" w:author="Stears, Alice E" w:date="2024-03-01T12:03:00Z">
+      <w:ins w:id="49" w:author="Stears, Alice E" w:date="2024-03-01T12:03:00Z">
         <w:r>
           <w:rPr>
             <w:rFonts w:ascii="Times New Roman" w:hAnsi="Times New Roman" w:cs="Times New Roman"/>
@@ -7360,7 +7397,7 @@
                       <pic:cNvPicPr/>
                     </pic:nvPicPr>
                     <pic:blipFill>
-                      <a:blip r:embed="rId23"/>
+                      <a:blip r:embed="rId24"/>
                       <a:stretch>
                         <a:fillRect/>
                       </a:stretch>
@@ -7565,7 +7602,7 @@
         </w:rPr>
         <w:t xml:space="preserve"> (</w:t>
       </w:r>
-      <w:del w:id="48" w:author="Stears, Alice E" w:date="2024-03-01T12:03:00Z">
+      <w:del w:id="50" w:author="Stears, Alice E" w:date="2024-03-01T12:03:00Z">
         <w:r>
           <w:rPr>
             <w:rFonts w:ascii="Times New Roman" w:hAnsi="Times New Roman" w:cs="Times New Roman"/>
@@ -7575,7 +7612,7 @@
           <w:delText>36-1</w:delText>
         </w:r>
       </w:del>
-      <w:ins w:id="49" w:author="Stears, Alice E" w:date="2024-03-01T12:03:00Z">
+      <w:ins w:id="51" w:author="Stears, Alice E" w:date="2024-03-01T12:03:00Z">
         <w:r>
           <w:rPr>
             <w:rFonts w:ascii="Times New Roman" w:hAnsi="Times New Roman" w:cs="Times New Roman"/>
@@ -7677,7 +7714,7 @@
         </w:rPr>
         <w:t xml:space="preserve"> = 0.7</w:t>
       </w:r>
-      <w:ins w:id="50" w:author="Stears, Alice E" w:date="2024-03-01T12:03:00Z">
+      <w:ins w:id="52" w:author="Stears, Alice E" w:date="2024-03-01T12:03:00Z">
         <w:r>
           <w:rPr>
             <w:rFonts w:ascii="Times New Roman" w:hAnsi="Times New Roman" w:cs="Times New Roman"/>
@@ -7687,7 +7724,7 @@
           <w:t>2</w:t>
         </w:r>
       </w:ins>
-      <w:del w:id="51" w:author="Stears, Alice E" w:date="2024-03-01T12:03:00Z">
+      <w:del w:id="53" w:author="Stears, Alice E" w:date="2024-03-01T12:03:00Z">
         <w:r>
           <w:rPr>
             <w:rFonts w:ascii="Times New Roman" w:hAnsi="Times New Roman" w:cs="Times New Roman"/>
@@ -7761,7 +7798,7 @@
         </w:rPr>
         <w:t>correlation coefficients were all less than or equal to 0.</w:t>
       </w:r>
-      <w:ins w:id="52" w:author="Stears, Alice E" w:date="2024-03-01T12:03:00Z">
+      <w:ins w:id="54" w:author="Stears, Alice E" w:date="2024-03-01T12:03:00Z">
         <w:r>
           <w:rPr>
             <w:rFonts w:ascii="Times New Roman" w:hAnsi="Times New Roman" w:cs="Times New Roman"/>
@@ -7771,7 +7808,7 @@
           <w:t>31</w:t>
         </w:r>
       </w:ins>
-      <w:del w:id="53" w:author="Stears, Alice E" w:date="2024-03-01T12:03:00Z">
+      <w:del w:id="55" w:author="Stears, Alice E" w:date="2024-03-01T12:03:00Z">
         <w:r>
           <w:rPr>
             <w:rFonts w:ascii="Times New Roman" w:hAnsi="Times New Roman" w:cs="Times New Roman"/>
@@ -7932,7 +7969,6 @@
           <w:sz w:val="20"/>
           <w:szCs w:val="20"/>
         </w:rPr>
-        <w:lastRenderedPageBreak/>
         <w:t xml:space="preserve">Table 1: </w:t>
       </w:r>
       <w:r>
@@ -11303,7 +11339,7 @@
                     <pic:cNvPicPr/>
                   </pic:nvPicPr>
                   <pic:blipFill>
-                    <a:blip r:embed="rId24"/>
+                    <a:blip r:embed="rId25"/>
                     <a:stretch>
                       <a:fillRect/>
                     </a:stretch>
@@ -11399,7 +11435,7 @@
         </w:rPr>
         <w:t xml:space="preserve"> percentile error </w:t>
       </w:r>
-      <w:commentRangeStart w:id="54"/>
+      <w:commentRangeStart w:id="56"/>
       <w:r>
         <w:rPr>
           <w:rFonts w:ascii="Times New Roman" w:hAnsi="Times New Roman" w:cs="Times New Roman"/>
@@ -11408,12 +11444,12 @@
         </w:rPr>
         <w:t>bars</w:t>
       </w:r>
-      <w:commentRangeEnd w:id="54"/>
+      <w:commentRangeEnd w:id="56"/>
       <w:r>
         <w:rPr>
           <w:rStyle w:val="CommentReference"/>
         </w:rPr>
-        <w:commentReference w:id="54"/>
+        <w:commentReference w:id="56"/>
       </w:r>
       <w:r>
         <w:rPr>
@@ -11443,10 +11479,11 @@
           <w:szCs w:val="24"/>
         </w:rPr>
       </w:pPr>
-      <w:ins w:id="55" w:author="Stears, Alice E" w:date="2024-03-04T14:35:00Z">
+      <w:ins w:id="57" w:author="Stears, Alice E" w:date="2024-03-04T14:35:00Z">
         <w:r>
           <w:rPr>
             <w:rFonts w:ascii="Times New Roman" w:hAnsi="Times New Roman" w:cs="Times New Roman"/>
+            <w:noProof/>
             <w:sz w:val="24"/>
             <w:szCs w:val="24"/>
           </w:rPr>
@@ -11466,7 +11503,7 @@
                       <pic:cNvPicPr/>
                     </pic:nvPicPr>
                     <pic:blipFill>
-                      <a:blip r:embed="rId25"/>
+                      <a:blip r:embed="rId26"/>
                       <a:stretch>
                         <a:fillRect/>
                       </a:stretch>
@@ -11487,7 +11524,7 @@
           </w:drawing>
         </w:r>
       </w:ins>
-      <w:del w:id="56" w:author="Stears, Alice E" w:date="2024-03-01T12:17:00Z">
+      <w:del w:id="58" w:author="Stears, Alice E" w:date="2024-03-01T12:17:00Z">
         <w:r>
           <w:rPr>
             <w:noProof/>
@@ -11508,7 +11545,7 @@
                       <pic:cNvPicPr/>
                     </pic:nvPicPr>
                     <pic:blipFill>
-                      <a:blip r:embed="rId26"/>
+                      <a:blip r:embed="rId27"/>
                       <a:stretch>
                         <a:fillRect/>
                       </a:stretch>
@@ -11663,7 +11700,7 @@
           <w:szCs w:val="24"/>
         </w:rPr>
       </w:pPr>
-      <w:del w:id="57" w:author="Stears, Alice E" w:date="2024-03-01T12:30:00Z">
+      <w:del w:id="59" w:author="Stears, Alice E" w:date="2024-03-01T12:30:00Z">
         <w:r>
           <w:rPr>
             <w:noProof/>
@@ -11685,7 +11722,7 @@
                       <pic:cNvPicPr/>
                     </pic:nvPicPr>
                     <pic:blipFill>
-                      <a:blip r:embed="rId27"/>
+                      <a:blip r:embed="rId28"/>
                       <a:stretch>
                         <a:fillRect/>
                       </a:stretch>
@@ -11706,10 +11743,11 @@
           </w:drawing>
         </w:r>
       </w:del>
-      <w:ins w:id="58" w:author="Stears, Alice E" w:date="2024-03-04T14:46:00Z">
+      <w:ins w:id="60" w:author="Stears, Alice E" w:date="2024-03-04T14:46:00Z">
         <w:r>
           <w:rPr>
             <w:rFonts w:ascii="Times New Roman" w:hAnsi="Times New Roman" w:cs="Times New Roman"/>
+            <w:noProof/>
             <w:sz w:val="24"/>
             <w:szCs w:val="24"/>
           </w:rPr>
@@ -11729,7 +11767,7 @@
                       <pic:cNvPicPr/>
                     </pic:nvPicPr>
                     <pic:blipFill>
-                      <a:blip r:embed="rId28"/>
+                      <a:blip r:embed="rId29"/>
                       <a:stretch>
                         <a:fillRect/>
                       </a:stretch>
@@ -11840,7 +11878,7 @@
         </w:rPr>
         <w:t>, with observed monitoring counts from 1988-202</w:t>
       </w:r>
-      <w:ins w:id="59" w:author="Stears, Alice E" w:date="2024-03-01T12:30:00Z">
+      <w:ins w:id="61" w:author="Stears, Alice E" w:date="2024-03-01T12:30:00Z">
         <w:r>
           <w:rPr>
             <w:rFonts w:ascii="Times New Roman" w:hAnsi="Times New Roman" w:cs="Times New Roman"/>
@@ -11850,7 +11888,7 @@
           <w:t>3</w:t>
         </w:r>
       </w:ins>
-      <w:del w:id="60" w:author="Stears, Alice E" w:date="2024-03-01T12:30:00Z">
+      <w:del w:id="62" w:author="Stears, Alice E" w:date="2024-03-01T12:30:00Z">
         <w:r>
           <w:rPr>
             <w:rFonts w:ascii="Times New Roman" w:hAnsi="Times New Roman" w:cs="Times New Roman"/>
@@ -11876,7 +11914,7 @@
         </w:rPr>
         <w:t xml:space="preserve"> Scenarios included weather covariates from the listed decade, repeated twice over 20 years in </w:t>
       </w:r>
-      <w:commentRangeStart w:id="61"/>
+      <w:commentRangeStart w:id="63"/>
       <w:r>
         <w:rPr>
           <w:rFonts w:ascii="Times New Roman" w:hAnsi="Times New Roman" w:cs="Times New Roman"/>
@@ -11885,12 +11923,12 @@
         </w:rPr>
         <w:t>order</w:t>
       </w:r>
-      <w:commentRangeEnd w:id="61"/>
+      <w:commentRangeEnd w:id="63"/>
       <w:r>
         <w:rPr>
           <w:rStyle w:val="CommentReference"/>
         </w:rPr>
-        <w:commentReference w:id="61"/>
+        <w:commentReference w:id="63"/>
       </w:r>
       <w:r>
         <w:rPr>
@@ -11920,7 +11958,7 @@
           <w:szCs w:val="24"/>
         </w:rPr>
       </w:pPr>
-      <w:del w:id="62" w:author="Stears, Alice E" w:date="2024-03-04T15:24:00Z">
+      <w:del w:id="64" w:author="Stears, Alice E" w:date="2024-03-04T15:24:00Z">
         <w:r>
           <w:rPr>
             <w:noProof/>
@@ -11941,7 +11979,7 @@
                       <pic:cNvPicPr/>
                     </pic:nvPicPr>
                     <pic:blipFill>
-                      <a:blip r:embed="rId29"/>
+                      <a:blip r:embed="rId30"/>
                       <a:stretch>
                         <a:fillRect/>
                       </a:stretch>
@@ -11962,10 +12000,11 @@
           </w:drawing>
         </w:r>
       </w:del>
-      <w:ins w:id="63" w:author="Stears, Alice E" w:date="2024-03-04T15:24:00Z">
+      <w:ins w:id="65" w:author="Stears, Alice E" w:date="2024-03-04T15:24:00Z">
         <w:r>
           <w:rPr>
             <w:rFonts w:ascii="Times New Roman" w:hAnsi="Times New Roman" w:cs="Times New Roman"/>
+            <w:noProof/>
             <w:sz w:val="24"/>
             <w:szCs w:val="24"/>
           </w:rPr>
@@ -11985,7 +12024,7 @@
                       <pic:cNvPicPr/>
                     </pic:nvPicPr>
                     <pic:blipFill>
-                      <a:blip r:embed="rId30"/>
+                      <a:blip r:embed="rId31"/>
                       <a:stretch>
                         <a:fillRect/>
                       </a:stretch>
@@ -12205,7 +12244,7 @@
         </w:rPr>
         <w:t xml:space="preserve"> percentile. Scenarios included weather covariates from the listed decade, repeated twice over 20 years in </w:t>
       </w:r>
-      <w:commentRangeStart w:id="64"/>
+      <w:commentRangeStart w:id="66"/>
       <w:r>
         <w:rPr>
           <w:rFonts w:ascii="Times New Roman" w:hAnsi="Times New Roman" w:cs="Times New Roman"/>
@@ -12214,12 +12253,12 @@
         </w:rPr>
         <w:t>order</w:t>
       </w:r>
-      <w:commentRangeEnd w:id="64"/>
+      <w:commentRangeEnd w:id="66"/>
       <w:r>
         <w:rPr>
           <w:rStyle w:val="CommentReference"/>
         </w:rPr>
-        <w:commentReference w:id="64"/>
+        <w:commentReference w:id="66"/>
       </w:r>
       <w:r>
         <w:rPr>
@@ -12249,7 +12288,7 @@
           <w:szCs w:val="24"/>
         </w:rPr>
       </w:pPr>
-      <w:ins w:id="65" w:author="Stears, Alice E" w:date="2024-03-04T15:04:00Z">
+      <w:ins w:id="67" w:author="Stears, Alice E" w:date="2024-03-04T15:04:00Z">
         <w:r>
           <w:rPr>
             <w:noProof/>
@@ -12270,7 +12309,7 @@
                       <pic:cNvPicPr/>
                     </pic:nvPicPr>
                     <pic:blipFill>
-                      <a:blip r:embed="rId31">
+                      <a:blip r:embed="rId32">
                         <a:extLst>
                           <a:ext uri="{28A0092B-C50C-407E-A947-70E740481C1C}">
                             <a14:useLocalDpi xmlns:a14="http://schemas.microsoft.com/office/drawing/2010/main" val="0"/>
@@ -12297,7 +12336,7 @@
           </w:drawing>
         </w:r>
       </w:ins>
-      <w:del w:id="66" w:author="Stears, Alice E" w:date="2024-03-04T14:59:00Z">
+      <w:del w:id="68" w:author="Stears, Alice E" w:date="2024-03-04T14:59:00Z">
         <w:r>
           <w:rPr>
             <w:noProof/>
@@ -12318,7 +12357,7 @@
                       <pic:cNvPicPr/>
                     </pic:nvPicPr>
                     <pic:blipFill>
-                      <a:blip r:embed="rId32"/>
+                      <a:blip r:embed="rId33"/>
                       <a:stretch>
                         <a:fillRect/>
                       </a:stretch>
@@ -12529,7 +12568,7 @@
         </w:rPr>
         <w:t xml:space="preserve"> percentile. Scenarios included weather covariates from the listed decade, repeated twice over 20 years in </w:t>
       </w:r>
-      <w:commentRangeStart w:id="67"/>
+      <w:commentRangeStart w:id="69"/>
       <w:r>
         <w:rPr>
           <w:rFonts w:ascii="Times New Roman" w:hAnsi="Times New Roman" w:cs="Times New Roman"/>
@@ -12538,12 +12577,12 @@
         </w:rPr>
         <w:t>order</w:t>
       </w:r>
-      <w:commentRangeEnd w:id="67"/>
+      <w:commentRangeEnd w:id="69"/>
       <w:r>
         <w:rPr>
           <w:rStyle w:val="CommentReference"/>
         </w:rPr>
-        <w:commentReference w:id="67"/>
+        <w:commentReference w:id="69"/>
       </w:r>
       <w:r>
         <w:rPr>
@@ -12583,7 +12622,7 @@
           <w:szCs w:val="24"/>
         </w:rPr>
       </w:pPr>
-      <w:del w:id="68" w:author="Bonnie L Heidel" w:date="2023-09-12T09:05:00Z">
+      <w:del w:id="70" w:author="Bonnie L Heidel" w:date="2023-09-12T09:05:00Z">
         <w:r>
           <w:rPr>
             <w:noProof/>
@@ -12604,7 +12643,7 @@
                       <pic:cNvPicPr/>
                     </pic:nvPicPr>
                     <pic:blipFill>
-                      <a:blip r:embed="rId33"/>
+                      <a:blip r:embed="rId34"/>
                       <a:stretch>
                         <a:fillRect/>
                       </a:stretch>
@@ -12660,8 +12699,8 @@
         </w:rPr>
         <w:t xml:space="preserve">: Breakpoints were estimated for the monitoring time-series, and the modeled carrying capacity for each distinct era is plotted as dashed lines. If lines are missing, the algorithm gave unrealistic results that we exclude here. Data points are flower counts observed during </w:t>
       </w:r>
-      <w:commentRangeStart w:id="69"/>
-      <w:commentRangeStart w:id="70"/>
+      <w:commentRangeStart w:id="71"/>
+      <w:commentRangeStart w:id="72"/>
       <w:r>
         <w:rPr>
           <w:rFonts w:ascii="Times New Roman" w:hAnsi="Times New Roman" w:cs="Times New Roman"/>
@@ -12670,19 +12709,19 @@
         </w:rPr>
         <w:t>monitoring</w:t>
       </w:r>
-      <w:commentRangeEnd w:id="69"/>
+      <w:commentRangeEnd w:id="71"/>
       <w:r>
         <w:rPr>
           <w:rStyle w:val="CommentReference"/>
         </w:rPr>
-        <w:commentReference w:id="69"/>
-      </w:r>
-      <w:commentRangeEnd w:id="70"/>
+        <w:commentReference w:id="71"/>
+      </w:r>
+      <w:commentRangeEnd w:id="72"/>
       <w:r>
         <w:rPr>
           <w:rStyle w:val="CommentReference"/>
         </w:rPr>
-        <w:commentReference w:id="70"/>
+        <w:commentReference w:id="72"/>
       </w:r>
       <w:r>
         <w:rPr>
@@ -13032,25 +13071,25 @@
     <w:p>
       <w:pPr>
         <w:rPr>
-          <w:ins w:id="71" w:author="Bonnie L Heidel" w:date="2023-09-12T09:18:00Z"/>
-        </w:rPr>
-      </w:pPr>
-      <w:ins w:id="72" w:author="Bonnie L Heidel" w:date="2023-09-12T09:18:00Z">
+          <w:ins w:id="73" w:author="Bonnie L Heidel" w:date="2023-09-12T09:18:00Z"/>
+        </w:rPr>
+      </w:pPr>
+      <w:ins w:id="74" w:author="Bonnie L Heidel" w:date="2023-09-12T09:18:00Z">
         <w:r>
           <w:t>Conclusion points t</w:t>
         </w:r>
       </w:ins>
-      <w:ins w:id="73" w:author="Bonnie L Heidel" w:date="2023-09-12T09:26:00Z">
+      <w:ins w:id="75" w:author="Bonnie L Heidel" w:date="2023-09-12T09:26:00Z">
         <w:r>
           <w:t>hat might be</w:t>
         </w:r>
       </w:ins>
-      <w:ins w:id="74" w:author="Bonnie L Heidel" w:date="2023-09-12T09:18:00Z">
+      <w:ins w:id="76" w:author="Bonnie L Heidel" w:date="2023-09-12T09:18:00Z">
         <w:r>
           <w:t xml:space="preserve"> develop</w:t>
         </w:r>
       </w:ins>
-      <w:ins w:id="75" w:author="Bonnie L Heidel" w:date="2023-09-12T09:26:00Z">
+      <w:ins w:id="77" w:author="Bonnie L Heidel" w:date="2023-09-12T09:26:00Z">
         <w:r>
           <w:t>ed</w:t>
         </w:r>
@@ -13059,20 +13098,20 @@
     <w:p>
       <w:pPr>
         <w:rPr>
-          <w:ins w:id="76" w:author="Bonnie L Heidel" w:date="2023-09-12T09:25:00Z"/>
-        </w:rPr>
-      </w:pPr>
-      <w:ins w:id="77" w:author="Bonnie L Heidel" w:date="2023-09-12T09:24:00Z">
+          <w:ins w:id="78" w:author="Bonnie L Heidel" w:date="2023-09-12T09:25:00Z"/>
+        </w:rPr>
+      </w:pPr>
+      <w:ins w:id="79" w:author="Bonnie L Heidel" w:date="2023-09-12T09:24:00Z">
         <w:r>
           <w:t xml:space="preserve">Population trends are buffered by </w:t>
         </w:r>
       </w:ins>
-      <w:ins w:id="78" w:author="Bonnie L Heidel" w:date="2023-09-12T09:25:00Z">
+      <w:ins w:id="80" w:author="Bonnie L Heidel" w:date="2023-09-12T09:25:00Z">
         <w:r>
           <w:t>contrasts within and between subpopulations</w:t>
         </w:r>
       </w:ins>
-      <w:ins w:id="79" w:author="Bonnie L Heidel" w:date="2023-09-12T09:26:00Z">
+      <w:ins w:id="81" w:author="Bonnie L Heidel" w:date="2023-09-12T09:26:00Z">
         <w:r>
           <w:t>. The whole is greater than the sum of its parts.</w:t>
         </w:r>
@@ -13081,15 +13120,15 @@
     <w:p>
       <w:pPr>
         <w:rPr>
-          <w:ins w:id="80" w:author="Bonnie L Heidel" w:date="2023-09-12T09:24:00Z"/>
-        </w:rPr>
-      </w:pPr>
-      <w:ins w:id="81" w:author="Bonnie L Heidel" w:date="2023-09-12T09:26:00Z">
+          <w:ins w:id="82" w:author="Bonnie L Heidel" w:date="2023-09-12T09:24:00Z"/>
+        </w:rPr>
+      </w:pPr>
+      <w:ins w:id="83" w:author="Bonnie L Heidel" w:date="2023-09-12T09:26:00Z">
         <w:r>
           <w:t xml:space="preserve">Five years of PDM monitoring </w:t>
         </w:r>
       </w:ins>
-      <w:ins w:id="82" w:author="Bonnie L Heidel" w:date="2023-09-12T09:27:00Z">
+      <w:ins w:id="84" w:author="Bonnie L Heidel" w:date="2023-09-12T09:27:00Z">
         <w:r>
           <w:t>DOES/DOES NOT suffice on WAFB</w:t>
         </w:r>
@@ -13097,17 +13136,17 @@
           <w:t>, particularly if only one of the three subpopulations constituted the only populatio</w:t>
         </w:r>
       </w:ins>
-      <w:ins w:id="83" w:author="Bonnie L Heidel" w:date="2023-09-12T09:29:00Z">
+      <w:ins w:id="85" w:author="Bonnie L Heidel" w:date="2023-09-12T09:29:00Z">
         <w:r>
           <w:t>n</w:t>
         </w:r>
       </w:ins>
-      <w:ins w:id="84" w:author="Bonnie L Heidel" w:date="2023-09-12T09:27:00Z">
+      <w:ins w:id="86" w:author="Bonnie L Heidel" w:date="2023-09-12T09:27:00Z">
         <w:r>
           <w:t>.</w:t>
         </w:r>
       </w:ins>
-      <w:ins w:id="85" w:author="Bonnie L Heidel" w:date="2023-09-12T09:26:00Z">
+      <w:ins w:id="87" w:author="Bonnie L Heidel" w:date="2023-09-12T09:26:00Z">
         <w:r>
           <w:t xml:space="preserve"> </w:t>
         </w:r>
@@ -13116,56 +13155,56 @@
     <w:p>
       <w:pPr>
         <w:rPr>
-          <w:ins w:id="86" w:author="Bonnie L Heidel" w:date="2023-09-12T09:21:00Z"/>
-        </w:rPr>
-      </w:pPr>
-      <w:ins w:id="87" w:author="Bonnie L Heidel" w:date="2023-09-12T09:29:00Z">
+          <w:ins w:id="88" w:author="Bonnie L Heidel" w:date="2023-09-12T09:21:00Z"/>
+        </w:rPr>
+      </w:pPr>
+      <w:ins w:id="89" w:author="Bonnie L Heidel" w:date="2023-09-12T09:29:00Z">
         <w:r>
           <w:t>Negative d</w:t>
         </w:r>
       </w:ins>
-      <w:ins w:id="88" w:author="Bonnie L Heidel" w:date="2023-09-12T09:19:00Z">
+      <w:ins w:id="90" w:author="Bonnie L Heidel" w:date="2023-09-12T09:19:00Z">
         <w:r>
           <w:t>ensity</w:t>
         </w:r>
       </w:ins>
-      <w:ins w:id="89" w:author="Bonnie L Heidel" w:date="2023-09-12T09:20:00Z">
+      <w:ins w:id="91" w:author="Bonnie L Heidel" w:date="2023-09-12T09:20:00Z">
         <w:r>
           <w:t>-</w:t>
         </w:r>
       </w:ins>
-      <w:ins w:id="90" w:author="Bonnie L Heidel" w:date="2023-09-12T09:19:00Z">
+      <w:ins w:id="92" w:author="Bonnie L Heidel" w:date="2023-09-12T09:19:00Z">
         <w:r>
           <w:t>dependence</w:t>
         </w:r>
       </w:ins>
-      <w:ins w:id="91" w:author="Bonnie L Heidel" w:date="2023-09-12T09:20:00Z">
+      <w:ins w:id="93" w:author="Bonnie L Heidel" w:date="2023-09-12T09:20:00Z">
         <w:r>
           <w:t xml:space="preserve"> is </w:t>
         </w:r>
       </w:ins>
-      <w:ins w:id="92" w:author="Bonnie L Heidel" w:date="2023-09-12T09:21:00Z">
+      <w:ins w:id="94" w:author="Bonnie L Heidel" w:date="2023-09-12T09:21:00Z">
         <w:r>
           <w:t>adaptive for</w:t>
         </w:r>
       </w:ins>
-      <w:ins w:id="93" w:author="Bonnie L Heidel" w:date="2023-09-12T09:20:00Z">
+      <w:ins w:id="95" w:author="Bonnie L Heidel" w:date="2023-09-12T09:20:00Z">
         <w:r>
           <w:t xml:space="preserve"> </w:t>
         </w:r>
       </w:ins>
-      <w:ins w:id="94" w:author="Bonnie L Heidel" w:date="2023-09-12T09:21:00Z">
+      <w:ins w:id="96" w:author="Bonnie L Heidel" w:date="2023-09-12T09:21:00Z">
         <w:r>
           <w:t>changeable climate conditions and habitat</w:t>
         </w:r>
       </w:ins>
-      <w:ins w:id="95" w:author="Bonnie L Heidel" w:date="2023-09-12T09:19:00Z">
+      <w:ins w:id="97" w:author="Bonnie L Heidel" w:date="2023-09-12T09:19:00Z">
         <w:r>
           <w:t xml:space="preserve"> </w:t>
         </w:r>
       </w:ins>
       <w:proofErr w:type="gramStart"/>
-      <w:ins w:id="96" w:author="Bonnie L Heidel" w:date="2023-09-12T09:21:00Z">
+      <w:ins w:id="98" w:author="Bonnie L Heidel" w:date="2023-09-12T09:21:00Z">
         <w:r>
           <w:t>heterogeneity</w:t>
         </w:r>
@@ -13181,12 +13220,12 @@
           <w:szCs w:val="32"/>
         </w:rPr>
       </w:pPr>
-      <w:ins w:id="97" w:author="Bonnie L Heidel" w:date="2023-09-12T09:22:00Z">
+      <w:ins w:id="99" w:author="Bonnie L Heidel" w:date="2023-09-12T09:22:00Z">
         <w:r>
           <w:t>Positive relation between pp</w:t>
         </w:r>
       </w:ins>
-      <w:ins w:id="98" w:author="Bonnie L Heidel" w:date="2023-09-12T09:23:00Z">
+      <w:ins w:id="100" w:author="Bonnie L Heidel" w:date="2023-09-12T09:23:00Z">
         <w:r>
           <w:t xml:space="preserve">t two years prior with census </w:t>
         </w:r>
@@ -13199,17 +13238,17 @@
           <w:t xml:space="preserve"> contrasts with negative relation between stream flow (and presumably water table levels) two years prior</w:t>
         </w:r>
       </w:ins>
-      <w:ins w:id="99" w:author="Bonnie L Heidel" w:date="2023-09-12T09:24:00Z">
+      <w:ins w:id="101" w:author="Bonnie L Heidel" w:date="2023-09-12T09:24:00Z">
         <w:r>
           <w:t xml:space="preserve"> as </w:t>
         </w:r>
       </w:ins>
-      <w:ins w:id="100" w:author="Bonnie L Heidel" w:date="2023-09-12T09:30:00Z">
+      <w:ins w:id="102" w:author="Bonnie L Heidel" w:date="2023-09-12T09:30:00Z">
         <w:r>
           <w:t>consistent with negative density-dependence and fluctuating</w:t>
         </w:r>
       </w:ins>
-      <w:ins w:id="101" w:author="Bonnie L Heidel" w:date="2023-09-12T09:24:00Z">
+      <w:ins w:id="103" w:author="Bonnie L Heidel" w:date="2023-09-12T09:24:00Z">
         <w:r>
           <w:t xml:space="preserve"> numbers</w:t>
         </w:r>
@@ -13222,19 +13261,19 @@
       <w:pPr>
         <w:pStyle w:val="Heading1"/>
       </w:pPr>
-      <w:commentRangeStart w:id="102"/>
+      <w:commentRangeStart w:id="104"/>
       <w:r>
         <w:lastRenderedPageBreak/>
         <w:t>References</w:t>
       </w:r>
-      <w:commentRangeEnd w:id="102"/>
+      <w:commentRangeEnd w:id="104"/>
       <w:r>
         <w:rPr>
           <w:rStyle w:val="CommentReference"/>
           <w:rFonts w:asciiTheme="minorHAnsi" w:eastAsiaTheme="minorHAnsi" w:hAnsiTheme="minorHAnsi" w:cstheme="minorBidi"/>
           <w:b w:val="0"/>
         </w:rPr>
-        <w:commentReference w:id="102"/>
+        <w:commentReference w:id="104"/>
       </w:r>
     </w:p>
     <w:p>
@@ -13726,7 +13765,7 @@
         <w:contextualSpacing/>
         <w:mirrorIndents/>
         <w:rPr>
-          <w:ins w:id="103" w:author="Bonnie Heidel" w:date="2021-10-03T15:44:00Z"/>
+          <w:ins w:id="105" w:author="Bonnie Heidel" w:date="2021-10-03T15:44:00Z"/>
           <w:rFonts w:ascii="Times New Roman" w:eastAsia="Times New Roman" w:hAnsi="Times New Roman" w:cs="Times New Roman"/>
           <w:color w:val="000000"/>
           <w:sz w:val="24"/>
@@ -13741,8 +13780,8 @@
         </w:rPr>
         <w:fldChar w:fldCharType="end"/>
       </w:r>
-      <w:ins w:id="104" w:author="Bonnie Heidel" w:date="2021-07-02T12:14:00Z">
-        <w:del w:id="105" w:author="Bonnie Heidel" w:date="2021-10-03T15:44:00Z">
+      <w:ins w:id="106" w:author="Bonnie Heidel" w:date="2021-07-02T12:14:00Z">
+        <w:del w:id="107" w:author="Bonnie Heidel" w:date="2021-10-03T15:44:00Z">
           <w:r>
             <w:rPr>
               <w:rFonts w:ascii="Times New Roman" w:hAnsi="Times New Roman" w:cs="Times New Roman"/>
@@ -13753,7 +13792,7 @@
           </w:r>
         </w:del>
       </w:ins>
-      <w:ins w:id="106" w:author="Bonnie Heidel" w:date="2021-10-03T15:44:00Z">
+      <w:ins w:id="108" w:author="Bonnie Heidel" w:date="2021-10-03T15:44:00Z">
         <w:r>
           <w:rPr>
             <w:rFonts w:ascii="Times New Roman" w:eastAsia="Times New Roman" w:hAnsi="Times New Roman" w:cs="Times New Roman"/>
@@ -13777,7 +13816,7 @@
       </w:pPr>
     </w:p>
     <w:sectPr>
-      <w:footerReference w:type="default" r:id="rId34"/>
+      <w:footerReference w:type="default" r:id="rId35"/>
       <w:pgSz w:w="12240" w:h="15840"/>
       <w:pgMar w:top="1440" w:right="1440" w:bottom="1440" w:left="1440" w:header="720" w:footer="720" w:gutter="0"/>
       <w:cols w:space="720"/>
@@ -13821,7 +13860,7 @@
       </w:r>
     </w:p>
   </w:comment>
-  <w:comment w:id="2" w:author="Bonnie L Heidel" w:date="2023-09-10T13:34:00Z" w:initials="BH">
+  <w:comment w:id="4" w:author="Bonnie L Heidel" w:date="2023-09-10T13:34:00Z" w:initials="BH">
     <w:p>
       <w:pPr>
         <w:pStyle w:val="CommentText"/>
@@ -13837,7 +13876,7 @@
       </w:r>
     </w:p>
   </w:comment>
-  <w:comment w:id="3" w:author="Bonnie L Heidel" w:date="2023-09-10T15:18:00Z" w:initials="BLH">
+  <w:comment w:id="5" w:author="Bonnie L Heidel" w:date="2023-09-10T15:18:00Z" w:initials="BLH">
     <w:p>
       <w:pPr>
         <w:pStyle w:val="CommentText"/>
@@ -13853,7 +13892,7 @@
       </w:r>
     </w:p>
   </w:comment>
-  <w:comment w:id="4" w:author="Bonnie L Heidel" w:date="2023-09-12T08:37:00Z" w:initials="BH">
+  <w:comment w:id="6" w:author="Bonnie L Heidel" w:date="2023-09-12T08:37:00Z" w:initials="BH">
     <w:p>
       <w:pPr>
         <w:pStyle w:val="CommentText"/>
@@ -13869,7 +13908,7 @@
       </w:r>
     </w:p>
   </w:comment>
-  <w:comment w:id="5" w:author="Bonnie L Heidel" w:date="2023-09-10T15:47:00Z" w:initials="BLH">
+  <w:comment w:id="7" w:author="Bonnie L Heidel" w:date="2023-09-10T15:47:00Z" w:initials="BLH">
     <w:p>
       <w:pPr>
         <w:pStyle w:val="CommentText"/>
@@ -13885,7 +13924,7 @@
       </w:r>
     </w:p>
   </w:comment>
-  <w:comment w:id="6" w:author="Bonnie Heidel" w:date="2021-08-29T15:55:00Z" w:initials="BLH">
+  <w:comment w:id="8" w:author="Bonnie Heidel" w:date="2021-08-29T15:55:00Z" w:initials="BLH">
     <w:p>
       <w:pPr>
         <w:pStyle w:val="CommentText"/>
@@ -13901,7 +13940,7 @@
       </w:r>
     </w:p>
   </w:comment>
-  <w:comment w:id="7" w:author="Bonnie Heidel" w:date="2021-10-03T13:48:00Z" w:initials="BLH">
+  <w:comment w:id="9" w:author="Bonnie Heidel" w:date="2021-10-03T13:48:00Z" w:initials="BLH">
     <w:p>
       <w:pPr>
         <w:pStyle w:val="CommentText"/>
@@ -13917,7 +13956,7 @@
       </w:r>
     </w:p>
   </w:comment>
-  <w:comment w:id="9" w:author="Bonnie Heidel" w:date="2021-08-29T16:46:00Z" w:initials="BLH">
+  <w:comment w:id="11" w:author="Bonnie Heidel" w:date="2021-08-29T16:46:00Z" w:initials="BLH">
     <w:p>
       <w:pPr>
         <w:pStyle w:val="CommentText"/>
@@ -13933,7 +13972,7 @@
       </w:r>
     </w:p>
   </w:comment>
-  <w:comment w:id="10" w:author="Bonnie L Heidel" w:date="2023-09-10T15:41:00Z" w:initials="BLH">
+  <w:comment w:id="12" w:author="Bonnie L Heidel" w:date="2023-09-10T15:41:00Z" w:initials="BLH">
     <w:p>
       <w:pPr>
         <w:pStyle w:val="CommentText"/>
@@ -13949,7 +13988,7 @@
       </w:r>
     </w:p>
   </w:comment>
-  <w:comment w:id="11" w:author="Bonnie L Heidel" w:date="2023-09-11T08:00:00Z" w:initials="BLH">
+  <w:comment w:id="13" w:author="Bonnie L Heidel" w:date="2023-09-11T08:00:00Z" w:initials="BLH">
     <w:p>
       <w:pPr>
         <w:pStyle w:val="CommentText"/>
@@ -13965,7 +14004,7 @@
       </w:r>
     </w:p>
   </w:comment>
-  <w:comment w:id="12" w:author="Bonnie Heidel" w:date="2021-10-03T13:45:00Z" w:initials="BLH">
+  <w:comment w:id="14" w:author="Bonnie Heidel" w:date="2021-10-03T13:45:00Z" w:initials="BLH">
     <w:p>
       <w:pPr>
         <w:pStyle w:val="CommentText"/>
@@ -13981,7 +14020,7 @@
       </w:r>
     </w:p>
   </w:comment>
-  <w:comment w:id="13" w:author="Bonnie L Heidel" w:date="2023-09-12T08:27:00Z" w:initials="BH">
+  <w:comment w:id="15" w:author="Bonnie L Heidel" w:date="2023-09-12T08:27:00Z" w:initials="BH">
     <w:p>
       <w:pPr>
         <w:pStyle w:val="CommentText"/>
@@ -13997,7 +14036,7 @@
       </w:r>
     </w:p>
   </w:comment>
-  <w:comment w:id="18" w:author="Bonnie" w:date="2021-10-11T19:41:00Z" w:initials="B">
+  <w:comment w:id="20" w:author="Bonnie" w:date="2021-10-11T19:41:00Z" w:initials="B">
     <w:p>
       <w:pPr>
         <w:pStyle w:val="CommentText"/>
@@ -14013,7 +14052,7 @@
       </w:r>
     </w:p>
   </w:comment>
-  <w:comment w:id="33" w:author="Bonnie" w:date="2021-10-11T20:04:00Z" w:initials="B">
+  <w:comment w:id="35" w:author="Bonnie" w:date="2021-10-11T20:04:00Z" w:initials="B">
     <w:p>
       <w:pPr>
         <w:pStyle w:val="CommentText"/>
@@ -14029,7 +14068,7 @@
       </w:r>
     </w:p>
   </w:comment>
-  <w:comment w:id="54" w:author="Bonnie L Heidel" w:date="2023-09-10T15:26:00Z" w:initials="BLH">
+  <w:comment w:id="56" w:author="Bonnie L Heidel" w:date="2023-09-10T15:26:00Z" w:initials="BLH">
     <w:p>
       <w:pPr>
         <w:pStyle w:val="CommentText"/>
@@ -14045,7 +14084,7 @@
       </w:r>
     </w:p>
   </w:comment>
-  <w:comment w:id="61" w:author="Bonnie L Heidel" w:date="2023-09-10T15:00:00Z" w:initials="BLH">
+  <w:comment w:id="63" w:author="Bonnie L Heidel" w:date="2023-09-10T15:00:00Z" w:initials="BLH">
     <w:p>
       <w:pPr>
         <w:pStyle w:val="CommentText"/>
@@ -14061,7 +14100,7 @@
       </w:r>
     </w:p>
   </w:comment>
-  <w:comment w:id="64" w:author="Bonnie L Heidel" w:date="2023-09-12T08:54:00Z" w:initials="BH">
+  <w:comment w:id="66" w:author="Bonnie L Heidel" w:date="2023-09-12T08:54:00Z" w:initials="BH">
     <w:p>
       <w:pPr>
         <w:pStyle w:val="CommentText"/>
@@ -14077,7 +14116,7 @@
       </w:r>
     </w:p>
   </w:comment>
-  <w:comment w:id="67" w:author="Bonnie L Heidel" w:date="2023-09-11T07:05:00Z" w:initials="BLH">
+  <w:comment w:id="69" w:author="Bonnie L Heidel" w:date="2023-09-11T07:05:00Z" w:initials="BLH">
     <w:p>
       <w:pPr>
         <w:pStyle w:val="CommentText"/>
@@ -14093,7 +14132,7 @@
       </w:r>
     </w:p>
   </w:comment>
-  <w:comment w:id="69" w:author="Bonnie Heidel" w:date="2021-10-03T15:59:00Z" w:initials="BLH">
+  <w:comment w:id="71" w:author="Bonnie Heidel" w:date="2021-10-03T15:59:00Z" w:initials="BLH">
     <w:p>
       <w:pPr>
         <w:pStyle w:val="CommentText"/>
@@ -14109,7 +14148,7 @@
       </w:r>
     </w:p>
   </w:comment>
-  <w:comment w:id="70" w:author="Bonnie L Heidel" w:date="2023-09-10T15:12:00Z" w:initials="BLH">
+  <w:comment w:id="72" w:author="Bonnie L Heidel" w:date="2023-09-10T15:12:00Z" w:initials="BLH">
     <w:p>
       <w:pPr>
         <w:pStyle w:val="CommentText"/>
@@ -14125,7 +14164,7 @@
       </w:r>
     </w:p>
   </w:comment>
-  <w:comment w:id="102" w:author="Bonnie L Heidel" w:date="2023-09-11T13:12:00Z" w:initials="BLH">
+  <w:comment w:id="104" w:author="Bonnie L Heidel" w:date="2023-09-11T13:12:00Z" w:initials="BLH">
     <w:p>
       <w:pPr>
         <w:pStyle w:val="CommentText"/>

</xml_diff>

<commit_message>
finalizing plots in draft for Bonnie
</commit_message>
<xml_diff>
--- a/COBP_PVAdraft_fromBonnie091323.docx
+++ b/COBP_PVAdraft_fromBonnie091323.docx
@@ -34,25 +34,7 @@
           <w:sz w:val="24"/>
           <w:szCs w:val="24"/>
         </w:rPr>
-        <w:t xml:space="preserve">using long-term monitoring </w:t>
-      </w:r>
-      <w:proofErr w:type="gramStart"/>
-      <w:r>
-        <w:rPr>
-          <w:rFonts w:ascii="Times New Roman" w:hAnsi="Times New Roman" w:cs="Times New Roman"/>
-          <w:sz w:val="24"/>
-          <w:szCs w:val="24"/>
-        </w:rPr>
-        <w:t>data</w:t>
-      </w:r>
-      <w:proofErr w:type="gramEnd"/>
-      <w:r>
-        <w:rPr>
-          <w:rFonts w:ascii="Times New Roman" w:hAnsi="Times New Roman" w:cs="Times New Roman"/>
-          <w:sz w:val="24"/>
-          <w:szCs w:val="24"/>
-        </w:rPr>
-        <w:t xml:space="preserve"> </w:t>
+        <w:t xml:space="preserve">using long-term monitoring data </w:t>
       </w:r>
     </w:p>
     <w:p>
@@ -98,9 +80,447 @@
           <w:sz w:val="24"/>
           <w:szCs w:val="24"/>
         </w:rPr>
-        <w:t xml:space="preserve">Oenothera </w:t>
-      </w:r>
-      <w:proofErr w:type="spellStart"/>
+        <w:t>Oenothera coloradensis</w:t>
+      </w:r>
+      <w:r>
+        <w:rPr>
+          <w:rFonts w:ascii="Times New Roman" w:hAnsi="Times New Roman" w:cs="Times New Roman"/>
+          <w:iCs/>
+          <w:sz w:val="24"/>
+          <w:szCs w:val="24"/>
+        </w:rPr>
+        <w:t xml:space="preserve"> (Colorado butterfly plant)</w:t>
+      </w:r>
+    </w:p>
+    <w:p>
+      <w:pPr>
+        <w:pStyle w:val="Heading1"/>
+      </w:pPr>
+      <w:r>
+        <w:t>Introduction</w:t>
+      </w:r>
+    </w:p>
+    <w:p>
+      <w:pPr>
+        <w:spacing w:after="0" w:line="240" w:lineRule="auto"/>
+        <w:ind w:firstLine="720"/>
+        <w:rPr>
+          <w:rFonts w:ascii="Times New Roman" w:hAnsi="Times New Roman" w:cs="Times New Roman"/>
+          <w:sz w:val="24"/>
+          <w:szCs w:val="24"/>
+        </w:rPr>
+      </w:pPr>
+      <w:r>
+        <w:rPr>
+          <w:rFonts w:ascii="Times New Roman" w:hAnsi="Times New Roman" w:cs="Times New Roman"/>
+          <w:sz w:val="24"/>
+          <w:szCs w:val="24"/>
+        </w:rPr>
+        <w:t xml:space="preserve">A quantitative population viability analysis (PVA) links measured vital rates </w:t>
+      </w:r>
+      <w:r>
+        <w:rPr>
+          <w:rFonts w:ascii="Times New Roman" w:hAnsi="Times New Roman" w:cs="Times New Roman"/>
+          <w:sz w:val="24"/>
+          <w:szCs w:val="24"/>
+        </w:rPr>
+        <w:t>with</w:t>
+      </w:r>
+      <w:r>
+        <w:rPr>
+          <w:rFonts w:ascii="Times New Roman" w:hAnsi="Times New Roman" w:cs="Times New Roman"/>
+          <w:sz w:val="24"/>
+          <w:szCs w:val="24"/>
+        </w:rPr>
+        <w:t xml:space="preserve"> environmental covariates to model response functions that </w:t>
+      </w:r>
+      <w:r>
+        <w:rPr>
+          <w:rFonts w:ascii="Times New Roman" w:hAnsi="Times New Roman" w:cs="Times New Roman"/>
+          <w:sz w:val="24"/>
+          <w:szCs w:val="24"/>
+        </w:rPr>
+        <w:t>can</w:t>
+      </w:r>
+      <w:r>
+        <w:rPr>
+          <w:rFonts w:ascii="Times New Roman" w:hAnsi="Times New Roman" w:cs="Times New Roman"/>
+          <w:sz w:val="24"/>
+          <w:szCs w:val="24"/>
+        </w:rPr>
+        <w:t xml:space="preserve"> forecast population trends and inform management </w:t>
+      </w:r>
+      <w:r>
+        <w:rPr>
+          <w:rFonts w:ascii="Times New Roman" w:hAnsi="Times New Roman" w:cs="Times New Roman"/>
+          <w:sz w:val="24"/>
+          <w:szCs w:val="24"/>
+        </w:rPr>
+        <w:t>or</w:t>
+      </w:r>
+      <w:r>
+        <w:rPr>
+          <w:rFonts w:ascii="Times New Roman" w:hAnsi="Times New Roman" w:cs="Times New Roman"/>
+          <w:sz w:val="24"/>
+          <w:szCs w:val="24"/>
+        </w:rPr>
+        <w:t xml:space="preserve"> regulatory action </w:t>
+      </w:r>
+      <w:r>
+        <w:rPr>
+          <w:rFonts w:ascii="Times New Roman" w:hAnsi="Times New Roman" w:cs="Times New Roman"/>
+          <w:sz w:val="24"/>
+          <w:szCs w:val="24"/>
+        </w:rPr>
+        <w:fldChar w:fldCharType="begin"/>
+      </w:r>
+      <w:r>
+        <w:rPr>
+          <w:rFonts w:ascii="Times New Roman" w:hAnsi="Times New Roman" w:cs="Times New Roman"/>
+          <w:sz w:val="24"/>
+          <w:szCs w:val="24"/>
+        </w:rPr>
+        <w:instrText xml:space="preserve"> ADDIN ZOTERO_ITEM CSL_CITATION {"citationID":"2pHBRlyn","properties":{"formattedCitation":"(Morris and Doak 2002)","plainCitation":"(Morris and Doak 2002)","noteIndex":0},"citationItems":[{"id":2425,"uris":["http://zotero.org/users/local/WrBWD4W6/items/2WM7VLSV"],"uri":["http://zotero.org/users/local/WrBWD4W6/items/2WM7VLSV"],"itemData":{"id":2425,"type":"article-journal","container-title":"Sinauer, Sunderland, Massachusetts, USA","title":"Quantitative conservation biology","author":[{"family":"Morris","given":"William F"},{"family":"Doak","given":"Daniel F"}],"issued":{"date-parts":[["2002"]]}}}],"schema":"https://github.com/citation-style-language/schema/raw/master/csl-citation.json"} </w:instrText>
+      </w:r>
+      <w:r>
+        <w:rPr>
+          <w:rFonts w:ascii="Times New Roman" w:hAnsi="Times New Roman" w:cs="Times New Roman"/>
+          <w:sz w:val="24"/>
+          <w:szCs w:val="24"/>
+        </w:rPr>
+        <w:fldChar w:fldCharType="separate"/>
+      </w:r>
+      <w:r>
+        <w:rPr>
+          <w:rFonts w:ascii="Times New Roman" w:hAnsi="Times New Roman" w:cs="Times New Roman"/>
+          <w:sz w:val="24"/>
+          <w:szCs w:val="24"/>
+        </w:rPr>
+        <w:t>(Morris and Doak 2002)</w:t>
+      </w:r>
+      <w:r>
+        <w:rPr>
+          <w:rFonts w:ascii="Times New Roman" w:hAnsi="Times New Roman" w:cs="Times New Roman"/>
+          <w:sz w:val="24"/>
+          <w:szCs w:val="24"/>
+        </w:rPr>
+        <w:fldChar w:fldCharType="end"/>
+      </w:r>
+      <w:r>
+        <w:rPr>
+          <w:rFonts w:ascii="Times New Roman" w:hAnsi="Times New Roman" w:cs="Times New Roman"/>
+          <w:sz w:val="24"/>
+          <w:szCs w:val="24"/>
+        </w:rPr>
+        <w:t xml:space="preserve">. </w:t>
+      </w:r>
+      <w:r>
+        <w:rPr>
+          <w:rFonts w:ascii="Times New Roman" w:hAnsi="Times New Roman" w:cs="Times New Roman"/>
+          <w:sz w:val="24"/>
+          <w:szCs w:val="24"/>
+        </w:rPr>
+        <w:t xml:space="preserve">When data are available, PVA provides one form of “objective, measurable criteria” (ESA) that may guide recovery plans of listed species </w:t>
+      </w:r>
+      <w:r>
+        <w:rPr>
+          <w:rFonts w:ascii="Times New Roman" w:hAnsi="Times New Roman" w:cs="Times New Roman"/>
+          <w:sz w:val="24"/>
+          <w:szCs w:val="24"/>
+        </w:rPr>
+        <w:fldChar w:fldCharType="begin"/>
+      </w:r>
+      <w:r>
+        <w:rPr>
+          <w:rFonts w:ascii="Times New Roman" w:hAnsi="Times New Roman" w:cs="Times New Roman"/>
+          <w:sz w:val="24"/>
+          <w:szCs w:val="24"/>
+        </w:rPr>
+        <w:instrText xml:space="preserve"> ADDIN ZOTERO_ITEM CSL_CITATION {"citationID":"IIVSPXNk","properties":{"formattedCitation":"(Boor 2014)","plainCitation":"(Boor 2014)","noteIndex":0},"citationItems":[{"id":2431,"uris":["http://zotero.org/users/local/WrBWD4W6/items/73Z3QES5"],"uri":["http://zotero.org/users/local/WrBWD4W6/items/73Z3QES5"],"itemData":{"id":2431,"type":"article-journal","abstract":"For species listed under the U.S. Endangered Species Act (ESA), the U.S. Fish and Wildlife Service and National Marine Fisheries Service are tasked with writing recovery plans that include “objective, measurable criteria” that define when a species is no longer at risk of extinction, but neither the act itself nor agency guidelines provide an explicit definition of objective, measurable criteria. Past reviews of recovery plans, including one published in 2012, show that many criteria lack quantitative metrics with clear biological rationale and are not meeting the measureable and objective mandate. I reviewed how objective, measureable criteria have been defined implicitly and explicitly in peer-reviewed literature, the ESA, other U.S. statutes, and legal decisions. Based on a synthesis of these sources, I propose the following 6 standards be used as minimum requirements for objective, measurable criteria: contain a quantitative threshold with calculable units, stipulate a timeframe over which they must be met, explicitly define the spatial extent or population to which they apply, specify a sampling procedure that includes sample size, specify a statistical significance level, and include justification by providing scientific evidence that the criteria define a species whose extinction risk has been reduced to the desired level. To meet these 6 standards, I suggest that recovery plans be explicitly guided by and organized around a population viability modeling framework even if data or agency resources are too limited to complete a viability model. When data and resources are available, recovery criteria can be developed from the population viability model results, but when data and resources are insufficient for model implementation, extinction risk thresholds can be used as criteria. A recovery-planning approach centered on viability modeling will also yield appropriately focused data-acquisition and monitoring plans and will facilitate a seamless transition from recovery planning to delisting. Un Marco de Referencia para Desarrollar Criterios de Recuperación Objetivos y Medibles para Especies Amenazadas y en Peligro","container-title":"Conservation Biology","DOI":"https://doi.org/10.1111/cobi.12155","ISSN":"1523-1739","issue":"1","language":"pt","note":"_eprint: https://conbio.onlinelibrary.wiley.com/doi/pdf/10.1111/cobi.12155","page":"33-43","source":"Wiley Online Library","title":"A Framework for Developing Objective and Measurable Recovery Criteria for Threatened and Endangered Species","volume":"28","author":[{"family":"Boor","given":"Gina K. Himes"}],"issued":{"date-parts":[["2014"]]}}}],"schema":"https://github.com/citation-style-language/schema/raw/master/csl-citation.json"} </w:instrText>
+      </w:r>
+      <w:r>
+        <w:rPr>
+          <w:rFonts w:ascii="Times New Roman" w:hAnsi="Times New Roman" w:cs="Times New Roman"/>
+          <w:sz w:val="24"/>
+          <w:szCs w:val="24"/>
+        </w:rPr>
+        <w:fldChar w:fldCharType="separate"/>
+      </w:r>
+      <w:r>
+        <w:rPr>
+          <w:rFonts w:ascii="Times New Roman" w:hAnsi="Times New Roman" w:cs="Times New Roman"/>
+          <w:sz w:val="24"/>
+          <w:szCs w:val="24"/>
+        </w:rPr>
+        <w:t>(Boor 2014)</w:t>
+      </w:r>
+      <w:r>
+        <w:rPr>
+          <w:rFonts w:ascii="Times New Roman" w:hAnsi="Times New Roman" w:cs="Times New Roman"/>
+          <w:sz w:val="24"/>
+          <w:szCs w:val="24"/>
+        </w:rPr>
+        <w:fldChar w:fldCharType="end"/>
+      </w:r>
+      <w:r>
+        <w:rPr>
+          <w:rFonts w:ascii="Times New Roman" w:hAnsi="Times New Roman" w:cs="Times New Roman"/>
+          <w:sz w:val="24"/>
+          <w:szCs w:val="24"/>
+        </w:rPr>
+        <w:t xml:space="preserve">. However, others advocate not to use a PVA in isolation as it may limit the scope of recovery </w:t>
+      </w:r>
+      <w:r>
+        <w:rPr>
+          <w:rFonts w:ascii="Times New Roman" w:hAnsi="Times New Roman" w:cs="Times New Roman"/>
+          <w:sz w:val="24"/>
+          <w:szCs w:val="24"/>
+        </w:rPr>
+        <w:t>or promote</w:t>
+      </w:r>
+      <w:r>
+        <w:rPr>
+          <w:rFonts w:ascii="Times New Roman" w:hAnsi="Times New Roman" w:cs="Times New Roman"/>
+          <w:sz w:val="24"/>
+          <w:szCs w:val="24"/>
+        </w:rPr>
+        <w:t xml:space="preserve"> overconfidence in modeled </w:t>
+      </w:r>
+      <w:r>
+        <w:rPr>
+          <w:rFonts w:ascii="Times New Roman" w:hAnsi="Times New Roman" w:cs="Times New Roman"/>
+          <w:sz w:val="24"/>
+          <w:szCs w:val="24"/>
+        </w:rPr>
+        <w:t xml:space="preserve">extinction </w:t>
+      </w:r>
+      <w:r>
+        <w:rPr>
+          <w:rFonts w:ascii="Times New Roman" w:hAnsi="Times New Roman" w:cs="Times New Roman"/>
+          <w:sz w:val="24"/>
+          <w:szCs w:val="24"/>
+        </w:rPr>
+        <w:t>thresholds based in part on the analyst’s</w:t>
+      </w:r>
+      <w:r>
+        <w:rPr>
+          <w:rFonts w:ascii="Times New Roman" w:hAnsi="Times New Roman" w:cs="Times New Roman"/>
+          <w:sz w:val="24"/>
+          <w:szCs w:val="24"/>
+        </w:rPr>
+        <w:t xml:space="preserve"> subjective</w:t>
+      </w:r>
+      <w:r>
+        <w:rPr>
+          <w:rFonts w:ascii="Times New Roman" w:hAnsi="Times New Roman" w:cs="Times New Roman"/>
+          <w:sz w:val="24"/>
+          <w:szCs w:val="24"/>
+        </w:rPr>
+        <w:t xml:space="preserve"> choices </w:t>
+      </w:r>
+      <w:r>
+        <w:rPr>
+          <w:rFonts w:ascii="Times New Roman" w:hAnsi="Times New Roman" w:cs="Times New Roman"/>
+          <w:sz w:val="24"/>
+          <w:szCs w:val="24"/>
+        </w:rPr>
+        <w:fldChar w:fldCharType="begin"/>
+      </w:r>
+      <w:r>
+        <w:rPr>
+          <w:rFonts w:ascii="Times New Roman" w:hAnsi="Times New Roman" w:cs="Times New Roman"/>
+          <w:sz w:val="24"/>
+          <w:szCs w:val="24"/>
+        </w:rPr>
+        <w:instrText xml:space="preserve"> ADDIN ZOTERO_ITEM CSL_CITATION {"citationID":"QXBIo5KN","properties":{"formattedCitation":"(Wolf et al. 2015)","plainCitation":"(Wolf et al. 2015)","noteIndex":0},"citationItems":[{"id":133,"uris":["http://zotero.org/users/local/WrBWD4W6/items/WM6AXHFY"],"uri":["http://zotero.org/users/local/WrBWD4W6/items/WM6AXHFY"],"itemData":{"id":133,"type":"article-journal","abstract":"Recovery criteria under the Endangered Species Act are the objective, measurable targets for determining whether the recovery of listed species has been achieved. Existing criteria have been criticized as inconsistent and poorly supported. Recent proposals for improving those criteria have recommended framing them around population viability analysis (PVA) and setting criteria on the basis of extinction risk thresholds. Used in isolation, however, a PVA-centered approach is prone to limiting the scope of recovery, is too data intensive to be useful for most species, and risks misrepresenting normative recovery thresholds as objective. We recommend a framework based on the three Rs—the ecological principles of representation, resiliency, and redundancy—which makes use of multiple analytical approaches for setting recovery targets, including PVA when appropriate. We argue that the three Rs framework better fulfills the ESA’s comprehensive recovery mandates for achieving geographic representation, ecosystem conservation, and threats abatement while overcoming data and budget limitations pervasive in recovery planning today.","container-title":"BioScience","DOI":"10.1093/biosci/biu218","ISSN":"1525-3244, 0006-3568","issue":"2","language":"en","page":"200-207","source":"DOI.org (Crossref)","title":"Beyond PVA: Why Recovery under the Endangered Species Act Is More than Population Viability","title-short":"Beyond PVA","volume":"65","author":[{"family":"Wolf","given":"Shaye"},{"family":"Hartl","given":"Brett"},{"family":"Carroll","given":"Carlos"},{"family":"Neel","given":"Maile C."},{"family":"Greenwald","given":"D. Noah"}],"issued":{"date-parts":[["2015",2,1]]}}}],"schema":"https://github.com/citation-style-language/schema/raw/master/csl-citation.json"} </w:instrText>
+      </w:r>
+      <w:r>
+        <w:rPr>
+          <w:rFonts w:ascii="Times New Roman" w:hAnsi="Times New Roman" w:cs="Times New Roman"/>
+          <w:sz w:val="24"/>
+          <w:szCs w:val="24"/>
+        </w:rPr>
+        <w:fldChar w:fldCharType="separate"/>
+      </w:r>
+      <w:r>
+        <w:rPr>
+          <w:rFonts w:ascii="Times New Roman" w:hAnsi="Times New Roman" w:cs="Times New Roman"/>
+          <w:sz w:val="24"/>
+          <w:szCs w:val="24"/>
+        </w:rPr>
+        <w:t>(Wolf et al. 2015)</w:t>
+      </w:r>
+      <w:r>
+        <w:rPr>
+          <w:rFonts w:ascii="Times New Roman" w:hAnsi="Times New Roman" w:cs="Times New Roman"/>
+          <w:sz w:val="24"/>
+          <w:szCs w:val="24"/>
+        </w:rPr>
+        <w:fldChar w:fldCharType="end"/>
+      </w:r>
+      <w:r>
+        <w:rPr>
+          <w:rFonts w:ascii="Times New Roman" w:hAnsi="Times New Roman" w:cs="Times New Roman"/>
+          <w:sz w:val="24"/>
+          <w:szCs w:val="24"/>
+        </w:rPr>
+        <w:t xml:space="preserve">. </w:t>
+      </w:r>
+      <w:r>
+        <w:rPr>
+          <w:rFonts w:ascii="Times New Roman" w:hAnsi="Times New Roman" w:cs="Times New Roman"/>
+          <w:sz w:val="24"/>
+          <w:szCs w:val="24"/>
+        </w:rPr>
+        <w:t>In place of calculating extinction risk, w</w:t>
+      </w:r>
+      <w:r>
+        <w:rPr>
+          <w:rFonts w:ascii="Times New Roman" w:hAnsi="Times New Roman" w:cs="Times New Roman"/>
+          <w:sz w:val="24"/>
+          <w:szCs w:val="24"/>
+        </w:rPr>
+        <w:t xml:space="preserve">e provide a focused PVA </w:t>
+      </w:r>
+      <w:r>
+        <w:rPr>
+          <w:rFonts w:ascii="Times New Roman" w:hAnsi="Times New Roman" w:cs="Times New Roman"/>
+          <w:sz w:val="24"/>
+          <w:szCs w:val="24"/>
+        </w:rPr>
+        <w:t xml:space="preserve">on </w:t>
+      </w:r>
+      <w:r>
+        <w:rPr>
+          <w:rFonts w:ascii="Times New Roman" w:hAnsi="Times New Roman" w:cs="Times New Roman"/>
+          <w:sz w:val="24"/>
+          <w:szCs w:val="24"/>
+        </w:rPr>
+        <w:t>two aspects</w:t>
+      </w:r>
+      <w:r>
+        <w:rPr>
+          <w:rFonts w:ascii="Times New Roman" w:hAnsi="Times New Roman" w:cs="Times New Roman"/>
+          <w:sz w:val="24"/>
+          <w:szCs w:val="24"/>
+        </w:rPr>
+        <w:t xml:space="preserve"> of a rare species</w:t>
+      </w:r>
+      <w:r>
+        <w:rPr>
+          <w:rFonts w:ascii="Times New Roman" w:hAnsi="Times New Roman" w:cs="Times New Roman"/>
+          <w:sz w:val="24"/>
+          <w:szCs w:val="24"/>
+        </w:rPr>
+        <w:t>’</w:t>
+      </w:r>
+      <w:r>
+        <w:rPr>
+          <w:rFonts w:ascii="Times New Roman" w:hAnsi="Times New Roman" w:cs="Times New Roman"/>
+          <w:sz w:val="24"/>
+          <w:szCs w:val="24"/>
+        </w:rPr>
+        <w:t xml:space="preserve"> population regulation</w:t>
+      </w:r>
+      <w:r>
+        <w:rPr>
+          <w:rFonts w:ascii="Times New Roman" w:hAnsi="Times New Roman" w:cs="Times New Roman"/>
+          <w:sz w:val="24"/>
+          <w:szCs w:val="24"/>
+        </w:rPr>
+        <w:t>, including density-dependence and climate covariance,</w:t>
+      </w:r>
+      <w:r>
+        <w:rPr>
+          <w:rFonts w:ascii="Times New Roman" w:hAnsi="Times New Roman" w:cs="Times New Roman"/>
+          <w:sz w:val="24"/>
+          <w:szCs w:val="24"/>
+        </w:rPr>
+        <w:t xml:space="preserve"> that may </w:t>
+      </w:r>
+      <w:r>
+        <w:rPr>
+          <w:rFonts w:ascii="Times New Roman" w:hAnsi="Times New Roman" w:cs="Times New Roman"/>
+          <w:sz w:val="24"/>
+          <w:szCs w:val="24"/>
+        </w:rPr>
+        <w:t xml:space="preserve">inform </w:t>
+      </w:r>
+      <w:r>
+        <w:rPr>
+          <w:rFonts w:ascii="Times New Roman" w:hAnsi="Times New Roman" w:cs="Times New Roman"/>
+          <w:sz w:val="24"/>
+          <w:szCs w:val="24"/>
+        </w:rPr>
+        <w:t>P</w:t>
+      </w:r>
+      <w:r>
+        <w:rPr>
+          <w:rFonts w:ascii="Times New Roman" w:hAnsi="Times New Roman" w:cs="Times New Roman"/>
+          <w:sz w:val="24"/>
+          <w:szCs w:val="24"/>
+        </w:rPr>
+        <w:t>ost</w:t>
+      </w:r>
+      <w:r>
+        <w:rPr>
+          <w:rFonts w:ascii="Times New Roman" w:hAnsi="Times New Roman" w:cs="Times New Roman"/>
+          <w:sz w:val="24"/>
+          <w:szCs w:val="24"/>
+        </w:rPr>
+        <w:t xml:space="preserve"> D</w:t>
+      </w:r>
+      <w:r>
+        <w:rPr>
+          <w:rFonts w:ascii="Times New Roman" w:hAnsi="Times New Roman" w:cs="Times New Roman"/>
+          <w:sz w:val="24"/>
+          <w:szCs w:val="24"/>
+        </w:rPr>
+        <w:t xml:space="preserve">elisting </w:t>
+      </w:r>
+      <w:r>
+        <w:rPr>
+          <w:rFonts w:ascii="Times New Roman" w:hAnsi="Times New Roman" w:cs="Times New Roman"/>
+          <w:sz w:val="24"/>
+          <w:szCs w:val="24"/>
+        </w:rPr>
+        <w:t>M</w:t>
+      </w:r>
+      <w:r>
+        <w:rPr>
+          <w:rFonts w:ascii="Times New Roman" w:hAnsi="Times New Roman" w:cs="Times New Roman"/>
+          <w:sz w:val="24"/>
+          <w:szCs w:val="24"/>
+        </w:rPr>
+        <w:t>onitoring</w:t>
+      </w:r>
+      <w:r>
+        <w:rPr>
+          <w:rFonts w:ascii="Times New Roman" w:hAnsi="Times New Roman" w:cs="Times New Roman"/>
+          <w:sz w:val="24"/>
+          <w:szCs w:val="24"/>
+        </w:rPr>
+        <w:t>.</w:t>
+      </w:r>
+    </w:p>
+    <w:p>
+      <w:pPr>
+        <w:spacing w:after="0" w:line="240" w:lineRule="auto"/>
+        <w:ind w:firstLine="720"/>
+        <w:rPr>
+          <w:rFonts w:ascii="Times New Roman" w:hAnsi="Times New Roman" w:cs="Times New Roman"/>
+          <w:sz w:val="24"/>
+          <w:szCs w:val="24"/>
+        </w:rPr>
+      </w:pPr>
+      <w:r>
+        <w:rPr>
+          <w:rFonts w:ascii="Times New Roman" w:hAnsi="Times New Roman" w:cs="Times New Roman"/>
+          <w:sz w:val="24"/>
+          <w:szCs w:val="24"/>
+        </w:rPr>
+        <w:t>Colorado butterfly plant (</w:t>
+      </w:r>
       <w:r>
         <w:rPr>
           <w:rFonts w:ascii="Times New Roman" w:hAnsi="Times New Roman" w:cs="Times New Roman"/>
@@ -109,25 +529,451 @@
           <w:sz w:val="24"/>
           <w:szCs w:val="24"/>
         </w:rPr>
+        <w:t xml:space="preserve">Oenothera coloradensis </w:t>
+      </w:r>
+      <w:r>
+        <w:rPr>
+          <w:rFonts w:ascii="Times New Roman" w:hAnsi="Times New Roman" w:cs="Times New Roman"/>
+          <w:sz w:val="24"/>
+          <w:szCs w:val="24"/>
+        </w:rPr>
+        <w:t xml:space="preserve">(Rydberg) W.L. Wagner &amp; Hoch; syn. </w:t>
+      </w:r>
+      <w:r>
+        <w:rPr>
+          <w:rFonts w:ascii="Times New Roman" w:hAnsi="Times New Roman" w:cs="Times New Roman"/>
+          <w:i/>
+          <w:iCs/>
+          <w:sz w:val="24"/>
+          <w:szCs w:val="24"/>
+        </w:rPr>
+        <w:t>Gaura neomexicana</w:t>
+      </w:r>
+      <w:r>
+        <w:rPr>
+          <w:rFonts w:ascii="Times New Roman" w:hAnsi="Times New Roman" w:cs="Times New Roman"/>
+          <w:sz w:val="24"/>
+          <w:szCs w:val="24"/>
+        </w:rPr>
+        <w:t xml:space="preserve"> Woot. ssp. </w:t>
+      </w:r>
+      <w:r>
+        <w:rPr>
+          <w:rFonts w:ascii="Times New Roman" w:hAnsi="Times New Roman" w:cs="Times New Roman"/>
+          <w:i/>
+          <w:iCs/>
+          <w:sz w:val="24"/>
+          <w:szCs w:val="24"/>
+        </w:rPr>
         <w:t>coloradensis</w:t>
       </w:r>
-      <w:proofErr w:type="spellEnd"/>
-      <w:r>
-        <w:rPr>
-          <w:rFonts w:ascii="Times New Roman" w:hAnsi="Times New Roman" w:cs="Times New Roman"/>
-          <w:iCs/>
-          <w:sz w:val="24"/>
-          <w:szCs w:val="24"/>
-        </w:rPr>
-        <w:t xml:space="preserve"> (Colorado butterfly plant)</w:t>
-      </w:r>
-    </w:p>
-    <w:p>
-      <w:pPr>
-        <w:pStyle w:val="Heading1"/>
-      </w:pPr>
-      <w:r>
-        <w:t>Introduction</w:t>
+      <w:r>
+        <w:rPr>
+          <w:rFonts w:ascii="Times New Roman" w:hAnsi="Times New Roman" w:cs="Times New Roman"/>
+          <w:sz w:val="24"/>
+          <w:szCs w:val="24"/>
+        </w:rPr>
+        <w:t xml:space="preserve"> (Rydb.) Raven &amp; Gregory) </w:t>
+      </w:r>
+      <w:r>
+        <w:rPr>
+          <w:rFonts w:ascii="Times New Roman" w:hAnsi="Times New Roman" w:cs="Times New Roman"/>
+          <w:sz w:val="24"/>
+          <w:szCs w:val="24"/>
+        </w:rPr>
+        <w:t xml:space="preserve">was listed as Threatened under the Endangered Species Act (USFWS 2000). </w:t>
+      </w:r>
+      <w:r>
+        <w:rPr>
+          <w:rFonts w:ascii="Times New Roman" w:hAnsi="Times New Roman" w:cs="Times New Roman"/>
+          <w:sz w:val="24"/>
+          <w:szCs w:val="24"/>
+        </w:rPr>
+        <w:t>Its rarity throughout its range has long been recognized (Dorn 197</w:t>
+      </w:r>
+      <w:r>
+        <w:rPr>
+          <w:rFonts w:ascii="Times New Roman" w:hAnsi="Times New Roman" w:cs="Times New Roman"/>
+          <w:sz w:val="24"/>
+          <w:szCs w:val="24"/>
+        </w:rPr>
+        <w:t>7</w:t>
+      </w:r>
+      <w:r>
+        <w:rPr>
+          <w:rFonts w:ascii="Times New Roman" w:hAnsi="Times New Roman" w:cs="Times New Roman"/>
+          <w:sz w:val="24"/>
+          <w:szCs w:val="24"/>
+        </w:rPr>
+        <w:t>)</w:t>
+      </w:r>
+      <w:r>
+        <w:rPr>
+          <w:rFonts w:ascii="Times New Roman" w:hAnsi="Times New Roman" w:cs="Times New Roman"/>
+          <w:sz w:val="24"/>
+          <w:szCs w:val="24"/>
+        </w:rPr>
+        <w:t xml:space="preserve">. </w:t>
+      </w:r>
+      <w:r>
+        <w:rPr>
+          <w:rFonts w:ascii="Times New Roman" w:hAnsi="Times New Roman" w:cs="Times New Roman"/>
+          <w:sz w:val="24"/>
+          <w:szCs w:val="24"/>
+        </w:rPr>
+        <w:t>It was recently delisted due to the resiliency of populations</w:t>
+      </w:r>
+      <w:r>
+        <w:rPr>
+          <w:rFonts w:ascii="Times New Roman" w:hAnsi="Times New Roman" w:cs="Times New Roman"/>
+          <w:sz w:val="24"/>
+          <w:szCs w:val="24"/>
+        </w:rPr>
+        <w:t xml:space="preserve"> in rebounding from low numbers</w:t>
+      </w:r>
+      <w:r>
+        <w:rPr>
+          <w:rFonts w:ascii="Times New Roman" w:hAnsi="Times New Roman" w:cs="Times New Roman"/>
+          <w:sz w:val="24"/>
+          <w:szCs w:val="24"/>
+        </w:rPr>
+        <w:t xml:space="preserve"> and </w:t>
+      </w:r>
+      <w:r>
+        <w:rPr>
+          <w:rFonts w:ascii="Times New Roman" w:hAnsi="Times New Roman" w:cs="Times New Roman"/>
+          <w:sz w:val="24"/>
+          <w:szCs w:val="24"/>
+        </w:rPr>
+        <w:t>the redundancy/representation reflected in</w:t>
+      </w:r>
+      <w:r>
+        <w:rPr>
+          <w:rFonts w:ascii="Times New Roman" w:hAnsi="Times New Roman" w:cs="Times New Roman"/>
+          <w:sz w:val="24"/>
+          <w:szCs w:val="24"/>
+        </w:rPr>
+        <w:t xml:space="preserve"> discovery of </w:t>
+      </w:r>
+      <w:r>
+        <w:rPr>
+          <w:rFonts w:ascii="Times New Roman" w:hAnsi="Times New Roman" w:cs="Times New Roman"/>
+          <w:sz w:val="24"/>
+          <w:szCs w:val="24"/>
+        </w:rPr>
+        <w:t xml:space="preserve">a large </w:t>
+      </w:r>
+      <w:r>
+        <w:rPr>
+          <w:rFonts w:ascii="Times New Roman" w:hAnsi="Times New Roman" w:cs="Times New Roman"/>
+          <w:sz w:val="24"/>
+          <w:szCs w:val="24"/>
+        </w:rPr>
+        <w:t>additional population after its listing</w:t>
+      </w:r>
+      <w:r>
+        <w:rPr>
+          <w:rFonts w:ascii="Times New Roman" w:hAnsi="Times New Roman" w:cs="Times New Roman"/>
+          <w:sz w:val="24"/>
+          <w:szCs w:val="24"/>
+        </w:rPr>
+        <w:t xml:space="preserve"> </w:t>
+      </w:r>
+      <w:r>
+        <w:rPr>
+          <w:rFonts w:ascii="Times New Roman" w:hAnsi="Times New Roman" w:cs="Times New Roman"/>
+          <w:sz w:val="24"/>
+          <w:szCs w:val="24"/>
+        </w:rPr>
+        <w:fldChar w:fldCharType="begin"/>
+      </w:r>
+      <w:r>
+        <w:rPr>
+          <w:rFonts w:ascii="Times New Roman" w:hAnsi="Times New Roman" w:cs="Times New Roman"/>
+          <w:sz w:val="24"/>
+          <w:szCs w:val="24"/>
+        </w:rPr>
+        <w:instrText xml:space="preserve"> ADDIN ZOTERO_ITEM CSL_CITATION {"citationID":"hX94qd86","properties":{"formattedCitation":"(USFWS 2019)","plainCitation":"(USFWS 2019)","noteIndex":0},"citationItems":[{"id":2491,"uris":["http://zotero.org/users/local/WrBWD4W6/items/2SS6UIH6"],"uri":["http://zotero.org/users/local/WrBWD4W6/items/2SS6UIH6"],"itemData":{"id":2491,"type":"article-journal","container-title":"Federal Register","issue":"214","page":"59570-59588","title":"Endangered and Threatened Wildlife and Plants; Removing Oenothera coloradensis (Colorado Butterfly Plant) From the Federal List of Endangered and Threatened Plants","volume":"84","author":[{"literal":"USFWS"}],"issued":{"date-parts":[["2019",11,5]]}}}],"schema":"https://github.com/citation-style-language/schema/raw/master/csl-citation.json"} </w:instrText>
+      </w:r>
+      <w:r>
+        <w:rPr>
+          <w:rFonts w:ascii="Times New Roman" w:hAnsi="Times New Roman" w:cs="Times New Roman"/>
+          <w:sz w:val="24"/>
+          <w:szCs w:val="24"/>
+        </w:rPr>
+        <w:fldChar w:fldCharType="separate"/>
+      </w:r>
+      <w:r>
+        <w:rPr>
+          <w:rFonts w:ascii="Times New Roman" w:hAnsi="Times New Roman" w:cs="Times New Roman"/>
+          <w:sz w:val="24"/>
+          <w:szCs w:val="24"/>
+        </w:rPr>
+        <w:t>(USFWS 2019)</w:t>
+      </w:r>
+      <w:r>
+        <w:rPr>
+          <w:rFonts w:ascii="Times New Roman" w:hAnsi="Times New Roman" w:cs="Times New Roman"/>
+          <w:sz w:val="24"/>
+          <w:szCs w:val="24"/>
+        </w:rPr>
+        <w:fldChar w:fldCharType="end"/>
+      </w:r>
+      <w:r>
+        <w:rPr>
+          <w:rFonts w:ascii="Times New Roman" w:hAnsi="Times New Roman" w:cs="Times New Roman"/>
+          <w:sz w:val="24"/>
+          <w:szCs w:val="24"/>
+        </w:rPr>
+        <w:t xml:space="preserve">. </w:t>
+      </w:r>
+      <w:r>
+        <w:rPr>
+          <w:rFonts w:ascii="Times New Roman" w:hAnsi="Times New Roman" w:cs="Times New Roman"/>
+          <w:sz w:val="24"/>
+          <w:szCs w:val="24"/>
+        </w:rPr>
+        <w:t>Long-term viability under climate change was considered</w:t>
+      </w:r>
+      <w:r>
+        <w:rPr>
+          <w:rFonts w:ascii="Times New Roman" w:hAnsi="Times New Roman" w:cs="Times New Roman"/>
+          <w:sz w:val="24"/>
+          <w:szCs w:val="24"/>
+        </w:rPr>
+        <w:t xml:space="preserve"> in </w:t>
+      </w:r>
+      <w:r>
+        <w:rPr>
+          <w:rFonts w:ascii="Times New Roman" w:hAnsi="Times New Roman" w:cs="Times New Roman"/>
+          <w:sz w:val="24"/>
+          <w:szCs w:val="24"/>
+        </w:rPr>
+        <w:t>evaluating</w:t>
+      </w:r>
+      <w:r>
+        <w:rPr>
+          <w:rFonts w:ascii="Times New Roman" w:hAnsi="Times New Roman" w:cs="Times New Roman"/>
+          <w:sz w:val="24"/>
+          <w:szCs w:val="24"/>
+        </w:rPr>
+        <w:t xml:space="preserve"> resiliency, redundancy, and representation</w:t>
+      </w:r>
+      <w:r>
+        <w:rPr>
+          <w:rFonts w:ascii="Times New Roman" w:hAnsi="Times New Roman" w:cs="Times New Roman"/>
+          <w:sz w:val="24"/>
+          <w:szCs w:val="24"/>
+        </w:rPr>
+        <w:t>. Factors including</w:t>
+      </w:r>
+      <w:r>
+        <w:rPr>
+          <w:rFonts w:ascii="Times New Roman" w:hAnsi="Times New Roman" w:cs="Times New Roman"/>
+          <w:sz w:val="24"/>
+          <w:szCs w:val="24"/>
+        </w:rPr>
+        <w:t xml:space="preserve"> long-term climate change w</w:t>
+      </w:r>
+      <w:r>
+        <w:rPr>
+          <w:rFonts w:ascii="Times New Roman" w:hAnsi="Times New Roman" w:cs="Times New Roman"/>
+          <w:sz w:val="24"/>
+          <w:szCs w:val="24"/>
+        </w:rPr>
+        <w:t>ere</w:t>
+      </w:r>
+      <w:r>
+        <w:rPr>
+          <w:rFonts w:ascii="Times New Roman" w:hAnsi="Times New Roman" w:cs="Times New Roman"/>
+          <w:sz w:val="24"/>
+          <w:szCs w:val="24"/>
+        </w:rPr>
+        <w:t xml:space="preserve"> interpreted as not a threat</w:t>
+      </w:r>
+      <w:r>
+        <w:rPr>
+          <w:rFonts w:ascii="Times New Roman" w:hAnsi="Times New Roman" w:cs="Times New Roman"/>
+          <w:sz w:val="24"/>
+          <w:szCs w:val="24"/>
+        </w:rPr>
+        <w:t xml:space="preserve"> </w:t>
+      </w:r>
+      <w:r>
+        <w:rPr>
+          <w:rFonts w:ascii="Times New Roman" w:hAnsi="Times New Roman" w:cs="Times New Roman"/>
+          <w:sz w:val="24"/>
+          <w:szCs w:val="24"/>
+        </w:rPr>
+        <w:t>(</w:t>
+      </w:r>
+      <w:r>
+        <w:rPr>
+          <w:rFonts w:ascii="Times New Roman" w:hAnsi="Times New Roman" w:cs="Times New Roman"/>
+          <w:sz w:val="24"/>
+          <w:szCs w:val="24"/>
+        </w:rPr>
+        <w:t>USFWS 2017</w:t>
+      </w:r>
+      <w:r>
+        <w:rPr>
+          <w:rFonts w:ascii="Times New Roman" w:hAnsi="Times New Roman" w:cs="Times New Roman"/>
+          <w:sz w:val="24"/>
+          <w:szCs w:val="24"/>
+        </w:rPr>
+        <w:t>a, b, 2019</w:t>
+      </w:r>
+      <w:r>
+        <w:rPr>
+          <w:rFonts w:ascii="Times New Roman" w:hAnsi="Times New Roman" w:cs="Times New Roman"/>
+          <w:sz w:val="24"/>
+          <w:szCs w:val="24"/>
+        </w:rPr>
+        <w:t>)</w:t>
+      </w:r>
+      <w:r>
+        <w:rPr>
+          <w:rFonts w:ascii="Times New Roman" w:hAnsi="Times New Roman" w:cs="Times New Roman"/>
+          <w:sz w:val="24"/>
+          <w:szCs w:val="24"/>
+        </w:rPr>
+        <w:t>.</w:t>
+      </w:r>
+      <w:r>
+        <w:rPr>
+          <w:rFonts w:ascii="Times New Roman" w:hAnsi="Times New Roman" w:cs="Times New Roman"/>
+          <w:sz w:val="24"/>
+          <w:szCs w:val="24"/>
+        </w:rPr>
+        <w:t xml:space="preserve"> Resilience </w:t>
+      </w:r>
+      <w:r>
+        <w:rPr>
+          <w:rFonts w:ascii="Times New Roman" w:hAnsi="Times New Roman" w:cs="Times New Roman"/>
+          <w:sz w:val="24"/>
+          <w:szCs w:val="24"/>
+        </w:rPr>
+        <w:t>to environmental stochasticity</w:t>
+      </w:r>
+      <w:r>
+        <w:rPr>
+          <w:rFonts w:ascii="Times New Roman" w:hAnsi="Times New Roman" w:cs="Times New Roman"/>
+          <w:sz w:val="24"/>
+          <w:szCs w:val="24"/>
+        </w:rPr>
+        <w:t xml:space="preserve">, and presumably </w:t>
+      </w:r>
+      <w:r>
+        <w:rPr>
+          <w:rFonts w:ascii="Times New Roman" w:hAnsi="Times New Roman" w:cs="Times New Roman"/>
+          <w:sz w:val="24"/>
+          <w:szCs w:val="24"/>
+        </w:rPr>
+        <w:t xml:space="preserve">to </w:t>
+      </w:r>
+      <w:r>
+        <w:rPr>
+          <w:rFonts w:ascii="Times New Roman" w:hAnsi="Times New Roman" w:cs="Times New Roman"/>
+          <w:sz w:val="24"/>
+          <w:szCs w:val="24"/>
+        </w:rPr>
+        <w:t xml:space="preserve">climate change, </w:t>
+      </w:r>
+      <w:r>
+        <w:rPr>
+          <w:rFonts w:ascii="Times New Roman" w:hAnsi="Times New Roman" w:cs="Times New Roman"/>
+          <w:sz w:val="24"/>
+          <w:szCs w:val="24"/>
+        </w:rPr>
+        <w:t xml:space="preserve">comes from </w:t>
+      </w:r>
+      <w:r>
+        <w:rPr>
+          <w:rFonts w:ascii="Times New Roman" w:hAnsi="Times New Roman" w:cs="Times New Roman"/>
+          <w:sz w:val="24"/>
+          <w:szCs w:val="24"/>
+        </w:rPr>
+        <w:t>prolonged dormancy in the seedbank</w:t>
+      </w:r>
+      <w:r>
+        <w:rPr>
+          <w:rFonts w:ascii="Times New Roman" w:hAnsi="Times New Roman" w:cs="Times New Roman"/>
+          <w:sz w:val="24"/>
+          <w:szCs w:val="24"/>
+        </w:rPr>
+        <w:t>,</w:t>
+      </w:r>
+      <w:r>
+        <w:rPr>
+          <w:rFonts w:ascii="Times New Roman" w:hAnsi="Times New Roman" w:cs="Times New Roman"/>
+          <w:sz w:val="24"/>
+          <w:szCs w:val="24"/>
+        </w:rPr>
+        <w:t xml:space="preserve"> the</w:t>
+      </w:r>
+      <w:r>
+        <w:rPr>
+          <w:rFonts w:ascii="Times New Roman" w:hAnsi="Times New Roman" w:cs="Times New Roman"/>
+          <w:sz w:val="24"/>
+          <w:szCs w:val="24"/>
+        </w:rPr>
+        <w:t xml:space="preserve"> ability </w:t>
+      </w:r>
+      <w:r>
+        <w:rPr>
+          <w:rFonts w:ascii="Times New Roman" w:hAnsi="Times New Roman" w:cs="Times New Roman"/>
+          <w:sz w:val="24"/>
+          <w:szCs w:val="24"/>
+        </w:rPr>
+        <w:t xml:space="preserve">of rosettes </w:t>
+      </w:r>
+      <w:r>
+        <w:rPr>
+          <w:rFonts w:ascii="Times New Roman" w:hAnsi="Times New Roman" w:cs="Times New Roman"/>
+          <w:sz w:val="24"/>
+          <w:szCs w:val="24"/>
+        </w:rPr>
+        <w:t>to delay flowering until favorable years</w:t>
+      </w:r>
+      <w:r>
+        <w:rPr>
+          <w:rFonts w:ascii="Times New Roman" w:hAnsi="Times New Roman" w:cs="Times New Roman"/>
+          <w:sz w:val="24"/>
+          <w:szCs w:val="24"/>
+        </w:rPr>
+        <w:t xml:space="preserve">, and ecological amplitude that enables it to respond to varying </w:t>
+      </w:r>
+      <w:r>
+        <w:rPr>
+          <w:rFonts w:ascii="Times New Roman" w:hAnsi="Times New Roman" w:cs="Times New Roman"/>
+          <w:sz w:val="24"/>
+          <w:szCs w:val="24"/>
+        </w:rPr>
+        <w:t xml:space="preserve">annual </w:t>
+      </w:r>
+      <w:r>
+        <w:rPr>
+          <w:rFonts w:ascii="Times New Roman" w:hAnsi="Times New Roman" w:cs="Times New Roman"/>
+          <w:sz w:val="24"/>
+          <w:szCs w:val="24"/>
+        </w:rPr>
+        <w:t>conditions</w:t>
+      </w:r>
+      <w:r>
+        <w:rPr>
+          <w:rFonts w:ascii="Times New Roman" w:hAnsi="Times New Roman" w:cs="Times New Roman"/>
+          <w:sz w:val="24"/>
+          <w:szCs w:val="24"/>
+        </w:rPr>
+        <w:t>.</w:t>
+      </w:r>
+      <w:r>
+        <w:rPr>
+          <w:rFonts w:ascii="Times New Roman" w:hAnsi="Times New Roman" w:cs="Times New Roman"/>
+          <w:sz w:val="24"/>
+          <w:szCs w:val="24"/>
+        </w:rPr>
+        <w:t xml:space="preserve"> </w:t>
       </w:r>
     </w:p>
     <w:p>
@@ -146,55 +992,265 @@
           <w:sz w:val="24"/>
           <w:szCs w:val="24"/>
         </w:rPr>
-        <w:t xml:space="preserve">A quantitative population viability analysis (PVA) links measured vital rates </w:t>
-      </w:r>
-      <w:r>
-        <w:rPr>
-          <w:rFonts w:ascii="Times New Roman" w:hAnsi="Times New Roman" w:cs="Times New Roman"/>
-          <w:sz w:val="24"/>
-          <w:szCs w:val="24"/>
-        </w:rPr>
-        <w:t>with</w:t>
-      </w:r>
-      <w:r>
-        <w:rPr>
-          <w:rFonts w:ascii="Times New Roman" w:hAnsi="Times New Roman" w:cs="Times New Roman"/>
-          <w:sz w:val="24"/>
-          <w:szCs w:val="24"/>
-        </w:rPr>
-        <w:t xml:space="preserve"> environmental covariates to model response functions that </w:t>
-      </w:r>
-      <w:r>
-        <w:rPr>
-          <w:rFonts w:ascii="Times New Roman" w:hAnsi="Times New Roman" w:cs="Times New Roman"/>
-          <w:sz w:val="24"/>
-          <w:szCs w:val="24"/>
-        </w:rPr>
-        <w:t>can</w:t>
-      </w:r>
-      <w:r>
-        <w:rPr>
-          <w:rFonts w:ascii="Times New Roman" w:hAnsi="Times New Roman" w:cs="Times New Roman"/>
-          <w:sz w:val="24"/>
-          <w:szCs w:val="24"/>
-        </w:rPr>
-        <w:t xml:space="preserve"> forecast population trends and inform management </w:t>
-      </w:r>
-      <w:r>
-        <w:rPr>
-          <w:rFonts w:ascii="Times New Roman" w:hAnsi="Times New Roman" w:cs="Times New Roman"/>
-          <w:sz w:val="24"/>
-          <w:szCs w:val="24"/>
-        </w:rPr>
-        <w:t>or</w:t>
-      </w:r>
-      <w:r>
-        <w:rPr>
-          <w:rFonts w:ascii="Times New Roman" w:hAnsi="Times New Roman" w:cs="Times New Roman"/>
-          <w:sz w:val="24"/>
-          <w:szCs w:val="24"/>
-        </w:rPr>
-        <w:t xml:space="preserve"> regulatory action </w:t>
+        <w:t>Population-wide monitoring on WAFB started in 1986, conducted annually from 1988-</w:t>
+      </w:r>
+      <w:commentRangeStart w:id="0"/>
+      <w:r>
+        <w:rPr>
+          <w:rFonts w:ascii="Times New Roman" w:hAnsi="Times New Roman" w:cs="Times New Roman"/>
+          <w:sz w:val="24"/>
+          <w:szCs w:val="24"/>
+        </w:rPr>
+        <w:t>2023</w:t>
+      </w:r>
+      <w:commentRangeEnd w:id="0"/>
+      <w:r>
+        <w:rPr>
+          <w:rStyle w:val="CommentReference"/>
+        </w:rPr>
+        <w:commentReference w:id="0"/>
+      </w:r>
+      <w:r>
+        <w:rPr>
+          <w:rFonts w:ascii="Times New Roman" w:hAnsi="Times New Roman" w:cs="Times New Roman"/>
+          <w:sz w:val="24"/>
+          <w:szCs w:val="24"/>
+        </w:rPr>
+        <w:t xml:space="preserve">.  </w:t>
+      </w:r>
+      <w:r>
+        <w:rPr>
+          <w:rFonts w:ascii="Times New Roman" w:hAnsi="Times New Roman" w:cs="Times New Roman"/>
+          <w:sz w:val="24"/>
+          <w:szCs w:val="24"/>
+        </w:rPr>
+        <w:t xml:space="preserve">We assess </w:t>
+      </w:r>
+      <w:r>
+        <w:rPr>
+          <w:rFonts w:ascii="Times New Roman" w:hAnsi="Times New Roman" w:cs="Times New Roman"/>
+          <w:sz w:val="24"/>
+          <w:szCs w:val="24"/>
+        </w:rPr>
+        <w:t xml:space="preserve">the response of population growth to climate </w:t>
+      </w:r>
+      <w:r>
+        <w:rPr>
+          <w:rFonts w:ascii="Times New Roman" w:hAnsi="Times New Roman" w:cs="Times New Roman"/>
+          <w:sz w:val="24"/>
+          <w:szCs w:val="24"/>
+        </w:rPr>
+        <w:t xml:space="preserve">by testing which weather variables are important during the multiyear lifecycle of individual plants </w:t>
+      </w:r>
+      <w:r>
+        <w:rPr>
+          <w:rFonts w:ascii="Times New Roman" w:hAnsi="Times New Roman" w:cs="Times New Roman"/>
+          <w:sz w:val="24"/>
+          <w:szCs w:val="24"/>
+        </w:rPr>
+        <w:t>using this exceptionally long dataset,</w:t>
+      </w:r>
+      <w:r>
+        <w:rPr>
+          <w:rFonts w:ascii="Times New Roman" w:hAnsi="Times New Roman" w:cs="Times New Roman"/>
+          <w:sz w:val="24"/>
+          <w:szCs w:val="24"/>
+        </w:rPr>
+        <w:t xml:space="preserve"> projecting population growth into the future under scenarios that show how climate may change viability.</w:t>
+      </w:r>
+      <w:r>
+        <w:rPr>
+          <w:rFonts w:ascii="Times New Roman" w:hAnsi="Times New Roman" w:cs="Times New Roman"/>
+          <w:sz w:val="24"/>
+          <w:szCs w:val="24"/>
+        </w:rPr>
+        <w:t xml:space="preserve"> </w:t>
+      </w:r>
+      <w:r>
+        <w:rPr>
+          <w:rFonts w:ascii="Times New Roman" w:hAnsi="Times New Roman" w:cs="Times New Roman"/>
+          <w:sz w:val="24"/>
+          <w:szCs w:val="24"/>
+        </w:rPr>
+        <w:t xml:space="preserve"> </w:t>
+      </w:r>
+      <w:r>
+        <w:rPr>
+          <w:rFonts w:ascii="Times New Roman" w:hAnsi="Times New Roman" w:cs="Times New Roman"/>
+          <w:sz w:val="24"/>
+          <w:szCs w:val="24"/>
+        </w:rPr>
+        <w:t>T</w:t>
+      </w:r>
+      <w:r>
+        <w:rPr>
+          <w:rFonts w:ascii="Times New Roman" w:hAnsi="Times New Roman" w:cs="Times New Roman"/>
+          <w:sz w:val="24"/>
+          <w:szCs w:val="24"/>
+        </w:rPr>
+        <w:t xml:space="preserve">his dataset was incorporated into delisting decisions </w:t>
+      </w:r>
+      <w:r>
+        <w:rPr>
+          <w:rFonts w:ascii="Times New Roman" w:hAnsi="Times New Roman" w:cs="Times New Roman"/>
+          <w:sz w:val="24"/>
+          <w:szCs w:val="24"/>
+        </w:rPr>
+        <w:t>and also</w:t>
+      </w:r>
+      <w:r>
+        <w:rPr>
+          <w:rFonts w:ascii="Times New Roman" w:hAnsi="Times New Roman" w:cs="Times New Roman"/>
+          <w:sz w:val="24"/>
+          <w:szCs w:val="24"/>
+        </w:rPr>
+        <w:t xml:space="preserve"> has relevance in evaluating the Post Delisting Monitoring (PDM) framework. </w:t>
+      </w:r>
+      <w:r>
+        <w:rPr>
+          <w:rFonts w:ascii="Times New Roman" w:hAnsi="Times New Roman" w:cs="Times New Roman"/>
+          <w:sz w:val="24"/>
+          <w:szCs w:val="24"/>
+        </w:rPr>
+        <w:t xml:space="preserve"> </w:t>
+      </w:r>
+      <w:r>
+        <w:rPr>
+          <w:rFonts w:ascii="Times New Roman" w:hAnsi="Times New Roman" w:cs="Times New Roman"/>
+          <w:sz w:val="24"/>
+          <w:szCs w:val="24"/>
+        </w:rPr>
+        <w:t>After delisting, t</w:t>
+      </w:r>
+      <w:r>
+        <w:rPr>
+          <w:rFonts w:ascii="Times New Roman" w:hAnsi="Times New Roman" w:cs="Times New Roman"/>
+          <w:sz w:val="24"/>
+          <w:szCs w:val="24"/>
+        </w:rPr>
+        <w:t xml:space="preserve">he </w:t>
+      </w:r>
+      <w:r>
+        <w:rPr>
+          <w:rFonts w:ascii="Times New Roman" w:hAnsi="Times New Roman" w:cs="Times New Roman"/>
+          <w:sz w:val="24"/>
+          <w:szCs w:val="24"/>
+        </w:rPr>
+        <w:t xml:space="preserve">species’ </w:t>
+      </w:r>
+      <w:r>
+        <w:rPr>
+          <w:rFonts w:ascii="Times New Roman" w:hAnsi="Times New Roman" w:cs="Times New Roman"/>
+          <w:sz w:val="24"/>
+          <w:szCs w:val="24"/>
+        </w:rPr>
+        <w:t xml:space="preserve">trends </w:t>
+      </w:r>
+      <w:r>
+        <w:rPr>
+          <w:rFonts w:ascii="Times New Roman" w:hAnsi="Times New Roman" w:cs="Times New Roman"/>
+          <w:sz w:val="24"/>
+          <w:szCs w:val="24"/>
+        </w:rPr>
+        <w:t>are</w:t>
+      </w:r>
+      <w:r>
+        <w:rPr>
+          <w:rFonts w:ascii="Times New Roman" w:hAnsi="Times New Roman" w:cs="Times New Roman"/>
+          <w:sz w:val="24"/>
+          <w:szCs w:val="24"/>
+        </w:rPr>
+        <w:t xml:space="preserve"> </w:t>
+      </w:r>
+      <w:r>
+        <w:rPr>
+          <w:rFonts w:ascii="Times New Roman" w:hAnsi="Times New Roman" w:cs="Times New Roman"/>
+          <w:sz w:val="24"/>
+          <w:szCs w:val="24"/>
+        </w:rPr>
+        <w:t xml:space="preserve">to be </w:t>
+      </w:r>
+      <w:r>
+        <w:rPr>
+          <w:rFonts w:ascii="Times New Roman" w:hAnsi="Times New Roman" w:cs="Times New Roman"/>
+          <w:sz w:val="24"/>
+          <w:szCs w:val="24"/>
+        </w:rPr>
+        <w:t>monitored</w:t>
+      </w:r>
+      <w:r>
+        <w:rPr>
+          <w:rFonts w:ascii="Times New Roman" w:hAnsi="Times New Roman" w:cs="Times New Roman"/>
+          <w:sz w:val="24"/>
+          <w:szCs w:val="24"/>
+        </w:rPr>
+        <w:t xml:space="preserve"> </w:t>
+      </w:r>
+      <w:r>
+        <w:rPr>
+          <w:rFonts w:ascii="Times New Roman" w:hAnsi="Times New Roman" w:cs="Times New Roman"/>
+          <w:sz w:val="24"/>
+          <w:szCs w:val="24"/>
+        </w:rPr>
+        <w:t xml:space="preserve">for at least </w:t>
+      </w:r>
+      <w:r>
+        <w:rPr>
+          <w:rFonts w:ascii="Times New Roman" w:hAnsi="Times New Roman" w:cs="Times New Roman"/>
+          <w:sz w:val="24"/>
+          <w:szCs w:val="24"/>
+        </w:rPr>
+        <w:t xml:space="preserve">five years at a </w:t>
+      </w:r>
+      <w:r>
+        <w:rPr>
+          <w:rFonts w:ascii="Times New Roman" w:hAnsi="Times New Roman" w:cs="Times New Roman"/>
+          <w:sz w:val="24"/>
+          <w:szCs w:val="24"/>
+        </w:rPr>
+        <w:t xml:space="preserve">representative subset </w:t>
+      </w:r>
+      <w:r>
+        <w:rPr>
+          <w:rFonts w:ascii="Times New Roman" w:hAnsi="Times New Roman" w:cs="Times New Roman"/>
+          <w:sz w:val="24"/>
+          <w:szCs w:val="24"/>
+        </w:rPr>
+        <w:t>of populations spanning the species’ distribution</w:t>
+      </w:r>
+      <w:r>
+        <w:rPr>
+          <w:rFonts w:ascii="Times New Roman" w:hAnsi="Times New Roman" w:cs="Times New Roman"/>
+          <w:sz w:val="24"/>
+          <w:szCs w:val="24"/>
+        </w:rPr>
+        <w:t>, including the FEWAFB population,</w:t>
+      </w:r>
+      <w:r>
+        <w:rPr>
+          <w:rFonts w:ascii="Times New Roman" w:hAnsi="Times New Roman" w:cs="Times New Roman"/>
+          <w:sz w:val="24"/>
+          <w:szCs w:val="24"/>
+        </w:rPr>
+        <w:t xml:space="preserve"> and compare the range, mean, and median of population counts with historical data to assess the recovery of </w:t>
+      </w:r>
+      <w:r>
+        <w:rPr>
+          <w:rFonts w:ascii="Times New Roman" w:hAnsi="Times New Roman" w:cs="Times New Roman"/>
+          <w:i/>
+          <w:iCs/>
+          <w:sz w:val="24"/>
+          <w:szCs w:val="24"/>
+        </w:rPr>
+        <w:t>O. coloradensis</w:t>
+      </w:r>
+      <w:r>
+        <w:rPr>
+          <w:rFonts w:ascii="Times New Roman" w:hAnsi="Times New Roman" w:cs="Times New Roman"/>
+          <w:sz w:val="24"/>
+          <w:szCs w:val="24"/>
+        </w:rPr>
+        <w:t xml:space="preserve"> </w:t>
       </w:r>
       <w:r>
         <w:rPr>
@@ -210,7 +1266,7 @@
           <w:sz w:val="24"/>
           <w:szCs w:val="24"/>
         </w:rPr>
-        <w:instrText xml:space="preserve"> ADDIN ZOTERO_ITEM CSL_CITATION {"citationID":"2pHBRlyn","properties":{"formattedCitation":"(Morris and Doak 2002)","plainCitation":"(Morris and Doak 2002)","noteIndex":0},"citationItems":[{"id":2425,"uris":["http://zotero.org/users/local/WrBWD4W6/items/2WM7VLSV"],"uri":["http://zotero.org/users/local/WrBWD4W6/items/2WM7VLSV"],"itemData":{"id":2425,"type":"article-journal","container-title":"Sinauer, Sunderland, Massachusetts, USA","title":"Quantitative conservation biology","author":[{"family":"Morris","given":"William F"},{"family":"Doak","given":"Daniel F"}],"issued":{"date-parts":[["2002"]]}}}],"schema":"https://github.com/citation-style-language/schema/raw/master/csl-citation.json"} </w:instrText>
+        <w:instrText xml:space="preserve"> ADDIN ZOTERO_ITEM CSL_CITATION {"citationID":"owQ0QK6z","properties":{"formattedCitation":"(USFWS 2017)","plainCitation":"(USFWS 2017)","noteIndex":0},"citationItems":[{"id":2505,"uris":["http://zotero.org/users/local/WrBWD4W6/items/SP9SS6QU"],"uri":["http://zotero.org/users/local/WrBWD4W6/items/SP9SS6QU"],"itemData":{"id":2505,"type":"article-journal","title":"Post-Delisting Monitoring Plan for Colorado butterfly plant (Oenothera coloradensis, formerly Gaura neomexicana subsp. coloradensis)","author":[{"literal":"USFWS"}],"issued":{"date-parts":[["2017"]]}}}],"schema":"https://github.com/citation-style-language/schema/raw/master/csl-citation.json"} </w:instrText>
       </w:r>
       <w:r>
         <w:rPr>
@@ -224,9 +1280,22 @@
         <w:rPr>
           <w:rFonts w:ascii="Times New Roman" w:hAnsi="Times New Roman" w:cs="Times New Roman"/>
           <w:sz w:val="24"/>
-          <w:szCs w:val="24"/>
-        </w:rPr>
-        <w:t>(Morris and Doak 2002)</w:t>
+        </w:rPr>
+        <w:t>(USFWS 201</w:t>
+      </w:r>
+      <w:r>
+        <w:rPr>
+          <w:rFonts w:ascii="Times New Roman" w:hAnsi="Times New Roman" w:cs="Times New Roman"/>
+          <w:sz w:val="24"/>
+        </w:rPr>
+        <w:t>9</w:t>
+      </w:r>
+      <w:r>
+        <w:rPr>
+          <w:rFonts w:ascii="Times New Roman" w:hAnsi="Times New Roman" w:cs="Times New Roman"/>
+          <w:sz w:val="24"/>
+        </w:rPr>
+        <w:t>)</w:t>
       </w:r>
       <w:r>
         <w:rPr>
@@ -250,7 +1319,79 @@
           <w:sz w:val="24"/>
           <w:szCs w:val="24"/>
         </w:rPr>
-        <w:t xml:space="preserve">When data are available, PVA provides one form of “objective, measurable criteria” (ESA) that may guide recovery plans of listed species </w:t>
+        <w:t>In the course of conducting m</w:t>
+      </w:r>
+      <w:r>
+        <w:rPr>
+          <w:rFonts w:ascii="Times New Roman" w:hAnsi="Times New Roman" w:cs="Times New Roman"/>
+          <w:sz w:val="24"/>
+          <w:szCs w:val="24"/>
+        </w:rPr>
+        <w:t>onitoring</w:t>
+      </w:r>
+      <w:r>
+        <w:rPr>
+          <w:rFonts w:ascii="Times New Roman" w:hAnsi="Times New Roman" w:cs="Times New Roman"/>
+          <w:sz w:val="24"/>
+          <w:szCs w:val="24"/>
+        </w:rPr>
+        <w:t>,</w:t>
+      </w:r>
+      <w:r>
+        <w:rPr>
+          <w:rFonts w:ascii="Times New Roman" w:hAnsi="Times New Roman" w:cs="Times New Roman"/>
+          <w:sz w:val="24"/>
+          <w:szCs w:val="24"/>
+        </w:rPr>
+        <w:t xml:space="preserve"> new environmental stressors</w:t>
+      </w:r>
+      <w:r>
+        <w:rPr>
+          <w:rFonts w:ascii="Times New Roman" w:hAnsi="Times New Roman" w:cs="Times New Roman"/>
+          <w:sz w:val="24"/>
+          <w:szCs w:val="24"/>
+        </w:rPr>
+        <w:t xml:space="preserve"> are to be noted.  In the past</w:t>
+      </w:r>
+      <w:r>
+        <w:rPr>
+          <w:rFonts w:ascii="Times New Roman" w:hAnsi="Times New Roman" w:cs="Times New Roman"/>
+          <w:sz w:val="24"/>
+          <w:szCs w:val="24"/>
+        </w:rPr>
+        <w:t xml:space="preserve">, rare </w:t>
+      </w:r>
+      <w:r>
+        <w:rPr>
+          <w:rFonts w:ascii="Times New Roman" w:hAnsi="Times New Roman" w:cs="Times New Roman"/>
+          <w:sz w:val="24"/>
+          <w:szCs w:val="24"/>
+        </w:rPr>
+        <w:t xml:space="preserve">flea beetle </w:t>
+      </w:r>
+      <w:r>
+        <w:rPr>
+          <w:rFonts w:ascii="Times New Roman" w:hAnsi="Times New Roman" w:cs="Times New Roman"/>
+          <w:sz w:val="24"/>
+          <w:szCs w:val="24"/>
+        </w:rPr>
+        <w:t xml:space="preserve">herbivory </w:t>
+      </w:r>
+      <w:r>
+        <w:rPr>
+          <w:rFonts w:ascii="Times New Roman" w:hAnsi="Times New Roman" w:cs="Times New Roman"/>
+          <w:sz w:val="24"/>
+          <w:szCs w:val="24"/>
+        </w:rPr>
+        <w:t>outbreaks</w:t>
+      </w:r>
+      <w:r>
+        <w:rPr>
+          <w:rFonts w:ascii="Times New Roman" w:hAnsi="Times New Roman" w:cs="Times New Roman"/>
+          <w:sz w:val="24"/>
+          <w:szCs w:val="24"/>
+        </w:rPr>
+        <w:t xml:space="preserve"> have impacted populations </w:t>
       </w:r>
       <w:r>
         <w:rPr>
@@ -266,7 +1407,7 @@
           <w:sz w:val="24"/>
           <w:szCs w:val="24"/>
         </w:rPr>
-        <w:instrText xml:space="preserve"> ADDIN ZOTERO_ITEM CSL_CITATION {"citationID":"IIVSPXNk","properties":{"formattedCitation":"(Boor 2014)","plainCitation":"(Boor 2014)","noteIndex":0},"citationItems":[{"id":2431,"uris":["http://zotero.org/users/local/WrBWD4W6/items/73Z3QES5"],"uri":["http://zotero.org/users/local/WrBWD4W6/items/73Z3QES5"],"itemData":{"id":2431,"type":"article-journal","abstract":"For species listed under the U.S. Endangered Species Act (ESA), the U.S. Fish and Wildlife Service and National Marine Fisheries Service are tasked with writing recovery plans that include “objective, measurable criteria” that define when a species is no longer at risk of extinction, but neither the act itself nor agency guidelines provide an explicit definition of objective, measurable criteria. Past reviews of recovery plans, including one published in 2012, show that many criteria lack quantitative metrics with clear biological rationale and are not meeting the measureable and objective mandate. I reviewed how objective, measureable criteria have been defined implicitly and explicitly in peer-reviewed literature, the ESA, other U.S. statutes, and legal decisions. Based on a synthesis of these sources, I propose the following 6 standards be used as minimum requirements for objective, measurable criteria: contain a quantitative threshold with calculable units, stipulate a timeframe over which they must be met, explicitly define the spatial extent or population to which they apply, specify a sampling procedure that includes sample size, specify a statistical significance level, and include justification by providing scientific evidence that the criteria define a species whose extinction risk has been reduced to the desired level. To meet these 6 standards, I suggest that recovery plans be explicitly guided by and organized around a population viability modeling framework even if data or agency resources are too limited to complete a viability model. When data and resources are available, recovery criteria can be developed from the population viability model results, but when data and resources are insufficient for model implementation, extinction risk thresholds can be used as criteria. A recovery-planning approach centered on viability modeling will also yield appropriately focused data-acquisition and monitoring plans and will facilitate a seamless transition from recovery planning to delisting. Un Marco de Referencia para Desarrollar Criterios de Recuperación Objetivos y Medibles para Especies Amenazadas y en Peligro","container-title":"Conservation Biology","DOI":"https://doi.org/10.1111/cobi.12155","ISSN":"1523-1739","issue":"1","language":"pt","note":"_eprint: https://conbio.onlinelibrary.wiley.com/doi/pdf/10.1111/cobi.12155","page":"33-43","source":"Wiley Online Library","title":"A Framework for Developing Objective and Measurable Recovery Criteria for Threatened and Endangered Species","volume":"28","author":[{"family":"Boor","given":"Gina K. Himes"}],"issued":{"date-parts":[["2014"]]}}}],"schema":"https://github.com/citation-style-language/schema/raw/master/csl-citation.json"} </w:instrText>
+        <w:instrText xml:space="preserve"> ADDIN ZOTERO_ITEM CSL_CITATION {"citationID":"KymB2qfE","properties":{"formattedCitation":"(Heidel et al. 2011)","plainCitation":"(Heidel et al. 2011)","noteIndex":0},"citationItems":[{"id":2236,"uris":["http://zotero.org/users/local/WrBWD4W6/items/X6ZRKNV4"],"uri":["http://zotero.org/users/local/WrBWD4W6/items/X6ZRKNV4"],"itemData":{"id":2236,"type":"article-journal","abstract":"Colorado butterﬂy plant (Oenothera coloradensis (Rydb.) W.L. Wagner &amp; Hoch ssp. coloradensis [syn. Gaura neomexicana Woot. ssp. coloradensis (Rydb.) Raven &amp; Gregory]) in the Onagraceae; Primrose family) is a Threatened plant whose population declined in a protected area in southeastern Wyoming in 2007-2008, setting record low numbers in 23 years of the annual population census. This trend was accompanied by pervasive ﬂea beetle herbivory (Altica spp.) in 2007. The most frequent ﬂea beetle species collected in 2008-2009 was Altica foliaceae LeConte, a native species. Altica foliaceae favors members of Onagraceae, and A. foliaceae adults were collected on browsed Oenothera plants. The Oenothera population returned to pre-infestation numbers in 2009-2010, evidence that it survived by vegetative plants and seed bank. Results point to the importance of repeated long-term monitoring, without which this event could have been interpreted as a disaster or have gone unnoticed. It also documents an event that can inform population viability analysis.","container-title":"Natural Areas Journal","DOI":"10.3375/043.031.0310","ISSN":"0885-8608","issue":"3","journalAbbreviation":"Natural Areas Journal","language":"en","page":"283-287","source":"DOI.org (Crossref)","title":"Flea Beetle ( &lt;i&gt;Altica&lt;/i&gt; spp.) Herbivory on a Threatened Plant, F.E. Warren Air Force Base, Wyoming","volume":"31","author":[{"family":"Heidel","given":"Bonnie"},{"family":"Tronstad","given":"Lusha"},{"family":"Handley","given":"Joy"}],"issued":{"date-parts":[["2011",7]]}}}],"schema":"https://github.com/citation-style-language/schema/raw/master/csl-citation.json"} </w:instrText>
       </w:r>
       <w:r>
         <w:rPr>
@@ -280,9 +1421,8 @@
         <w:rPr>
           <w:rFonts w:ascii="Times New Roman" w:hAnsi="Times New Roman" w:cs="Times New Roman"/>
           <w:sz w:val="24"/>
-          <w:szCs w:val="24"/>
-        </w:rPr>
-        <w:t>(Boor 2014)</w:t>
+        </w:rPr>
+        <w:t>(Heidel et al. 2011)</w:t>
       </w:r>
       <w:r>
         <w:rPr>
@@ -298,55 +1438,39 @@
           <w:sz w:val="24"/>
           <w:szCs w:val="24"/>
         </w:rPr>
-        <w:t xml:space="preserve">. However, others advocate not to use a PVA in isolation as it may limit the scope of recovery </w:t>
-      </w:r>
-      <w:r>
-        <w:rPr>
-          <w:rFonts w:ascii="Times New Roman" w:hAnsi="Times New Roman" w:cs="Times New Roman"/>
-          <w:sz w:val="24"/>
-          <w:szCs w:val="24"/>
-        </w:rPr>
-        <w:t>or promote</w:t>
-      </w:r>
-      <w:r>
-        <w:rPr>
-          <w:rFonts w:ascii="Times New Roman" w:hAnsi="Times New Roman" w:cs="Times New Roman"/>
-          <w:sz w:val="24"/>
-          <w:szCs w:val="24"/>
-        </w:rPr>
-        <w:t xml:space="preserve"> overconfidence in modeled </w:t>
-      </w:r>
-      <w:r>
-        <w:rPr>
-          <w:rFonts w:ascii="Times New Roman" w:hAnsi="Times New Roman" w:cs="Times New Roman"/>
-          <w:sz w:val="24"/>
-          <w:szCs w:val="24"/>
-        </w:rPr>
-        <w:t xml:space="preserve">extinction </w:t>
-      </w:r>
-      <w:r>
-        <w:rPr>
-          <w:rFonts w:ascii="Times New Roman" w:hAnsi="Times New Roman" w:cs="Times New Roman"/>
-          <w:sz w:val="24"/>
-          <w:szCs w:val="24"/>
-        </w:rPr>
-        <w:t>thresholds based in part on the analyst’s</w:t>
-      </w:r>
-      <w:r>
-        <w:rPr>
-          <w:rFonts w:ascii="Times New Roman" w:hAnsi="Times New Roman" w:cs="Times New Roman"/>
-          <w:sz w:val="24"/>
-          <w:szCs w:val="24"/>
-        </w:rPr>
-        <w:t xml:space="preserve"> subjective</w:t>
-      </w:r>
-      <w:r>
-        <w:rPr>
-          <w:rFonts w:ascii="Times New Roman" w:hAnsi="Times New Roman" w:cs="Times New Roman"/>
-          <w:sz w:val="24"/>
-          <w:szCs w:val="24"/>
-        </w:rPr>
-        <w:t xml:space="preserve"> choices </w:t>
+        <w:t xml:space="preserve">. </w:t>
+      </w:r>
+      <w:r>
+        <w:rPr>
+          <w:rFonts w:ascii="Times New Roman" w:hAnsi="Times New Roman" w:cs="Times New Roman"/>
+          <w:sz w:val="24"/>
+          <w:szCs w:val="24"/>
+        </w:rPr>
+        <w:t>After trends are assessed</w:t>
+      </w:r>
+      <w:r>
+        <w:rPr>
+          <w:rFonts w:ascii="Times New Roman" w:hAnsi="Times New Roman" w:cs="Times New Roman"/>
+          <w:sz w:val="24"/>
+          <w:szCs w:val="24"/>
+        </w:rPr>
+        <w:t xml:space="preserve"> from the PDM period</w:t>
+      </w:r>
+      <w:r>
+        <w:rPr>
+          <w:rFonts w:ascii="Times New Roman" w:hAnsi="Times New Roman" w:cs="Times New Roman"/>
+          <w:sz w:val="24"/>
+          <w:szCs w:val="24"/>
+        </w:rPr>
+        <w:t xml:space="preserve">, the species will be considered secure </w:t>
+      </w:r>
+      <w:r>
+        <w:rPr>
+          <w:rFonts w:ascii="Times New Roman" w:hAnsi="Times New Roman" w:cs="Times New Roman"/>
+          <w:sz w:val="24"/>
+          <w:szCs w:val="24"/>
+        </w:rPr>
+        <w:t xml:space="preserve">once certain standards are met </w:t>
       </w:r>
       <w:r>
         <w:rPr>
@@ -362,7 +1486,7 @@
           <w:sz w:val="24"/>
           <w:szCs w:val="24"/>
         </w:rPr>
-        <w:instrText xml:space="preserve"> ADDIN ZOTERO_ITEM CSL_CITATION {"citationID":"QXBIo5KN","properties":{"formattedCitation":"(Wolf et al. 2015)","plainCitation":"(Wolf et al. 2015)","noteIndex":0},"citationItems":[{"id":133,"uris":["http://zotero.org/users/local/WrBWD4W6/items/WM6AXHFY"],"uri":["http://zotero.org/users/local/WrBWD4W6/items/WM6AXHFY"],"itemData":{"id":133,"type":"article-journal","abstract":"Recovery criteria under the Endangered Species Act are the objective, measurable targets for determining whether the recovery of listed species has been achieved. Existing criteria have been criticized as inconsistent and poorly supported. Recent proposals for improving those criteria have recommended framing them around population viability analysis (PVA) and setting criteria on the basis of extinction risk thresholds. Used in isolation, however, a PVA-centered approach is prone to limiting the scope of recovery, is too data intensive to be useful for most species, and risks misrepresenting normative recovery thresholds as objective. We recommend a framework based on the three Rs—the ecological principles of representation, resiliency, and redundancy—which makes use of multiple analytical approaches for setting recovery targets, including PVA when appropriate. We argue that the three Rs framework better fulfills the ESA’s comprehensive recovery mandates for achieving geographic representation, ecosystem conservation, and threats abatement while overcoming data and budget limitations pervasive in recovery planning today.","container-title":"BioScience","DOI":"10.1093/biosci/biu218","ISSN":"1525-3244, 0006-3568","issue":"2","language":"en","page":"200-207","source":"DOI.org (Crossref)","title":"Beyond PVA: Why Recovery under the Endangered Species Act Is More than Population Viability","title-short":"Beyond PVA","volume":"65","author":[{"family":"Wolf","given":"Shaye"},{"family":"Hartl","given":"Brett"},{"family":"Carroll","given":"Carlos"},{"family":"Neel","given":"Maile C."},{"family":"Greenwald","given":"D. Noah"}],"issued":{"date-parts":[["2015",2,1]]}}}],"schema":"https://github.com/citation-style-language/schema/raw/master/csl-citation.json"} </w:instrText>
+        <w:instrText xml:space="preserve"> ADDIN ZOTERO_ITEM CSL_CITATION {"citationID":"xOb95P6X","properties":{"formattedCitation":"(USFWS 2017)","plainCitation":"(USFWS 2017)","noteIndex":0},"citationItems":[{"id":2505,"uris":["http://zotero.org/users/local/WrBWD4W6/items/SP9SS6QU"],"uri":["http://zotero.org/users/local/WrBWD4W6/items/SP9SS6QU"],"itemData":{"id":2505,"type":"article-journal","title":"Post-Delisting Monitoring Plan for Colorado butterfly plant (Oenothera coloradensis, formerly Gaura neomexicana subsp. coloradensis)","author":[{"literal":"USFWS"}],"issued":{"date-parts":[["2017"]]}}}],"schema":"https://github.com/citation-style-language/schema/raw/master/csl-citation.json"} </w:instrText>
       </w:r>
       <w:r>
         <w:rPr>
@@ -376,9 +1500,8 @@
         <w:rPr>
           <w:rFonts w:ascii="Times New Roman" w:hAnsi="Times New Roman" w:cs="Times New Roman"/>
           <w:sz w:val="24"/>
-          <w:szCs w:val="24"/>
-        </w:rPr>
-        <w:t>(Wolf et al. 2015)</w:t>
+        </w:rPr>
+        <w:t>(USFWS 2017)</w:t>
       </w:r>
       <w:r>
         <w:rPr>
@@ -395,142 +1518,6 @@
           <w:szCs w:val="24"/>
         </w:rPr>
         <w:t xml:space="preserve">. </w:t>
-      </w:r>
-      <w:r>
-        <w:rPr>
-          <w:rFonts w:ascii="Times New Roman" w:hAnsi="Times New Roman" w:cs="Times New Roman"/>
-          <w:sz w:val="24"/>
-          <w:szCs w:val="24"/>
-        </w:rPr>
-        <w:t>In place of calculating extinction risk, w</w:t>
-      </w:r>
-      <w:r>
-        <w:rPr>
-          <w:rFonts w:ascii="Times New Roman" w:hAnsi="Times New Roman" w:cs="Times New Roman"/>
-          <w:sz w:val="24"/>
-          <w:szCs w:val="24"/>
-        </w:rPr>
-        <w:t xml:space="preserve">e provide a focused PVA </w:t>
-      </w:r>
-      <w:r>
-        <w:rPr>
-          <w:rFonts w:ascii="Times New Roman" w:hAnsi="Times New Roman" w:cs="Times New Roman"/>
-          <w:sz w:val="24"/>
-          <w:szCs w:val="24"/>
-        </w:rPr>
-        <w:t xml:space="preserve">on </w:t>
-      </w:r>
-      <w:r>
-        <w:rPr>
-          <w:rFonts w:ascii="Times New Roman" w:hAnsi="Times New Roman" w:cs="Times New Roman"/>
-          <w:sz w:val="24"/>
-          <w:szCs w:val="24"/>
-        </w:rPr>
-        <w:t>two aspects</w:t>
-      </w:r>
-      <w:r>
-        <w:rPr>
-          <w:rFonts w:ascii="Times New Roman" w:hAnsi="Times New Roman" w:cs="Times New Roman"/>
-          <w:sz w:val="24"/>
-          <w:szCs w:val="24"/>
-        </w:rPr>
-        <w:t xml:space="preserve"> of a rare species</w:t>
-      </w:r>
-      <w:r>
-        <w:rPr>
-          <w:rFonts w:ascii="Times New Roman" w:hAnsi="Times New Roman" w:cs="Times New Roman"/>
-          <w:sz w:val="24"/>
-          <w:szCs w:val="24"/>
-        </w:rPr>
-        <w:t>’</w:t>
-      </w:r>
-      <w:r>
-        <w:rPr>
-          <w:rFonts w:ascii="Times New Roman" w:hAnsi="Times New Roman" w:cs="Times New Roman"/>
-          <w:sz w:val="24"/>
-          <w:szCs w:val="24"/>
-        </w:rPr>
-        <w:t xml:space="preserve"> population regulation</w:t>
-      </w:r>
-      <w:r>
-        <w:rPr>
-          <w:rFonts w:ascii="Times New Roman" w:hAnsi="Times New Roman" w:cs="Times New Roman"/>
-          <w:sz w:val="24"/>
-          <w:szCs w:val="24"/>
-        </w:rPr>
-        <w:t>, including density-dependence and climate covariance,</w:t>
-      </w:r>
-      <w:r>
-        <w:rPr>
-          <w:rFonts w:ascii="Times New Roman" w:hAnsi="Times New Roman" w:cs="Times New Roman"/>
-          <w:sz w:val="24"/>
-          <w:szCs w:val="24"/>
-        </w:rPr>
-        <w:t xml:space="preserve"> that may </w:t>
-      </w:r>
-      <w:r>
-        <w:rPr>
-          <w:rFonts w:ascii="Times New Roman" w:hAnsi="Times New Roman" w:cs="Times New Roman"/>
-          <w:sz w:val="24"/>
-          <w:szCs w:val="24"/>
-        </w:rPr>
-        <w:t xml:space="preserve">inform </w:t>
-      </w:r>
-      <w:r>
-        <w:rPr>
-          <w:rFonts w:ascii="Times New Roman" w:hAnsi="Times New Roman" w:cs="Times New Roman"/>
-          <w:sz w:val="24"/>
-          <w:szCs w:val="24"/>
-        </w:rPr>
-        <w:t>P</w:t>
-      </w:r>
-      <w:r>
-        <w:rPr>
-          <w:rFonts w:ascii="Times New Roman" w:hAnsi="Times New Roman" w:cs="Times New Roman"/>
-          <w:sz w:val="24"/>
-          <w:szCs w:val="24"/>
-        </w:rPr>
-        <w:t>ost</w:t>
-      </w:r>
-      <w:r>
-        <w:rPr>
-          <w:rFonts w:ascii="Times New Roman" w:hAnsi="Times New Roman" w:cs="Times New Roman"/>
-          <w:sz w:val="24"/>
-          <w:szCs w:val="24"/>
-        </w:rPr>
-        <w:t xml:space="preserve"> D</w:t>
-      </w:r>
-      <w:r>
-        <w:rPr>
-          <w:rFonts w:ascii="Times New Roman" w:hAnsi="Times New Roman" w:cs="Times New Roman"/>
-          <w:sz w:val="24"/>
-          <w:szCs w:val="24"/>
-        </w:rPr>
-        <w:t xml:space="preserve">elisting </w:t>
-      </w:r>
-      <w:r>
-        <w:rPr>
-          <w:rFonts w:ascii="Times New Roman" w:hAnsi="Times New Roman" w:cs="Times New Roman"/>
-          <w:sz w:val="24"/>
-          <w:szCs w:val="24"/>
-        </w:rPr>
-        <w:t>M</w:t>
-      </w:r>
-      <w:r>
-        <w:rPr>
-          <w:rFonts w:ascii="Times New Roman" w:hAnsi="Times New Roman" w:cs="Times New Roman"/>
-          <w:sz w:val="24"/>
-          <w:szCs w:val="24"/>
-        </w:rPr>
-        <w:t>onitoring</w:t>
-      </w:r>
-      <w:r>
-        <w:rPr>
-          <w:rFonts w:ascii="Times New Roman" w:hAnsi="Times New Roman" w:cs="Times New Roman"/>
-          <w:sz w:val="24"/>
-          <w:szCs w:val="24"/>
-        </w:rPr>
-        <w:t>.</w:t>
       </w:r>
     </w:p>
     <w:p>
@@ -549,7 +1536,39 @@
           <w:sz w:val="24"/>
           <w:szCs w:val="24"/>
         </w:rPr>
-        <w:t>Colorado butterfly plant (</w:t>
+        <w:t>P</w:t>
+      </w:r>
+      <w:r>
+        <w:rPr>
+          <w:rFonts w:ascii="Times New Roman" w:hAnsi="Times New Roman" w:cs="Times New Roman"/>
+          <w:sz w:val="24"/>
+          <w:szCs w:val="24"/>
+        </w:rPr>
+        <w:t>opulation t</w:t>
+      </w:r>
+      <w:r>
+        <w:rPr>
+          <w:rFonts w:ascii="Times New Roman" w:hAnsi="Times New Roman" w:cs="Times New Roman"/>
+          <w:sz w:val="24"/>
+          <w:szCs w:val="24"/>
+        </w:rPr>
+        <w:t xml:space="preserve">rends </w:t>
+      </w:r>
+      <w:r>
+        <w:rPr>
+          <w:rFonts w:ascii="Times New Roman" w:hAnsi="Times New Roman" w:cs="Times New Roman"/>
+          <w:sz w:val="24"/>
+          <w:szCs w:val="24"/>
+        </w:rPr>
+        <w:t>are</w:t>
+      </w:r>
+      <w:r>
+        <w:rPr>
+          <w:rFonts w:ascii="Times New Roman" w:hAnsi="Times New Roman" w:cs="Times New Roman"/>
+          <w:sz w:val="24"/>
+          <w:szCs w:val="24"/>
+        </w:rPr>
+        <w:t xml:space="preserve"> difficult to judge for </w:t>
       </w:r>
       <w:r>
         <w:rPr>
@@ -559,28 +1578,81 @@
           <w:sz w:val="24"/>
           <w:szCs w:val="24"/>
         </w:rPr>
-        <w:t xml:space="preserve">Oenothera </w:t>
-      </w:r>
-      <w:proofErr w:type="spellStart"/>
-      <w:r>
-        <w:rPr>
-          <w:rFonts w:ascii="Times New Roman" w:hAnsi="Times New Roman" w:cs="Times New Roman"/>
-          <w:i/>
-          <w:iCs/>
-          <w:sz w:val="24"/>
-          <w:szCs w:val="24"/>
-        </w:rPr>
-        <w:t>coloradensis</w:t>
-      </w:r>
-      <w:proofErr w:type="spellEnd"/>
-      <w:r>
-        <w:rPr>
-          <w:rFonts w:ascii="Times New Roman" w:hAnsi="Times New Roman" w:cs="Times New Roman"/>
-          <w:i/>
-          <w:iCs/>
-          <w:sz w:val="24"/>
-          <w:szCs w:val="24"/>
-        </w:rPr>
+        <w:t xml:space="preserve">O. coloradensis </w:t>
+      </w:r>
+      <w:r>
+        <w:rPr>
+          <w:rFonts w:ascii="Times New Roman" w:hAnsi="Times New Roman" w:cs="Times New Roman"/>
+          <w:sz w:val="24"/>
+          <w:szCs w:val="24"/>
+        </w:rPr>
+        <w:t xml:space="preserve">because </w:t>
+      </w:r>
+      <w:r>
+        <w:rPr>
+          <w:rFonts w:ascii="Times New Roman" w:hAnsi="Times New Roman" w:cs="Times New Roman"/>
+          <w:sz w:val="24"/>
+          <w:szCs w:val="24"/>
+        </w:rPr>
+        <w:t xml:space="preserve">it fluctuates annually </w:t>
+      </w:r>
+      <w:r>
+        <w:rPr>
+          <w:rFonts w:ascii="Times New Roman" w:hAnsi="Times New Roman" w:cs="Times New Roman"/>
+          <w:sz w:val="24"/>
+          <w:szCs w:val="24"/>
+        </w:rPr>
+        <w:t xml:space="preserve">in flowering </w:t>
+      </w:r>
+      <w:r>
+        <w:rPr>
+          <w:rFonts w:ascii="Times New Roman" w:hAnsi="Times New Roman" w:cs="Times New Roman"/>
+          <w:sz w:val="24"/>
+          <w:szCs w:val="24"/>
+        </w:rPr>
+        <w:t>plant numbers</w:t>
+      </w:r>
+      <w:r>
+        <w:rPr>
+          <w:rFonts w:ascii="Times New Roman" w:hAnsi="Times New Roman" w:cs="Times New Roman"/>
+          <w:sz w:val="24"/>
+          <w:szCs w:val="24"/>
+        </w:rPr>
+        <w:t xml:space="preserve"> (Figure </w:t>
+      </w:r>
+      <w:commentRangeStart w:id="1"/>
+      <w:r>
+        <w:rPr>
+          <w:rFonts w:ascii="Times New Roman" w:hAnsi="Times New Roman" w:cs="Times New Roman"/>
+          <w:sz w:val="24"/>
+          <w:szCs w:val="24"/>
+        </w:rPr>
+        <w:t>1</w:t>
+      </w:r>
+      <w:commentRangeEnd w:id="1"/>
+      <w:r>
+        <w:rPr>
+          <w:rStyle w:val="CommentReference"/>
+        </w:rPr>
+        <w:commentReference w:id="1"/>
+      </w:r>
+      <w:r>
+        <w:rPr>
+          <w:rFonts w:ascii="Times New Roman" w:hAnsi="Times New Roman" w:cs="Times New Roman"/>
+          <w:sz w:val="24"/>
+          <w:szCs w:val="24"/>
+        </w:rPr>
+        <w:t>)</w:t>
+      </w:r>
+      <w:r>
+        <w:rPr>
+          <w:rFonts w:ascii="Times New Roman" w:hAnsi="Times New Roman" w:cs="Times New Roman"/>
+          <w:sz w:val="24"/>
+          <w:szCs w:val="24"/>
+        </w:rPr>
+        <w:t>.</w:t>
+      </w:r>
+      <w:r>
         <w:t xml:space="preserve"> </w:t>
       </w:r>
       <w:r>
@@ -589,111 +1661,119 @@
           <w:sz w:val="24"/>
           <w:szCs w:val="24"/>
         </w:rPr>
-        <w:t xml:space="preserve">(Rydberg) W.L. Wagner &amp; Hoch; syn. </w:t>
-      </w:r>
-      <w:proofErr w:type="spellStart"/>
-      <w:r>
-        <w:rPr>
-          <w:rFonts w:ascii="Times New Roman" w:hAnsi="Times New Roman" w:cs="Times New Roman"/>
-          <w:i/>
-          <w:iCs/>
-          <w:sz w:val="24"/>
-          <w:szCs w:val="24"/>
-        </w:rPr>
-        <w:t>Gaura</w:t>
-      </w:r>
-      <w:proofErr w:type="spellEnd"/>
-      <w:r>
-        <w:rPr>
-          <w:rFonts w:ascii="Times New Roman" w:hAnsi="Times New Roman" w:cs="Times New Roman"/>
-          <w:i/>
-          <w:iCs/>
+        <w:t>This</w:t>
+      </w:r>
+      <w:r>
+        <w:rPr>
+          <w:rFonts w:ascii="Times New Roman" w:hAnsi="Times New Roman" w:cs="Times New Roman"/>
           <w:sz w:val="24"/>
           <w:szCs w:val="24"/>
         </w:rPr>
         <w:t xml:space="preserve"> </w:t>
       </w:r>
-      <w:proofErr w:type="spellStart"/>
-      <w:r>
-        <w:rPr>
-          <w:rFonts w:ascii="Times New Roman" w:hAnsi="Times New Roman" w:cs="Times New Roman"/>
-          <w:i/>
-          <w:iCs/>
-          <w:sz w:val="24"/>
-          <w:szCs w:val="24"/>
-        </w:rPr>
-        <w:t>neomexicana</w:t>
-      </w:r>
-      <w:proofErr w:type="spellEnd"/>
-      <w:r>
-        <w:rPr>
-          <w:rFonts w:ascii="Times New Roman" w:hAnsi="Times New Roman" w:cs="Times New Roman"/>
-          <w:sz w:val="24"/>
-          <w:szCs w:val="24"/>
-        </w:rPr>
-        <w:t xml:space="preserve"> Woot. ssp. </w:t>
-      </w:r>
-      <w:proofErr w:type="spellStart"/>
-      <w:r>
-        <w:rPr>
-          <w:rFonts w:ascii="Times New Roman" w:hAnsi="Times New Roman" w:cs="Times New Roman"/>
-          <w:i/>
-          <w:iCs/>
-          <w:sz w:val="24"/>
-          <w:szCs w:val="24"/>
-        </w:rPr>
-        <w:t>coloradensis</w:t>
-      </w:r>
-      <w:proofErr w:type="spellEnd"/>
-      <w:r>
-        <w:rPr>
-          <w:rFonts w:ascii="Times New Roman" w:hAnsi="Times New Roman" w:cs="Times New Roman"/>
-          <w:sz w:val="24"/>
-          <w:szCs w:val="24"/>
-        </w:rPr>
-        <w:t xml:space="preserve"> (</w:t>
-      </w:r>
-      <w:proofErr w:type="spellStart"/>
-      <w:r>
-        <w:rPr>
-          <w:rFonts w:ascii="Times New Roman" w:hAnsi="Times New Roman" w:cs="Times New Roman"/>
-          <w:sz w:val="24"/>
-          <w:szCs w:val="24"/>
-        </w:rPr>
-        <w:t>Rydb</w:t>
-      </w:r>
-      <w:proofErr w:type="spellEnd"/>
-      <w:r>
-        <w:rPr>
-          <w:rFonts w:ascii="Times New Roman" w:hAnsi="Times New Roman" w:cs="Times New Roman"/>
-          <w:sz w:val="24"/>
-          <w:szCs w:val="24"/>
-        </w:rPr>
-        <w:t xml:space="preserve">.) Raven &amp; Gregory) </w:t>
-      </w:r>
-      <w:r>
-        <w:rPr>
-          <w:rFonts w:ascii="Times New Roman" w:hAnsi="Times New Roman" w:cs="Times New Roman"/>
-          <w:sz w:val="24"/>
-          <w:szCs w:val="24"/>
-        </w:rPr>
-        <w:t xml:space="preserve">was listed as Threatened under the Endangered Species Act (USFWS 2000). </w:t>
-      </w:r>
-      <w:r>
-        <w:rPr>
-          <w:rFonts w:ascii="Times New Roman" w:hAnsi="Times New Roman" w:cs="Times New Roman"/>
-          <w:sz w:val="24"/>
-          <w:szCs w:val="24"/>
-        </w:rPr>
-        <w:t>Its rarity throughout its range has long been recognized (Dorn 197</w:t>
-      </w:r>
-      <w:r>
-        <w:rPr>
-          <w:rFonts w:ascii="Times New Roman" w:hAnsi="Times New Roman" w:cs="Times New Roman"/>
-          <w:sz w:val="24"/>
-          <w:szCs w:val="24"/>
-        </w:rPr>
-        <w:t>7</w:t>
+      <w:r>
+        <w:rPr>
+          <w:rFonts w:ascii="Times New Roman" w:hAnsi="Times New Roman" w:cs="Times New Roman"/>
+          <w:sz w:val="24"/>
+          <w:szCs w:val="24"/>
+        </w:rPr>
+        <w:t xml:space="preserve">may </w:t>
+      </w:r>
+      <w:r>
+        <w:rPr>
+          <w:rFonts w:ascii="Times New Roman" w:hAnsi="Times New Roman" w:cs="Times New Roman"/>
+          <w:sz w:val="24"/>
+          <w:szCs w:val="24"/>
+        </w:rPr>
+        <w:t xml:space="preserve">reflect the variability in environmental cues </w:t>
+      </w:r>
+      <w:r>
+        <w:rPr>
+          <w:rFonts w:ascii="Times New Roman" w:hAnsi="Times New Roman" w:cs="Times New Roman"/>
+          <w:sz w:val="24"/>
+          <w:szCs w:val="24"/>
+        </w:rPr>
+        <w:t xml:space="preserve">and associated </w:t>
+      </w:r>
+      <w:r>
+        <w:rPr>
+          <w:rFonts w:ascii="Times New Roman" w:hAnsi="Times New Roman" w:cs="Times New Roman"/>
+          <w:sz w:val="24"/>
+          <w:szCs w:val="24"/>
+        </w:rPr>
+        <w:t>variability in species’ development including</w:t>
+      </w:r>
+      <w:r>
+        <w:rPr>
+          <w:rFonts w:ascii="Times New Roman" w:hAnsi="Times New Roman" w:cs="Times New Roman"/>
+          <w:sz w:val="24"/>
+          <w:szCs w:val="24"/>
+        </w:rPr>
+        <w:t xml:space="preserve"> </w:t>
+      </w:r>
+      <w:r>
+        <w:rPr>
+          <w:rFonts w:ascii="Times New Roman" w:hAnsi="Times New Roman" w:cs="Times New Roman"/>
+          <w:sz w:val="24"/>
+          <w:szCs w:val="24"/>
+        </w:rPr>
+        <w:t>germination from its seedbank</w:t>
+      </w:r>
+      <w:r>
+        <w:rPr>
+          <w:rFonts w:ascii="Times New Roman" w:hAnsi="Times New Roman" w:cs="Times New Roman"/>
+          <w:sz w:val="24"/>
+          <w:szCs w:val="24"/>
+        </w:rPr>
+        <w:t>,</w:t>
+      </w:r>
+      <w:r>
+        <w:rPr>
+          <w:rFonts w:ascii="Times New Roman" w:hAnsi="Times New Roman" w:cs="Times New Roman"/>
+          <w:sz w:val="24"/>
+          <w:szCs w:val="24"/>
+        </w:rPr>
+        <w:t xml:space="preserve"> vegetative grow</w:t>
+      </w:r>
+      <w:r>
+        <w:rPr>
+          <w:rFonts w:ascii="Times New Roman" w:hAnsi="Times New Roman" w:cs="Times New Roman"/>
+          <w:sz w:val="24"/>
+          <w:szCs w:val="24"/>
+        </w:rPr>
+        <w:t>th</w:t>
+      </w:r>
+      <w:r>
+        <w:rPr>
+          <w:rFonts w:ascii="Times New Roman" w:hAnsi="Times New Roman" w:cs="Times New Roman"/>
+          <w:sz w:val="24"/>
+          <w:szCs w:val="24"/>
+        </w:rPr>
+        <w:t>, and</w:t>
+      </w:r>
+      <w:r>
+        <w:rPr>
+          <w:rFonts w:ascii="Times New Roman" w:hAnsi="Times New Roman" w:cs="Times New Roman"/>
+          <w:sz w:val="24"/>
+          <w:szCs w:val="24"/>
+        </w:rPr>
+        <w:t xml:space="preserve"> </w:t>
+      </w:r>
+      <w:r>
+        <w:rPr>
+          <w:rFonts w:ascii="Times New Roman" w:hAnsi="Times New Roman" w:cs="Times New Roman"/>
+          <w:sz w:val="24"/>
+          <w:szCs w:val="24"/>
+        </w:rPr>
+        <w:t>flowering stem production (</w:t>
+      </w:r>
+      <w:r>
+        <w:rPr>
+          <w:rFonts w:ascii="Times New Roman" w:hAnsi="Times New Roman" w:cs="Times New Roman"/>
+          <w:sz w:val="24"/>
+          <w:szCs w:val="24"/>
+        </w:rPr>
+        <w:t>bolting</w:t>
       </w:r>
       <w:r>
         <w:rPr>
@@ -709,6 +1789,30 @@
           <w:sz w:val="24"/>
           <w:szCs w:val="24"/>
         </w:rPr>
+        <w:t xml:space="preserve"> </w:t>
+      </w:r>
+      <w:r>
+        <w:rPr>
+          <w:rFonts w:ascii="Times New Roman" w:hAnsi="Times New Roman" w:cs="Times New Roman"/>
+          <w:sz w:val="24"/>
+          <w:szCs w:val="24"/>
+        </w:rPr>
+        <w:t xml:space="preserve">of it </w:t>
+      </w:r>
+      <w:r>
+        <w:rPr>
+          <w:rFonts w:ascii="Times New Roman" w:hAnsi="Times New Roman" w:cs="Times New Roman"/>
+          <w:sz w:val="24"/>
+          <w:szCs w:val="24"/>
+        </w:rPr>
+        <w:t>as a semeloparous perennial</w:t>
+      </w:r>
+      <w:r>
+        <w:rPr>
+          <w:rFonts w:ascii="Times New Roman" w:hAnsi="Times New Roman" w:cs="Times New Roman"/>
+          <w:sz w:val="24"/>
+          <w:szCs w:val="24"/>
+        </w:rPr>
         <w:t xml:space="preserve">. </w:t>
       </w:r>
       <w:r>
@@ -717,279 +1821,15 @@
           <w:sz w:val="24"/>
           <w:szCs w:val="24"/>
         </w:rPr>
-        <w:t>It was recently delisted due to the resiliency of populations</w:t>
-      </w:r>
-      <w:r>
-        <w:rPr>
-          <w:rFonts w:ascii="Times New Roman" w:hAnsi="Times New Roman" w:cs="Times New Roman"/>
-          <w:sz w:val="24"/>
-          <w:szCs w:val="24"/>
-        </w:rPr>
-        <w:t xml:space="preserve"> in rebounding from low numbers</w:t>
-      </w:r>
-      <w:r>
-        <w:rPr>
-          <w:rFonts w:ascii="Times New Roman" w:hAnsi="Times New Roman" w:cs="Times New Roman"/>
-          <w:sz w:val="24"/>
-          <w:szCs w:val="24"/>
-        </w:rPr>
-        <w:t xml:space="preserve"> and </w:t>
-      </w:r>
-      <w:r>
-        <w:rPr>
-          <w:rFonts w:ascii="Times New Roman" w:hAnsi="Times New Roman" w:cs="Times New Roman"/>
-          <w:sz w:val="24"/>
-          <w:szCs w:val="24"/>
-        </w:rPr>
-        <w:t>the redundancy/representation reflected in</w:t>
-      </w:r>
-      <w:r>
-        <w:rPr>
-          <w:rFonts w:ascii="Times New Roman" w:hAnsi="Times New Roman" w:cs="Times New Roman"/>
-          <w:sz w:val="24"/>
-          <w:szCs w:val="24"/>
-        </w:rPr>
-        <w:t xml:space="preserve"> discovery of </w:t>
-      </w:r>
-      <w:r>
-        <w:rPr>
-          <w:rFonts w:ascii="Times New Roman" w:hAnsi="Times New Roman" w:cs="Times New Roman"/>
-          <w:sz w:val="24"/>
-          <w:szCs w:val="24"/>
-        </w:rPr>
-        <w:t xml:space="preserve">a large </w:t>
-      </w:r>
-      <w:r>
-        <w:rPr>
-          <w:rFonts w:ascii="Times New Roman" w:hAnsi="Times New Roman" w:cs="Times New Roman"/>
-          <w:sz w:val="24"/>
-          <w:szCs w:val="24"/>
-        </w:rPr>
-        <w:t>additional population after its listing</w:t>
-      </w:r>
-      <w:r>
-        <w:rPr>
-          <w:rFonts w:ascii="Times New Roman" w:hAnsi="Times New Roman" w:cs="Times New Roman"/>
-          <w:sz w:val="24"/>
-          <w:szCs w:val="24"/>
-        </w:rPr>
-        <w:t xml:space="preserve"> </w:t>
-      </w:r>
-      <w:r>
-        <w:rPr>
-          <w:rFonts w:ascii="Times New Roman" w:hAnsi="Times New Roman" w:cs="Times New Roman"/>
-          <w:sz w:val="24"/>
-          <w:szCs w:val="24"/>
-        </w:rPr>
-        <w:fldChar w:fldCharType="begin"/>
-      </w:r>
-      <w:r>
-        <w:rPr>
-          <w:rFonts w:ascii="Times New Roman" w:hAnsi="Times New Roman" w:cs="Times New Roman"/>
-          <w:sz w:val="24"/>
-          <w:szCs w:val="24"/>
-        </w:rPr>
-        <w:instrText xml:space="preserve"> ADDIN ZOTERO_ITEM CSL_CITATION {"citationID":"hX94qd86","properties":{"formattedCitation":"(USFWS 2019)","plainCitation":"(USFWS 2019)","noteIndex":0},"citationItems":[{"id":2491,"uris":["http://zotero.org/users/local/WrBWD4W6/items/2SS6UIH6"],"uri":["http://zotero.org/users/local/WrBWD4W6/items/2SS6UIH6"],"itemData":{"id":2491,"type":"article-journal","container-title":"Federal Register","issue":"214","page":"59570-59588","title":"Endangered and Threatened Wildlife and Plants; Removing Oenothera coloradensis (Colorado Butterfly Plant) From the Federal List of Endangered and Threatened Plants","volume":"84","author":[{"literal":"USFWS"}],"issued":{"date-parts":[["2019",11,5]]}}}],"schema":"https://github.com/citation-style-language/schema/raw/master/csl-citation.json"} </w:instrText>
-      </w:r>
-      <w:r>
-        <w:rPr>
-          <w:rFonts w:ascii="Times New Roman" w:hAnsi="Times New Roman" w:cs="Times New Roman"/>
-          <w:sz w:val="24"/>
-          <w:szCs w:val="24"/>
-        </w:rPr>
-        <w:fldChar w:fldCharType="separate"/>
-      </w:r>
-      <w:r>
-        <w:rPr>
-          <w:rFonts w:ascii="Times New Roman" w:hAnsi="Times New Roman" w:cs="Times New Roman"/>
-          <w:sz w:val="24"/>
-          <w:szCs w:val="24"/>
-        </w:rPr>
-        <w:t>(USFWS 2019)</w:t>
-      </w:r>
-      <w:r>
-        <w:rPr>
-          <w:rFonts w:ascii="Times New Roman" w:hAnsi="Times New Roman" w:cs="Times New Roman"/>
-          <w:sz w:val="24"/>
-          <w:szCs w:val="24"/>
-        </w:rPr>
-        <w:fldChar w:fldCharType="end"/>
-      </w:r>
-      <w:r>
-        <w:rPr>
-          <w:rFonts w:ascii="Times New Roman" w:hAnsi="Times New Roman" w:cs="Times New Roman"/>
-          <w:sz w:val="24"/>
-          <w:szCs w:val="24"/>
-        </w:rPr>
-        <w:t xml:space="preserve">. </w:t>
-      </w:r>
-      <w:r>
-        <w:rPr>
-          <w:rFonts w:ascii="Times New Roman" w:hAnsi="Times New Roman" w:cs="Times New Roman"/>
-          <w:sz w:val="24"/>
-          <w:szCs w:val="24"/>
-        </w:rPr>
-        <w:t>Long-term viability under climate change was considered</w:t>
-      </w:r>
-      <w:r>
-        <w:rPr>
-          <w:rFonts w:ascii="Times New Roman" w:hAnsi="Times New Roman" w:cs="Times New Roman"/>
-          <w:sz w:val="24"/>
-          <w:szCs w:val="24"/>
-        </w:rPr>
-        <w:t xml:space="preserve"> in </w:t>
-      </w:r>
-      <w:r>
-        <w:rPr>
-          <w:rFonts w:ascii="Times New Roman" w:hAnsi="Times New Roman" w:cs="Times New Roman"/>
-          <w:sz w:val="24"/>
-          <w:szCs w:val="24"/>
-        </w:rPr>
-        <w:t>evaluating</w:t>
-      </w:r>
-      <w:r>
-        <w:rPr>
-          <w:rFonts w:ascii="Times New Roman" w:hAnsi="Times New Roman" w:cs="Times New Roman"/>
-          <w:sz w:val="24"/>
-          <w:szCs w:val="24"/>
-        </w:rPr>
-        <w:t xml:space="preserve"> resiliency, redundancy, and representation</w:t>
-      </w:r>
-      <w:r>
-        <w:rPr>
-          <w:rFonts w:ascii="Times New Roman" w:hAnsi="Times New Roman" w:cs="Times New Roman"/>
-          <w:sz w:val="24"/>
-          <w:szCs w:val="24"/>
-        </w:rPr>
-        <w:t>. Factors including</w:t>
-      </w:r>
-      <w:r>
-        <w:rPr>
-          <w:rFonts w:ascii="Times New Roman" w:hAnsi="Times New Roman" w:cs="Times New Roman"/>
-          <w:sz w:val="24"/>
-          <w:szCs w:val="24"/>
-        </w:rPr>
-        <w:t xml:space="preserve"> long-term climate change w</w:t>
-      </w:r>
-      <w:r>
-        <w:rPr>
-          <w:rFonts w:ascii="Times New Roman" w:hAnsi="Times New Roman" w:cs="Times New Roman"/>
-          <w:sz w:val="24"/>
-          <w:szCs w:val="24"/>
-        </w:rPr>
-        <w:t>ere</w:t>
-      </w:r>
-      <w:r>
-        <w:rPr>
-          <w:rFonts w:ascii="Times New Roman" w:hAnsi="Times New Roman" w:cs="Times New Roman"/>
-          <w:sz w:val="24"/>
-          <w:szCs w:val="24"/>
-        </w:rPr>
-        <w:t xml:space="preserve"> interpreted as not a threat</w:t>
-      </w:r>
-      <w:r>
-        <w:rPr>
-          <w:rFonts w:ascii="Times New Roman" w:hAnsi="Times New Roman" w:cs="Times New Roman"/>
-          <w:sz w:val="24"/>
-          <w:szCs w:val="24"/>
-        </w:rPr>
-        <w:t xml:space="preserve"> </w:t>
-      </w:r>
-      <w:r>
-        <w:rPr>
-          <w:rFonts w:ascii="Times New Roman" w:hAnsi="Times New Roman" w:cs="Times New Roman"/>
-          <w:sz w:val="24"/>
-          <w:szCs w:val="24"/>
-        </w:rPr>
-        <w:t>(</w:t>
-      </w:r>
-      <w:r>
-        <w:rPr>
-          <w:rFonts w:ascii="Times New Roman" w:hAnsi="Times New Roman" w:cs="Times New Roman"/>
-          <w:sz w:val="24"/>
-          <w:szCs w:val="24"/>
-        </w:rPr>
-        <w:t>USFWS 2017</w:t>
-      </w:r>
-      <w:r>
-        <w:rPr>
-          <w:rFonts w:ascii="Times New Roman" w:hAnsi="Times New Roman" w:cs="Times New Roman"/>
-          <w:sz w:val="24"/>
-          <w:szCs w:val="24"/>
-        </w:rPr>
-        <w:t>a, b, 2019</w:t>
-      </w:r>
-      <w:r>
-        <w:rPr>
-          <w:rFonts w:ascii="Times New Roman" w:hAnsi="Times New Roman" w:cs="Times New Roman"/>
-          <w:sz w:val="24"/>
-          <w:szCs w:val="24"/>
-        </w:rPr>
-        <w:t>)</w:t>
-      </w:r>
-      <w:r>
-        <w:rPr>
-          <w:rFonts w:ascii="Times New Roman" w:hAnsi="Times New Roman" w:cs="Times New Roman"/>
-          <w:sz w:val="24"/>
-          <w:szCs w:val="24"/>
-        </w:rPr>
-        <w:t>.</w:t>
-      </w:r>
-      <w:r>
-        <w:rPr>
-          <w:rFonts w:ascii="Times New Roman" w:hAnsi="Times New Roman" w:cs="Times New Roman"/>
-          <w:sz w:val="24"/>
-          <w:szCs w:val="24"/>
-        </w:rPr>
-        <w:t xml:space="preserve"> Resilience </w:t>
-      </w:r>
-      <w:r>
-        <w:rPr>
-          <w:rFonts w:ascii="Times New Roman" w:hAnsi="Times New Roman" w:cs="Times New Roman"/>
-          <w:sz w:val="24"/>
-          <w:szCs w:val="24"/>
-        </w:rPr>
-        <w:t>to environmental stochasticity</w:t>
-      </w:r>
-      <w:r>
-        <w:rPr>
-          <w:rFonts w:ascii="Times New Roman" w:hAnsi="Times New Roman" w:cs="Times New Roman"/>
-          <w:sz w:val="24"/>
-          <w:szCs w:val="24"/>
-        </w:rPr>
-        <w:t xml:space="preserve">, and presumably </w:t>
-      </w:r>
-      <w:r>
-        <w:rPr>
-          <w:rFonts w:ascii="Times New Roman" w:hAnsi="Times New Roman" w:cs="Times New Roman"/>
-          <w:sz w:val="24"/>
-          <w:szCs w:val="24"/>
-        </w:rPr>
-        <w:t xml:space="preserve">to </w:t>
-      </w:r>
-      <w:r>
-        <w:rPr>
-          <w:rFonts w:ascii="Times New Roman" w:hAnsi="Times New Roman" w:cs="Times New Roman"/>
-          <w:sz w:val="24"/>
-          <w:szCs w:val="24"/>
-        </w:rPr>
-        <w:t xml:space="preserve">climate change, </w:t>
-      </w:r>
-      <w:r>
-        <w:rPr>
-          <w:rFonts w:ascii="Times New Roman" w:hAnsi="Times New Roman" w:cs="Times New Roman"/>
-          <w:sz w:val="24"/>
-          <w:szCs w:val="24"/>
-        </w:rPr>
-        <w:t xml:space="preserve">comes from </w:t>
-      </w:r>
-      <w:r>
-        <w:rPr>
-          <w:rFonts w:ascii="Times New Roman" w:hAnsi="Times New Roman" w:cs="Times New Roman"/>
-          <w:sz w:val="24"/>
-          <w:szCs w:val="24"/>
-        </w:rPr>
-        <w:t>prolonged dormancy in the seedbank</w:t>
+        <w:t>The flowering stage is the only life history stage that is readily detected</w:t>
+      </w:r>
+      <w:r>
+        <w:rPr>
+          <w:rFonts w:ascii="Times New Roman" w:hAnsi="Times New Roman" w:cs="Times New Roman"/>
+          <w:sz w:val="24"/>
+          <w:szCs w:val="24"/>
+        </w:rPr>
+        <w:t>. It has indeterminate flowering</w:t>
       </w:r>
       <w:r>
         <w:rPr>
@@ -1005,1018 +1845,8 @@
           <w:sz w:val="24"/>
           <w:szCs w:val="24"/>
         </w:rPr>
-        <w:t xml:space="preserve"> the</w:t>
-      </w:r>
-      <w:r>
-        <w:rPr>
-          <w:rFonts w:ascii="Times New Roman" w:hAnsi="Times New Roman" w:cs="Times New Roman"/>
-          <w:sz w:val="24"/>
-          <w:szCs w:val="24"/>
-        </w:rPr>
-        <w:t xml:space="preserve"> ability </w:t>
-      </w:r>
-      <w:r>
-        <w:rPr>
-          <w:rFonts w:ascii="Times New Roman" w:hAnsi="Times New Roman" w:cs="Times New Roman"/>
-          <w:sz w:val="24"/>
-          <w:szCs w:val="24"/>
-        </w:rPr>
-        <w:t xml:space="preserve">of rosettes </w:t>
-      </w:r>
-      <w:r>
-        <w:rPr>
-          <w:rFonts w:ascii="Times New Roman" w:hAnsi="Times New Roman" w:cs="Times New Roman"/>
-          <w:sz w:val="24"/>
-          <w:szCs w:val="24"/>
-        </w:rPr>
-        <w:t>to delay flowering until favorable years</w:t>
-      </w:r>
-      <w:r>
-        <w:rPr>
-          <w:rFonts w:ascii="Times New Roman" w:hAnsi="Times New Roman" w:cs="Times New Roman"/>
-          <w:sz w:val="24"/>
-          <w:szCs w:val="24"/>
-        </w:rPr>
-        <w:t xml:space="preserve">, and ecological amplitude that enables it to respond to varying </w:t>
-      </w:r>
-      <w:r>
-        <w:rPr>
-          <w:rFonts w:ascii="Times New Roman" w:hAnsi="Times New Roman" w:cs="Times New Roman"/>
-          <w:sz w:val="24"/>
-          <w:szCs w:val="24"/>
-        </w:rPr>
-        <w:t xml:space="preserve">annual </w:t>
-      </w:r>
-      <w:r>
-        <w:rPr>
-          <w:rFonts w:ascii="Times New Roman" w:hAnsi="Times New Roman" w:cs="Times New Roman"/>
-          <w:sz w:val="24"/>
-          <w:szCs w:val="24"/>
-        </w:rPr>
-        <w:t>conditions</w:t>
-      </w:r>
-      <w:r>
-        <w:rPr>
-          <w:rFonts w:ascii="Times New Roman" w:hAnsi="Times New Roman" w:cs="Times New Roman"/>
-          <w:sz w:val="24"/>
-          <w:szCs w:val="24"/>
-        </w:rPr>
-        <w:t>.</w:t>
-      </w:r>
-      <w:r>
-        <w:rPr>
-          <w:rFonts w:ascii="Times New Roman" w:hAnsi="Times New Roman" w:cs="Times New Roman"/>
-          <w:sz w:val="24"/>
-          <w:szCs w:val="24"/>
-        </w:rPr>
-        <w:t xml:space="preserve"> </w:t>
-      </w:r>
-    </w:p>
-    <w:p>
-      <w:pPr>
-        <w:spacing w:after="0" w:line="240" w:lineRule="auto"/>
-        <w:ind w:firstLine="720"/>
-        <w:rPr>
-          <w:rFonts w:ascii="Times New Roman" w:hAnsi="Times New Roman" w:cs="Times New Roman"/>
-          <w:sz w:val="24"/>
-          <w:szCs w:val="24"/>
-        </w:rPr>
-      </w:pPr>
-      <w:r>
-        <w:rPr>
-          <w:rFonts w:ascii="Times New Roman" w:hAnsi="Times New Roman" w:cs="Times New Roman"/>
-          <w:sz w:val="24"/>
-          <w:szCs w:val="24"/>
-        </w:rPr>
-        <w:t>Population-wide monitoring on WAFB started in 1986, conducted annually from 1988-</w:t>
-      </w:r>
-      <w:commentRangeStart w:id="0"/>
-      <w:r>
-        <w:rPr>
-          <w:rFonts w:ascii="Times New Roman" w:hAnsi="Times New Roman" w:cs="Times New Roman"/>
-          <w:sz w:val="24"/>
-          <w:szCs w:val="24"/>
-        </w:rPr>
-        <w:t>2023</w:t>
-      </w:r>
-      <w:commentRangeEnd w:id="0"/>
-      <w:r>
-        <w:rPr>
-          <w:rStyle w:val="CommentReference"/>
-        </w:rPr>
-        <w:commentReference w:id="0"/>
-      </w:r>
-      <w:r>
-        <w:rPr>
-          <w:rFonts w:ascii="Times New Roman" w:hAnsi="Times New Roman" w:cs="Times New Roman"/>
-          <w:sz w:val="24"/>
-          <w:szCs w:val="24"/>
-        </w:rPr>
-        <w:t xml:space="preserve">.  </w:t>
-      </w:r>
-      <w:r>
-        <w:rPr>
-          <w:rFonts w:ascii="Times New Roman" w:hAnsi="Times New Roman" w:cs="Times New Roman"/>
-          <w:sz w:val="24"/>
-          <w:szCs w:val="24"/>
-        </w:rPr>
-        <w:t xml:space="preserve">We assess </w:t>
-      </w:r>
-      <w:r>
-        <w:rPr>
-          <w:rFonts w:ascii="Times New Roman" w:hAnsi="Times New Roman" w:cs="Times New Roman"/>
-          <w:sz w:val="24"/>
-          <w:szCs w:val="24"/>
-        </w:rPr>
-        <w:t xml:space="preserve">the response of population growth to climate </w:t>
-      </w:r>
-      <w:r>
-        <w:rPr>
-          <w:rFonts w:ascii="Times New Roman" w:hAnsi="Times New Roman" w:cs="Times New Roman"/>
-          <w:sz w:val="24"/>
-          <w:szCs w:val="24"/>
-        </w:rPr>
-        <w:t xml:space="preserve">by testing which weather variables are important during the multiyear lifecycle of individual plants </w:t>
-      </w:r>
-      <w:r>
-        <w:rPr>
-          <w:rFonts w:ascii="Times New Roman" w:hAnsi="Times New Roman" w:cs="Times New Roman"/>
-          <w:sz w:val="24"/>
-          <w:szCs w:val="24"/>
-        </w:rPr>
-        <w:t>using this exceptionally long dataset,</w:t>
-      </w:r>
-      <w:r>
-        <w:rPr>
-          <w:rFonts w:ascii="Times New Roman" w:hAnsi="Times New Roman" w:cs="Times New Roman"/>
-          <w:sz w:val="24"/>
-          <w:szCs w:val="24"/>
-        </w:rPr>
-        <w:t xml:space="preserve"> projecting population growth into the future under scenarios that show how climate may change viability.</w:t>
-      </w:r>
-      <w:r>
-        <w:rPr>
-          <w:rFonts w:ascii="Times New Roman" w:hAnsi="Times New Roman" w:cs="Times New Roman"/>
-          <w:sz w:val="24"/>
-          <w:szCs w:val="24"/>
-        </w:rPr>
-        <w:t xml:space="preserve"> </w:t>
-      </w:r>
-      <w:r>
-        <w:rPr>
-          <w:rFonts w:ascii="Times New Roman" w:hAnsi="Times New Roman" w:cs="Times New Roman"/>
-          <w:sz w:val="24"/>
-          <w:szCs w:val="24"/>
-        </w:rPr>
-        <w:t xml:space="preserve"> </w:t>
-      </w:r>
-      <w:r>
-        <w:rPr>
-          <w:rFonts w:ascii="Times New Roman" w:hAnsi="Times New Roman" w:cs="Times New Roman"/>
-          <w:sz w:val="24"/>
-          <w:szCs w:val="24"/>
-        </w:rPr>
-        <w:t>T</w:t>
-      </w:r>
-      <w:r>
-        <w:rPr>
-          <w:rFonts w:ascii="Times New Roman" w:hAnsi="Times New Roman" w:cs="Times New Roman"/>
-          <w:sz w:val="24"/>
-          <w:szCs w:val="24"/>
-        </w:rPr>
-        <w:t xml:space="preserve">his dataset was incorporated into delisting decisions </w:t>
-      </w:r>
-      <w:proofErr w:type="gramStart"/>
-      <w:r>
-        <w:rPr>
-          <w:rFonts w:ascii="Times New Roman" w:hAnsi="Times New Roman" w:cs="Times New Roman"/>
-          <w:sz w:val="24"/>
-          <w:szCs w:val="24"/>
-        </w:rPr>
-        <w:t>and also</w:t>
-      </w:r>
-      <w:proofErr w:type="gramEnd"/>
-      <w:r>
-        <w:rPr>
-          <w:rFonts w:ascii="Times New Roman" w:hAnsi="Times New Roman" w:cs="Times New Roman"/>
-          <w:sz w:val="24"/>
-          <w:szCs w:val="24"/>
-        </w:rPr>
-        <w:t xml:space="preserve"> has relevance in evaluating the Post Delisting Monitoring (PDM) framework. </w:t>
-      </w:r>
-      <w:r>
-        <w:rPr>
-          <w:rFonts w:ascii="Times New Roman" w:hAnsi="Times New Roman" w:cs="Times New Roman"/>
-          <w:sz w:val="24"/>
-          <w:szCs w:val="24"/>
-        </w:rPr>
-        <w:t xml:space="preserve"> </w:t>
-      </w:r>
-      <w:r>
-        <w:rPr>
-          <w:rFonts w:ascii="Times New Roman" w:hAnsi="Times New Roman" w:cs="Times New Roman"/>
-          <w:sz w:val="24"/>
-          <w:szCs w:val="24"/>
-        </w:rPr>
-        <w:t>After delisting, t</w:t>
-      </w:r>
-      <w:r>
-        <w:rPr>
-          <w:rFonts w:ascii="Times New Roman" w:hAnsi="Times New Roman" w:cs="Times New Roman"/>
-          <w:sz w:val="24"/>
-          <w:szCs w:val="24"/>
-        </w:rPr>
-        <w:t xml:space="preserve">he </w:t>
-      </w:r>
-      <w:r>
-        <w:rPr>
-          <w:rFonts w:ascii="Times New Roman" w:hAnsi="Times New Roman" w:cs="Times New Roman"/>
-          <w:sz w:val="24"/>
-          <w:szCs w:val="24"/>
-        </w:rPr>
-        <w:t xml:space="preserve">species’ </w:t>
-      </w:r>
-      <w:r>
-        <w:rPr>
-          <w:rFonts w:ascii="Times New Roman" w:hAnsi="Times New Roman" w:cs="Times New Roman"/>
-          <w:sz w:val="24"/>
-          <w:szCs w:val="24"/>
-        </w:rPr>
-        <w:t xml:space="preserve">trends </w:t>
-      </w:r>
-      <w:r>
-        <w:rPr>
-          <w:rFonts w:ascii="Times New Roman" w:hAnsi="Times New Roman" w:cs="Times New Roman"/>
-          <w:sz w:val="24"/>
-          <w:szCs w:val="24"/>
-        </w:rPr>
-        <w:t>are</w:t>
-      </w:r>
-      <w:r>
-        <w:rPr>
-          <w:rFonts w:ascii="Times New Roman" w:hAnsi="Times New Roman" w:cs="Times New Roman"/>
-          <w:sz w:val="24"/>
-          <w:szCs w:val="24"/>
-        </w:rPr>
-        <w:t xml:space="preserve"> </w:t>
-      </w:r>
-      <w:r>
-        <w:rPr>
-          <w:rFonts w:ascii="Times New Roman" w:hAnsi="Times New Roman" w:cs="Times New Roman"/>
-          <w:sz w:val="24"/>
-          <w:szCs w:val="24"/>
-        </w:rPr>
-        <w:t xml:space="preserve">to be </w:t>
-      </w:r>
-      <w:r>
-        <w:rPr>
-          <w:rFonts w:ascii="Times New Roman" w:hAnsi="Times New Roman" w:cs="Times New Roman"/>
-          <w:sz w:val="24"/>
-          <w:szCs w:val="24"/>
-        </w:rPr>
-        <w:t>monitored</w:t>
-      </w:r>
-      <w:r>
-        <w:rPr>
-          <w:rFonts w:ascii="Times New Roman" w:hAnsi="Times New Roman" w:cs="Times New Roman"/>
-          <w:sz w:val="24"/>
-          <w:szCs w:val="24"/>
-        </w:rPr>
-        <w:t xml:space="preserve"> </w:t>
-      </w:r>
-      <w:r>
-        <w:rPr>
-          <w:rFonts w:ascii="Times New Roman" w:hAnsi="Times New Roman" w:cs="Times New Roman"/>
-          <w:sz w:val="24"/>
-          <w:szCs w:val="24"/>
-        </w:rPr>
-        <w:t xml:space="preserve">for at least </w:t>
-      </w:r>
-      <w:r>
-        <w:rPr>
-          <w:rFonts w:ascii="Times New Roman" w:hAnsi="Times New Roman" w:cs="Times New Roman"/>
-          <w:sz w:val="24"/>
-          <w:szCs w:val="24"/>
-        </w:rPr>
-        <w:t xml:space="preserve">five years at a </w:t>
-      </w:r>
-      <w:r>
-        <w:rPr>
-          <w:rFonts w:ascii="Times New Roman" w:hAnsi="Times New Roman" w:cs="Times New Roman"/>
-          <w:sz w:val="24"/>
-          <w:szCs w:val="24"/>
-        </w:rPr>
-        <w:t xml:space="preserve">representative subset </w:t>
-      </w:r>
-      <w:r>
-        <w:rPr>
-          <w:rFonts w:ascii="Times New Roman" w:hAnsi="Times New Roman" w:cs="Times New Roman"/>
-          <w:sz w:val="24"/>
-          <w:szCs w:val="24"/>
-        </w:rPr>
-        <w:t>of populations spanning the species’ distribution</w:t>
-      </w:r>
-      <w:r>
-        <w:rPr>
-          <w:rFonts w:ascii="Times New Roman" w:hAnsi="Times New Roman" w:cs="Times New Roman"/>
-          <w:sz w:val="24"/>
-          <w:szCs w:val="24"/>
-        </w:rPr>
-        <w:t>, including the FEWAFB population,</w:t>
-      </w:r>
-      <w:r>
-        <w:rPr>
-          <w:rFonts w:ascii="Times New Roman" w:hAnsi="Times New Roman" w:cs="Times New Roman"/>
-          <w:sz w:val="24"/>
-          <w:szCs w:val="24"/>
-        </w:rPr>
-        <w:t xml:space="preserve"> and compare the range, mean, and median of population counts with historical data to assess the recovery of </w:t>
-      </w:r>
-      <w:r>
-        <w:rPr>
-          <w:rFonts w:ascii="Times New Roman" w:hAnsi="Times New Roman" w:cs="Times New Roman"/>
-          <w:i/>
-          <w:iCs/>
-          <w:sz w:val="24"/>
-          <w:szCs w:val="24"/>
-        </w:rPr>
-        <w:t xml:space="preserve">O. </w:t>
-      </w:r>
-      <w:proofErr w:type="spellStart"/>
-      <w:r>
-        <w:rPr>
-          <w:rFonts w:ascii="Times New Roman" w:hAnsi="Times New Roman" w:cs="Times New Roman"/>
-          <w:i/>
-          <w:iCs/>
-          <w:sz w:val="24"/>
-          <w:szCs w:val="24"/>
-        </w:rPr>
-        <w:t>coloradensis</w:t>
-      </w:r>
-      <w:proofErr w:type="spellEnd"/>
-      <w:r>
-        <w:rPr>
-          <w:rFonts w:ascii="Times New Roman" w:hAnsi="Times New Roman" w:cs="Times New Roman"/>
-          <w:sz w:val="24"/>
-          <w:szCs w:val="24"/>
-        </w:rPr>
-        <w:t xml:space="preserve"> </w:t>
-      </w:r>
-      <w:r>
-        <w:rPr>
-          <w:rFonts w:ascii="Times New Roman" w:hAnsi="Times New Roman" w:cs="Times New Roman"/>
-          <w:sz w:val="24"/>
-          <w:szCs w:val="24"/>
-        </w:rPr>
-        <w:fldChar w:fldCharType="begin"/>
-      </w:r>
-      <w:r>
-        <w:rPr>
-          <w:rFonts w:ascii="Times New Roman" w:hAnsi="Times New Roman" w:cs="Times New Roman"/>
-          <w:sz w:val="24"/>
-          <w:szCs w:val="24"/>
-        </w:rPr>
-        <w:instrText xml:space="preserve"> ADDIN ZOTERO_ITEM CSL_CITATION {"citationID":"owQ0QK6z","properties":{"formattedCitation":"(USFWS 2017)","plainCitation":"(USFWS 2017)","noteIndex":0},"citationItems":[{"id":2505,"uris":["http://zotero.org/users/local/WrBWD4W6/items/SP9SS6QU"],"uri":["http://zotero.org/users/local/WrBWD4W6/items/SP9SS6QU"],"itemData":{"id":2505,"type":"article-journal","title":"Post-Delisting Monitoring Plan for Colorado butterfly plant (Oenothera coloradensis, formerly Gaura neomexicana subsp. coloradensis)","author":[{"literal":"USFWS"}],"issued":{"date-parts":[["2017"]]}}}],"schema":"https://github.com/citation-style-language/schema/raw/master/csl-citation.json"} </w:instrText>
-      </w:r>
-      <w:r>
-        <w:rPr>
-          <w:rFonts w:ascii="Times New Roman" w:hAnsi="Times New Roman" w:cs="Times New Roman"/>
-          <w:sz w:val="24"/>
-          <w:szCs w:val="24"/>
-        </w:rPr>
-        <w:fldChar w:fldCharType="separate"/>
-      </w:r>
-      <w:r>
-        <w:rPr>
-          <w:rFonts w:ascii="Times New Roman" w:hAnsi="Times New Roman" w:cs="Times New Roman"/>
-          <w:sz w:val="24"/>
-        </w:rPr>
-        <w:t>(USFWS 201</w:t>
-      </w:r>
-      <w:r>
-        <w:rPr>
-          <w:rFonts w:ascii="Times New Roman" w:hAnsi="Times New Roman" w:cs="Times New Roman"/>
-          <w:sz w:val="24"/>
-        </w:rPr>
-        <w:t>9</w:t>
-      </w:r>
-      <w:r>
-        <w:rPr>
-          <w:rFonts w:ascii="Times New Roman" w:hAnsi="Times New Roman" w:cs="Times New Roman"/>
-          <w:sz w:val="24"/>
-        </w:rPr>
-        <w:t>)</w:t>
-      </w:r>
-      <w:r>
-        <w:rPr>
-          <w:rFonts w:ascii="Times New Roman" w:hAnsi="Times New Roman" w:cs="Times New Roman"/>
-          <w:sz w:val="24"/>
-          <w:szCs w:val="24"/>
-        </w:rPr>
-        <w:fldChar w:fldCharType="end"/>
-      </w:r>
-      <w:r>
-        <w:rPr>
-          <w:rFonts w:ascii="Times New Roman" w:hAnsi="Times New Roman" w:cs="Times New Roman"/>
-          <w:sz w:val="24"/>
-          <w:szCs w:val="24"/>
-        </w:rPr>
-        <w:t xml:space="preserve">. </w:t>
-      </w:r>
-      <w:proofErr w:type="gramStart"/>
-      <w:r>
-        <w:rPr>
-          <w:rFonts w:ascii="Times New Roman" w:hAnsi="Times New Roman" w:cs="Times New Roman"/>
-          <w:sz w:val="24"/>
-          <w:szCs w:val="24"/>
-        </w:rPr>
-        <w:t>In the course of</w:t>
-      </w:r>
-      <w:proofErr w:type="gramEnd"/>
-      <w:r>
-        <w:rPr>
-          <w:rFonts w:ascii="Times New Roman" w:hAnsi="Times New Roman" w:cs="Times New Roman"/>
-          <w:sz w:val="24"/>
-          <w:szCs w:val="24"/>
-        </w:rPr>
-        <w:t xml:space="preserve"> conducting m</w:t>
-      </w:r>
-      <w:r>
-        <w:rPr>
-          <w:rFonts w:ascii="Times New Roman" w:hAnsi="Times New Roman" w:cs="Times New Roman"/>
-          <w:sz w:val="24"/>
-          <w:szCs w:val="24"/>
-        </w:rPr>
-        <w:t>onitoring</w:t>
-      </w:r>
-      <w:r>
-        <w:rPr>
-          <w:rFonts w:ascii="Times New Roman" w:hAnsi="Times New Roman" w:cs="Times New Roman"/>
-          <w:sz w:val="24"/>
-          <w:szCs w:val="24"/>
-        </w:rPr>
-        <w:t>,</w:t>
-      </w:r>
-      <w:r>
-        <w:rPr>
-          <w:rFonts w:ascii="Times New Roman" w:hAnsi="Times New Roman" w:cs="Times New Roman"/>
-          <w:sz w:val="24"/>
-          <w:szCs w:val="24"/>
-        </w:rPr>
-        <w:t xml:space="preserve"> new environmental stressors</w:t>
-      </w:r>
-      <w:r>
-        <w:rPr>
-          <w:rFonts w:ascii="Times New Roman" w:hAnsi="Times New Roman" w:cs="Times New Roman"/>
-          <w:sz w:val="24"/>
-          <w:szCs w:val="24"/>
-        </w:rPr>
-        <w:t xml:space="preserve"> are to be noted.  In the past</w:t>
-      </w:r>
-      <w:r>
-        <w:rPr>
-          <w:rFonts w:ascii="Times New Roman" w:hAnsi="Times New Roman" w:cs="Times New Roman"/>
-          <w:sz w:val="24"/>
-          <w:szCs w:val="24"/>
-        </w:rPr>
-        <w:t xml:space="preserve">, rare </w:t>
-      </w:r>
-      <w:r>
-        <w:rPr>
-          <w:rFonts w:ascii="Times New Roman" w:hAnsi="Times New Roman" w:cs="Times New Roman"/>
-          <w:sz w:val="24"/>
-          <w:szCs w:val="24"/>
-        </w:rPr>
-        <w:t xml:space="preserve">flea beetle </w:t>
-      </w:r>
-      <w:r>
-        <w:rPr>
-          <w:rFonts w:ascii="Times New Roman" w:hAnsi="Times New Roman" w:cs="Times New Roman"/>
-          <w:sz w:val="24"/>
-          <w:szCs w:val="24"/>
-        </w:rPr>
-        <w:t xml:space="preserve">herbivory </w:t>
-      </w:r>
-      <w:r>
-        <w:rPr>
-          <w:rFonts w:ascii="Times New Roman" w:hAnsi="Times New Roman" w:cs="Times New Roman"/>
-          <w:sz w:val="24"/>
-          <w:szCs w:val="24"/>
-        </w:rPr>
-        <w:t>outbreaks</w:t>
-      </w:r>
-      <w:r>
-        <w:rPr>
-          <w:rFonts w:ascii="Times New Roman" w:hAnsi="Times New Roman" w:cs="Times New Roman"/>
-          <w:sz w:val="24"/>
-          <w:szCs w:val="24"/>
-        </w:rPr>
-        <w:t xml:space="preserve"> have impacted populations </w:t>
-      </w:r>
-      <w:r>
-        <w:rPr>
-          <w:rFonts w:ascii="Times New Roman" w:hAnsi="Times New Roman" w:cs="Times New Roman"/>
-          <w:sz w:val="24"/>
-          <w:szCs w:val="24"/>
-        </w:rPr>
-        <w:fldChar w:fldCharType="begin"/>
-      </w:r>
-      <w:r>
-        <w:rPr>
-          <w:rFonts w:ascii="Times New Roman" w:hAnsi="Times New Roman" w:cs="Times New Roman"/>
-          <w:sz w:val="24"/>
-          <w:szCs w:val="24"/>
-        </w:rPr>
-        <w:instrText xml:space="preserve"> ADDIN ZOTERO_ITEM CSL_CITATION {"citationID":"KymB2qfE","properties":{"formattedCitation":"(Heidel et al. 2011)","plainCitation":"(Heidel et al. 2011)","noteIndex":0},"citationItems":[{"id":2236,"uris":["http://zotero.org/users/local/WrBWD4W6/items/X6ZRKNV4"],"uri":["http://zotero.org/users/local/WrBWD4W6/items/X6ZRKNV4"],"itemData":{"id":2236,"type":"article-journal","abstract":"Colorado butterﬂy plant (Oenothera coloradensis (Rydb.) W.L. Wagner &amp; Hoch ssp. coloradensis [syn. Gaura neomexicana Woot. ssp. coloradensis (Rydb.) Raven &amp; Gregory]) in the Onagraceae; Primrose family) is a Threatened plant whose population declined in a protected area in southeastern Wyoming in 2007-2008, setting record low numbers in 23 years of the annual population census. This trend was accompanied by pervasive ﬂea beetle herbivory (Altica spp.) in 2007. The most frequent ﬂea beetle species collected in 2008-2009 was Altica foliaceae LeConte, a native species. Altica foliaceae favors members of Onagraceae, and A. foliaceae adults were collected on browsed Oenothera plants. The Oenothera population returned to pre-infestation numbers in 2009-2010, evidence that it survived by vegetative plants and seed bank. Results point to the importance of repeated long-term monitoring, without which this event could have been interpreted as a disaster or have gone unnoticed. It also documents an event that can inform population viability analysis.","container-title":"Natural Areas Journal","DOI":"10.3375/043.031.0310","ISSN":"0885-8608","issue":"3","journalAbbreviation":"Natural Areas Journal","language":"en","page":"283-287","source":"DOI.org (Crossref)","title":"Flea Beetle ( &lt;i&gt;Altica&lt;/i&gt; spp.) Herbivory on a Threatened Plant, F.E. Warren Air Force Base, Wyoming","volume":"31","author":[{"family":"Heidel","given":"Bonnie"},{"family":"Tronstad","given":"Lusha"},{"family":"Handley","given":"Joy"}],"issued":{"date-parts":[["2011",7]]}}}],"schema":"https://github.com/citation-style-language/schema/raw/master/csl-citation.json"} </w:instrText>
-      </w:r>
-      <w:r>
-        <w:rPr>
-          <w:rFonts w:ascii="Times New Roman" w:hAnsi="Times New Roman" w:cs="Times New Roman"/>
-          <w:sz w:val="24"/>
-          <w:szCs w:val="24"/>
-        </w:rPr>
-        <w:fldChar w:fldCharType="separate"/>
-      </w:r>
-      <w:r>
-        <w:rPr>
-          <w:rFonts w:ascii="Times New Roman" w:hAnsi="Times New Roman" w:cs="Times New Roman"/>
-          <w:sz w:val="24"/>
-        </w:rPr>
-        <w:t>(Heidel et al. 2011)</w:t>
-      </w:r>
-      <w:r>
-        <w:rPr>
-          <w:rFonts w:ascii="Times New Roman" w:hAnsi="Times New Roman" w:cs="Times New Roman"/>
-          <w:sz w:val="24"/>
-          <w:szCs w:val="24"/>
-        </w:rPr>
-        <w:fldChar w:fldCharType="end"/>
-      </w:r>
-      <w:r>
-        <w:rPr>
-          <w:rFonts w:ascii="Times New Roman" w:hAnsi="Times New Roman" w:cs="Times New Roman"/>
-          <w:sz w:val="24"/>
-          <w:szCs w:val="24"/>
-        </w:rPr>
-        <w:t xml:space="preserve">. </w:t>
-      </w:r>
-      <w:r>
-        <w:rPr>
-          <w:rFonts w:ascii="Times New Roman" w:hAnsi="Times New Roman" w:cs="Times New Roman"/>
-          <w:sz w:val="24"/>
-          <w:szCs w:val="24"/>
-        </w:rPr>
-        <w:t>After trends are assessed</w:t>
-      </w:r>
-      <w:r>
-        <w:rPr>
-          <w:rFonts w:ascii="Times New Roman" w:hAnsi="Times New Roman" w:cs="Times New Roman"/>
-          <w:sz w:val="24"/>
-          <w:szCs w:val="24"/>
-        </w:rPr>
-        <w:t xml:space="preserve"> from the PDM period</w:t>
-      </w:r>
-      <w:r>
-        <w:rPr>
-          <w:rFonts w:ascii="Times New Roman" w:hAnsi="Times New Roman" w:cs="Times New Roman"/>
-          <w:sz w:val="24"/>
-          <w:szCs w:val="24"/>
-        </w:rPr>
-        <w:t xml:space="preserve">, the species will be considered secure </w:t>
-      </w:r>
-      <w:r>
-        <w:rPr>
-          <w:rFonts w:ascii="Times New Roman" w:hAnsi="Times New Roman" w:cs="Times New Roman"/>
-          <w:sz w:val="24"/>
-          <w:szCs w:val="24"/>
-        </w:rPr>
-        <w:t xml:space="preserve">once certain standards are met </w:t>
-      </w:r>
-      <w:r>
-        <w:rPr>
-          <w:rFonts w:ascii="Times New Roman" w:hAnsi="Times New Roman" w:cs="Times New Roman"/>
-          <w:sz w:val="24"/>
-          <w:szCs w:val="24"/>
-        </w:rPr>
-        <w:fldChar w:fldCharType="begin"/>
-      </w:r>
-      <w:r>
-        <w:rPr>
-          <w:rFonts w:ascii="Times New Roman" w:hAnsi="Times New Roman" w:cs="Times New Roman"/>
-          <w:sz w:val="24"/>
-          <w:szCs w:val="24"/>
-        </w:rPr>
-        <w:instrText xml:space="preserve"> ADDIN ZOTERO_ITEM CSL_CITATION {"citationID":"xOb95P6X","properties":{"formattedCitation":"(USFWS 2017)","plainCitation":"(USFWS 2017)","noteIndex":0},"citationItems":[{"id":2505,"uris":["http://zotero.org/users/local/WrBWD4W6/items/SP9SS6QU"],"uri":["http://zotero.org/users/local/WrBWD4W6/items/SP9SS6QU"],"itemData":{"id":2505,"type":"article-journal","title":"Post-Delisting Monitoring Plan for Colorado butterfly plant (Oenothera coloradensis, formerly Gaura neomexicana subsp. coloradensis)","author":[{"literal":"USFWS"}],"issued":{"date-parts":[["2017"]]}}}],"schema":"https://github.com/citation-style-language/schema/raw/master/csl-citation.json"} </w:instrText>
-      </w:r>
-      <w:r>
-        <w:rPr>
-          <w:rFonts w:ascii="Times New Roman" w:hAnsi="Times New Roman" w:cs="Times New Roman"/>
-          <w:sz w:val="24"/>
-          <w:szCs w:val="24"/>
-        </w:rPr>
-        <w:fldChar w:fldCharType="separate"/>
-      </w:r>
-      <w:r>
-        <w:rPr>
-          <w:rFonts w:ascii="Times New Roman" w:hAnsi="Times New Roman" w:cs="Times New Roman"/>
-          <w:sz w:val="24"/>
-        </w:rPr>
-        <w:t>(USFWS 2017)</w:t>
-      </w:r>
-      <w:r>
-        <w:rPr>
-          <w:rFonts w:ascii="Times New Roman" w:hAnsi="Times New Roman" w:cs="Times New Roman"/>
-          <w:sz w:val="24"/>
-          <w:szCs w:val="24"/>
-        </w:rPr>
-        <w:fldChar w:fldCharType="end"/>
-      </w:r>
-      <w:r>
-        <w:rPr>
-          <w:rFonts w:ascii="Times New Roman" w:hAnsi="Times New Roman" w:cs="Times New Roman"/>
-          <w:sz w:val="24"/>
-          <w:szCs w:val="24"/>
-        </w:rPr>
-        <w:t xml:space="preserve">. </w:t>
-      </w:r>
-    </w:p>
-    <w:p>
-      <w:pPr>
-        <w:spacing w:after="0" w:line="240" w:lineRule="auto"/>
-        <w:ind w:firstLine="720"/>
-        <w:rPr>
-          <w:rFonts w:ascii="Times New Roman" w:hAnsi="Times New Roman" w:cs="Times New Roman"/>
-          <w:sz w:val="24"/>
-          <w:szCs w:val="24"/>
-        </w:rPr>
-      </w:pPr>
-      <w:r>
-        <w:rPr>
-          <w:rFonts w:ascii="Times New Roman" w:hAnsi="Times New Roman" w:cs="Times New Roman"/>
-          <w:sz w:val="24"/>
-          <w:szCs w:val="24"/>
-        </w:rPr>
-        <w:t>P</w:t>
-      </w:r>
-      <w:r>
-        <w:rPr>
-          <w:rFonts w:ascii="Times New Roman" w:hAnsi="Times New Roman" w:cs="Times New Roman"/>
-          <w:sz w:val="24"/>
-          <w:szCs w:val="24"/>
-        </w:rPr>
-        <w:t>opulation t</w:t>
-      </w:r>
-      <w:r>
-        <w:rPr>
-          <w:rFonts w:ascii="Times New Roman" w:hAnsi="Times New Roman" w:cs="Times New Roman"/>
-          <w:sz w:val="24"/>
-          <w:szCs w:val="24"/>
-        </w:rPr>
-        <w:t xml:space="preserve">rends </w:t>
-      </w:r>
-      <w:r>
-        <w:rPr>
-          <w:rFonts w:ascii="Times New Roman" w:hAnsi="Times New Roman" w:cs="Times New Roman"/>
-          <w:sz w:val="24"/>
-          <w:szCs w:val="24"/>
-        </w:rPr>
-        <w:t>are</w:t>
-      </w:r>
-      <w:r>
-        <w:rPr>
-          <w:rFonts w:ascii="Times New Roman" w:hAnsi="Times New Roman" w:cs="Times New Roman"/>
-          <w:sz w:val="24"/>
-          <w:szCs w:val="24"/>
-        </w:rPr>
-        <w:t xml:space="preserve"> difficult to judge for </w:t>
-      </w:r>
-      <w:r>
-        <w:rPr>
-          <w:rFonts w:ascii="Times New Roman" w:hAnsi="Times New Roman" w:cs="Times New Roman"/>
-          <w:i/>
-          <w:iCs/>
-          <w:sz w:val="24"/>
-          <w:szCs w:val="24"/>
-        </w:rPr>
-        <w:t xml:space="preserve">O. </w:t>
-      </w:r>
-      <w:proofErr w:type="spellStart"/>
-      <w:r>
-        <w:rPr>
-          <w:rFonts w:ascii="Times New Roman" w:hAnsi="Times New Roman" w:cs="Times New Roman"/>
-          <w:i/>
-          <w:iCs/>
-          <w:sz w:val="24"/>
-          <w:szCs w:val="24"/>
-        </w:rPr>
-        <w:t>coloradensis</w:t>
-      </w:r>
-      <w:proofErr w:type="spellEnd"/>
-      <w:r>
-        <w:rPr>
-          <w:rFonts w:ascii="Times New Roman" w:hAnsi="Times New Roman" w:cs="Times New Roman"/>
-          <w:i/>
-          <w:iCs/>
-          <w:sz w:val="24"/>
-          <w:szCs w:val="24"/>
-        </w:rPr>
-        <w:t xml:space="preserve"> </w:t>
-      </w:r>
-      <w:r>
-        <w:rPr>
-          <w:rFonts w:ascii="Times New Roman" w:hAnsi="Times New Roman" w:cs="Times New Roman"/>
-          <w:sz w:val="24"/>
-          <w:szCs w:val="24"/>
-        </w:rPr>
-        <w:t xml:space="preserve">because </w:t>
-      </w:r>
-      <w:r>
-        <w:rPr>
-          <w:rFonts w:ascii="Times New Roman" w:hAnsi="Times New Roman" w:cs="Times New Roman"/>
-          <w:sz w:val="24"/>
-          <w:szCs w:val="24"/>
-        </w:rPr>
-        <w:t xml:space="preserve">it fluctuates annually </w:t>
-      </w:r>
-      <w:r>
-        <w:rPr>
-          <w:rFonts w:ascii="Times New Roman" w:hAnsi="Times New Roman" w:cs="Times New Roman"/>
-          <w:sz w:val="24"/>
-          <w:szCs w:val="24"/>
-        </w:rPr>
-        <w:t xml:space="preserve">in flowering </w:t>
-      </w:r>
-      <w:r>
-        <w:rPr>
-          <w:rFonts w:ascii="Times New Roman" w:hAnsi="Times New Roman" w:cs="Times New Roman"/>
-          <w:sz w:val="24"/>
-          <w:szCs w:val="24"/>
-        </w:rPr>
-        <w:t>plant numbers</w:t>
-      </w:r>
-      <w:r>
-        <w:rPr>
-          <w:rFonts w:ascii="Times New Roman" w:hAnsi="Times New Roman" w:cs="Times New Roman"/>
-          <w:sz w:val="24"/>
-          <w:szCs w:val="24"/>
-        </w:rPr>
-        <w:t xml:space="preserve"> (Figure </w:t>
-      </w:r>
-      <w:commentRangeStart w:id="1"/>
-      <w:r>
-        <w:rPr>
-          <w:rFonts w:ascii="Times New Roman" w:hAnsi="Times New Roman" w:cs="Times New Roman"/>
-          <w:sz w:val="24"/>
-          <w:szCs w:val="24"/>
-        </w:rPr>
-        <w:t>1</w:t>
-      </w:r>
-      <w:commentRangeEnd w:id="1"/>
-      <w:r>
-        <w:rPr>
-          <w:rStyle w:val="CommentReference"/>
-        </w:rPr>
-        <w:commentReference w:id="1"/>
-      </w:r>
-      <w:r>
-        <w:rPr>
-          <w:rFonts w:ascii="Times New Roman" w:hAnsi="Times New Roman" w:cs="Times New Roman"/>
-          <w:sz w:val="24"/>
-          <w:szCs w:val="24"/>
-        </w:rPr>
-        <w:t>)</w:t>
-      </w:r>
-      <w:r>
-        <w:rPr>
-          <w:rFonts w:ascii="Times New Roman" w:hAnsi="Times New Roman" w:cs="Times New Roman"/>
-          <w:sz w:val="24"/>
-          <w:szCs w:val="24"/>
-        </w:rPr>
-        <w:t>.</w:t>
-      </w:r>
-      <w:r>
-        <w:t xml:space="preserve"> </w:t>
-      </w:r>
-      <w:r>
-        <w:rPr>
-          <w:rFonts w:ascii="Times New Roman" w:hAnsi="Times New Roman" w:cs="Times New Roman"/>
-          <w:sz w:val="24"/>
-          <w:szCs w:val="24"/>
-        </w:rPr>
-        <w:t>This</w:t>
-      </w:r>
-      <w:r>
-        <w:rPr>
-          <w:rFonts w:ascii="Times New Roman" w:hAnsi="Times New Roman" w:cs="Times New Roman"/>
-          <w:sz w:val="24"/>
-          <w:szCs w:val="24"/>
-        </w:rPr>
-        <w:t xml:space="preserve"> </w:t>
-      </w:r>
-      <w:r>
-        <w:rPr>
-          <w:rFonts w:ascii="Times New Roman" w:hAnsi="Times New Roman" w:cs="Times New Roman"/>
-          <w:sz w:val="24"/>
-          <w:szCs w:val="24"/>
-        </w:rPr>
-        <w:t xml:space="preserve">may </w:t>
-      </w:r>
-      <w:r>
-        <w:rPr>
-          <w:rFonts w:ascii="Times New Roman" w:hAnsi="Times New Roman" w:cs="Times New Roman"/>
-          <w:sz w:val="24"/>
-          <w:szCs w:val="24"/>
-        </w:rPr>
-        <w:t xml:space="preserve">reflect the variability in environmental cues </w:t>
-      </w:r>
-      <w:r>
-        <w:rPr>
-          <w:rFonts w:ascii="Times New Roman" w:hAnsi="Times New Roman" w:cs="Times New Roman"/>
-          <w:sz w:val="24"/>
-          <w:szCs w:val="24"/>
-        </w:rPr>
-        <w:t xml:space="preserve">and associated </w:t>
-      </w:r>
-      <w:r>
-        <w:rPr>
-          <w:rFonts w:ascii="Times New Roman" w:hAnsi="Times New Roman" w:cs="Times New Roman"/>
-          <w:sz w:val="24"/>
-          <w:szCs w:val="24"/>
-        </w:rPr>
-        <w:t>variability in species’ development including</w:t>
-      </w:r>
-      <w:r>
-        <w:rPr>
-          <w:rFonts w:ascii="Times New Roman" w:hAnsi="Times New Roman" w:cs="Times New Roman"/>
-          <w:sz w:val="24"/>
-          <w:szCs w:val="24"/>
-        </w:rPr>
-        <w:t xml:space="preserve"> </w:t>
-      </w:r>
-      <w:r>
-        <w:rPr>
-          <w:rFonts w:ascii="Times New Roman" w:hAnsi="Times New Roman" w:cs="Times New Roman"/>
-          <w:sz w:val="24"/>
-          <w:szCs w:val="24"/>
-        </w:rPr>
-        <w:t>germination from its seedbank</w:t>
-      </w:r>
-      <w:r>
-        <w:rPr>
-          <w:rFonts w:ascii="Times New Roman" w:hAnsi="Times New Roman" w:cs="Times New Roman"/>
-          <w:sz w:val="24"/>
-          <w:szCs w:val="24"/>
-        </w:rPr>
-        <w:t>,</w:t>
-      </w:r>
-      <w:r>
-        <w:rPr>
-          <w:rFonts w:ascii="Times New Roman" w:hAnsi="Times New Roman" w:cs="Times New Roman"/>
-          <w:sz w:val="24"/>
-          <w:szCs w:val="24"/>
-        </w:rPr>
-        <w:t xml:space="preserve"> vegetative grow</w:t>
-      </w:r>
-      <w:r>
-        <w:rPr>
-          <w:rFonts w:ascii="Times New Roman" w:hAnsi="Times New Roman" w:cs="Times New Roman"/>
-          <w:sz w:val="24"/>
-          <w:szCs w:val="24"/>
-        </w:rPr>
-        <w:t>th</w:t>
-      </w:r>
-      <w:r>
-        <w:rPr>
-          <w:rFonts w:ascii="Times New Roman" w:hAnsi="Times New Roman" w:cs="Times New Roman"/>
-          <w:sz w:val="24"/>
-          <w:szCs w:val="24"/>
-        </w:rPr>
-        <w:t>, and</w:t>
-      </w:r>
-      <w:r>
-        <w:rPr>
-          <w:rFonts w:ascii="Times New Roman" w:hAnsi="Times New Roman" w:cs="Times New Roman"/>
-          <w:sz w:val="24"/>
-          <w:szCs w:val="24"/>
-        </w:rPr>
-        <w:t xml:space="preserve"> </w:t>
-      </w:r>
-      <w:r>
-        <w:rPr>
-          <w:rFonts w:ascii="Times New Roman" w:hAnsi="Times New Roman" w:cs="Times New Roman"/>
-          <w:sz w:val="24"/>
-          <w:szCs w:val="24"/>
-        </w:rPr>
-        <w:t>flowering stem production (</w:t>
-      </w:r>
-      <w:r>
-        <w:rPr>
-          <w:rFonts w:ascii="Times New Roman" w:hAnsi="Times New Roman" w:cs="Times New Roman"/>
-          <w:sz w:val="24"/>
-          <w:szCs w:val="24"/>
-        </w:rPr>
-        <w:t>bolting</w:t>
-      </w:r>
-      <w:r>
-        <w:rPr>
-          <w:rFonts w:ascii="Times New Roman" w:hAnsi="Times New Roman" w:cs="Times New Roman"/>
-          <w:sz w:val="24"/>
-          <w:szCs w:val="24"/>
-        </w:rPr>
-        <w:t>)</w:t>
-      </w:r>
-      <w:r>
-        <w:rPr>
-          <w:rFonts w:ascii="Times New Roman" w:hAnsi="Times New Roman" w:cs="Times New Roman"/>
-          <w:sz w:val="24"/>
-          <w:szCs w:val="24"/>
-        </w:rPr>
-        <w:t xml:space="preserve"> </w:t>
-      </w:r>
-      <w:r>
-        <w:rPr>
-          <w:rFonts w:ascii="Times New Roman" w:hAnsi="Times New Roman" w:cs="Times New Roman"/>
-          <w:sz w:val="24"/>
-          <w:szCs w:val="24"/>
-        </w:rPr>
-        <w:t xml:space="preserve">of it </w:t>
-      </w:r>
-      <w:r>
-        <w:rPr>
-          <w:rFonts w:ascii="Times New Roman" w:hAnsi="Times New Roman" w:cs="Times New Roman"/>
-          <w:sz w:val="24"/>
-          <w:szCs w:val="24"/>
-        </w:rPr>
-        <w:t xml:space="preserve">as a </w:t>
-      </w:r>
-      <w:proofErr w:type="spellStart"/>
-      <w:r>
-        <w:rPr>
-          <w:rFonts w:ascii="Times New Roman" w:hAnsi="Times New Roman" w:cs="Times New Roman"/>
-          <w:sz w:val="24"/>
-          <w:szCs w:val="24"/>
-        </w:rPr>
-        <w:t>semeloparous</w:t>
-      </w:r>
-      <w:proofErr w:type="spellEnd"/>
-      <w:r>
-        <w:rPr>
-          <w:rFonts w:ascii="Times New Roman" w:hAnsi="Times New Roman" w:cs="Times New Roman"/>
-          <w:sz w:val="24"/>
-          <w:szCs w:val="24"/>
-        </w:rPr>
-        <w:t xml:space="preserve"> perennial</w:t>
-      </w:r>
-      <w:r>
-        <w:rPr>
-          <w:rFonts w:ascii="Times New Roman" w:hAnsi="Times New Roman" w:cs="Times New Roman"/>
-          <w:sz w:val="24"/>
-          <w:szCs w:val="24"/>
-        </w:rPr>
-        <w:t xml:space="preserve">. </w:t>
-      </w:r>
-      <w:r>
-        <w:rPr>
-          <w:rFonts w:ascii="Times New Roman" w:hAnsi="Times New Roman" w:cs="Times New Roman"/>
-          <w:sz w:val="24"/>
-          <w:szCs w:val="24"/>
-        </w:rPr>
-        <w:t>The flowering stage is the only life history stage that is readily detected</w:t>
-      </w:r>
-      <w:r>
-        <w:rPr>
-          <w:rFonts w:ascii="Times New Roman" w:hAnsi="Times New Roman" w:cs="Times New Roman"/>
-          <w:sz w:val="24"/>
-          <w:szCs w:val="24"/>
-        </w:rPr>
-        <w:t>. It has indeterminate flowering</w:t>
-      </w:r>
-      <w:r>
-        <w:rPr>
-          <w:rFonts w:ascii="Times New Roman" w:hAnsi="Times New Roman" w:cs="Times New Roman"/>
-          <w:sz w:val="24"/>
-          <w:szCs w:val="24"/>
-        </w:rPr>
-        <w:t>,</w:t>
-      </w:r>
-      <w:r>
-        <w:rPr>
-          <w:rFonts w:ascii="Times New Roman" w:hAnsi="Times New Roman" w:cs="Times New Roman"/>
-          <w:sz w:val="24"/>
-          <w:szCs w:val="24"/>
-        </w:rPr>
-        <w:t xml:space="preserve"> and fruits fall as they ripen.  </w:t>
-      </w:r>
-      <w:proofErr w:type="gramStart"/>
-      <w:r>
-        <w:rPr>
-          <w:rFonts w:ascii="Times New Roman" w:hAnsi="Times New Roman" w:cs="Times New Roman"/>
-          <w:sz w:val="24"/>
-          <w:szCs w:val="24"/>
-        </w:rPr>
-        <w:t>So</w:t>
-      </w:r>
-      <w:proofErr w:type="gramEnd"/>
+        <w:t xml:space="preserve"> and fruits fall as they ripen.  So</w:t>
+      </w:r>
       <w:r>
         <w:rPr>
           <w:rFonts w:ascii="Times New Roman" w:hAnsi="Times New Roman" w:cs="Times New Roman"/>
@@ -2171,7 +2001,7 @@
           <w:szCs w:val="24"/>
         </w:rPr>
       </w:pPr>
-      <w:ins w:id="2" w:author="Stears, Alice E" w:date="2024-03-04T15:43:00Z">
+      <w:ins w:id="2" w:author="Stears, Alice E" w:date="2024-03-04T15:46:00Z">
         <w:r>
           <w:rPr>
             <w:noProof/>
@@ -2180,10 +2010,10 @@
           </w:rPr>
           <w:lastRenderedPageBreak/>
           <w:drawing>
-            <wp:inline distT="0" distB="0" distL="0" distR="0" wp14:anchorId="7F0B2403" wp14:editId="7EBB2B90">
-              <wp:extent cx="5009606" cy="7156580"/>
+            <wp:inline distT="0" distB="0" distL="0" distR="0" wp14:anchorId="72EAAE30" wp14:editId="0EA9F7D8">
+              <wp:extent cx="4794068" cy="6848669"/>
               <wp:effectExtent l="0" t="0" r="0" b="0"/>
-              <wp:docPr id="350811908" name="Picture 1" descr="Chart, line chart&#10;&#10;Description automatically generated"/>
+              <wp:docPr id="751580002" name="Picture 1" descr="Chart, line chart&#10;&#10;Description automatically generated"/>
               <wp:cNvGraphicFramePr>
                 <a:graphicFrameLocks xmlns:a="http://schemas.openxmlformats.org/drawingml/2006/main" noChangeAspect="1"/>
               </wp:cNvGraphicFramePr>
@@ -2191,7 +2021,7 @@
                 <a:graphicData uri="http://schemas.openxmlformats.org/drawingml/2006/picture">
                   <pic:pic xmlns:pic="http://schemas.openxmlformats.org/drawingml/2006/picture">
                     <pic:nvPicPr>
-                      <pic:cNvPr id="350811908" name="Picture 1" descr="Chart, line chart&#10;&#10;Description automatically generated"/>
+                      <pic:cNvPr id="751580002" name="Picture 1" descr="Chart, line chart&#10;&#10;Description automatically generated"/>
                       <pic:cNvPicPr/>
                     </pic:nvPicPr>
                     <pic:blipFill>
@@ -2209,7 +2039,7 @@
                     <pic:spPr>
                       <a:xfrm>
                         <a:off x="0" y="0"/>
-                        <a:ext cx="5025764" cy="7179662"/>
+                        <a:ext cx="4809688" cy="6870984"/>
                       </a:xfrm>
                       <a:prstGeom prst="rect">
                         <a:avLst/>
@@ -2230,7 +2060,7 @@
             <w:szCs w:val="24"/>
           </w:rPr>
           <w:drawing>
-            <wp:inline distT="0" distB="0" distL="0" distR="0" wp14:anchorId="0E270B4A" wp14:editId="0380C967">
+            <wp:inline distT="0" distB="0" distL="0" distR="0" wp14:anchorId="0E270B4A" wp14:editId="0B81D3E0">
               <wp:extent cx="5760720" cy="8229600"/>
               <wp:effectExtent l="0" t="0" r="0" b="0"/>
               <wp:docPr id="5" name="Picture 5" descr="Chart, line chart&#10;&#10;Description automatically generated"/>
@@ -2419,7 +2249,6 @@
         <w:pStyle w:val="Heading1"/>
       </w:pPr>
       <w:r>
-        <w:lastRenderedPageBreak/>
         <w:t>Methods</w:t>
       </w:r>
     </w:p>
@@ -2543,6 +2372,7 @@
           <w:sz w:val="24"/>
           <w:szCs w:val="24"/>
         </w:rPr>
+        <w:lastRenderedPageBreak/>
         <w:t>robust</w:t>
       </w:r>
       <w:r>
@@ -2623,25 +2453,7 @@
           <w:sz w:val="24"/>
           <w:szCs w:val="24"/>
         </w:rPr>
-        <w:t xml:space="preserve"> by a </w:t>
-      </w:r>
-      <w:proofErr w:type="gramStart"/>
-      <w:r>
-        <w:rPr>
-          <w:rFonts w:ascii="Times New Roman" w:hAnsi="Times New Roman" w:cs="Times New Roman"/>
-          <w:sz w:val="24"/>
-          <w:szCs w:val="24"/>
-        </w:rPr>
-        <w:t>2-4 person</w:t>
-      </w:r>
-      <w:proofErr w:type="gramEnd"/>
-      <w:r>
-        <w:rPr>
-          <w:rFonts w:ascii="Times New Roman" w:hAnsi="Times New Roman" w:cs="Times New Roman"/>
-          <w:sz w:val="24"/>
-          <w:szCs w:val="24"/>
-        </w:rPr>
-        <w:t xml:space="preserve"> team</w:t>
+        <w:t xml:space="preserve"> by a 2-4 person team</w:t>
       </w:r>
       <w:r>
         <w:rPr>
@@ -2916,18 +2728,8 @@
           <w:sz w:val="24"/>
           <w:szCs w:val="24"/>
         </w:rPr>
-        <w:t xml:space="preserve">Oenothera </w:t>
-      </w:r>
-      <w:proofErr w:type="spellStart"/>
-      <w:r>
-        <w:rPr>
-          <w:rFonts w:ascii="Times New Roman" w:hAnsi="Times New Roman" w:cs="Times New Roman"/>
-          <w:sz w:val="24"/>
-          <w:szCs w:val="24"/>
-        </w:rPr>
-        <w:t>coloradensis</w:t>
-      </w:r>
-      <w:proofErr w:type="spellEnd"/>
+        <w:t>Oenothera coloradensis</w:t>
+      </w:r>
       <w:r>
         <w:rPr>
           <w:rFonts w:ascii="Times New Roman" w:hAnsi="Times New Roman" w:cs="Times New Roman"/>
@@ -2950,25 +2752,7 @@
           <w:sz w:val="24"/>
           <w:szCs w:val="24"/>
         </w:rPr>
-        <w:t xml:space="preserve">is </w:t>
-      </w:r>
-      <w:proofErr w:type="gramStart"/>
-      <w:r>
-        <w:rPr>
-          <w:rFonts w:ascii="Times New Roman" w:hAnsi="Times New Roman" w:cs="Times New Roman"/>
-          <w:sz w:val="24"/>
-          <w:szCs w:val="24"/>
-        </w:rPr>
-        <w:t>discontinuous</w:t>
-      </w:r>
-      <w:proofErr w:type="gramEnd"/>
-      <w:r>
-        <w:rPr>
-          <w:rFonts w:ascii="Times New Roman" w:hAnsi="Times New Roman" w:cs="Times New Roman"/>
-          <w:sz w:val="24"/>
-          <w:szCs w:val="24"/>
-        </w:rPr>
-        <w:t xml:space="preserve"> and the cumulative occupied habitat is about 5 ha (12.4 ac).  The creeks </w:t>
+        <w:t xml:space="preserve">is discontinuous and the cumulative occupied habitat is about 5 ha (12.4 ac).  The creeks </w:t>
       </w:r>
       <w:r>
         <w:rPr>
@@ -3225,7 +3009,6 @@
         </w:rPr>
         <w:t>log(</w:t>
       </w:r>
-      <w:proofErr w:type="spellStart"/>
       <w:r>
         <w:rPr>
           <w:rFonts w:ascii="Times New Roman" w:hAnsi="Times New Roman" w:cs="Times New Roman"/>
@@ -3247,7 +3030,6 @@
         </w:rPr>
         <w:t>t</w:t>
       </w:r>
-      <w:proofErr w:type="spellEnd"/>
       <w:r>
         <w:rPr>
           <w:rFonts w:ascii="Times New Roman" w:hAnsi="Times New Roman" w:cs="Times New Roman"/>
@@ -3542,23 +3324,13 @@
         </w:rPr>
         <w:t xml:space="preserve">We compared two models and selected </w:t>
       </w:r>
-      <w:proofErr w:type="spellStart"/>
-      <w:r>
-        <w:rPr>
-          <w:rFonts w:ascii="Times New Roman" w:hAnsi="Times New Roman" w:cs="Times New Roman"/>
-          <w:sz w:val="24"/>
-          <w:szCs w:val="24"/>
-        </w:rPr>
-        <w:t>Gompertz</w:t>
-      </w:r>
-      <w:proofErr w:type="spellEnd"/>
-      <w:r>
-        <w:rPr>
-          <w:rFonts w:ascii="Times New Roman" w:hAnsi="Times New Roman" w:cs="Times New Roman"/>
-          <w:sz w:val="24"/>
-          <w:szCs w:val="24"/>
-        </w:rPr>
-        <w:t xml:space="preserve"> density-dependence </w:t>
+      <w:r>
+        <w:rPr>
+          <w:rFonts w:ascii="Times New Roman" w:hAnsi="Times New Roman" w:cs="Times New Roman"/>
+          <w:sz w:val="24"/>
+          <w:szCs w:val="24"/>
+        </w:rPr>
+        <w:t xml:space="preserve">Gompertz density-dependence </w:t>
       </w:r>
       <w:r>
         <w:rPr>
@@ -3574,7 +3346,16 @@
           <w:sz w:val="24"/>
           <w:szCs w:val="24"/>
         </w:rPr>
-        <w:t xml:space="preserve"> Ricker density-dependence. We fit models with density-dependence (natural logarithm of previous year’s flower count) and scaled weather covariates identified as important </w:t>
+        <w:t xml:space="preserve"> Ricker density-dependence. We fit models with density-dependence (natural logarithm of previous year’s flower count) and scaled weather covariates identified as </w:t>
+      </w:r>
+      <w:r>
+        <w:rPr>
+          <w:rFonts w:ascii="Times New Roman" w:hAnsi="Times New Roman" w:cs="Times New Roman"/>
+          <w:sz w:val="24"/>
+          <w:szCs w:val="24"/>
+        </w:rPr>
+        <w:lastRenderedPageBreak/>
+        <w:t xml:space="preserve">important </w:t>
       </w:r>
       <w:r>
         <w:rPr>
@@ -3624,7 +3405,6 @@
         <w:pStyle w:val="Heading2"/>
       </w:pPr>
       <w:r>
-        <w:lastRenderedPageBreak/>
         <w:t>Environmental covariates</w:t>
       </w:r>
     </w:p>
@@ -3772,43 +3552,7 @@
           <w:sz w:val="24"/>
           <w:szCs w:val="24"/>
         </w:rPr>
-        <w:t xml:space="preserve"> data from Crow Creek downstream of the study area was available for 1994-2017 from the USGS site 06755960 (waterdata.usgs.gov/</w:t>
-      </w:r>
-      <w:proofErr w:type="spellStart"/>
-      <w:r>
-        <w:rPr>
-          <w:rFonts w:ascii="Times New Roman" w:hAnsi="Times New Roman" w:cs="Times New Roman"/>
-          <w:sz w:val="24"/>
-          <w:szCs w:val="24"/>
-        </w:rPr>
-        <w:t>wy</w:t>
-      </w:r>
-      <w:proofErr w:type="spellEnd"/>
-      <w:r>
-        <w:rPr>
-          <w:rFonts w:ascii="Times New Roman" w:hAnsi="Times New Roman" w:cs="Times New Roman"/>
-          <w:sz w:val="24"/>
-          <w:szCs w:val="24"/>
-        </w:rPr>
-        <w:t>/</w:t>
-      </w:r>
-      <w:proofErr w:type="spellStart"/>
-      <w:r>
-        <w:rPr>
-          <w:rFonts w:ascii="Times New Roman" w:hAnsi="Times New Roman" w:cs="Times New Roman"/>
-          <w:sz w:val="24"/>
-          <w:szCs w:val="24"/>
-        </w:rPr>
-        <w:t>nwis</w:t>
-      </w:r>
-      <w:proofErr w:type="spellEnd"/>
-      <w:r>
-        <w:rPr>
-          <w:rFonts w:ascii="Times New Roman" w:hAnsi="Times New Roman" w:cs="Times New Roman"/>
-          <w:sz w:val="24"/>
-          <w:szCs w:val="24"/>
-        </w:rPr>
-        <w:t>)</w:t>
+        <w:t xml:space="preserve"> data from Crow Creek downstream of the study area was available for 1994-2017 from the USGS site 06755960 (waterdata.usgs.gov/wy/nwis)</w:t>
       </w:r>
       <w:r>
         <w:rPr>
@@ -3973,7 +3717,6 @@
         </w:rPr>
         <w:t xml:space="preserve"> Some conditions may have a cumulative effect of longer than one season, such as prolonged drought. We used the </w:t>
       </w:r>
-      <w:proofErr w:type="spellStart"/>
       <w:r>
         <w:rPr>
           <w:rFonts w:ascii="Times New Roman" w:hAnsi="Times New Roman" w:cs="Times New Roman"/>
@@ -3984,7 +3727,6 @@
         </w:rPr>
         <w:t>climwin</w:t>
       </w:r>
-      <w:proofErr w:type="spellEnd"/>
       <w:r>
         <w:rPr>
           <w:rFonts w:ascii="Times New Roman" w:hAnsi="Times New Roman" w:cs="Times New Roman"/>
@@ -4102,25 +3844,7 @@
           <w:sz w:val="24"/>
           <w:szCs w:val="24"/>
         </w:rPr>
-        <w:t xml:space="preserve"> Important variables were selected primarily based on model selection (weight based on </w:t>
-      </w:r>
-      <w:proofErr w:type="spellStart"/>
-      <w:r>
-        <w:rPr>
-          <w:rFonts w:ascii="Times New Roman" w:hAnsi="Times New Roman" w:cs="Times New Roman"/>
-          <w:sz w:val="24"/>
-          <w:szCs w:val="24"/>
-        </w:rPr>
-        <w:t>AICc</w:t>
-      </w:r>
-      <w:proofErr w:type="spellEnd"/>
-      <w:r>
-        <w:rPr>
-          <w:rFonts w:ascii="Times New Roman" w:hAnsi="Times New Roman" w:cs="Times New Roman"/>
-          <w:sz w:val="24"/>
-          <w:szCs w:val="24"/>
-        </w:rPr>
-        <w:t>) and visualizing potential time windows of impact beyond the top model.</w:t>
+        <w:t xml:space="preserve"> Important variables were selected primarily based on model selection (weight based on AICc) and visualizing potential time windows of impact beyond the top model.</w:t>
       </w:r>
       <w:r>
         <w:rPr>
@@ -4531,7 +4255,6 @@
         </w:rPr>
       </w:pPr>
       <w:r>
-        <w:lastRenderedPageBreak/>
         <w:t>Results</w:t>
       </w:r>
       <w:r>
@@ -4775,25 +4498,7 @@
           <w:sz w:val="24"/>
           <w:szCs w:val="24"/>
         </w:rPr>
-        <w:t xml:space="preserve">The selected breakpoint years in the population trends change depending on the scale of population (total on WAFB, creek population, or smaller segment subdivisions). If summing the entire WAFB population together, no decline during the 2000-2006 drought would be detected (Figure 12) as evidence for the subpopulations buffering overall population trend. If each of the three </w:t>
-      </w:r>
-      <w:proofErr w:type="gramStart"/>
-      <w:r>
-        <w:rPr>
-          <w:rFonts w:ascii="Times New Roman" w:hAnsi="Times New Roman" w:cs="Times New Roman"/>
-          <w:sz w:val="24"/>
-          <w:szCs w:val="24"/>
-        </w:rPr>
-        <w:t>creek</w:t>
-      </w:r>
-      <w:proofErr w:type="gramEnd"/>
-      <w:r>
-        <w:rPr>
-          <w:rFonts w:ascii="Times New Roman" w:hAnsi="Times New Roman" w:cs="Times New Roman"/>
-          <w:sz w:val="24"/>
-          <w:szCs w:val="24"/>
-        </w:rPr>
-        <w:t xml:space="preserve"> were separate populations, significant decline would be detected on Crow Creek.  We see how the decline on Crow Creek was masked by the relative stability on Diamond and Unnamed Creeks.</w:t>
+        <w:t>The selected breakpoint years in the population trends change depending on the scale of population (total on WAFB, creek population, or smaller segment subdivisions). If summing the entire WAFB population together, no decline during the 2000-2006 drought would be detected (Figure 12) as evidence for the subpopulations buffering overall population trend. If each of the three creek were separate populations, significant decline would be detected on Crow Creek.  We see how the decline on Crow Creek was masked by the relative stability on Diamond and Unnamed Creeks.</w:t>
       </w:r>
     </w:p>
     <w:p>
@@ -4948,7 +4653,6 @@
         <w:rPr>
           <w:noProof/>
         </w:rPr>
-        <w:lastRenderedPageBreak/>
         <w:drawing>
           <wp:inline distT="0" distB="0" distL="0" distR="0" wp14:anchorId="6446AA71" wp14:editId="0605AE69">
             <wp:extent cx="5943600" cy="3800475"/>
@@ -5072,25 +4776,7 @@
           <w:sz w:val="24"/>
           <w:szCs w:val="24"/>
         </w:rPr>
-        <w:t xml:space="preserve"> the results of the top models </w:t>
-      </w:r>
-      <w:proofErr w:type="gramStart"/>
-      <w:r>
-        <w:rPr>
-          <w:rFonts w:ascii="Times New Roman" w:hAnsi="Times New Roman" w:cs="Times New Roman"/>
-          <w:sz w:val="24"/>
-          <w:szCs w:val="24"/>
-        </w:rPr>
-        <w:t>in light of</w:t>
-      </w:r>
-      <w:proofErr w:type="gramEnd"/>
-      <w:r>
-        <w:rPr>
-          <w:rFonts w:ascii="Times New Roman" w:hAnsi="Times New Roman" w:cs="Times New Roman"/>
-          <w:sz w:val="24"/>
-          <w:szCs w:val="24"/>
-        </w:rPr>
-        <w:t xml:space="preserve"> the lifecycle, but the associations in the best-fit models </w:t>
+        <w:t xml:space="preserve"> the results of the top models in light of the lifecycle, but the associations in the best-fit models </w:t>
       </w:r>
       <w:r>
         <w:rPr>
@@ -5751,33 +5437,15 @@
           <w:sz w:val="24"/>
           <w:szCs w:val="24"/>
         </w:rPr>
-        <w:t xml:space="preserve"> fall-winter of two years before census (23-19 months </w:t>
-      </w:r>
-      <w:proofErr w:type="gramStart"/>
-      <w:r>
-        <w:rPr>
-          <w:rFonts w:ascii="Times New Roman" w:hAnsi="Times New Roman" w:cs="Times New Roman"/>
-          <w:sz w:val="24"/>
-          <w:szCs w:val="24"/>
-        </w:rPr>
-        <w:t>ago)</w:t>
-      </w:r>
-      <w:r>
-        <w:rPr>
-          <w:rFonts w:ascii="Times New Roman" w:hAnsi="Times New Roman" w:cs="Times New Roman"/>
-          <w:sz w:val="24"/>
-          <w:szCs w:val="24"/>
-        </w:rPr>
-        <w:t>(</w:t>
-      </w:r>
-      <w:proofErr w:type="gramEnd"/>
-      <w:r>
-        <w:rPr>
-          <w:rFonts w:ascii="Times New Roman" w:hAnsi="Times New Roman" w:cs="Times New Roman"/>
-          <w:sz w:val="24"/>
-          <w:szCs w:val="24"/>
-        </w:rPr>
-        <w:t>Figure 3A). The small region of yellow in the lower left region show</w:t>
+        <w:t xml:space="preserve"> fall-winter of two years before census (23-19 months ago)</w:t>
+      </w:r>
+      <w:r>
+        <w:rPr>
+          <w:rFonts w:ascii="Times New Roman" w:hAnsi="Times New Roman" w:cs="Times New Roman"/>
+          <w:sz w:val="24"/>
+          <w:szCs w:val="24"/>
+        </w:rPr>
+        <w:t>(Figure 3A). The small region of yellow in the lower left region show</w:t>
       </w:r>
       <w:r>
         <w:rPr>
@@ -6105,25 +5773,7 @@
           <w:sz w:val="24"/>
           <w:szCs w:val="24"/>
         </w:rPr>
-        <w:t>s strongly supported over linear (</w:t>
-      </w:r>
-      <w:proofErr w:type="spellStart"/>
-      <w:r>
-        <w:rPr>
-          <w:rFonts w:ascii="Times New Roman" w:hAnsi="Times New Roman" w:cs="Times New Roman"/>
-          <w:sz w:val="24"/>
-          <w:szCs w:val="24"/>
-        </w:rPr>
-        <w:t>ΔAICc</w:t>
-      </w:r>
-      <w:proofErr w:type="spellEnd"/>
-      <w:r>
-        <w:rPr>
-          <w:rFonts w:ascii="Times New Roman" w:hAnsi="Times New Roman" w:cs="Times New Roman"/>
-          <w:sz w:val="24"/>
-          <w:szCs w:val="24"/>
-        </w:rPr>
-        <w:t xml:space="preserve"> = </w:t>
+        <w:t xml:space="preserve">s strongly supported over linear (ΔAICc = </w:t>
       </w:r>
       <w:ins w:id="33" w:author="Stears, Alice E" w:date="2024-03-01T12:02:00Z">
         <w:r>
@@ -6586,25 +6236,7 @@
           <w:sz w:val="24"/>
           <w:szCs w:val="24"/>
         </w:rPr>
-        <w:t>uadratic model is strongly supported over linear (</w:t>
-      </w:r>
-      <w:proofErr w:type="spellStart"/>
-      <w:r>
-        <w:rPr>
-          <w:rFonts w:ascii="Times New Roman" w:hAnsi="Times New Roman" w:cs="Times New Roman"/>
-          <w:sz w:val="24"/>
-          <w:szCs w:val="24"/>
-        </w:rPr>
-        <w:t>ΔAICc</w:t>
-      </w:r>
-      <w:proofErr w:type="spellEnd"/>
-      <w:r>
-        <w:rPr>
-          <w:rFonts w:ascii="Times New Roman" w:hAnsi="Times New Roman" w:cs="Times New Roman"/>
-          <w:sz w:val="24"/>
-          <w:szCs w:val="24"/>
-        </w:rPr>
-        <w:t xml:space="preserve"> = 3</w:t>
+        <w:t>uadratic model is strongly supported over linear (ΔAICc = 3</w:t>
       </w:r>
       <w:ins w:id="38" w:author="Stears, Alice E" w:date="2024-03-01T12:02:00Z">
         <w:r>
@@ -6939,25 +6571,7 @@
             <w:sz w:val="24"/>
             <w:szCs w:val="24"/>
           </w:rPr>
-          <w:t>(</w:t>
-        </w:r>
-        <w:proofErr w:type="spellStart"/>
-        <w:r>
-          <w:rPr>
-            <w:rFonts w:ascii="Times New Roman" w:hAnsi="Times New Roman" w:cs="Times New Roman"/>
-            <w:sz w:val="24"/>
-            <w:szCs w:val="24"/>
-          </w:rPr>
-          <w:t>ΔAICc</w:t>
-        </w:r>
-        <w:proofErr w:type="spellEnd"/>
-        <w:r>
-          <w:rPr>
-            <w:rFonts w:ascii="Times New Roman" w:hAnsi="Times New Roman" w:cs="Times New Roman"/>
-            <w:sz w:val="24"/>
-            <w:szCs w:val="24"/>
-          </w:rPr>
-          <w:t xml:space="preserve"> = </w:t>
+          <w:t xml:space="preserve">(ΔAICc = </w:t>
         </w:r>
         <w:r>
           <w:rPr>
@@ -7652,16 +7266,7 @@
           <w:sz w:val="24"/>
           <w:szCs w:val="24"/>
         </w:rPr>
-        <w:t>(</w:t>
-      </w:r>
-      <w:proofErr w:type="spellStart"/>
-      <w:r>
-        <w:rPr>
-          <w:rFonts w:ascii="Times New Roman" w:hAnsi="Times New Roman" w:cs="Times New Roman"/>
-          <w:sz w:val="24"/>
-          <w:szCs w:val="24"/>
-        </w:rPr>
-        <w:t>P</w:t>
+        <w:t>(P</w:t>
       </w:r>
       <w:r>
         <w:rPr>
@@ -7685,16 +7290,7 @@
           <w:sz w:val="24"/>
           <w:szCs w:val="24"/>
         </w:rPr>
-        <w:t>ons’s</w:t>
-      </w:r>
-      <w:proofErr w:type="spellEnd"/>
-      <w:r>
-        <w:rPr>
-          <w:rFonts w:ascii="Times New Roman" w:hAnsi="Times New Roman" w:cs="Times New Roman"/>
-          <w:sz w:val="24"/>
-          <w:szCs w:val="24"/>
-        </w:rPr>
-        <w:t xml:space="preserve"> </w:t>
+        <w:t xml:space="preserve">ons’s </w:t>
       </w:r>
       <w:r>
         <w:rPr>
@@ -7969,6 +7565,7 @@
           <w:sz w:val="20"/>
           <w:szCs w:val="20"/>
         </w:rPr>
+        <w:lastRenderedPageBreak/>
         <w:t xml:space="preserve">Table 1: </w:t>
       </w:r>
       <w:r>
@@ -8889,25 +8486,7 @@
                 <w:sz w:val="24"/>
                 <w:szCs w:val="24"/>
               </w:rPr>
-              <w:t xml:space="preserve">Scaled </w:t>
-            </w:r>
-            <w:proofErr w:type="gramStart"/>
-            <w:r>
-              <w:rPr>
-                <w:rFonts w:ascii="Times New Roman" w:eastAsia="Times New Roman" w:hAnsi="Times New Roman" w:cs="Times New Roman"/>
-                <w:sz w:val="24"/>
-                <w:szCs w:val="24"/>
-              </w:rPr>
-              <w:t>temperature</w:t>
-            </w:r>
-            <w:proofErr w:type="gramEnd"/>
-            <w:r>
-              <w:rPr>
-                <w:rFonts w:ascii="Times New Roman" w:eastAsia="Times New Roman" w:hAnsi="Times New Roman" w:cs="Times New Roman"/>
-                <w:sz w:val="24"/>
-                <w:szCs w:val="24"/>
-              </w:rPr>
-              <w:t xml:space="preserve"> </w:t>
+              <w:t xml:space="preserve">Scaled temperature </w:t>
             </w:r>
           </w:p>
           <w:p>
@@ -9120,18 +8699,8 @@
                 <w:sz w:val="24"/>
                 <w:szCs w:val="24"/>
               </w:rPr>
-              <w:t xml:space="preserve">Scaled </w:t>
+              <w:t>Scaled precipitation</w:t>
             </w:r>
-            <w:proofErr w:type="gramStart"/>
-            <w:r>
-              <w:rPr>
-                <w:rFonts w:ascii="Times New Roman" w:eastAsia="Times New Roman" w:hAnsi="Times New Roman" w:cs="Times New Roman"/>
-                <w:sz w:val="24"/>
-                <w:szCs w:val="24"/>
-              </w:rPr>
-              <w:t>precipitation</w:t>
-            </w:r>
-            <w:proofErr w:type="gramEnd"/>
           </w:p>
           <w:p>
             <w:pPr>
@@ -9545,25 +9114,7 @@
                 <w:sz w:val="24"/>
                 <w:szCs w:val="24"/>
               </w:rPr>
-              <w:t xml:space="preserve">Scaled </w:t>
-            </w:r>
-            <w:proofErr w:type="gramStart"/>
-            <w:r>
-              <w:rPr>
-                <w:rFonts w:ascii="Times New Roman" w:eastAsia="Times New Roman" w:hAnsi="Times New Roman" w:cs="Times New Roman"/>
-                <w:sz w:val="24"/>
-                <w:szCs w:val="24"/>
-              </w:rPr>
-              <w:t>snowfall</w:t>
-            </w:r>
-            <w:proofErr w:type="gramEnd"/>
-            <w:r>
-              <w:rPr>
-                <w:rFonts w:ascii="Times New Roman" w:eastAsia="Times New Roman" w:hAnsi="Times New Roman" w:cs="Times New Roman"/>
-                <w:sz w:val="24"/>
-                <w:szCs w:val="24"/>
-              </w:rPr>
-              <w:t xml:space="preserve"> </w:t>
+              <w:t xml:space="preserve">Scaled snowfall </w:t>
             </w:r>
           </w:p>
           <w:p>
@@ -10166,7 +9717,6 @@
               </w:rPr>
               <w:t>13 </w:t>
             </w:r>
-            <w:proofErr w:type="gramStart"/>
             <w:r>
               <w:rPr>
                 <w:rFonts w:ascii="Times New Roman" w:eastAsia="Times New Roman" w:hAnsi="Times New Roman" w:cs="Times New Roman"/>
@@ -10176,7 +9726,6 @@
               </w:rPr>
               <w:t>segment</w:t>
             </w:r>
-            <w:proofErr w:type="gramEnd"/>
           </w:p>
         </w:tc>
         <w:tc>
@@ -10208,7 +9757,6 @@
               </w:rPr>
               <w:t>13 </w:t>
             </w:r>
-            <w:proofErr w:type="gramStart"/>
             <w:r>
               <w:rPr>
                 <w:rFonts w:ascii="Times New Roman" w:eastAsia="Times New Roman" w:hAnsi="Times New Roman" w:cs="Times New Roman"/>
@@ -10218,7 +9766,6 @@
               </w:rPr>
               <w:t>segment</w:t>
             </w:r>
-            <w:proofErr w:type="gramEnd"/>
           </w:p>
         </w:tc>
       </w:tr>
@@ -10274,7 +9821,6 @@
               </w:rPr>
               <w:t>31 </w:t>
             </w:r>
-            <w:proofErr w:type="gramStart"/>
             <w:r>
               <w:rPr>
                 <w:rFonts w:ascii="Times New Roman" w:eastAsia="Times New Roman" w:hAnsi="Times New Roman" w:cs="Times New Roman"/>
@@ -10284,7 +9830,6 @@
               </w:rPr>
               <w:t>year</w:t>
             </w:r>
-            <w:proofErr w:type="gramEnd"/>
           </w:p>
         </w:tc>
         <w:tc>
@@ -10316,7 +9861,6 @@
               </w:rPr>
               <w:t>31 </w:t>
             </w:r>
-            <w:proofErr w:type="gramStart"/>
             <w:r>
               <w:rPr>
                 <w:rFonts w:ascii="Times New Roman" w:eastAsia="Times New Roman" w:hAnsi="Times New Roman" w:cs="Times New Roman"/>
@@ -10326,7 +9870,6 @@
               </w:rPr>
               <w:t>year</w:t>
             </w:r>
-            <w:proofErr w:type="gramEnd"/>
           </w:p>
         </w:tc>
       </w:tr>
@@ -10668,29 +10211,7 @@
           <w:sz w:val="24"/>
           <w:szCs w:val="24"/>
         </w:rPr>
-        <w:t xml:space="preserve">O. </w:t>
-      </w:r>
-      <w:proofErr w:type="spellStart"/>
-      <w:r>
-        <w:rPr>
-          <w:rFonts w:ascii="Times New Roman" w:hAnsi="Times New Roman" w:cs="Times New Roman"/>
-          <w:i/>
-          <w:iCs/>
-          <w:sz w:val="24"/>
-          <w:szCs w:val="24"/>
-        </w:rPr>
-        <w:t>coloradensis</w:t>
-      </w:r>
-      <w:proofErr w:type="spellEnd"/>
-      <w:r>
-        <w:rPr>
-          <w:rFonts w:ascii="Times New Roman" w:hAnsi="Times New Roman" w:cs="Times New Roman"/>
-          <w:i/>
-          <w:iCs/>
-          <w:sz w:val="24"/>
-          <w:szCs w:val="24"/>
-        </w:rPr>
-        <w:t xml:space="preserve"> </w:t>
+        <w:t xml:space="preserve">O. coloradensis </w:t>
       </w:r>
       <w:r>
         <w:rPr>
@@ -10754,43 +10275,7 @@
           <w:sz w:val="24"/>
           <w:szCs w:val="24"/>
         </w:rPr>
-        <w:t xml:space="preserve">, Stears 2022) and trials were run for </w:t>
-      </w:r>
-      <w:proofErr w:type="gramStart"/>
-      <w:r>
-        <w:rPr>
-          <w:rFonts w:ascii="Times New Roman" w:hAnsi="Times New Roman" w:cs="Times New Roman"/>
-          <w:sz w:val="24"/>
-          <w:szCs w:val="24"/>
-        </w:rPr>
-        <w:t>all of</w:t>
-      </w:r>
-      <w:proofErr w:type="gramEnd"/>
-      <w:r>
-        <w:rPr>
-          <w:rFonts w:ascii="Times New Roman" w:hAnsi="Times New Roman" w:cs="Times New Roman"/>
-          <w:sz w:val="24"/>
-          <w:szCs w:val="24"/>
-        </w:rPr>
-        <w:t xml:space="preserve"> WAFB (</w:t>
-      </w:r>
-      <w:proofErr w:type="spellStart"/>
-      <w:r>
-        <w:rPr>
-          <w:rFonts w:ascii="Times New Roman" w:hAnsi="Times New Roman" w:cs="Times New Roman"/>
-          <w:sz w:val="24"/>
-          <w:szCs w:val="24"/>
-        </w:rPr>
-        <w:t>Wepprich</w:t>
-      </w:r>
-      <w:proofErr w:type="spellEnd"/>
-      <w:r>
-        <w:rPr>
-          <w:rFonts w:ascii="Times New Roman" w:hAnsi="Times New Roman" w:cs="Times New Roman"/>
-          <w:sz w:val="24"/>
-          <w:szCs w:val="24"/>
-        </w:rPr>
-        <w:t xml:space="preserve"> xx). </w:t>
+        <w:t xml:space="preserve">, Stears 2022) and trials were run for all of WAFB (Wepprich xx). </w:t>
       </w:r>
     </w:p>
     <w:p>
@@ -11086,25 +10571,7 @@
           <w:sz w:val="24"/>
           <w:szCs w:val="24"/>
         </w:rPr>
-        <w:t xml:space="preserve">. These scenarios show that population size, while fluctuating between years, will average lower with weather </w:t>
-      </w:r>
-      <w:proofErr w:type="gramStart"/>
-      <w:r>
-        <w:rPr>
-          <w:rFonts w:ascii="Times New Roman" w:hAnsi="Times New Roman" w:cs="Times New Roman"/>
-          <w:sz w:val="24"/>
-          <w:szCs w:val="24"/>
-        </w:rPr>
-        <w:t>similar to</w:t>
-      </w:r>
-      <w:proofErr w:type="gramEnd"/>
-      <w:r>
-        <w:rPr>
-          <w:rFonts w:ascii="Times New Roman" w:hAnsi="Times New Roman" w:cs="Times New Roman"/>
-          <w:sz w:val="24"/>
-          <w:szCs w:val="24"/>
-        </w:rPr>
-        <w:t xml:space="preserve"> that of the last two decades compared to the higher growth years in the 1990s. </w:t>
+        <w:t xml:space="preserve">. These scenarios show that population size, while fluctuating between years, will average lower with weather similar to that of the last two decades compared to the higher growth years in the 1990s. </w:t>
       </w:r>
     </w:p>
     <w:p>
@@ -11139,25 +10606,7 @@
           <w:sz w:val="24"/>
           <w:szCs w:val="24"/>
         </w:rPr>
-        <w:t xml:space="preserve"> levels unless weather is extremely favorable. Diamond Creek and Unnamed Creek populations may average lower than the observations in 2010 with weather </w:t>
-      </w:r>
-      <w:proofErr w:type="gramStart"/>
-      <w:r>
-        <w:rPr>
-          <w:rFonts w:ascii="Times New Roman" w:hAnsi="Times New Roman" w:cs="Times New Roman"/>
-          <w:sz w:val="24"/>
-          <w:szCs w:val="24"/>
-        </w:rPr>
-        <w:t>similar to</w:t>
-      </w:r>
-      <w:proofErr w:type="gramEnd"/>
-      <w:r>
-        <w:rPr>
-          <w:rFonts w:ascii="Times New Roman" w:hAnsi="Times New Roman" w:cs="Times New Roman"/>
-          <w:sz w:val="24"/>
-          <w:szCs w:val="24"/>
-        </w:rPr>
-        <w:t xml:space="preserve"> either the 2000s or the 2010s.</w:t>
+        <w:t xml:space="preserve"> levels unless weather is extremely favorable. Diamond Creek and Unnamed Creek populations may average lower than the observations in 2010 with weather similar to either the 2000s or the 2010s.</w:t>
       </w:r>
       <w:r>
         <w:rPr>
@@ -11229,25 +10678,7 @@
           <w:sz w:val="24"/>
           <w:szCs w:val="24"/>
         </w:rPr>
-        <w:t xml:space="preserve">(Figures 10 and 11). The median value of the simulations was generally lower than the median of the observed counts. Approximately, in the event of two decades of weather </w:t>
-      </w:r>
-      <w:proofErr w:type="gramStart"/>
-      <w:r>
-        <w:rPr>
-          <w:rFonts w:ascii="Times New Roman" w:hAnsi="Times New Roman" w:cs="Times New Roman"/>
-          <w:sz w:val="24"/>
-          <w:szCs w:val="24"/>
-        </w:rPr>
-        <w:t>similar to</w:t>
-      </w:r>
-      <w:proofErr w:type="gramEnd"/>
-      <w:r>
-        <w:rPr>
-          <w:rFonts w:ascii="Times New Roman" w:hAnsi="Times New Roman" w:cs="Times New Roman"/>
-          <w:sz w:val="24"/>
-          <w:szCs w:val="24"/>
-        </w:rPr>
-        <w:t xml:space="preserve"> the 1990s the population size may double. However, the forecasted median is lower than the long-term monitoring median for either the 2000s (60% of observed) or 2010s (85% of observed) weather scenarios. </w:t>
+        <w:t xml:space="preserve">(Figures 10 and 11). The median value of the simulations was generally lower than the median of the observed counts. Approximately, in the event of two decades of weather similar to the 1990s the population size may double. However, the forecasted median is lower than the long-term monitoring median for either the 2000s (60% of observed) or 2010s (85% of observed) weather scenarios. </w:t>
       </w:r>
     </w:p>
     <w:p>
@@ -12823,25 +12254,7 @@
           <w:sz w:val="24"/>
           <w:szCs w:val="24"/>
         </w:rPr>
-        <w:t xml:space="preserve"> (</w:t>
-      </w:r>
-      <w:proofErr w:type="spellStart"/>
-      <w:r>
-        <w:rPr>
-          <w:rFonts w:ascii="Times New Roman" w:hAnsi="Times New Roman" w:cs="Times New Roman"/>
-          <w:sz w:val="24"/>
-          <w:szCs w:val="24"/>
-        </w:rPr>
-        <w:t>Shumann</w:t>
-      </w:r>
-      <w:proofErr w:type="spellEnd"/>
-      <w:r>
-        <w:rPr>
-          <w:rFonts w:ascii="Times New Roman" w:hAnsi="Times New Roman" w:cs="Times New Roman"/>
-          <w:sz w:val="24"/>
-          <w:szCs w:val="24"/>
-        </w:rPr>
-        <w:t xml:space="preserve"> 2010) and further snowfall declines are projected in future decades (204</w:t>
+        <w:t xml:space="preserve"> (Shumann 2010) and further snowfall declines are projected in future decades (204</w:t>
       </w:r>
       <w:r>
         <w:rPr>
@@ -12873,25 +12286,7 @@
           <w:sz w:val="24"/>
           <w:szCs w:val="24"/>
         </w:rPr>
-        <w:t xml:space="preserve">) for Crow Creek </w:t>
-      </w:r>
-      <w:proofErr w:type="gramStart"/>
-      <w:r>
-        <w:rPr>
-          <w:rFonts w:ascii="Times New Roman" w:hAnsi="Times New Roman" w:cs="Times New Roman"/>
-          <w:sz w:val="24"/>
-          <w:szCs w:val="24"/>
-        </w:rPr>
-        <w:t>watershed in particular</w:t>
-      </w:r>
-      <w:proofErr w:type="gramEnd"/>
-      <w:r>
-        <w:rPr>
-          <w:rFonts w:ascii="Times New Roman" w:hAnsi="Times New Roman" w:cs="Times New Roman"/>
-          <w:sz w:val="24"/>
-          <w:szCs w:val="24"/>
-        </w:rPr>
-        <w:t xml:space="preserve"> (USGS 2021).  </w:t>
+        <w:t xml:space="preserve">) for Crow Creek watershed in particular (USGS 2021).  </w:t>
       </w:r>
       <w:r>
         <w:rPr>
@@ -12932,9 +12327,48 @@
           <w:sz w:val="24"/>
           <w:szCs w:val="24"/>
         </w:rPr>
-        <w:t xml:space="preserve">O. </w:t>
-      </w:r>
-      <w:proofErr w:type="spellStart"/>
+        <w:t>O. coloradensis</w:t>
+      </w:r>
+      <w:r>
+        <w:rPr>
+          <w:rFonts w:ascii="Times New Roman" w:hAnsi="Times New Roman" w:cs="Times New Roman"/>
+          <w:sz w:val="24"/>
+          <w:szCs w:val="24"/>
+        </w:rPr>
+        <w:t xml:space="preserve"> seed germination early in the growing season</w:t>
+      </w:r>
+      <w:r>
+        <w:rPr>
+          <w:rFonts w:ascii="Times New Roman" w:hAnsi="Times New Roman" w:cs="Times New Roman"/>
+          <w:sz w:val="24"/>
+          <w:szCs w:val="24"/>
+        </w:rPr>
+        <w:t>,</w:t>
+      </w:r>
+      <w:r>
+        <w:rPr>
+          <w:rFonts w:ascii="Times New Roman" w:hAnsi="Times New Roman" w:cs="Times New Roman"/>
+          <w:sz w:val="24"/>
+          <w:szCs w:val="24"/>
+        </w:rPr>
+        <w:t xml:space="preserve"> and </w:t>
+      </w:r>
+      <w:r>
+        <w:rPr>
+          <w:rFonts w:ascii="Times New Roman" w:hAnsi="Times New Roman" w:cs="Times New Roman"/>
+          <w:sz w:val="24"/>
+          <w:szCs w:val="24"/>
+        </w:rPr>
+        <w:t xml:space="preserve">to </w:t>
+      </w:r>
+      <w:r>
+        <w:rPr>
+          <w:rFonts w:ascii="Times New Roman" w:hAnsi="Times New Roman" w:cs="Times New Roman"/>
+          <w:sz w:val="24"/>
+          <w:szCs w:val="24"/>
+        </w:rPr>
+        <w:t xml:space="preserve">evaporation deficit in the summer as needed for </w:t>
+      </w:r>
       <w:r>
         <w:rPr>
           <w:rFonts w:ascii="Times New Roman" w:hAnsi="Times New Roman" w:cs="Times New Roman"/>
@@ -12942,69 +12376,8 @@
           <w:sz w:val="24"/>
           <w:szCs w:val="24"/>
         </w:rPr>
-        <w:t>coloradensis</w:t>
-      </w:r>
-      <w:proofErr w:type="spellEnd"/>
-      <w:r>
-        <w:rPr>
-          <w:rFonts w:ascii="Times New Roman" w:hAnsi="Times New Roman" w:cs="Times New Roman"/>
-          <w:sz w:val="24"/>
-          <w:szCs w:val="24"/>
-        </w:rPr>
-        <w:t xml:space="preserve"> seed germination early in the growing season</w:t>
-      </w:r>
-      <w:r>
-        <w:rPr>
-          <w:rFonts w:ascii="Times New Roman" w:hAnsi="Times New Roman" w:cs="Times New Roman"/>
-          <w:sz w:val="24"/>
-          <w:szCs w:val="24"/>
-        </w:rPr>
-        <w:t>,</w:t>
-      </w:r>
-      <w:r>
-        <w:rPr>
-          <w:rFonts w:ascii="Times New Roman" w:hAnsi="Times New Roman" w:cs="Times New Roman"/>
-          <w:sz w:val="24"/>
-          <w:szCs w:val="24"/>
-        </w:rPr>
-        <w:t xml:space="preserve"> and </w:t>
-      </w:r>
-      <w:r>
-        <w:rPr>
-          <w:rFonts w:ascii="Times New Roman" w:hAnsi="Times New Roman" w:cs="Times New Roman"/>
-          <w:sz w:val="24"/>
-          <w:szCs w:val="24"/>
-        </w:rPr>
-        <w:t xml:space="preserve">to </w:t>
-      </w:r>
-      <w:r>
-        <w:rPr>
-          <w:rFonts w:ascii="Times New Roman" w:hAnsi="Times New Roman" w:cs="Times New Roman"/>
-          <w:sz w:val="24"/>
-          <w:szCs w:val="24"/>
-        </w:rPr>
-        <w:t xml:space="preserve">evaporation deficit in the summer as needed for </w:t>
-      </w:r>
-      <w:r>
-        <w:rPr>
-          <w:rFonts w:ascii="Times New Roman" w:hAnsi="Times New Roman" w:cs="Times New Roman"/>
-          <w:i/>
-          <w:sz w:val="24"/>
-          <w:szCs w:val="24"/>
-        </w:rPr>
-        <w:t xml:space="preserve">O. </w:t>
-      </w:r>
-      <w:proofErr w:type="spellStart"/>
-      <w:r>
-        <w:rPr>
-          <w:rFonts w:ascii="Times New Roman" w:hAnsi="Times New Roman" w:cs="Times New Roman"/>
-          <w:i/>
-          <w:sz w:val="24"/>
-          <w:szCs w:val="24"/>
-        </w:rPr>
-        <w:t>coloradensis</w:t>
-      </w:r>
-      <w:proofErr w:type="spellEnd"/>
+        <w:t>O. coloradensis</w:t>
+      </w:r>
       <w:r>
         <w:rPr>
           <w:rFonts w:ascii="Times New Roman" w:hAnsi="Times New Roman" w:cs="Times New Roman"/>
@@ -13203,12 +12576,10 @@
           <w:t xml:space="preserve"> </w:t>
         </w:r>
       </w:ins>
-      <w:proofErr w:type="gramStart"/>
       <w:ins w:id="98" w:author="Bonnie L Heidel" w:date="2023-09-12T09:21:00Z">
         <w:r>
           <w:t>heterogeneity</w:t>
         </w:r>
-        <w:proofErr w:type="gramEnd"/>
       </w:ins>
     </w:p>
     <w:p>
@@ -13227,15 +12598,7 @@
       </w:ins>
       <w:ins w:id="100" w:author="Bonnie L Heidel" w:date="2023-09-12T09:23:00Z">
         <w:r>
-          <w:t xml:space="preserve">t two years prior with census </w:t>
-        </w:r>
-        <w:proofErr w:type="gramStart"/>
-        <w:r>
-          <w:t>numbers</w:t>
-        </w:r>
-        <w:proofErr w:type="gramEnd"/>
-        <w:r>
-          <w:t xml:space="preserve"> contrasts with negative relation between stream flow (and presumably water table levels) two years prior</w:t>
+          <w:t>t two years prior with census numbers contrasts with negative relation between stream flow (and presumably water table levels) two years prior</w:t>
         </w:r>
       </w:ins>
       <w:ins w:id="101" w:author="Bonnie L Heidel" w:date="2023-09-12T09:24:00Z">

</xml_diff>